<commit_message>
week2-3:Classcify General Question, Special Question And Add Output Message - Added classes for handling specific and general questions - Implemented functionality to output different messages based on responses
</commit_message>
<xml_diff>
--- a/report/프로젝트 진척보고서.docx
+++ b/report/프로젝트 진척보고서.docx
@@ -1778,23 +1778,139 @@
     </w:p>
     <w:p>
       <w:pPr>
-        <w:spacing w:after="0" w:line="319" w:lineRule="exact"/>
-        <w:rPr>
-          <w:rFonts w:asciiTheme="majorHAnsi" w:eastAsiaTheme="majorHAnsi" w:hAnsiTheme="majorHAnsi" w:cs="맑은 고딕"/>
+        <w:tabs>
+          <w:tab w:val="left" w:pos="180"/>
+        </w:tabs>
+        <w:spacing w:after="0" w:line="415" w:lineRule="exact"/>
+        <w:ind w:left="180"/>
+        <w:rPr>
+          <w:rFonts w:asciiTheme="majorHAnsi" w:eastAsiaTheme="majorHAnsi" w:hAnsiTheme="majorHAnsi" w:cs="맑은 고딕" w:hint="eastAsia"/>
+          <w:sz w:val="24"/>
+          <w:szCs w:val="24"/>
         </w:rPr>
       </w:pPr>
     </w:p>
     <w:p>
       <w:pPr>
-        <w:numPr>
-          <w:ilvl w:val="0"/>
-          <w:numId w:val="18"/>
-        </w:numPr>
         <w:tabs>
-          <w:tab w:val="left" w:pos="400"/>
+          <w:tab w:val="left" w:pos="180"/>
+        </w:tabs>
+        <w:spacing w:after="0" w:line="415" w:lineRule="exact"/>
+        <w:rPr>
+          <w:rFonts w:asciiTheme="majorHAnsi" w:eastAsiaTheme="majorHAnsi" w:hAnsiTheme="majorHAnsi" w:cs="Arial Unicode MS" w:hint="eastAsia"/>
+          <w:b/>
+          <w:sz w:val="28"/>
+          <w:szCs w:val="28"/>
+        </w:rPr>
+      </w:pPr>
+      <w:r>
+        <w:rPr>
+          <w:rFonts w:asciiTheme="majorHAnsi" w:eastAsiaTheme="majorHAnsi" w:hAnsiTheme="majorHAnsi" w:cs="맑은 고딕" w:hint="eastAsia"/>
+          <w:b/>
+          <w:bCs/>
+          <w:sz w:val="32"/>
+          <w:szCs w:val="32"/>
+        </w:rPr>
+        <w:t>8)</w:t>
+      </w:r>
+      <w:r>
+        <w:rPr>
+          <w:rFonts w:asciiTheme="majorHAnsi" w:eastAsiaTheme="majorHAnsi" w:hAnsiTheme="majorHAnsi" w:cs="Arial Unicode MS"/>
+          <w:b/>
+          <w:sz w:val="28"/>
+          <w:szCs w:val="28"/>
+        </w:rPr>
+        <w:t>답변에 대한 문구 출력</w:t>
+      </w:r>
+      <w:r>
+        <w:rPr>
+          <w:rFonts w:asciiTheme="majorHAnsi" w:eastAsiaTheme="majorHAnsi" w:hAnsiTheme="majorHAnsi" w:cs="Arial Unicode MS" w:hint="eastAsia"/>
+          <w:b/>
+          <w:sz w:val="28"/>
+          <w:szCs w:val="28"/>
+        </w:rPr>
+        <w:t xml:space="preserve"> </w:t>
+      </w:r>
+    </w:p>
+    <w:p>
+      <w:pPr>
+        <w:spacing w:after="0" w:line="391" w:lineRule="exact"/>
+        <w:ind w:right="20"/>
+        <w:rPr>
+          <w:rFonts w:asciiTheme="majorHAnsi" w:eastAsiaTheme="majorHAnsi" w:hAnsiTheme="majorHAnsi" w:cs="맑은 고딕"/>
+        </w:rPr>
+      </w:pPr>
+      <w:r>
+        <w:rPr>
+          <w:rFonts w:asciiTheme="majorHAnsi" w:eastAsiaTheme="majorHAnsi" w:hAnsiTheme="majorHAnsi" w:cs="맑은 고딕"/>
+          <w:sz w:val="24"/>
+          <w:szCs w:val="24"/>
+        </w:rPr>
+        <w:t>- 포인트 증감만 담으면 너무 심심하므로 포인트 증감 이후 포인트 증감 이유를 담은 문구 출력</w:t>
+      </w:r>
+    </w:p>
+    <w:p>
+      <w:pPr>
+        <w:spacing w:after="0" w:line="330" w:lineRule="exact"/>
+        <w:rPr>
+          <w:rFonts w:asciiTheme="majorHAnsi" w:eastAsiaTheme="majorHAnsi" w:hAnsiTheme="majorHAnsi" w:cs="맑은 고딕"/>
+        </w:rPr>
+      </w:pPr>
+    </w:p>
+    <w:p>
+      <w:pPr>
+        <w:spacing w:after="0" w:line="419" w:lineRule="exact"/>
+        <w:rPr>
+          <w:rFonts w:asciiTheme="majorHAnsi" w:eastAsiaTheme="majorHAnsi" w:hAnsiTheme="majorHAnsi" w:cs="맑은 고딕"/>
+        </w:rPr>
+      </w:pPr>
+      <w:r>
+        <w:rPr>
+          <w:rFonts w:asciiTheme="majorHAnsi" w:eastAsiaTheme="majorHAnsi" w:hAnsiTheme="majorHAnsi" w:cs="맑은 고딕"/>
+          <w:sz w:val="24"/>
+          <w:szCs w:val="24"/>
+        </w:rPr>
+        <w:t xml:space="preserve">세부 </w:t>
+      </w:r>
+      <w:r>
+        <w:rPr>
+          <w:rFonts w:asciiTheme="majorHAnsi" w:eastAsiaTheme="majorHAnsi" w:hAnsiTheme="majorHAnsi" w:cs="맑은 고딕" w:hint="eastAsia"/>
+          <w:sz w:val="24"/>
+          <w:szCs w:val="24"/>
+        </w:rPr>
+        <w:t>기능</w:t>
+      </w:r>
+      <w:r>
+        <w:rPr>
+          <w:rFonts w:asciiTheme="majorHAnsi" w:eastAsiaTheme="majorHAnsi" w:hAnsiTheme="majorHAnsi" w:cs="맑은 고딕"/>
+          <w:sz w:val="24"/>
+          <w:szCs w:val="24"/>
+        </w:rPr>
+        <w:t>:</w:t>
+      </w:r>
+      <w:r>
+        <w:rPr>
+          <w:rFonts w:asciiTheme="majorHAnsi" w:eastAsiaTheme="majorHAnsi" w:hAnsiTheme="majorHAnsi" w:cs="맑은 고딕"/>
+          <w:sz w:val="24"/>
+          <w:szCs w:val="24"/>
+        </w:rPr>
+        <w:t xml:space="preserve"> 질문, 대답이 있는 2차원 배열에 열 두 개 추가하여 각 선택에 따른 문자열 추가. 대답에 대한 문구를 추가 출력해야 하므로 함수 및 기본 구조 변 경 필요 가능성 존재.</w:t>
+      </w:r>
+    </w:p>
+    <w:p>
+      <w:pPr>
+        <w:spacing w:after="0" w:line="323" w:lineRule="exact"/>
+        <w:rPr>
+          <w:rFonts w:asciiTheme="majorHAnsi" w:eastAsiaTheme="majorHAnsi" w:hAnsiTheme="majorHAnsi" w:cs="맑은 고딕"/>
+        </w:rPr>
+      </w:pPr>
+    </w:p>
+    <w:p>
+      <w:pPr>
+        <w:tabs>
+          <w:tab w:val="left" w:pos="560"/>
         </w:tabs>
         <w:spacing w:after="0" w:line="376" w:lineRule="exact"/>
-        <w:ind w:left="400" w:hanging="400"/>
         <w:rPr>
           <w:rFonts w:asciiTheme="majorHAnsi" w:eastAsiaTheme="majorHAnsi" w:hAnsiTheme="majorHAnsi" w:cs="Arial"/>
           <w:b/>
@@ -1804,174 +1920,13 @@
       </w:pPr>
       <w:r>
         <w:rPr>
-          <w:rFonts w:asciiTheme="majorHAnsi" w:eastAsiaTheme="majorHAnsi" w:hAnsiTheme="majorHAnsi" w:cs="Arial Unicode MS"/>
+          <w:rFonts w:asciiTheme="majorHAnsi" w:eastAsiaTheme="majorHAnsi" w:hAnsiTheme="majorHAnsi" w:cs="Arial Unicode MS" w:hint="eastAsia"/>
           <w:b/>
           <w:sz w:val="28"/>
           <w:szCs w:val="28"/>
         </w:rPr>
-        <w:t>이미 나왔던 질문인지 검사</w:t>
-      </w:r>
-    </w:p>
-    <w:p>
-      <w:pPr>
-        <w:spacing w:after="0" w:line="348" w:lineRule="exact"/>
-        <w:rPr>
-          <w:rFonts w:asciiTheme="majorHAnsi" w:eastAsiaTheme="majorHAnsi" w:hAnsiTheme="majorHAnsi" w:cs="맑은 고딕"/>
-        </w:rPr>
-      </w:pPr>
-    </w:p>
-    <w:p>
-      <w:pPr>
-        <w:spacing w:after="0" w:line="391" w:lineRule="exact"/>
-        <w:ind w:right="20"/>
-        <w:rPr>
-          <w:rFonts w:asciiTheme="majorHAnsi" w:eastAsiaTheme="majorHAnsi" w:hAnsiTheme="majorHAnsi" w:cs="맑은 고딕"/>
-        </w:rPr>
-      </w:pPr>
-      <w:r>
-        <w:rPr>
-          <w:rFonts w:asciiTheme="majorHAnsi" w:eastAsiaTheme="majorHAnsi" w:hAnsiTheme="majorHAnsi" w:cs="맑은 고딕"/>
-          <w:sz w:val="24"/>
-          <w:szCs w:val="24"/>
-        </w:rPr>
-        <w:t>- 기존의 프로그램을 업그레이드. 나왔던 질문은 다시 하지 않는 기능 추가 (bool 배열 사용)</w:t>
-      </w:r>
-    </w:p>
-    <w:p>
-      <w:pPr>
-        <w:spacing w:after="0" w:line="323" w:lineRule="exact"/>
-        <w:rPr>
-          <w:rFonts w:asciiTheme="majorHAnsi" w:eastAsiaTheme="majorHAnsi" w:hAnsiTheme="majorHAnsi" w:cs="맑은 고딕"/>
-        </w:rPr>
-      </w:pPr>
-    </w:p>
-    <w:p>
-      <w:pPr>
-        <w:numPr>
-          <w:ilvl w:val="0"/>
-          <w:numId w:val="19"/>
-        </w:numPr>
-        <w:tabs>
-          <w:tab w:val="left" w:pos="400"/>
-        </w:tabs>
-        <w:spacing w:after="0" w:line="376" w:lineRule="exact"/>
-        <w:ind w:left="400" w:hanging="400"/>
-        <w:rPr>
-          <w:rFonts w:asciiTheme="majorHAnsi" w:eastAsiaTheme="majorHAnsi" w:hAnsiTheme="majorHAnsi" w:cs="Arial"/>
-          <w:b/>
-          <w:sz w:val="28"/>
-          <w:szCs w:val="28"/>
-        </w:rPr>
-      </w:pPr>
-      <w:r>
-        <w:rPr>
-          <w:rFonts w:asciiTheme="majorHAnsi" w:eastAsiaTheme="majorHAnsi" w:hAnsiTheme="majorHAnsi" w:cs="Arial Unicode MS"/>
-          <w:b/>
-          <w:sz w:val="28"/>
-          <w:szCs w:val="28"/>
-        </w:rPr>
-        <w:t>답변에 대한 문구 출력</w:t>
-      </w:r>
-    </w:p>
-    <w:p>
-      <w:pPr>
-        <w:spacing w:after="0" w:line="348" w:lineRule="exact"/>
-        <w:rPr>
-          <w:rFonts w:asciiTheme="majorHAnsi" w:eastAsiaTheme="majorHAnsi" w:hAnsiTheme="majorHAnsi" w:cs="맑은 고딕"/>
-        </w:rPr>
-      </w:pPr>
-    </w:p>
-    <w:p>
-      <w:pPr>
-        <w:spacing w:after="0" w:line="391" w:lineRule="exact"/>
-        <w:ind w:right="20"/>
-        <w:rPr>
-          <w:rFonts w:asciiTheme="majorHAnsi" w:eastAsiaTheme="majorHAnsi" w:hAnsiTheme="majorHAnsi" w:cs="맑은 고딕"/>
-        </w:rPr>
-      </w:pPr>
-      <w:r>
-        <w:rPr>
-          <w:rFonts w:asciiTheme="majorHAnsi" w:eastAsiaTheme="majorHAnsi" w:hAnsiTheme="majorHAnsi" w:cs="맑은 고딕"/>
-          <w:sz w:val="24"/>
-          <w:szCs w:val="24"/>
-        </w:rPr>
-        <w:t>- 포인트 증감만 담으면 너무 심심하므로 포인트 증감 이후 포인트 증감 이유를 담은 문구 출력</w:t>
-      </w:r>
-    </w:p>
-    <w:p>
-      <w:pPr>
-        <w:spacing w:after="0" w:line="330" w:lineRule="exact"/>
-        <w:rPr>
-          <w:rFonts w:asciiTheme="majorHAnsi" w:eastAsiaTheme="majorHAnsi" w:hAnsiTheme="majorHAnsi" w:cs="맑은 고딕"/>
-        </w:rPr>
-      </w:pPr>
-    </w:p>
-    <w:p>
-      <w:pPr>
-        <w:spacing w:after="0" w:line="419" w:lineRule="exact"/>
-        <w:rPr>
-          <w:rFonts w:asciiTheme="majorHAnsi" w:eastAsiaTheme="majorHAnsi" w:hAnsiTheme="majorHAnsi" w:cs="맑은 고딕"/>
-        </w:rPr>
-      </w:pPr>
-      <w:r>
-        <w:rPr>
-          <w:rFonts w:asciiTheme="majorHAnsi" w:eastAsiaTheme="majorHAnsi" w:hAnsiTheme="majorHAnsi" w:cs="맑은 고딕"/>
-          <w:sz w:val="24"/>
-          <w:szCs w:val="24"/>
-        </w:rPr>
-        <w:t xml:space="preserve">세부 </w:t>
-      </w:r>
-      <w:r>
-        <w:rPr>
-          <w:rFonts w:asciiTheme="majorHAnsi" w:eastAsiaTheme="majorHAnsi" w:hAnsiTheme="majorHAnsi" w:cs="맑은 고딕" w:hint="eastAsia"/>
-          <w:sz w:val="24"/>
-          <w:szCs w:val="24"/>
-        </w:rPr>
-        <w:t>기능</w:t>
-      </w:r>
-      <w:r>
-        <w:rPr>
-          <w:rFonts w:asciiTheme="majorHAnsi" w:eastAsiaTheme="majorHAnsi" w:hAnsiTheme="majorHAnsi" w:cs="맑은 고딕"/>
-          <w:sz w:val="24"/>
-          <w:szCs w:val="24"/>
-        </w:rPr>
-        <w:t>:</w:t>
-      </w:r>
-      <w:r>
-        <w:rPr>
-          <w:rFonts w:asciiTheme="majorHAnsi" w:eastAsiaTheme="majorHAnsi" w:hAnsiTheme="majorHAnsi" w:cs="맑은 고딕"/>
-          <w:sz w:val="24"/>
-          <w:szCs w:val="24"/>
-        </w:rPr>
-        <w:t xml:space="preserve"> 질문, 대답이 있는 2차원 배열에 열 두 개 추가하여 각 선택에 따른 문자열 추가. 대답에 대한 문구를 추가 출력해야 하므로 함수 및 기본 구조 변 경 필요 가능성 존재.</w:t>
-      </w:r>
-    </w:p>
-    <w:p>
-      <w:pPr>
-        <w:spacing w:after="0" w:line="323" w:lineRule="exact"/>
-        <w:rPr>
-          <w:rFonts w:asciiTheme="majorHAnsi" w:eastAsiaTheme="majorHAnsi" w:hAnsiTheme="majorHAnsi" w:cs="맑은 고딕"/>
-        </w:rPr>
-      </w:pPr>
-    </w:p>
-    <w:p>
-      <w:pPr>
-        <w:numPr>
-          <w:ilvl w:val="0"/>
-          <w:numId w:val="20"/>
-        </w:numPr>
-        <w:tabs>
-          <w:tab w:val="left" w:pos="560"/>
-        </w:tabs>
-        <w:spacing w:after="0" w:line="376" w:lineRule="exact"/>
-        <w:ind w:left="560" w:hanging="560"/>
-        <w:rPr>
-          <w:rFonts w:asciiTheme="majorHAnsi" w:eastAsiaTheme="majorHAnsi" w:hAnsiTheme="majorHAnsi" w:cs="Arial"/>
-          <w:b/>
-          <w:sz w:val="28"/>
-          <w:szCs w:val="28"/>
-        </w:rPr>
-      </w:pPr>
+        <w:t xml:space="preserve">9) </w:t>
+      </w:r>
       <w:r>
         <w:rPr>
           <w:rFonts w:asciiTheme="majorHAnsi" w:eastAsiaTheme="majorHAnsi" w:hAnsiTheme="majorHAnsi" w:cs="Arial Unicode MS"/>
@@ -2071,6 +2026,8 @@
         <w:spacing w:after="0" w:line="417" w:lineRule="exact"/>
         <w:rPr>
           <w:rFonts w:asciiTheme="majorHAnsi" w:eastAsiaTheme="majorHAnsi" w:hAnsiTheme="majorHAnsi" w:cs="맑은 고딕"/>
+          <w:sz w:val="24"/>
+          <w:szCs w:val="24"/>
         </w:rPr>
       </w:pPr>
       <w:r>
@@ -2104,6 +2061,73 @@
           <w:szCs w:val="24"/>
         </w:rPr>
         <w:t xml:space="preserve"> 예를 들어 자산이 10으로 최대라면 관련된 질문이 나오도록 하는 기 능 추가. 특수 질문을 위한 새로운 2차원 배열 생성. 랜덤 변수 생성 시 포인트를 확인하고 그에 따라 나오는 질문 확률 직접 조정.</w:t>
+      </w:r>
+    </w:p>
+    <w:p>
+      <w:pPr>
+        <w:spacing w:after="0" w:line="417" w:lineRule="exact"/>
+        <w:rPr>
+          <w:rFonts w:asciiTheme="majorHAnsi" w:eastAsiaTheme="majorHAnsi" w:hAnsiTheme="majorHAnsi" w:cs="맑은 고딕"/>
+          <w:sz w:val="24"/>
+          <w:szCs w:val="24"/>
+        </w:rPr>
+      </w:pPr>
+    </w:p>
+    <w:p>
+      <w:pPr>
+        <w:tabs>
+          <w:tab w:val="left" w:pos="400"/>
+        </w:tabs>
+        <w:spacing w:after="0" w:line="376" w:lineRule="exact"/>
+        <w:rPr>
+          <w:rFonts w:asciiTheme="majorHAnsi" w:eastAsiaTheme="majorHAnsi" w:hAnsiTheme="majorHAnsi" w:cs="Arial"/>
+          <w:b/>
+          <w:sz w:val="28"/>
+          <w:szCs w:val="28"/>
+        </w:rPr>
+      </w:pPr>
+      <w:r>
+        <w:rPr>
+          <w:rFonts w:asciiTheme="majorHAnsi" w:eastAsiaTheme="majorHAnsi" w:hAnsiTheme="majorHAnsi" w:cs="Arial Unicode MS" w:hint="eastAsia"/>
+          <w:b/>
+          <w:sz w:val="28"/>
+          <w:szCs w:val="28"/>
+        </w:rPr>
+        <w:t xml:space="preserve">10) </w:t>
+      </w:r>
+      <w:r>
+        <w:rPr>
+          <w:rFonts w:asciiTheme="majorHAnsi" w:eastAsiaTheme="majorHAnsi" w:hAnsiTheme="majorHAnsi" w:cs="Arial Unicode MS"/>
+          <w:b/>
+          <w:sz w:val="28"/>
+          <w:szCs w:val="28"/>
+        </w:rPr>
+        <w:t>이미 나왔던 질문인지 검사</w:t>
+      </w:r>
+    </w:p>
+    <w:p>
+      <w:pPr>
+        <w:spacing w:after="0" w:line="348" w:lineRule="exact"/>
+        <w:rPr>
+          <w:rFonts w:asciiTheme="majorHAnsi" w:eastAsiaTheme="majorHAnsi" w:hAnsiTheme="majorHAnsi" w:cs="맑은 고딕"/>
+        </w:rPr>
+      </w:pPr>
+    </w:p>
+    <w:p>
+      <w:pPr>
+        <w:spacing w:after="0" w:line="391" w:lineRule="exact"/>
+        <w:ind w:right="20"/>
+        <w:rPr>
+          <w:rFonts w:asciiTheme="majorHAnsi" w:eastAsiaTheme="majorHAnsi" w:hAnsiTheme="majorHAnsi" w:cs="맑은 고딕" w:hint="eastAsia"/>
+        </w:rPr>
+      </w:pPr>
+      <w:r>
+        <w:rPr>
+          <w:rFonts w:asciiTheme="majorHAnsi" w:eastAsiaTheme="majorHAnsi" w:hAnsiTheme="majorHAnsi" w:cs="맑은 고딕"/>
+          <w:sz w:val="24"/>
+          <w:szCs w:val="24"/>
+        </w:rPr>
+        <w:t>- 기존의 프로그램을 업그레이드. 나왔던 질문은 다시 하지 않는 기능 추가 (bool 배열 사용)</w:t>
       </w:r>
     </w:p>
     <w:p>
@@ -3473,8 +3497,6 @@
         <w:spacing w:line="276" w:lineRule="auto"/>
         <w:rPr>
           <w:rFonts w:asciiTheme="majorHAnsi" w:eastAsiaTheme="majorHAnsi" w:hAnsiTheme="majorHAnsi"/>
-          <w:sz w:val="26"/>
-          <w:szCs w:val="26"/>
         </w:rPr>
       </w:pPr>
       <w:r>
@@ -3527,22 +3549,2010 @@
           </wp:inline>
         </w:drawing>
       </w:r>
-      <w:r>
-        <w:rPr>
-          <w:rFonts w:asciiTheme="majorHAnsi" w:eastAsiaTheme="majorHAnsi" w:hAnsiTheme="majorHAnsi"/>
-        </w:rPr>
-        <w:br w:type="page"/>
-      </w:r>
     </w:p>
     <w:p>
       <w:pPr>
+        <w:widowControl/>
+        <w:wordWrap/>
+        <w:autoSpaceDE/>
+        <w:autoSpaceDN/>
+        <w:rPr>
+          <w:rFonts w:asciiTheme="majorHAnsi" w:eastAsiaTheme="majorHAnsi" w:hAnsiTheme="majorHAnsi"/>
+        </w:rPr>
+      </w:pPr>
+      <w:r>
+        <w:rPr>
+          <w:rFonts w:asciiTheme="majorHAnsi" w:eastAsiaTheme="majorHAnsi" w:hAnsiTheme="majorHAnsi"/>
+        </w:rPr>
+        <w:br w:type="page"/>
+      </w:r>
+    </w:p>
+    <w:p>
+      <w:pPr>
         <w:spacing w:line="276" w:lineRule="auto"/>
         <w:rPr>
-          <w:rFonts w:asciiTheme="majorHAnsi" w:eastAsiaTheme="majorHAnsi" w:hAnsiTheme="majorHAnsi"/>
-          <w:sz w:val="26"/>
-          <w:szCs w:val="26"/>
-        </w:rPr>
-      </w:pPr>
+          <w:rFonts w:asciiTheme="majorHAnsi" w:eastAsiaTheme="majorHAnsi" w:hAnsiTheme="majorHAnsi" w:cs="Arial Unicode MS" w:hint="eastAsia"/>
+          <w:b/>
+          <w:sz w:val="24"/>
+          <w:szCs w:val="24"/>
+        </w:rPr>
+      </w:pPr>
+      <w:r>
+        <w:rPr>
+          <w:rFonts w:asciiTheme="majorHAnsi" w:eastAsiaTheme="majorHAnsi" w:hAnsiTheme="majorHAnsi" w:cs="Arial Unicode MS" w:hint="eastAsia"/>
+          <w:b/>
+          <w:sz w:val="24"/>
+          <w:szCs w:val="24"/>
+        </w:rPr>
+        <w:lastRenderedPageBreak/>
+        <w:t>(</w:t>
+      </w:r>
+      <w:r>
+        <w:rPr>
+          <w:rFonts w:asciiTheme="majorHAnsi" w:eastAsiaTheme="majorHAnsi" w:hAnsiTheme="majorHAnsi" w:cs="Arial Unicode MS" w:hint="eastAsia"/>
+          <w:b/>
+          <w:sz w:val="24"/>
+          <w:szCs w:val="24"/>
+        </w:rPr>
+        <w:t>8</w:t>
+      </w:r>
+      <w:r>
+        <w:rPr>
+          <w:rFonts w:asciiTheme="majorHAnsi" w:eastAsiaTheme="majorHAnsi" w:hAnsiTheme="majorHAnsi" w:cs="Arial Unicode MS" w:hint="eastAsia"/>
+          <w:b/>
+          <w:sz w:val="24"/>
+          <w:szCs w:val="24"/>
+        </w:rPr>
+        <w:t xml:space="preserve">) </w:t>
+      </w:r>
+      <w:r>
+        <w:rPr>
+          <w:rFonts w:asciiTheme="majorHAnsi" w:eastAsiaTheme="majorHAnsi" w:hAnsiTheme="majorHAnsi" w:hint="eastAsia"/>
+          <w:b/>
+          <w:sz w:val="28"/>
+          <w:szCs w:val="28"/>
+        </w:rPr>
+        <w:t>특수 질문, 일반 질문을 구분하는 클래스 추가</w:t>
+      </w:r>
+    </w:p>
+    <w:p>
+      <w:pPr>
+        <w:spacing w:line="276" w:lineRule="auto"/>
+        <w:rPr>
+          <w:rFonts w:asciiTheme="majorHAnsi" w:eastAsiaTheme="majorHAnsi" w:hAnsiTheme="majorHAnsi" w:cs="Arial Unicode MS" w:hint="eastAsia"/>
+          <w:bCs/>
+          <w:sz w:val="22"/>
+          <w:szCs w:val="22"/>
+        </w:rPr>
+      </w:pPr>
+      <w:r>
+        <w:rPr>
+          <w:rFonts w:asciiTheme="majorHAnsi" w:eastAsiaTheme="majorHAnsi" w:hAnsiTheme="majorHAnsi" w:cs="Arial Unicode MS" w:hint="eastAsia"/>
+          <w:bCs/>
+          <w:sz w:val="22"/>
+          <w:szCs w:val="22"/>
+        </w:rPr>
+        <w:t xml:space="preserve">- </w:t>
+      </w:r>
+      <w:r>
+        <w:rPr>
+          <w:rFonts w:asciiTheme="majorHAnsi" w:eastAsiaTheme="majorHAnsi" w:hAnsiTheme="majorHAnsi" w:cs="Arial Unicode MS" w:hint="eastAsia"/>
+          <w:bCs/>
+          <w:sz w:val="22"/>
+          <w:szCs w:val="22"/>
+        </w:rPr>
+        <w:t xml:space="preserve">업캐스팅을 통해 </w:t>
+      </w:r>
+      <w:r>
+        <w:rPr>
+          <w:rFonts w:asciiTheme="majorHAnsi" w:eastAsiaTheme="majorHAnsi" w:hAnsiTheme="majorHAnsi" w:cs="Arial Unicode MS" w:hint="eastAsia"/>
+          <w:bCs/>
+          <w:sz w:val="22"/>
+          <w:szCs w:val="22"/>
+        </w:rPr>
+        <w:t xml:space="preserve">주요 </w:t>
+      </w:r>
+      <w:r>
+        <w:rPr>
+          <w:rFonts w:asciiTheme="majorHAnsi" w:eastAsiaTheme="majorHAnsi" w:hAnsiTheme="majorHAnsi" w:cs="Arial Unicode MS" w:hint="eastAsia"/>
+          <w:bCs/>
+          <w:sz w:val="22"/>
+          <w:szCs w:val="22"/>
+        </w:rPr>
+        <w:t xml:space="preserve">질문 객체 question에 </w:t>
+      </w:r>
+      <w:r>
+        <w:rPr>
+          <w:rFonts w:asciiTheme="majorHAnsi" w:eastAsiaTheme="majorHAnsi" w:hAnsiTheme="majorHAnsi" w:cs="Arial Unicode MS" w:hint="eastAsia"/>
+          <w:bCs/>
+          <w:sz w:val="22"/>
+          <w:szCs w:val="22"/>
+        </w:rPr>
+        <w:t xml:space="preserve">일반, 특수 질문을 </w:t>
+      </w:r>
+      <w:r>
+        <w:rPr>
+          <w:rFonts w:asciiTheme="majorHAnsi" w:eastAsiaTheme="majorHAnsi" w:hAnsiTheme="majorHAnsi" w:cs="Arial Unicode MS" w:hint="eastAsia"/>
+          <w:bCs/>
+          <w:sz w:val="22"/>
+          <w:szCs w:val="22"/>
+        </w:rPr>
+        <w:t xml:space="preserve">구분하여 객체 대입. </w:t>
+      </w:r>
+      <w:r>
+        <w:rPr>
+          <w:rFonts w:asciiTheme="majorHAnsi" w:eastAsiaTheme="majorHAnsi" w:hAnsiTheme="majorHAnsi" w:cs="Arial Unicode MS" w:hint="eastAsia"/>
+          <w:bCs/>
+          <w:sz w:val="22"/>
+          <w:szCs w:val="22"/>
+        </w:rPr>
+        <w:t xml:space="preserve">중복 코드 및 불필요한 </w:t>
+      </w:r>
+      <w:r>
+        <w:rPr>
+          <w:rFonts w:asciiTheme="majorHAnsi" w:eastAsiaTheme="majorHAnsi" w:hAnsiTheme="majorHAnsi" w:cs="Arial Unicode MS" w:hint="eastAsia"/>
+          <w:bCs/>
+          <w:sz w:val="22"/>
+          <w:szCs w:val="22"/>
+        </w:rPr>
+        <w:t>조건문 삭제.</w:t>
+      </w:r>
+      <w:r>
+        <w:rPr>
+          <w:rFonts w:asciiTheme="majorHAnsi" w:eastAsiaTheme="majorHAnsi" w:hAnsiTheme="majorHAnsi" w:cs="Arial Unicode MS" w:hint="eastAsia"/>
+          <w:bCs/>
+          <w:sz w:val="22"/>
+          <w:szCs w:val="22"/>
+        </w:rPr>
+        <w:t xml:space="preserve"> 일반, 특수 질문은 </w:t>
+      </w:r>
+      <w:r>
+        <w:rPr>
+          <w:rFonts w:asciiTheme="majorHAnsi" w:eastAsiaTheme="majorHAnsi" w:hAnsiTheme="majorHAnsi" w:cs="Arial Unicode MS" w:hint="eastAsia"/>
+          <w:bCs/>
+          <w:sz w:val="22"/>
+          <w:szCs w:val="22"/>
+        </w:rPr>
+        <w:t xml:space="preserve">질문부터 포인트 변화량까지 모두 다르므로 </w:t>
+      </w:r>
+      <w:r>
+        <w:rPr>
+          <w:rFonts w:asciiTheme="majorHAnsi" w:eastAsiaTheme="majorHAnsi" w:hAnsiTheme="majorHAnsi" w:cs="Arial Unicode MS" w:hint="eastAsia"/>
+          <w:bCs/>
+          <w:sz w:val="22"/>
+          <w:szCs w:val="22"/>
+        </w:rPr>
+        <w:t>상속을 통해 중복 제거</w:t>
+      </w:r>
+      <w:r>
+        <w:rPr>
+          <w:rFonts w:asciiTheme="majorHAnsi" w:eastAsiaTheme="majorHAnsi" w:hAnsiTheme="majorHAnsi" w:cs="Arial Unicode MS" w:hint="eastAsia"/>
+          <w:bCs/>
+          <w:sz w:val="22"/>
+          <w:szCs w:val="22"/>
+        </w:rPr>
+        <w:t xml:space="preserve">. </w:t>
+      </w:r>
+      <w:r>
+        <w:rPr>
+          <w:rFonts w:asciiTheme="majorHAnsi" w:eastAsiaTheme="majorHAnsi" w:hAnsiTheme="majorHAnsi" w:cs="Arial Unicode MS" w:hint="eastAsia"/>
+          <w:bCs/>
+          <w:sz w:val="22"/>
+          <w:szCs w:val="22"/>
+        </w:rPr>
+        <w:t xml:space="preserve">아래 </w:t>
+      </w:r>
+      <w:proofErr w:type="spellStart"/>
+      <w:r>
+        <w:rPr>
+          <w:rFonts w:asciiTheme="majorHAnsi" w:eastAsiaTheme="majorHAnsi" w:hAnsiTheme="majorHAnsi" w:cs="Arial Unicode MS" w:hint="eastAsia"/>
+          <w:bCs/>
+          <w:sz w:val="22"/>
+          <w:szCs w:val="22"/>
+        </w:rPr>
+        <w:t>캡처본은</w:t>
+      </w:r>
+      <w:proofErr w:type="spellEnd"/>
+      <w:r>
+        <w:rPr>
+          <w:rFonts w:asciiTheme="majorHAnsi" w:eastAsiaTheme="majorHAnsi" w:hAnsiTheme="majorHAnsi" w:cs="Arial Unicode MS" w:hint="eastAsia"/>
+          <w:bCs/>
+          <w:sz w:val="22"/>
+          <w:szCs w:val="22"/>
+        </w:rPr>
+        <w:t xml:space="preserve"> 모두 헤더파일</w:t>
+      </w:r>
+      <w:r>
+        <w:rPr>
+          <w:rFonts w:asciiTheme="majorHAnsi" w:eastAsiaTheme="majorHAnsi" w:hAnsiTheme="majorHAnsi" w:cs="Arial Unicode MS" w:hint="eastAsia"/>
+          <w:bCs/>
+          <w:sz w:val="22"/>
+          <w:szCs w:val="22"/>
+        </w:rPr>
+        <w:t>에서 선언.</w:t>
+      </w:r>
+    </w:p>
+    <w:p>
+      <w:pPr>
+        <w:spacing w:line="276" w:lineRule="auto"/>
+        <w:rPr>
+          <w:rFonts w:asciiTheme="majorHAnsi" w:eastAsiaTheme="majorHAnsi" w:hAnsiTheme="majorHAnsi" w:cs="Arial Unicode MS"/>
+          <w:bCs/>
+          <w:sz w:val="22"/>
+          <w:szCs w:val="22"/>
+        </w:rPr>
+      </w:pPr>
+      <w:r>
+        <w:rPr>
+          <w:rFonts w:asciiTheme="majorHAnsi" w:eastAsiaTheme="majorHAnsi" w:hAnsiTheme="majorHAnsi" w:cs="Arial Unicode MS" w:hint="eastAsia"/>
+          <w:bCs/>
+          <w:sz w:val="22"/>
+          <w:szCs w:val="22"/>
+        </w:rPr>
+        <w:t xml:space="preserve">- </w:t>
+      </w:r>
+      <w:r>
+        <w:rPr>
+          <w:rFonts w:asciiTheme="majorHAnsi" w:eastAsiaTheme="majorHAnsi" w:hAnsiTheme="majorHAnsi" w:cs="Arial Unicode MS" w:hint="eastAsia"/>
+          <w:bCs/>
+          <w:sz w:val="22"/>
+          <w:szCs w:val="22"/>
+        </w:rPr>
+        <w:t xml:space="preserve">클래스, </w:t>
+      </w:r>
+      <w:r>
+        <w:rPr>
+          <w:rFonts w:asciiTheme="majorHAnsi" w:eastAsiaTheme="majorHAnsi" w:hAnsiTheme="majorHAnsi" w:cs="Arial Unicode MS" w:hint="eastAsia"/>
+          <w:bCs/>
+          <w:sz w:val="22"/>
+          <w:szCs w:val="22"/>
+        </w:rPr>
+        <w:t xml:space="preserve">상속, </w:t>
+      </w:r>
+      <w:proofErr w:type="spellStart"/>
+      <w:r>
+        <w:rPr>
+          <w:rFonts w:asciiTheme="majorHAnsi" w:eastAsiaTheme="majorHAnsi" w:hAnsiTheme="majorHAnsi" w:cs="Arial Unicode MS" w:hint="eastAsia"/>
+          <w:bCs/>
+          <w:sz w:val="22"/>
+          <w:szCs w:val="22"/>
+        </w:rPr>
+        <w:t>다형성</w:t>
+      </w:r>
+      <w:proofErr w:type="spellEnd"/>
+      <w:r>
+        <w:rPr>
+          <w:rFonts w:asciiTheme="majorHAnsi" w:eastAsiaTheme="majorHAnsi" w:hAnsiTheme="majorHAnsi" w:cs="Arial Unicode MS" w:hint="eastAsia"/>
+          <w:bCs/>
+          <w:sz w:val="22"/>
+          <w:szCs w:val="22"/>
+        </w:rPr>
+        <w:t xml:space="preserve">, </w:t>
+      </w:r>
+      <w:r>
+        <w:rPr>
+          <w:rFonts w:asciiTheme="majorHAnsi" w:eastAsiaTheme="majorHAnsi" w:hAnsiTheme="majorHAnsi" w:cs="Arial Unicode MS" w:hint="eastAsia"/>
+          <w:bCs/>
+          <w:sz w:val="22"/>
+          <w:szCs w:val="22"/>
+        </w:rPr>
+        <w:t>업캐스팅, 헤더파일 분리</w:t>
+      </w:r>
+    </w:p>
+    <w:p>
+      <w:pPr>
+        <w:spacing w:line="276" w:lineRule="auto"/>
+        <w:rPr>
+          <w:rFonts w:asciiTheme="majorHAnsi" w:eastAsiaTheme="majorHAnsi" w:hAnsiTheme="majorHAnsi" w:cs="Arial Unicode MS" w:hint="eastAsia"/>
+          <w:bCs/>
+          <w:sz w:val="22"/>
+          <w:szCs w:val="22"/>
+        </w:rPr>
+      </w:pPr>
+      <w:r>
+        <w:rPr>
+          <w:rFonts w:asciiTheme="majorHAnsi" w:eastAsiaTheme="majorHAnsi" w:hAnsiTheme="majorHAnsi" w:cs="Arial Unicode MS" w:hint="eastAsia"/>
+          <w:bCs/>
+          <w:sz w:val="22"/>
+          <w:szCs w:val="22"/>
+        </w:rPr>
+        <w:t>헤더파일 (Question.h)</w:t>
+      </w:r>
+    </w:p>
+    <w:p>
+      <w:pPr>
+        <w:spacing w:line="276" w:lineRule="auto"/>
+        <w:rPr>
+          <w:rFonts w:asciiTheme="majorHAnsi" w:eastAsiaTheme="majorHAnsi" w:hAnsiTheme="majorHAnsi" w:cs="Arial Unicode MS"/>
+          <w:b/>
+          <w:sz w:val="24"/>
+          <w:szCs w:val="24"/>
+        </w:rPr>
+      </w:pPr>
+      <w:r>
+        <w:rPr>
+          <w:rFonts w:asciiTheme="majorHAnsi" w:eastAsiaTheme="majorHAnsi" w:hAnsiTheme="majorHAnsi" w:cs="Arial Unicode MS"/>
+          <w:b/>
+          <w:sz w:val="24"/>
+          <w:szCs w:val="24"/>
+        </w:rPr>
+        <w:drawing>
+          <wp:inline distT="0" distB="0" distL="0" distR="0" wp14:anchorId="6995D511" wp14:editId="06684828">
+            <wp:extent cx="5072564" cy="6709153"/>
+            <wp:effectExtent l="0" t="0" r="0" b="0"/>
+            <wp:docPr id="1495851959" name="그림 1" descr="텍스트, 스크린샷, 디스플레이, 소프트웨어이(가) 표시된 사진&#10;&#10;자동 생성된 설명"/>
+            <wp:cNvGraphicFramePr>
+              <a:graphicFrameLocks xmlns:a="http://schemas.openxmlformats.org/drawingml/2006/main" noChangeAspect="1"/>
+            </wp:cNvGraphicFramePr>
+            <a:graphic xmlns:a="http://schemas.openxmlformats.org/drawingml/2006/main">
+              <a:graphicData uri="http://schemas.openxmlformats.org/drawingml/2006/picture">
+                <pic:pic xmlns:pic="http://schemas.openxmlformats.org/drawingml/2006/picture">
+                  <pic:nvPicPr>
+                    <pic:cNvPr id="1495851959" name="그림 1" descr="텍스트, 스크린샷, 디스플레이, 소프트웨어이(가) 표시된 사진&#10;&#10;자동 생성된 설명"/>
+                    <pic:cNvPicPr/>
+                  </pic:nvPicPr>
+                  <pic:blipFill>
+                    <a:blip r:embed="rId14"/>
+                    <a:stretch>
+                      <a:fillRect/>
+                    </a:stretch>
+                  </pic:blipFill>
+                  <pic:spPr>
+                    <a:xfrm>
+                      <a:off x="0" y="0"/>
+                      <a:ext cx="5080489" cy="6719635"/>
+                    </a:xfrm>
+                    <a:prstGeom prst="rect">
+                      <a:avLst/>
+                    </a:prstGeom>
+                  </pic:spPr>
+                </pic:pic>
+              </a:graphicData>
+            </a:graphic>
+          </wp:inline>
+        </w:drawing>
+      </w:r>
+    </w:p>
+    <w:p>
+      <w:pPr>
+        <w:widowControl/>
+        <w:wordWrap/>
+        <w:autoSpaceDE/>
+        <w:autoSpaceDN/>
+        <w:rPr>
+          <w:rFonts w:asciiTheme="majorHAnsi" w:eastAsiaTheme="majorHAnsi" w:hAnsiTheme="majorHAnsi" w:cs="Arial Unicode MS"/>
+          <w:b/>
+          <w:sz w:val="24"/>
+          <w:szCs w:val="24"/>
+        </w:rPr>
+      </w:pPr>
+      <w:r>
+        <w:rPr>
+          <w:rFonts w:asciiTheme="majorHAnsi" w:eastAsiaTheme="majorHAnsi" w:hAnsiTheme="majorHAnsi" w:cs="Arial Unicode MS"/>
+          <w:b/>
+          <w:sz w:val="24"/>
+          <w:szCs w:val="24"/>
+        </w:rPr>
+        <w:br w:type="page"/>
+      </w:r>
+      <w:r>
+        <w:rPr>
+          <w:rFonts w:asciiTheme="majorHAnsi" w:eastAsiaTheme="majorHAnsi" w:hAnsiTheme="majorHAnsi" w:cs="Arial Unicode MS"/>
+          <w:b/>
+          <w:sz w:val="24"/>
+          <w:szCs w:val="24"/>
+        </w:rPr>
+        <w:lastRenderedPageBreak/>
+        <w:drawing>
+          <wp:inline distT="0" distB="0" distL="0" distR="0" wp14:anchorId="0E31BD51" wp14:editId="0597DB30">
+            <wp:extent cx="4105848" cy="5677692"/>
+            <wp:effectExtent l="0" t="0" r="9525" b="0"/>
+            <wp:docPr id="125222701" name="그림 1" descr="텍스트, 스크린샷이(가) 표시된 사진&#10;&#10;자동 생성된 설명"/>
+            <wp:cNvGraphicFramePr>
+              <a:graphicFrameLocks xmlns:a="http://schemas.openxmlformats.org/drawingml/2006/main" noChangeAspect="1"/>
+            </wp:cNvGraphicFramePr>
+            <a:graphic xmlns:a="http://schemas.openxmlformats.org/drawingml/2006/main">
+              <a:graphicData uri="http://schemas.openxmlformats.org/drawingml/2006/picture">
+                <pic:pic xmlns:pic="http://schemas.openxmlformats.org/drawingml/2006/picture">
+                  <pic:nvPicPr>
+                    <pic:cNvPr id="125222701" name="그림 1" descr="텍스트, 스크린샷이(가) 표시된 사진&#10;&#10;자동 생성된 설명"/>
+                    <pic:cNvPicPr/>
+                  </pic:nvPicPr>
+                  <pic:blipFill>
+                    <a:blip r:embed="rId15"/>
+                    <a:stretch>
+                      <a:fillRect/>
+                    </a:stretch>
+                  </pic:blipFill>
+                  <pic:spPr>
+                    <a:xfrm>
+                      <a:off x="0" y="0"/>
+                      <a:ext cx="4105848" cy="5677692"/>
+                    </a:xfrm>
+                    <a:prstGeom prst="rect">
+                      <a:avLst/>
+                    </a:prstGeom>
+                  </pic:spPr>
+                </pic:pic>
+              </a:graphicData>
+            </a:graphic>
+          </wp:inline>
+        </w:drawing>
+      </w:r>
+    </w:p>
+    <w:p>
+      <w:pPr>
+        <w:widowControl/>
+        <w:wordWrap/>
+        <w:autoSpaceDE/>
+        <w:autoSpaceDN/>
+        <w:rPr>
+          <w:rFonts w:asciiTheme="majorHAnsi" w:eastAsiaTheme="majorHAnsi" w:hAnsiTheme="majorHAnsi" w:cs="Arial Unicode MS"/>
+          <w:b/>
+          <w:sz w:val="24"/>
+          <w:szCs w:val="24"/>
+        </w:rPr>
+      </w:pPr>
+      <w:r>
+        <w:rPr>
+          <w:rFonts w:asciiTheme="majorHAnsi" w:eastAsiaTheme="majorHAnsi" w:hAnsiTheme="majorHAnsi" w:cs="Arial Unicode MS"/>
+          <w:b/>
+          <w:sz w:val="24"/>
+          <w:szCs w:val="24"/>
+        </w:rPr>
+        <w:br w:type="page"/>
+      </w:r>
+    </w:p>
+    <w:p>
+      <w:pPr>
+        <w:widowControl/>
+        <w:wordWrap/>
+        <w:autoSpaceDE/>
+        <w:autoSpaceDN/>
+        <w:rPr>
+          <w:rFonts w:asciiTheme="majorHAnsi" w:eastAsiaTheme="majorHAnsi" w:hAnsiTheme="majorHAnsi" w:cs="Arial Unicode MS"/>
+          <w:b/>
+          <w:sz w:val="24"/>
+          <w:szCs w:val="24"/>
+        </w:rPr>
+      </w:pPr>
+      <w:r>
+        <w:rPr>
+          <w:rFonts w:asciiTheme="majorHAnsi" w:eastAsiaTheme="majorHAnsi" w:hAnsiTheme="majorHAnsi" w:cs="Arial Unicode MS" w:hint="eastAsia"/>
+          <w:b/>
+          <w:sz w:val="24"/>
+          <w:szCs w:val="24"/>
+        </w:rPr>
+        <w:lastRenderedPageBreak/>
+        <w:t>main code (project.cpp)</w:t>
+      </w:r>
+    </w:p>
+    <w:p>
+      <w:pPr>
+        <w:widowControl/>
+        <w:wordWrap/>
+        <w:autoSpaceDE/>
+        <w:autoSpaceDN/>
+        <w:rPr>
+          <w:rFonts w:asciiTheme="majorHAnsi" w:eastAsiaTheme="majorHAnsi" w:hAnsiTheme="majorHAnsi" w:cs="Arial Unicode MS" w:hint="eastAsia"/>
+          <w:bCs/>
+          <w:sz w:val="24"/>
+          <w:szCs w:val="24"/>
+        </w:rPr>
+      </w:pPr>
+      <w:r>
+        <w:rPr>
+          <w:rFonts w:asciiTheme="majorHAnsi" w:eastAsiaTheme="majorHAnsi" w:hAnsiTheme="majorHAnsi" w:cs="Arial Unicode MS" w:hint="eastAsia"/>
+          <w:bCs/>
+          <w:sz w:val="24"/>
+          <w:szCs w:val="24"/>
+        </w:rPr>
+        <w:t xml:space="preserve">특수 질문 객체는 일단 다루지 않고 일반 질문 객체로 </w:t>
+      </w:r>
+      <w:r>
+        <w:rPr>
+          <w:rFonts w:asciiTheme="majorHAnsi" w:eastAsiaTheme="majorHAnsi" w:hAnsiTheme="majorHAnsi" w:cs="Arial Unicode MS" w:hint="eastAsia"/>
+          <w:bCs/>
+          <w:sz w:val="24"/>
+          <w:szCs w:val="24"/>
+        </w:rPr>
+        <w:t>구성.</w:t>
+      </w:r>
+      <w:r>
+        <w:rPr>
+          <w:rFonts w:asciiTheme="majorHAnsi" w:eastAsiaTheme="majorHAnsi" w:hAnsiTheme="majorHAnsi" w:cs="Arial Unicode MS" w:hint="eastAsia"/>
+          <w:bCs/>
+          <w:sz w:val="24"/>
+          <w:szCs w:val="24"/>
+        </w:rPr>
+        <w:t xml:space="preserve"> 아래 코드 외에도 클래스에 맞도록 코드 수정.</w:t>
+      </w:r>
+    </w:p>
+    <w:p>
+      <w:pPr>
+        <w:widowControl/>
+        <w:wordWrap/>
+        <w:autoSpaceDE/>
+        <w:autoSpaceDN/>
+        <w:rPr>
+          <w:rFonts w:asciiTheme="majorHAnsi" w:eastAsiaTheme="majorHAnsi" w:hAnsiTheme="majorHAnsi" w:cs="Arial Unicode MS"/>
+          <w:b/>
+          <w:sz w:val="24"/>
+          <w:szCs w:val="24"/>
+        </w:rPr>
+      </w:pPr>
+      <w:r>
+        <w:rPr>
+          <w:rFonts w:asciiTheme="majorHAnsi" w:eastAsiaTheme="majorHAnsi" w:hAnsiTheme="majorHAnsi" w:cs="Arial Unicode MS"/>
+          <w:b/>
+          <w:sz w:val="24"/>
+          <w:szCs w:val="24"/>
+        </w:rPr>
+        <w:drawing>
+          <wp:inline distT="0" distB="0" distL="0" distR="0" wp14:anchorId="3FE2F9F2" wp14:editId="019B820C">
+            <wp:extent cx="1381318" cy="190527"/>
+            <wp:effectExtent l="0" t="0" r="0" b="0"/>
+            <wp:docPr id="50282762" name="그림 1"/>
+            <wp:cNvGraphicFramePr>
+              <a:graphicFrameLocks xmlns:a="http://schemas.openxmlformats.org/drawingml/2006/main" noChangeAspect="1"/>
+            </wp:cNvGraphicFramePr>
+            <a:graphic xmlns:a="http://schemas.openxmlformats.org/drawingml/2006/main">
+              <a:graphicData uri="http://schemas.openxmlformats.org/drawingml/2006/picture">
+                <pic:pic xmlns:pic="http://schemas.openxmlformats.org/drawingml/2006/picture">
+                  <pic:nvPicPr>
+                    <pic:cNvPr id="50282762" name=""/>
+                    <pic:cNvPicPr/>
+                  </pic:nvPicPr>
+                  <pic:blipFill>
+                    <a:blip r:embed="rId16"/>
+                    <a:stretch>
+                      <a:fillRect/>
+                    </a:stretch>
+                  </pic:blipFill>
+                  <pic:spPr>
+                    <a:xfrm>
+                      <a:off x="0" y="0"/>
+                      <a:ext cx="1381318" cy="190527"/>
+                    </a:xfrm>
+                    <a:prstGeom prst="rect">
+                      <a:avLst/>
+                    </a:prstGeom>
+                  </pic:spPr>
+                </pic:pic>
+              </a:graphicData>
+            </a:graphic>
+          </wp:inline>
+        </w:drawing>
+      </w:r>
+    </w:p>
+    <w:p>
+      <w:pPr>
+        <w:widowControl/>
+        <w:wordWrap/>
+        <w:autoSpaceDE/>
+        <w:autoSpaceDN/>
+        <w:rPr>
+          <w:rFonts w:asciiTheme="majorHAnsi" w:eastAsiaTheme="majorHAnsi" w:hAnsiTheme="majorHAnsi" w:cs="Arial Unicode MS"/>
+          <w:b/>
+          <w:sz w:val="24"/>
+          <w:szCs w:val="24"/>
+        </w:rPr>
+      </w:pPr>
+      <w:r>
+        <w:rPr>
+          <w:rFonts w:asciiTheme="majorHAnsi" w:eastAsiaTheme="majorHAnsi" w:hAnsiTheme="majorHAnsi" w:cs="Arial Unicode MS"/>
+          <w:b/>
+          <w:sz w:val="24"/>
+          <w:szCs w:val="24"/>
+        </w:rPr>
+        <w:drawing>
+          <wp:inline distT="0" distB="0" distL="0" distR="0" wp14:anchorId="694B4E46" wp14:editId="0906BC09">
+            <wp:extent cx="4915586" cy="238158"/>
+            <wp:effectExtent l="0" t="0" r="0" b="9525"/>
+            <wp:docPr id="21050087" name="그림 1"/>
+            <wp:cNvGraphicFramePr>
+              <a:graphicFrameLocks xmlns:a="http://schemas.openxmlformats.org/drawingml/2006/main" noChangeAspect="1"/>
+            </wp:cNvGraphicFramePr>
+            <a:graphic xmlns:a="http://schemas.openxmlformats.org/drawingml/2006/main">
+              <a:graphicData uri="http://schemas.openxmlformats.org/drawingml/2006/picture">
+                <pic:pic xmlns:pic="http://schemas.openxmlformats.org/drawingml/2006/picture">
+                  <pic:nvPicPr>
+                    <pic:cNvPr id="21050087" name=""/>
+                    <pic:cNvPicPr/>
+                  </pic:nvPicPr>
+                  <pic:blipFill>
+                    <a:blip r:embed="rId17"/>
+                    <a:stretch>
+                      <a:fillRect/>
+                    </a:stretch>
+                  </pic:blipFill>
+                  <pic:spPr>
+                    <a:xfrm>
+                      <a:off x="0" y="0"/>
+                      <a:ext cx="4915586" cy="238158"/>
+                    </a:xfrm>
+                    <a:prstGeom prst="rect">
+                      <a:avLst/>
+                    </a:prstGeom>
+                  </pic:spPr>
+                </pic:pic>
+              </a:graphicData>
+            </a:graphic>
+          </wp:inline>
+        </w:drawing>
+      </w:r>
+    </w:p>
+    <w:p>
+      <w:pPr>
+        <w:widowControl/>
+        <w:wordWrap/>
+        <w:autoSpaceDE/>
+        <w:autoSpaceDN/>
+        <w:rPr>
+          <w:rFonts w:asciiTheme="majorHAnsi" w:eastAsiaTheme="majorHAnsi" w:hAnsiTheme="majorHAnsi" w:cs="Arial Unicode MS"/>
+          <w:b/>
+          <w:sz w:val="24"/>
+          <w:szCs w:val="24"/>
+        </w:rPr>
+      </w:pPr>
+      <w:r>
+        <w:rPr>
+          <w:rFonts w:asciiTheme="majorHAnsi" w:eastAsiaTheme="majorHAnsi" w:hAnsiTheme="majorHAnsi" w:cs="Arial Unicode MS"/>
+          <w:b/>
+          <w:sz w:val="24"/>
+          <w:szCs w:val="24"/>
+        </w:rPr>
+        <w:drawing>
+          <wp:inline distT="0" distB="0" distL="0" distR="0" wp14:anchorId="1BD7CE64" wp14:editId="4115A14E">
+            <wp:extent cx="4353533" cy="171474"/>
+            <wp:effectExtent l="0" t="0" r="0" b="0"/>
+            <wp:docPr id="635945798" name="그림 1"/>
+            <wp:cNvGraphicFramePr>
+              <a:graphicFrameLocks xmlns:a="http://schemas.openxmlformats.org/drawingml/2006/main" noChangeAspect="1"/>
+            </wp:cNvGraphicFramePr>
+            <a:graphic xmlns:a="http://schemas.openxmlformats.org/drawingml/2006/main">
+              <a:graphicData uri="http://schemas.openxmlformats.org/drawingml/2006/picture">
+                <pic:pic xmlns:pic="http://schemas.openxmlformats.org/drawingml/2006/picture">
+                  <pic:nvPicPr>
+                    <pic:cNvPr id="635945798" name=""/>
+                    <pic:cNvPicPr/>
+                  </pic:nvPicPr>
+                  <pic:blipFill>
+                    <a:blip r:embed="rId18"/>
+                    <a:stretch>
+                      <a:fillRect/>
+                    </a:stretch>
+                  </pic:blipFill>
+                  <pic:spPr>
+                    <a:xfrm>
+                      <a:off x="0" y="0"/>
+                      <a:ext cx="4353533" cy="171474"/>
+                    </a:xfrm>
+                    <a:prstGeom prst="rect">
+                      <a:avLst/>
+                    </a:prstGeom>
+                  </pic:spPr>
+                </pic:pic>
+              </a:graphicData>
+            </a:graphic>
+          </wp:inline>
+        </w:drawing>
+      </w:r>
+    </w:p>
+    <w:p>
+      <w:pPr>
+        <w:widowControl/>
+        <w:wordWrap/>
+        <w:autoSpaceDE/>
+        <w:autoSpaceDN/>
+        <w:rPr>
+          <w:rFonts w:asciiTheme="majorHAnsi" w:eastAsiaTheme="majorHAnsi" w:hAnsiTheme="majorHAnsi" w:cs="Arial Unicode MS"/>
+          <w:b/>
+          <w:sz w:val="24"/>
+          <w:szCs w:val="24"/>
+        </w:rPr>
+      </w:pPr>
+      <w:r>
+        <w:rPr>
+          <w:rFonts w:asciiTheme="majorHAnsi" w:eastAsiaTheme="majorHAnsi" w:hAnsiTheme="majorHAnsi" w:cs="Arial Unicode MS"/>
+          <w:b/>
+          <w:sz w:val="24"/>
+          <w:szCs w:val="24"/>
+        </w:rPr>
+        <w:drawing>
+          <wp:inline distT="0" distB="0" distL="0" distR="0" wp14:anchorId="178480D7" wp14:editId="1C16661C">
+            <wp:extent cx="4829849" cy="600159"/>
+            <wp:effectExtent l="0" t="0" r="0" b="9525"/>
+            <wp:docPr id="1907579414" name="그림 1" descr="텍스트, 폰트, 스크린샷, 라인이(가) 표시된 사진&#10;&#10;자동 생성된 설명"/>
+            <wp:cNvGraphicFramePr>
+              <a:graphicFrameLocks xmlns:a="http://schemas.openxmlformats.org/drawingml/2006/main" noChangeAspect="1"/>
+            </wp:cNvGraphicFramePr>
+            <a:graphic xmlns:a="http://schemas.openxmlformats.org/drawingml/2006/main">
+              <a:graphicData uri="http://schemas.openxmlformats.org/drawingml/2006/picture">
+                <pic:pic xmlns:pic="http://schemas.openxmlformats.org/drawingml/2006/picture">
+                  <pic:nvPicPr>
+                    <pic:cNvPr id="1907579414" name="그림 1" descr="텍스트, 폰트, 스크린샷, 라인이(가) 표시된 사진&#10;&#10;자동 생성된 설명"/>
+                    <pic:cNvPicPr/>
+                  </pic:nvPicPr>
+                  <pic:blipFill>
+                    <a:blip r:embed="rId19"/>
+                    <a:stretch>
+                      <a:fillRect/>
+                    </a:stretch>
+                  </pic:blipFill>
+                  <pic:spPr>
+                    <a:xfrm>
+                      <a:off x="0" y="0"/>
+                      <a:ext cx="4829849" cy="600159"/>
+                    </a:xfrm>
+                    <a:prstGeom prst="rect">
+                      <a:avLst/>
+                    </a:prstGeom>
+                  </pic:spPr>
+                </pic:pic>
+              </a:graphicData>
+            </a:graphic>
+          </wp:inline>
+        </w:drawing>
+      </w:r>
+    </w:p>
+    <w:p>
+      <w:pPr>
+        <w:widowControl/>
+        <w:wordWrap/>
+        <w:autoSpaceDE/>
+        <w:autoSpaceDN/>
+        <w:rPr>
+          <w:rFonts w:asciiTheme="majorHAnsi" w:eastAsiaTheme="majorHAnsi" w:hAnsiTheme="majorHAnsi" w:cs="Arial Unicode MS" w:hint="eastAsia"/>
+          <w:b/>
+          <w:sz w:val="24"/>
+          <w:szCs w:val="24"/>
+        </w:rPr>
+      </w:pPr>
+      <w:r>
+        <w:rPr>
+          <w:rFonts w:asciiTheme="majorHAnsi" w:eastAsiaTheme="majorHAnsi" w:hAnsiTheme="majorHAnsi" w:cs="Arial Unicode MS"/>
+          <w:b/>
+          <w:sz w:val="24"/>
+          <w:szCs w:val="24"/>
+        </w:rPr>
+        <w:drawing>
+          <wp:inline distT="0" distB="0" distL="0" distR="0" wp14:anchorId="53287EAE" wp14:editId="1D260C4C">
+            <wp:extent cx="5736590" cy="715010"/>
+            <wp:effectExtent l="0" t="0" r="0" b="8890"/>
+            <wp:docPr id="141340593" name="그림 1" descr="텍스트, 스크린샷, 폰트이(가) 표시된 사진&#10;&#10;자동 생성된 설명"/>
+            <wp:cNvGraphicFramePr>
+              <a:graphicFrameLocks xmlns:a="http://schemas.openxmlformats.org/drawingml/2006/main" noChangeAspect="1"/>
+            </wp:cNvGraphicFramePr>
+            <a:graphic xmlns:a="http://schemas.openxmlformats.org/drawingml/2006/main">
+              <a:graphicData uri="http://schemas.openxmlformats.org/drawingml/2006/picture">
+                <pic:pic xmlns:pic="http://schemas.openxmlformats.org/drawingml/2006/picture">
+                  <pic:nvPicPr>
+                    <pic:cNvPr id="141340593" name="그림 1" descr="텍스트, 스크린샷, 폰트이(가) 표시된 사진&#10;&#10;자동 생성된 설명"/>
+                    <pic:cNvPicPr/>
+                  </pic:nvPicPr>
+                  <pic:blipFill>
+                    <a:blip r:embed="rId20"/>
+                    <a:stretch>
+                      <a:fillRect/>
+                    </a:stretch>
+                  </pic:blipFill>
+                  <pic:spPr>
+                    <a:xfrm>
+                      <a:off x="0" y="0"/>
+                      <a:ext cx="5736590" cy="715010"/>
+                    </a:xfrm>
+                    <a:prstGeom prst="rect">
+                      <a:avLst/>
+                    </a:prstGeom>
+                  </pic:spPr>
+                </pic:pic>
+              </a:graphicData>
+            </a:graphic>
+          </wp:inline>
+        </w:drawing>
+      </w:r>
+    </w:p>
+    <w:p>
+      <w:pPr>
+        <w:widowControl/>
+        <w:wordWrap/>
+        <w:autoSpaceDE/>
+        <w:autoSpaceDN/>
+        <w:rPr>
+          <w:rFonts w:asciiTheme="majorHAnsi" w:eastAsiaTheme="majorHAnsi" w:hAnsiTheme="majorHAnsi" w:cs="Arial Unicode MS"/>
+          <w:b/>
+          <w:sz w:val="24"/>
+          <w:szCs w:val="24"/>
+        </w:rPr>
+      </w:pPr>
+      <w:r>
+        <w:rPr>
+          <w:rFonts w:asciiTheme="majorHAnsi" w:eastAsiaTheme="majorHAnsi" w:hAnsiTheme="majorHAnsi" w:cs="Arial Unicode MS"/>
+          <w:b/>
+          <w:sz w:val="24"/>
+          <w:szCs w:val="24"/>
+        </w:rPr>
+        <w:br w:type="page"/>
+      </w:r>
+    </w:p>
+    <w:p>
+      <w:pPr>
+        <w:tabs>
+          <w:tab w:val="left" w:pos="400"/>
+        </w:tabs>
+        <w:spacing w:after="0" w:line="376" w:lineRule="exact"/>
+        <w:rPr>
+          <w:rFonts w:asciiTheme="majorHAnsi" w:eastAsiaTheme="majorHAnsi" w:hAnsiTheme="majorHAnsi" w:cs="Arial"/>
+          <w:b/>
+          <w:sz w:val="28"/>
+          <w:szCs w:val="28"/>
+        </w:rPr>
+      </w:pPr>
+      <w:r>
+        <w:rPr>
+          <w:rFonts w:asciiTheme="majorHAnsi" w:eastAsiaTheme="majorHAnsi" w:hAnsiTheme="majorHAnsi" w:cs="Arial Unicode MS" w:hint="eastAsia"/>
+          <w:b/>
+          <w:sz w:val="24"/>
+          <w:szCs w:val="24"/>
+        </w:rPr>
+        <w:lastRenderedPageBreak/>
+        <w:t xml:space="preserve">10) </w:t>
+      </w:r>
+      <w:r>
+        <w:rPr>
+          <w:rFonts w:asciiTheme="majorHAnsi" w:eastAsiaTheme="majorHAnsi" w:hAnsiTheme="majorHAnsi" w:cs="Arial Unicode MS"/>
+          <w:b/>
+          <w:sz w:val="28"/>
+          <w:szCs w:val="28"/>
+        </w:rPr>
+        <w:t>답변에 대한 문구 출력</w:t>
+      </w:r>
+    </w:p>
+    <w:p>
+      <w:pPr>
+        <w:widowControl/>
+        <w:wordWrap/>
+        <w:autoSpaceDE/>
+        <w:autoSpaceDN/>
+        <w:rPr>
+          <w:rFonts w:asciiTheme="majorHAnsi" w:eastAsiaTheme="majorHAnsi" w:hAnsiTheme="majorHAnsi" w:cs="Arial Unicode MS" w:hint="eastAsia"/>
+          <w:bCs/>
+          <w:sz w:val="24"/>
+          <w:szCs w:val="24"/>
+        </w:rPr>
+      </w:pPr>
+      <w:r>
+        <w:rPr>
+          <w:rFonts w:asciiTheme="majorHAnsi" w:eastAsiaTheme="majorHAnsi" w:hAnsiTheme="majorHAnsi" w:cs="Arial Unicode MS" w:hint="eastAsia"/>
+          <w:bCs/>
+          <w:sz w:val="24"/>
+          <w:szCs w:val="24"/>
+        </w:rPr>
+        <w:t xml:space="preserve">- </w:t>
+      </w:r>
+      <w:r>
+        <w:rPr>
+          <w:rFonts w:asciiTheme="majorHAnsi" w:eastAsiaTheme="majorHAnsi" w:hAnsiTheme="majorHAnsi" w:cs="Arial Unicode MS" w:hint="eastAsia"/>
+          <w:bCs/>
+          <w:sz w:val="24"/>
+          <w:szCs w:val="24"/>
+        </w:rPr>
+        <w:t>q</w:t>
+      </w:r>
+      <w:r>
+        <w:rPr>
+          <w:rFonts w:asciiTheme="majorHAnsi" w:eastAsiaTheme="majorHAnsi" w:hAnsiTheme="majorHAnsi" w:cs="Arial Unicode MS" w:hint="eastAsia"/>
+          <w:bCs/>
+          <w:sz w:val="24"/>
+          <w:szCs w:val="24"/>
+        </w:rPr>
+        <w:t xml:space="preserve">uestions </w:t>
+      </w:r>
+      <w:r>
+        <w:rPr>
+          <w:rFonts w:asciiTheme="majorHAnsi" w:eastAsiaTheme="majorHAnsi" w:hAnsiTheme="majorHAnsi" w:cs="Arial Unicode MS" w:hint="eastAsia"/>
+          <w:bCs/>
+          <w:sz w:val="24"/>
+          <w:szCs w:val="24"/>
+        </w:rPr>
+        <w:t xml:space="preserve">벡터에 </w:t>
+      </w:r>
+      <w:r>
+        <w:rPr>
+          <w:rFonts w:asciiTheme="majorHAnsi" w:eastAsiaTheme="majorHAnsi" w:hAnsiTheme="majorHAnsi" w:cs="Arial Unicode MS" w:hint="eastAsia"/>
+          <w:bCs/>
+          <w:sz w:val="24"/>
+          <w:szCs w:val="24"/>
+        </w:rPr>
+        <w:t xml:space="preserve">대답에 대한 </w:t>
+      </w:r>
+      <w:r>
+        <w:rPr>
+          <w:rFonts w:asciiTheme="majorHAnsi" w:eastAsiaTheme="majorHAnsi" w:hAnsiTheme="majorHAnsi" w:cs="Arial Unicode MS" w:hint="eastAsia"/>
+          <w:bCs/>
+          <w:sz w:val="24"/>
+          <w:szCs w:val="24"/>
+        </w:rPr>
+        <w:t>문구를 추가</w:t>
+      </w:r>
+      <w:r>
+        <w:rPr>
+          <w:rFonts w:asciiTheme="majorHAnsi" w:eastAsiaTheme="majorHAnsi" w:hAnsiTheme="majorHAnsi" w:cs="Arial Unicode MS" w:hint="eastAsia"/>
+          <w:bCs/>
+          <w:sz w:val="24"/>
+          <w:szCs w:val="24"/>
+        </w:rPr>
+        <w:t>(index 3, 4에 추가)</w:t>
+      </w:r>
+      <w:r>
+        <w:rPr>
+          <w:rFonts w:asciiTheme="majorHAnsi" w:eastAsiaTheme="majorHAnsi" w:hAnsiTheme="majorHAnsi" w:cs="Arial Unicode MS" w:hint="eastAsia"/>
+          <w:bCs/>
+          <w:sz w:val="24"/>
+          <w:szCs w:val="24"/>
+        </w:rPr>
+        <w:t xml:space="preserve">. 대답에 대한 인덱스에 따라 </w:t>
+      </w:r>
+      <w:r>
+        <w:rPr>
+          <w:rFonts w:asciiTheme="majorHAnsi" w:eastAsiaTheme="majorHAnsi" w:hAnsiTheme="majorHAnsi" w:cs="Arial Unicode MS" w:hint="eastAsia"/>
+          <w:bCs/>
+          <w:sz w:val="24"/>
+          <w:szCs w:val="24"/>
+        </w:rPr>
+        <w:t>해당 문구 출력.</w:t>
+      </w:r>
+    </w:p>
+    <w:p>
+      <w:pPr>
+        <w:widowControl/>
+        <w:wordWrap/>
+        <w:autoSpaceDE/>
+        <w:autoSpaceDN/>
+        <w:rPr>
+          <w:rFonts w:asciiTheme="majorHAnsi" w:eastAsiaTheme="majorHAnsi" w:hAnsiTheme="majorHAnsi" w:cs="Arial Unicode MS"/>
+          <w:b/>
+          <w:sz w:val="24"/>
+          <w:szCs w:val="24"/>
+        </w:rPr>
+      </w:pPr>
+      <w:r>
+        <w:rPr>
+          <w:rFonts w:asciiTheme="majorHAnsi" w:eastAsiaTheme="majorHAnsi" w:hAnsiTheme="majorHAnsi" w:cs="Arial Unicode MS"/>
+          <w:b/>
+          <w:sz w:val="24"/>
+          <w:szCs w:val="24"/>
+        </w:rPr>
+        <w:drawing>
+          <wp:inline distT="0" distB="0" distL="0" distR="0" wp14:anchorId="053C04E1" wp14:editId="1A03966C">
+            <wp:extent cx="5736590" cy="447675"/>
+            <wp:effectExtent l="0" t="0" r="0" b="9525"/>
+            <wp:docPr id="886145001" name="그림 1"/>
+            <wp:cNvGraphicFramePr>
+              <a:graphicFrameLocks xmlns:a="http://schemas.openxmlformats.org/drawingml/2006/main" noChangeAspect="1"/>
+            </wp:cNvGraphicFramePr>
+            <a:graphic xmlns:a="http://schemas.openxmlformats.org/drawingml/2006/main">
+              <a:graphicData uri="http://schemas.openxmlformats.org/drawingml/2006/picture">
+                <pic:pic xmlns:pic="http://schemas.openxmlformats.org/drawingml/2006/picture">
+                  <pic:nvPicPr>
+                    <pic:cNvPr id="886145001" name=""/>
+                    <pic:cNvPicPr/>
+                  </pic:nvPicPr>
+                  <pic:blipFill>
+                    <a:blip r:embed="rId21"/>
+                    <a:stretch>
+                      <a:fillRect/>
+                    </a:stretch>
+                  </pic:blipFill>
+                  <pic:spPr>
+                    <a:xfrm>
+                      <a:off x="0" y="0"/>
+                      <a:ext cx="5736590" cy="447675"/>
+                    </a:xfrm>
+                    <a:prstGeom prst="rect">
+                      <a:avLst/>
+                    </a:prstGeom>
+                  </pic:spPr>
+                </pic:pic>
+              </a:graphicData>
+            </a:graphic>
+          </wp:inline>
+        </w:drawing>
+      </w:r>
+    </w:p>
+    <w:p>
+      <w:pPr>
+        <w:widowControl/>
+        <w:wordWrap/>
+        <w:autoSpaceDE/>
+        <w:autoSpaceDN/>
+        <w:rPr>
+          <w:rFonts w:asciiTheme="majorHAnsi" w:eastAsiaTheme="majorHAnsi" w:hAnsiTheme="majorHAnsi" w:cs="Arial Unicode MS"/>
+          <w:b/>
+          <w:sz w:val="24"/>
+          <w:szCs w:val="24"/>
+        </w:rPr>
+      </w:pPr>
+      <w:r>
+        <w:rPr>
+          <w:rFonts w:asciiTheme="majorHAnsi" w:eastAsiaTheme="majorHAnsi" w:hAnsiTheme="majorHAnsi" w:cs="Arial Unicode MS"/>
+          <w:b/>
+          <w:sz w:val="24"/>
+          <w:szCs w:val="24"/>
+        </w:rPr>
+        <w:drawing>
+          <wp:inline distT="0" distB="0" distL="0" distR="0" wp14:anchorId="5D767AFF" wp14:editId="2559725D">
+            <wp:extent cx="5696745" cy="352474"/>
+            <wp:effectExtent l="0" t="0" r="0" b="9525"/>
+            <wp:docPr id="760828953" name="그림 1"/>
+            <wp:cNvGraphicFramePr>
+              <a:graphicFrameLocks xmlns:a="http://schemas.openxmlformats.org/drawingml/2006/main" noChangeAspect="1"/>
+            </wp:cNvGraphicFramePr>
+            <a:graphic xmlns:a="http://schemas.openxmlformats.org/drawingml/2006/main">
+              <a:graphicData uri="http://schemas.openxmlformats.org/drawingml/2006/picture">
+                <pic:pic xmlns:pic="http://schemas.openxmlformats.org/drawingml/2006/picture">
+                  <pic:nvPicPr>
+                    <pic:cNvPr id="760828953" name=""/>
+                    <pic:cNvPicPr/>
+                  </pic:nvPicPr>
+                  <pic:blipFill>
+                    <a:blip r:embed="rId22"/>
+                    <a:stretch>
+                      <a:fillRect/>
+                    </a:stretch>
+                  </pic:blipFill>
+                  <pic:spPr>
+                    <a:xfrm>
+                      <a:off x="0" y="0"/>
+                      <a:ext cx="5696745" cy="352474"/>
+                    </a:xfrm>
+                    <a:prstGeom prst="rect">
+                      <a:avLst/>
+                    </a:prstGeom>
+                  </pic:spPr>
+                </pic:pic>
+              </a:graphicData>
+            </a:graphic>
+          </wp:inline>
+        </w:drawing>
+      </w:r>
+    </w:p>
+    <w:p>
+      <w:pPr>
+        <w:widowControl/>
+        <w:wordWrap/>
+        <w:autoSpaceDE/>
+        <w:autoSpaceDN/>
+        <w:rPr>
+          <w:rFonts w:asciiTheme="majorHAnsi" w:eastAsiaTheme="majorHAnsi" w:hAnsiTheme="majorHAnsi" w:cs="Arial Unicode MS"/>
+          <w:b/>
+          <w:sz w:val="24"/>
+          <w:szCs w:val="24"/>
+        </w:rPr>
+      </w:pPr>
+    </w:p>
+    <w:p>
+      <w:pPr>
+        <w:tabs>
+          <w:tab w:val="left" w:pos="560"/>
+        </w:tabs>
+        <w:spacing w:after="0" w:line="376" w:lineRule="exact"/>
+        <w:rPr>
+          <w:rFonts w:asciiTheme="majorHAnsi" w:eastAsiaTheme="majorHAnsi" w:hAnsiTheme="majorHAnsi" w:cs="Arial"/>
+          <w:b/>
+          <w:sz w:val="28"/>
+          <w:szCs w:val="28"/>
+        </w:rPr>
+      </w:pPr>
+      <w:r>
+        <w:rPr>
+          <w:rFonts w:asciiTheme="majorHAnsi" w:eastAsiaTheme="majorHAnsi" w:hAnsiTheme="majorHAnsi" w:cs="Arial Unicode MS" w:hint="eastAsia"/>
+          <w:b/>
+          <w:sz w:val="24"/>
+          <w:szCs w:val="24"/>
+        </w:rPr>
+        <w:t>11)</w:t>
+      </w:r>
+      <w:r>
+        <w:rPr>
+          <w:rFonts w:asciiTheme="majorHAnsi" w:eastAsiaTheme="majorHAnsi" w:hAnsiTheme="majorHAnsi" w:cs="Arial Unicode MS" w:hint="eastAsia"/>
+          <w:b/>
+          <w:sz w:val="24"/>
+          <w:szCs w:val="24"/>
+        </w:rPr>
+        <w:t xml:space="preserve"> </w:t>
+      </w:r>
+      <w:r>
+        <w:rPr>
+          <w:rFonts w:asciiTheme="majorHAnsi" w:eastAsiaTheme="majorHAnsi" w:hAnsiTheme="majorHAnsi" w:cs="Arial Unicode MS"/>
+          <w:b/>
+          <w:sz w:val="28"/>
+          <w:szCs w:val="28"/>
+        </w:rPr>
+        <w:t>특정 포인트</w:t>
+      </w:r>
+      <w:r>
+        <w:rPr>
+          <w:rFonts w:asciiTheme="majorHAnsi" w:eastAsiaTheme="majorHAnsi" w:hAnsiTheme="majorHAnsi" w:cs="Arial Unicode MS" w:hint="eastAsia"/>
+          <w:b/>
+          <w:sz w:val="28"/>
+          <w:szCs w:val="28"/>
+        </w:rPr>
+        <w:t xml:space="preserve"> 양</w:t>
+      </w:r>
+      <w:r>
+        <w:rPr>
+          <w:rFonts w:asciiTheme="majorHAnsi" w:eastAsiaTheme="majorHAnsi" w:hAnsiTheme="majorHAnsi" w:cs="Arial Unicode MS"/>
+          <w:b/>
+          <w:sz w:val="28"/>
+          <w:szCs w:val="28"/>
+        </w:rPr>
+        <w:t>에 따라 출력되는 특수 질문 추가</w:t>
+      </w:r>
+    </w:p>
+    <w:p>
+      <w:pPr>
+        <w:numPr>
+          <w:ilvl w:val="0"/>
+          <w:numId w:val="21"/>
+        </w:numPr>
+        <w:tabs>
+          <w:tab w:val="left" w:pos="180"/>
+        </w:tabs>
+        <w:spacing w:after="0" w:line="415" w:lineRule="exact"/>
+        <w:ind w:left="180" w:hanging="180"/>
+        <w:rPr>
+          <w:rFonts w:asciiTheme="majorHAnsi" w:eastAsiaTheme="majorHAnsi" w:hAnsiTheme="majorHAnsi" w:cs="맑은 고딕" w:hint="eastAsia"/>
+          <w:b/>
+          <w:bCs/>
+          <w:sz w:val="24"/>
+          <w:szCs w:val="24"/>
+        </w:rPr>
+      </w:pPr>
+      <w:r>
+        <w:rPr>
+          <w:rFonts w:asciiTheme="majorHAnsi" w:eastAsiaTheme="majorHAnsi" w:hAnsiTheme="majorHAnsi" w:cs="맑은 고딕" w:hint="eastAsia"/>
+          <w:b/>
+          <w:bCs/>
+          <w:sz w:val="24"/>
+          <w:szCs w:val="24"/>
+        </w:rPr>
+        <w:t>헤더파일 (Question.h)</w:t>
+      </w:r>
+    </w:p>
+    <w:p>
+      <w:pPr>
+        <w:tabs>
+          <w:tab w:val="left" w:pos="180"/>
+        </w:tabs>
+        <w:spacing w:after="0" w:line="415" w:lineRule="exact"/>
+        <w:ind w:left="180"/>
+        <w:rPr>
+          <w:rFonts w:asciiTheme="majorHAnsi" w:eastAsiaTheme="majorHAnsi" w:hAnsiTheme="majorHAnsi" w:cs="맑은 고딕" w:hint="eastAsia"/>
+          <w:sz w:val="24"/>
+          <w:szCs w:val="24"/>
+        </w:rPr>
+      </w:pPr>
+      <w:r>
+        <w:rPr>
+          <w:rFonts w:asciiTheme="majorHAnsi" w:eastAsiaTheme="majorHAnsi" w:hAnsiTheme="majorHAnsi" w:cs="맑은 고딕"/>
+          <w:sz w:val="24"/>
+          <w:szCs w:val="24"/>
+        </w:rPr>
+        <w:t>4가지 포인트</w:t>
+      </w:r>
+      <w:r>
+        <w:rPr>
+          <w:rFonts w:asciiTheme="majorHAnsi" w:eastAsiaTheme="majorHAnsi" w:hAnsiTheme="majorHAnsi" w:cs="맑은 고딕" w:hint="eastAsia"/>
+          <w:sz w:val="24"/>
+          <w:szCs w:val="24"/>
+        </w:rPr>
+        <w:t xml:space="preserve"> 양</w:t>
+      </w:r>
+      <w:r>
+        <w:rPr>
+          <w:rFonts w:asciiTheme="majorHAnsi" w:eastAsiaTheme="majorHAnsi" w:hAnsiTheme="majorHAnsi" w:cs="맑은 고딕"/>
+          <w:sz w:val="24"/>
+          <w:szCs w:val="24"/>
+        </w:rPr>
+        <w:t>에 따라 생기는 특수 질문 추가</w:t>
+      </w:r>
+      <w:r>
+        <w:rPr>
+          <w:rFonts w:asciiTheme="majorHAnsi" w:eastAsiaTheme="majorHAnsi" w:hAnsiTheme="majorHAnsi" w:cs="맑은 고딕" w:hint="eastAsia"/>
+          <w:sz w:val="24"/>
+          <w:szCs w:val="24"/>
+        </w:rPr>
+        <w:t xml:space="preserve">. </w:t>
+      </w:r>
+      <w:r>
+        <w:rPr>
+          <w:rFonts w:asciiTheme="majorHAnsi" w:eastAsiaTheme="majorHAnsi" w:hAnsiTheme="majorHAnsi" w:cs="맑은 고딕" w:hint="eastAsia"/>
+          <w:sz w:val="24"/>
+          <w:szCs w:val="24"/>
+        </w:rPr>
+        <w:t xml:space="preserve">부모 클래스 Question의 필드에 2차원 string 배열 questions와 2차원 int 배열 point_chagne를 </w:t>
+      </w:r>
+      <w:r>
+        <w:rPr>
+          <w:rFonts w:asciiTheme="majorHAnsi" w:eastAsiaTheme="majorHAnsi" w:hAnsiTheme="majorHAnsi" w:cs="맑은 고딕" w:hint="eastAsia"/>
+          <w:sz w:val="24"/>
+          <w:szCs w:val="24"/>
+        </w:rPr>
+        <w:t xml:space="preserve">선언하여 </w:t>
+      </w:r>
+      <w:r>
+        <w:rPr>
+          <w:rFonts w:asciiTheme="majorHAnsi" w:eastAsiaTheme="majorHAnsi" w:hAnsiTheme="majorHAnsi" w:cs="맑은 고딕" w:hint="eastAsia"/>
+          <w:sz w:val="24"/>
+          <w:szCs w:val="24"/>
+        </w:rPr>
+        <w:t xml:space="preserve">GeneralQuestion과 SpecialQuestion클래스에 </w:t>
+      </w:r>
+      <w:r>
+        <w:rPr>
+          <w:rFonts w:asciiTheme="majorHAnsi" w:eastAsiaTheme="majorHAnsi" w:hAnsiTheme="majorHAnsi" w:cs="맑은 고딕" w:hint="eastAsia"/>
+          <w:sz w:val="24"/>
+          <w:szCs w:val="24"/>
+        </w:rPr>
+        <w:t xml:space="preserve">각자 </w:t>
+      </w:r>
+      <w:r>
+        <w:rPr>
+          <w:rFonts w:asciiTheme="majorHAnsi" w:eastAsiaTheme="majorHAnsi" w:hAnsiTheme="majorHAnsi" w:cs="맑은 고딕" w:hint="eastAsia"/>
+          <w:sz w:val="24"/>
+          <w:szCs w:val="24"/>
+        </w:rPr>
+        <w:t xml:space="preserve">적용. </w:t>
+      </w:r>
+      <w:r>
+        <w:rPr>
+          <w:rFonts w:asciiTheme="majorHAnsi" w:eastAsiaTheme="majorHAnsi" w:hAnsiTheme="majorHAnsi" w:cs="맑은 고딕" w:hint="eastAsia"/>
+          <w:sz w:val="24"/>
+          <w:szCs w:val="24"/>
+        </w:rPr>
+        <w:t xml:space="preserve">GeneralQuestion 클래스에서는 </w:t>
+      </w:r>
+      <w:r>
+        <w:rPr>
+          <w:rFonts w:asciiTheme="majorHAnsi" w:eastAsiaTheme="majorHAnsi" w:hAnsiTheme="majorHAnsi" w:cs="맑은 고딕" w:hint="eastAsia"/>
+          <w:sz w:val="24"/>
+          <w:szCs w:val="24"/>
+        </w:rPr>
+        <w:t xml:space="preserve">포인트에 따른 질문 확률이 같으므로 </w:t>
+      </w:r>
+      <w:r>
+        <w:rPr>
+          <w:rFonts w:asciiTheme="majorHAnsi" w:eastAsiaTheme="majorHAnsi" w:hAnsiTheme="majorHAnsi" w:cs="맑은 고딕" w:hint="eastAsia"/>
+          <w:sz w:val="24"/>
+          <w:szCs w:val="24"/>
+        </w:rPr>
+        <w:t>그대로 적용</w:t>
+      </w:r>
+      <w:r>
+        <w:rPr>
+          <w:rFonts w:asciiTheme="majorHAnsi" w:eastAsiaTheme="majorHAnsi" w:hAnsiTheme="majorHAnsi" w:cs="맑은 고딕" w:hint="eastAsia"/>
+          <w:sz w:val="24"/>
+          <w:szCs w:val="24"/>
+        </w:rPr>
+        <w:t xml:space="preserve">. SpecialQuestion 클래스의 questions는 </w:t>
+      </w:r>
+      <w:r>
+        <w:rPr>
+          <w:rFonts w:asciiTheme="majorHAnsi" w:eastAsiaTheme="majorHAnsi" w:hAnsiTheme="majorHAnsi" w:cs="맑은 고딕" w:hint="eastAsia"/>
+          <w:sz w:val="24"/>
+          <w:szCs w:val="24"/>
+        </w:rPr>
+        <w:t xml:space="preserve">현재 포인트에 따른 condition 문자열을 통해 상태 파악 후 </w:t>
+      </w:r>
+      <w:r>
+        <w:rPr>
+          <w:rFonts w:asciiTheme="majorHAnsi" w:eastAsiaTheme="majorHAnsi" w:hAnsiTheme="majorHAnsi" w:cs="맑은 고딕" w:hint="eastAsia"/>
+          <w:sz w:val="24"/>
+          <w:szCs w:val="24"/>
+        </w:rPr>
+        <w:t xml:space="preserve">출력하기 위해 생성자에 </w:t>
+      </w:r>
+      <w:r>
+        <w:rPr>
+          <w:rFonts w:asciiTheme="majorHAnsi" w:eastAsiaTheme="majorHAnsi" w:hAnsiTheme="majorHAnsi" w:cs="맑은 고딕" w:hint="eastAsia"/>
+          <w:sz w:val="24"/>
+          <w:szCs w:val="24"/>
+        </w:rPr>
+        <w:t>questions 조건 추가</w:t>
+      </w:r>
+      <w:r>
+        <w:rPr>
+          <w:rFonts w:asciiTheme="majorHAnsi" w:eastAsiaTheme="majorHAnsi" w:hAnsiTheme="majorHAnsi" w:cs="맑은 고딕" w:hint="eastAsia"/>
+          <w:sz w:val="24"/>
+          <w:szCs w:val="24"/>
+        </w:rPr>
+        <w:t xml:space="preserve"> </w:t>
+      </w:r>
+      <w:r>
+        <w:rPr>
+          <w:rFonts w:asciiTheme="majorHAnsi" w:eastAsiaTheme="majorHAnsi" w:hAnsiTheme="majorHAnsi" w:cs="Arial Unicode MS" w:hint="eastAsia"/>
+          <w:bCs/>
+          <w:sz w:val="24"/>
+          <w:szCs w:val="24"/>
+        </w:rPr>
+        <w:t xml:space="preserve">(r+이라면 r+인 질문들만 questions 배열에 </w:t>
+      </w:r>
+      <w:proofErr w:type="spellStart"/>
+      <w:r>
+        <w:rPr>
+          <w:rFonts w:asciiTheme="majorHAnsi" w:eastAsiaTheme="majorHAnsi" w:hAnsiTheme="majorHAnsi" w:cs="Arial Unicode MS" w:hint="eastAsia"/>
+          <w:bCs/>
+          <w:sz w:val="24"/>
+          <w:szCs w:val="24"/>
+        </w:rPr>
+        <w:t>들어감</w:t>
+      </w:r>
+      <w:proofErr w:type="spellEnd"/>
+      <w:r>
+        <w:rPr>
+          <w:rFonts w:asciiTheme="majorHAnsi" w:eastAsiaTheme="majorHAnsi" w:hAnsiTheme="majorHAnsi" w:cs="Arial Unicode MS" w:hint="eastAsia"/>
+          <w:bCs/>
+          <w:sz w:val="24"/>
+          <w:szCs w:val="24"/>
+        </w:rPr>
+        <w:t>)</w:t>
+      </w:r>
+    </w:p>
+    <w:p>
+      <w:pPr>
+        <w:widowControl/>
+        <w:wordWrap/>
+        <w:autoSpaceDE/>
+        <w:autoSpaceDN/>
+        <w:rPr>
+          <w:rFonts w:asciiTheme="majorHAnsi" w:eastAsiaTheme="majorHAnsi" w:hAnsiTheme="majorHAnsi" w:cs="Arial Unicode MS"/>
+          <w:b/>
+          <w:sz w:val="24"/>
+          <w:szCs w:val="24"/>
+        </w:rPr>
+      </w:pPr>
+      <w:r>
+        <w:rPr>
+          <w:rFonts w:asciiTheme="majorHAnsi" w:eastAsiaTheme="majorHAnsi" w:hAnsiTheme="majorHAnsi" w:cs="Arial Unicode MS"/>
+          <w:b/>
+          <w:sz w:val="24"/>
+          <w:szCs w:val="24"/>
+        </w:rPr>
+        <w:drawing>
+          <wp:inline distT="0" distB="0" distL="0" distR="0" wp14:anchorId="3112936B" wp14:editId="7AB62407">
+            <wp:extent cx="5727700" cy="936625"/>
+            <wp:effectExtent l="0" t="0" r="6350" b="0"/>
+            <wp:docPr id="1082687201" name="그림 1" descr="텍스트, 스크린샷, 폰트이(가) 표시된 사진&#10;&#10;자동 생성된 설명"/>
+            <wp:cNvGraphicFramePr>
+              <a:graphicFrameLocks xmlns:a="http://schemas.openxmlformats.org/drawingml/2006/main" noChangeAspect="1"/>
+            </wp:cNvGraphicFramePr>
+            <a:graphic xmlns:a="http://schemas.openxmlformats.org/drawingml/2006/main">
+              <a:graphicData uri="http://schemas.openxmlformats.org/drawingml/2006/picture">
+                <pic:pic xmlns:pic="http://schemas.openxmlformats.org/drawingml/2006/picture">
+                  <pic:nvPicPr>
+                    <pic:cNvPr id="1082687201" name="그림 1" descr="텍스트, 스크린샷, 폰트이(가) 표시된 사진&#10;&#10;자동 생성된 설명"/>
+                    <pic:cNvPicPr/>
+                  </pic:nvPicPr>
+                  <pic:blipFill>
+                    <a:blip r:embed="rId23"/>
+                    <a:stretch>
+                      <a:fillRect/>
+                    </a:stretch>
+                  </pic:blipFill>
+                  <pic:spPr>
+                    <a:xfrm>
+                      <a:off x="0" y="0"/>
+                      <a:ext cx="5727700" cy="936625"/>
+                    </a:xfrm>
+                    <a:prstGeom prst="rect">
+                      <a:avLst/>
+                    </a:prstGeom>
+                  </pic:spPr>
+                </pic:pic>
+              </a:graphicData>
+            </a:graphic>
+          </wp:inline>
+        </w:drawing>
+      </w:r>
+    </w:p>
+    <w:p>
+      <w:pPr>
+        <w:widowControl/>
+        <w:wordWrap/>
+        <w:autoSpaceDE/>
+        <w:autoSpaceDN/>
+        <w:rPr>
+          <w:rFonts w:asciiTheme="majorHAnsi" w:eastAsiaTheme="majorHAnsi" w:hAnsiTheme="majorHAnsi" w:cs="Arial Unicode MS"/>
+          <w:b/>
+          <w:sz w:val="24"/>
+          <w:szCs w:val="24"/>
+        </w:rPr>
+      </w:pPr>
+      <w:r>
+        <w:rPr>
+          <w:rFonts w:asciiTheme="majorHAnsi" w:eastAsiaTheme="majorHAnsi" w:hAnsiTheme="majorHAnsi" w:cs="Arial Unicode MS"/>
+          <w:b/>
+          <w:sz w:val="24"/>
+          <w:szCs w:val="24"/>
+        </w:rPr>
+        <w:drawing>
+          <wp:inline distT="0" distB="0" distL="0" distR="0" wp14:anchorId="6ECC0576" wp14:editId="5B9FE941">
+            <wp:extent cx="4353533" cy="1457528"/>
+            <wp:effectExtent l="0" t="0" r="9525" b="0"/>
+            <wp:docPr id="485762950" name="그림 1" descr="텍스트, 스크린샷, 폰트이(가) 표시된 사진&#10;&#10;자동 생성된 설명"/>
+            <wp:cNvGraphicFramePr>
+              <a:graphicFrameLocks xmlns:a="http://schemas.openxmlformats.org/drawingml/2006/main" noChangeAspect="1"/>
+            </wp:cNvGraphicFramePr>
+            <a:graphic xmlns:a="http://schemas.openxmlformats.org/drawingml/2006/main">
+              <a:graphicData uri="http://schemas.openxmlformats.org/drawingml/2006/picture">
+                <pic:pic xmlns:pic="http://schemas.openxmlformats.org/drawingml/2006/picture">
+                  <pic:nvPicPr>
+                    <pic:cNvPr id="485762950" name="그림 1" descr="텍스트, 스크린샷, 폰트이(가) 표시된 사진&#10;&#10;자동 생성된 설명"/>
+                    <pic:cNvPicPr/>
+                  </pic:nvPicPr>
+                  <pic:blipFill>
+                    <a:blip r:embed="rId24"/>
+                    <a:stretch>
+                      <a:fillRect/>
+                    </a:stretch>
+                  </pic:blipFill>
+                  <pic:spPr>
+                    <a:xfrm>
+                      <a:off x="0" y="0"/>
+                      <a:ext cx="4353533" cy="1457528"/>
+                    </a:xfrm>
+                    <a:prstGeom prst="rect">
+                      <a:avLst/>
+                    </a:prstGeom>
+                  </pic:spPr>
+                </pic:pic>
+              </a:graphicData>
+            </a:graphic>
+          </wp:inline>
+        </w:drawing>
+      </w:r>
+    </w:p>
+    <w:p>
+      <w:pPr>
+        <w:widowControl/>
+        <w:wordWrap/>
+        <w:autoSpaceDE/>
+        <w:autoSpaceDN/>
+        <w:rPr>
+          <w:rFonts w:asciiTheme="majorHAnsi" w:eastAsiaTheme="majorHAnsi" w:hAnsiTheme="majorHAnsi" w:cs="Arial Unicode MS"/>
+          <w:b/>
+          <w:sz w:val="24"/>
+          <w:szCs w:val="24"/>
+        </w:rPr>
+      </w:pPr>
+      <w:r>
+        <w:rPr>
+          <w:rFonts w:asciiTheme="majorHAnsi" w:eastAsiaTheme="majorHAnsi" w:hAnsiTheme="majorHAnsi" w:cs="Arial Unicode MS"/>
+          <w:b/>
+          <w:sz w:val="24"/>
+          <w:szCs w:val="24"/>
+        </w:rPr>
+        <w:br w:type="page"/>
+      </w:r>
+    </w:p>
+    <w:p>
+      <w:pPr>
+        <w:widowControl/>
+        <w:wordWrap/>
+        <w:autoSpaceDE/>
+        <w:autoSpaceDN/>
+        <w:rPr>
+          <w:rFonts w:asciiTheme="majorHAnsi" w:eastAsiaTheme="majorHAnsi" w:hAnsiTheme="majorHAnsi" w:cs="Arial Unicode MS"/>
+          <w:b/>
+          <w:sz w:val="24"/>
+          <w:szCs w:val="24"/>
+        </w:rPr>
+      </w:pPr>
+      <w:r>
+        <w:rPr>
+          <w:rFonts w:asciiTheme="majorHAnsi" w:eastAsiaTheme="majorHAnsi" w:hAnsiTheme="majorHAnsi" w:cs="Arial Unicode MS" w:hint="eastAsia"/>
+          <w:b/>
+          <w:sz w:val="24"/>
+          <w:szCs w:val="24"/>
+        </w:rPr>
+        <w:lastRenderedPageBreak/>
+        <w:t>-</w:t>
+      </w:r>
+      <w:r>
+        <w:rPr>
+          <w:rFonts w:asciiTheme="majorHAnsi" w:eastAsiaTheme="majorHAnsi" w:hAnsiTheme="majorHAnsi" w:cs="Arial Unicode MS" w:hint="eastAsia"/>
+          <w:b/>
+          <w:sz w:val="24"/>
+          <w:szCs w:val="24"/>
+        </w:rPr>
+        <w:t>메인 코드</w:t>
+      </w:r>
+      <w:r>
+        <w:rPr>
+          <w:rFonts w:asciiTheme="majorHAnsi" w:eastAsiaTheme="majorHAnsi" w:hAnsiTheme="majorHAnsi" w:cs="Arial Unicode MS" w:hint="eastAsia"/>
+          <w:b/>
+          <w:sz w:val="24"/>
+          <w:szCs w:val="24"/>
+        </w:rPr>
+        <w:t xml:space="preserve"> (project.cpp)</w:t>
+      </w:r>
+    </w:p>
+    <w:p>
+      <w:pPr>
+        <w:widowControl/>
+        <w:wordWrap/>
+        <w:autoSpaceDE/>
+        <w:autoSpaceDN/>
+        <w:rPr>
+          <w:rFonts w:asciiTheme="majorHAnsi" w:eastAsiaTheme="majorHAnsi" w:hAnsiTheme="majorHAnsi" w:cs="Arial Unicode MS" w:hint="eastAsia"/>
+          <w:bCs/>
+          <w:sz w:val="22"/>
+          <w:szCs w:val="22"/>
+        </w:rPr>
+      </w:pPr>
+      <w:r>
+        <w:rPr>
+          <w:rFonts w:asciiTheme="majorHAnsi" w:eastAsiaTheme="majorHAnsi" w:hAnsiTheme="majorHAnsi" w:cs="Arial Unicode MS" w:hint="eastAsia"/>
+          <w:bCs/>
+          <w:sz w:val="22"/>
+          <w:szCs w:val="22"/>
+        </w:rPr>
+        <w:t xml:space="preserve">현재 포인트 상태를 </w:t>
+      </w:r>
+      <w:proofErr w:type="spellStart"/>
+      <w:r>
+        <w:rPr>
+          <w:rFonts w:asciiTheme="majorHAnsi" w:eastAsiaTheme="majorHAnsi" w:hAnsiTheme="majorHAnsi" w:cs="Arial Unicode MS" w:hint="eastAsia"/>
+          <w:bCs/>
+          <w:sz w:val="22"/>
+          <w:szCs w:val="22"/>
+        </w:rPr>
+        <w:t>나타내주는</w:t>
+      </w:r>
+      <w:proofErr w:type="spellEnd"/>
+      <w:r>
+        <w:rPr>
+          <w:rFonts w:asciiTheme="majorHAnsi" w:eastAsiaTheme="majorHAnsi" w:hAnsiTheme="majorHAnsi" w:cs="Arial Unicode MS" w:hint="eastAsia"/>
+          <w:bCs/>
+          <w:sz w:val="22"/>
+          <w:szCs w:val="22"/>
+        </w:rPr>
+        <w:t xml:space="preserve"> string함수 </w:t>
+      </w:r>
+      <w:proofErr w:type="spellStart"/>
+      <w:r>
+        <w:rPr>
+          <w:rFonts w:asciiTheme="majorHAnsi" w:eastAsiaTheme="majorHAnsi" w:hAnsiTheme="majorHAnsi" w:cs="Arial Unicode MS" w:hint="eastAsia"/>
+          <w:bCs/>
+          <w:sz w:val="22"/>
+          <w:szCs w:val="22"/>
+        </w:rPr>
+        <w:t>ConditionCheck</w:t>
+      </w:r>
+      <w:proofErr w:type="spellEnd"/>
+      <w:r>
+        <w:rPr>
+          <w:rFonts w:asciiTheme="majorHAnsi" w:eastAsiaTheme="majorHAnsi" w:hAnsiTheme="majorHAnsi" w:cs="Arial Unicode MS" w:hint="eastAsia"/>
+          <w:bCs/>
+          <w:sz w:val="22"/>
+          <w:szCs w:val="22"/>
+        </w:rPr>
+        <w:t xml:space="preserve"> 선언</w:t>
+      </w:r>
+      <w:r>
+        <w:rPr>
+          <w:rFonts w:asciiTheme="majorHAnsi" w:eastAsiaTheme="majorHAnsi" w:hAnsiTheme="majorHAnsi" w:cs="Arial Unicode MS" w:hint="eastAsia"/>
+          <w:bCs/>
+          <w:sz w:val="22"/>
+          <w:szCs w:val="22"/>
+        </w:rPr>
+        <w:t xml:space="preserve">. 포인트에 따라 r+, r-, m+ </w:t>
+      </w:r>
+      <w:r>
+        <w:rPr>
+          <w:rFonts w:asciiTheme="majorHAnsi" w:eastAsiaTheme="majorHAnsi" w:hAnsiTheme="majorHAnsi" w:cs="Arial Unicode MS"/>
+          <w:bCs/>
+          <w:sz w:val="22"/>
+          <w:szCs w:val="22"/>
+        </w:rPr>
+        <w:t>…</w:t>
+      </w:r>
+      <w:r>
+        <w:rPr>
+          <w:rFonts w:asciiTheme="majorHAnsi" w:eastAsiaTheme="majorHAnsi" w:hAnsiTheme="majorHAnsi" w:cs="Arial Unicode MS" w:hint="eastAsia"/>
+          <w:bCs/>
+          <w:sz w:val="22"/>
+          <w:szCs w:val="22"/>
+        </w:rPr>
+        <w:t xml:space="preserve"> 등의 문자열 반환</w:t>
+      </w:r>
+      <w:r>
+        <w:rPr>
+          <w:rFonts w:asciiTheme="majorHAnsi" w:eastAsiaTheme="majorHAnsi" w:hAnsiTheme="majorHAnsi" w:cs="Arial Unicode MS" w:hint="eastAsia"/>
+          <w:bCs/>
+          <w:sz w:val="22"/>
+          <w:szCs w:val="22"/>
+        </w:rPr>
+        <w:t xml:space="preserve">. 정상적인 포인트 상태라면 </w:t>
+      </w:r>
+      <w:r>
+        <w:rPr>
+          <w:rFonts w:asciiTheme="majorHAnsi" w:eastAsiaTheme="majorHAnsi" w:hAnsiTheme="majorHAnsi" w:cs="Arial Unicode MS"/>
+          <w:bCs/>
+          <w:sz w:val="22"/>
+          <w:szCs w:val="22"/>
+        </w:rPr>
+        <w:t>“</w:t>
+      </w:r>
+      <w:r>
+        <w:rPr>
+          <w:rFonts w:asciiTheme="majorHAnsi" w:eastAsiaTheme="majorHAnsi" w:hAnsiTheme="majorHAnsi" w:cs="Arial Unicode MS" w:hint="eastAsia"/>
+          <w:bCs/>
+          <w:sz w:val="22"/>
+          <w:szCs w:val="22"/>
+        </w:rPr>
+        <w:t>normal</w:t>
+      </w:r>
+      <w:r>
+        <w:rPr>
+          <w:rFonts w:asciiTheme="majorHAnsi" w:eastAsiaTheme="majorHAnsi" w:hAnsiTheme="majorHAnsi" w:cs="Arial Unicode MS"/>
+          <w:bCs/>
+          <w:sz w:val="22"/>
+          <w:szCs w:val="22"/>
+        </w:rPr>
+        <w:t>”</w:t>
+      </w:r>
+      <w:r>
+        <w:rPr>
+          <w:rFonts w:asciiTheme="majorHAnsi" w:eastAsiaTheme="majorHAnsi" w:hAnsiTheme="majorHAnsi" w:cs="Arial Unicode MS" w:hint="eastAsia"/>
+          <w:bCs/>
+          <w:sz w:val="22"/>
+          <w:szCs w:val="22"/>
+        </w:rPr>
+        <w:t xml:space="preserve"> 반환</w:t>
+      </w:r>
+    </w:p>
+    <w:p>
+      <w:pPr>
+        <w:widowControl/>
+        <w:wordWrap/>
+        <w:autoSpaceDE/>
+        <w:autoSpaceDN/>
+        <w:rPr>
+          <w:rFonts w:asciiTheme="majorHAnsi" w:eastAsiaTheme="majorHAnsi" w:hAnsiTheme="majorHAnsi" w:cs="Arial Unicode MS"/>
+          <w:b/>
+          <w:sz w:val="24"/>
+          <w:szCs w:val="24"/>
+        </w:rPr>
+      </w:pPr>
+      <w:r>
+        <w:rPr>
+          <w:rFonts w:asciiTheme="majorHAnsi" w:eastAsiaTheme="majorHAnsi" w:hAnsiTheme="majorHAnsi" w:cs="Arial Unicode MS"/>
+          <w:b/>
+          <w:sz w:val="24"/>
+          <w:szCs w:val="24"/>
+        </w:rPr>
+        <w:drawing>
+          <wp:inline distT="0" distB="0" distL="0" distR="0" wp14:anchorId="7E1F91D9" wp14:editId="415087D3">
+            <wp:extent cx="3353268" cy="2019582"/>
+            <wp:effectExtent l="0" t="0" r="0" b="0"/>
+            <wp:docPr id="1107567393" name="그림 1" descr="텍스트, 스크린샷, 폰트이(가) 표시된 사진&#10;&#10;자동 생성된 설명"/>
+            <wp:cNvGraphicFramePr>
+              <a:graphicFrameLocks xmlns:a="http://schemas.openxmlformats.org/drawingml/2006/main" noChangeAspect="1"/>
+            </wp:cNvGraphicFramePr>
+            <a:graphic xmlns:a="http://schemas.openxmlformats.org/drawingml/2006/main">
+              <a:graphicData uri="http://schemas.openxmlformats.org/drawingml/2006/picture">
+                <pic:pic xmlns:pic="http://schemas.openxmlformats.org/drawingml/2006/picture">
+                  <pic:nvPicPr>
+                    <pic:cNvPr id="1107567393" name="그림 1" descr="텍스트, 스크린샷, 폰트이(가) 표시된 사진&#10;&#10;자동 생성된 설명"/>
+                    <pic:cNvPicPr/>
+                  </pic:nvPicPr>
+                  <pic:blipFill>
+                    <a:blip r:embed="rId25"/>
+                    <a:stretch>
+                      <a:fillRect/>
+                    </a:stretch>
+                  </pic:blipFill>
+                  <pic:spPr>
+                    <a:xfrm>
+                      <a:off x="0" y="0"/>
+                      <a:ext cx="3353268" cy="2019582"/>
+                    </a:xfrm>
+                    <a:prstGeom prst="rect">
+                      <a:avLst/>
+                    </a:prstGeom>
+                  </pic:spPr>
+                </pic:pic>
+              </a:graphicData>
+            </a:graphic>
+          </wp:inline>
+        </w:drawing>
+      </w:r>
+    </w:p>
+    <w:p>
+      <w:pPr>
+        <w:widowControl/>
+        <w:wordWrap/>
+        <w:autoSpaceDE/>
+        <w:autoSpaceDN/>
+        <w:rPr>
+          <w:rFonts w:asciiTheme="majorHAnsi" w:eastAsiaTheme="majorHAnsi" w:hAnsiTheme="majorHAnsi" w:cs="Arial Unicode MS" w:hint="eastAsia"/>
+          <w:bCs/>
+          <w:sz w:val="24"/>
+          <w:szCs w:val="24"/>
+        </w:rPr>
+      </w:pPr>
+      <w:r>
+        <w:rPr>
+          <w:rFonts w:asciiTheme="majorHAnsi" w:eastAsiaTheme="majorHAnsi" w:hAnsiTheme="majorHAnsi" w:cs="Arial Unicode MS" w:hint="eastAsia"/>
+          <w:bCs/>
+          <w:sz w:val="24"/>
+          <w:szCs w:val="24"/>
+        </w:rPr>
+        <w:t xml:space="preserve">condition 변수에 </w:t>
+      </w:r>
+      <w:proofErr w:type="spellStart"/>
+      <w:r>
+        <w:rPr>
+          <w:rFonts w:asciiTheme="majorHAnsi" w:eastAsiaTheme="majorHAnsi" w:hAnsiTheme="majorHAnsi" w:cs="Arial Unicode MS" w:hint="eastAsia"/>
+          <w:bCs/>
+          <w:sz w:val="24"/>
+          <w:szCs w:val="24"/>
+        </w:rPr>
+        <w:t>ConditionCheck</w:t>
+      </w:r>
+      <w:proofErr w:type="spellEnd"/>
+      <w:r>
+        <w:rPr>
+          <w:rFonts w:asciiTheme="majorHAnsi" w:eastAsiaTheme="majorHAnsi" w:hAnsiTheme="majorHAnsi" w:cs="Arial Unicode MS" w:hint="eastAsia"/>
+          <w:bCs/>
+          <w:sz w:val="24"/>
+          <w:szCs w:val="24"/>
+        </w:rPr>
+        <w:t xml:space="preserve"> 함수 </w:t>
+      </w:r>
+      <w:proofErr w:type="spellStart"/>
+      <w:r>
+        <w:rPr>
+          <w:rFonts w:asciiTheme="majorHAnsi" w:eastAsiaTheme="majorHAnsi" w:hAnsiTheme="majorHAnsi" w:cs="Arial Unicode MS" w:hint="eastAsia"/>
+          <w:bCs/>
+          <w:sz w:val="24"/>
+          <w:szCs w:val="24"/>
+        </w:rPr>
+        <w:t>리턴값</w:t>
+      </w:r>
+      <w:proofErr w:type="spellEnd"/>
+      <w:r>
+        <w:rPr>
+          <w:rFonts w:asciiTheme="majorHAnsi" w:eastAsiaTheme="majorHAnsi" w:hAnsiTheme="majorHAnsi" w:cs="Arial Unicode MS" w:hint="eastAsia"/>
+          <w:bCs/>
+          <w:sz w:val="24"/>
+          <w:szCs w:val="24"/>
+        </w:rPr>
+        <w:t xml:space="preserve"> 저장. </w:t>
+      </w:r>
+      <w:r>
+        <w:rPr>
+          <w:rFonts w:asciiTheme="majorHAnsi" w:eastAsiaTheme="majorHAnsi" w:hAnsiTheme="majorHAnsi" w:cs="Arial Unicode MS" w:hint="eastAsia"/>
+          <w:bCs/>
+          <w:sz w:val="24"/>
+          <w:szCs w:val="24"/>
+        </w:rPr>
+        <w:t xml:space="preserve">normal이라면 question 객체를 GeneralQuestion 객체로 </w:t>
+      </w:r>
+      <w:r>
+        <w:rPr>
+          <w:rFonts w:asciiTheme="majorHAnsi" w:eastAsiaTheme="majorHAnsi" w:hAnsiTheme="majorHAnsi" w:cs="Arial Unicode MS" w:hint="eastAsia"/>
+          <w:bCs/>
+          <w:sz w:val="24"/>
+          <w:szCs w:val="24"/>
+        </w:rPr>
+        <w:t>지정.</w:t>
+      </w:r>
+      <w:r>
+        <w:rPr>
+          <w:rFonts w:asciiTheme="majorHAnsi" w:eastAsiaTheme="majorHAnsi" w:hAnsiTheme="majorHAnsi" w:cs="Arial Unicode MS" w:hint="eastAsia"/>
+          <w:bCs/>
+          <w:sz w:val="24"/>
+          <w:szCs w:val="24"/>
+        </w:rPr>
+        <w:t xml:space="preserve"> normal이 아니라면 </w:t>
+      </w:r>
+      <w:r>
+        <w:rPr>
+          <w:rFonts w:asciiTheme="majorHAnsi" w:eastAsiaTheme="majorHAnsi" w:hAnsiTheme="majorHAnsi" w:cs="Arial Unicode MS" w:hint="eastAsia"/>
+          <w:bCs/>
+          <w:sz w:val="24"/>
+          <w:szCs w:val="24"/>
+        </w:rPr>
+        <w:t>특정 확률(코드에선 1/4)</w:t>
+      </w:r>
+      <w:r>
+        <w:rPr>
+          <w:rFonts w:asciiTheme="majorHAnsi" w:eastAsiaTheme="majorHAnsi" w:hAnsiTheme="majorHAnsi" w:cs="Arial Unicode MS" w:hint="eastAsia"/>
+          <w:bCs/>
+          <w:sz w:val="24"/>
+          <w:szCs w:val="24"/>
+        </w:rPr>
+        <w:t xml:space="preserve">을 설정하여 </w:t>
+      </w:r>
+      <w:r>
+        <w:rPr>
+          <w:rFonts w:asciiTheme="majorHAnsi" w:eastAsiaTheme="majorHAnsi" w:hAnsiTheme="majorHAnsi" w:cs="Arial Unicode MS" w:hint="eastAsia"/>
+          <w:bCs/>
+          <w:sz w:val="24"/>
+          <w:szCs w:val="24"/>
+        </w:rPr>
+        <w:t xml:space="preserve">question을 SpecialQuestion 객체로 지정. </w:t>
+      </w:r>
+      <w:r>
+        <w:rPr>
+          <w:rFonts w:asciiTheme="majorHAnsi" w:eastAsiaTheme="majorHAnsi" w:hAnsiTheme="majorHAnsi" w:cs="Arial Unicode MS" w:hint="eastAsia"/>
+          <w:bCs/>
+          <w:sz w:val="24"/>
+          <w:szCs w:val="24"/>
+        </w:rPr>
+        <w:t xml:space="preserve">이때 condition 문자열에 따라 객체의 questions가 </w:t>
+      </w:r>
+      <w:proofErr w:type="spellStart"/>
+      <w:r>
+        <w:rPr>
+          <w:rFonts w:asciiTheme="majorHAnsi" w:eastAsiaTheme="majorHAnsi" w:hAnsiTheme="majorHAnsi" w:cs="Arial Unicode MS" w:hint="eastAsia"/>
+          <w:bCs/>
+          <w:sz w:val="24"/>
+          <w:szCs w:val="24"/>
+        </w:rPr>
+        <w:t>정해짐</w:t>
+      </w:r>
+      <w:proofErr w:type="spellEnd"/>
+      <w:r>
+        <w:rPr>
+          <w:rFonts w:asciiTheme="majorHAnsi" w:eastAsiaTheme="majorHAnsi" w:hAnsiTheme="majorHAnsi" w:cs="Arial Unicode MS" w:hint="eastAsia"/>
+          <w:bCs/>
+          <w:sz w:val="24"/>
+          <w:szCs w:val="24"/>
+        </w:rPr>
+        <w:t xml:space="preserve"> (r+이라면 r+인 질문들만 questions 배열에 </w:t>
+      </w:r>
+      <w:proofErr w:type="spellStart"/>
+      <w:r>
+        <w:rPr>
+          <w:rFonts w:asciiTheme="majorHAnsi" w:eastAsiaTheme="majorHAnsi" w:hAnsiTheme="majorHAnsi" w:cs="Arial Unicode MS" w:hint="eastAsia"/>
+          <w:bCs/>
+          <w:sz w:val="24"/>
+          <w:szCs w:val="24"/>
+        </w:rPr>
+        <w:t>들어감</w:t>
+      </w:r>
+      <w:proofErr w:type="spellEnd"/>
+      <w:r>
+        <w:rPr>
+          <w:rFonts w:asciiTheme="majorHAnsi" w:eastAsiaTheme="majorHAnsi" w:hAnsiTheme="majorHAnsi" w:cs="Arial Unicode MS" w:hint="eastAsia"/>
+          <w:bCs/>
+          <w:sz w:val="24"/>
+          <w:szCs w:val="24"/>
+        </w:rPr>
+        <w:t>)</w:t>
+      </w:r>
+    </w:p>
+    <w:p>
+      <w:pPr>
+        <w:widowControl/>
+        <w:wordWrap/>
+        <w:autoSpaceDE/>
+        <w:autoSpaceDN/>
+        <w:rPr>
+          <w:rFonts w:asciiTheme="majorHAnsi" w:eastAsiaTheme="majorHAnsi" w:hAnsiTheme="majorHAnsi" w:cs="Arial Unicode MS"/>
+          <w:b/>
+          <w:sz w:val="24"/>
+          <w:szCs w:val="24"/>
+        </w:rPr>
+      </w:pPr>
+      <w:r>
+        <w:rPr>
+          <w:rFonts w:asciiTheme="majorHAnsi" w:eastAsiaTheme="majorHAnsi" w:hAnsiTheme="majorHAnsi" w:cs="Arial Unicode MS"/>
+          <w:b/>
+          <w:sz w:val="24"/>
+          <w:szCs w:val="24"/>
+        </w:rPr>
+        <w:drawing>
+          <wp:inline distT="0" distB="0" distL="0" distR="0" wp14:anchorId="619FA279" wp14:editId="42094174">
+            <wp:extent cx="5727700" cy="3242310"/>
+            <wp:effectExtent l="0" t="0" r="6350" b="0"/>
+            <wp:docPr id="928676708" name="그림 1" descr="텍스트, 스크린샷, 소프트웨어이(가) 표시된 사진&#10;&#10;자동 생성된 설명"/>
+            <wp:cNvGraphicFramePr>
+              <a:graphicFrameLocks xmlns:a="http://schemas.openxmlformats.org/drawingml/2006/main" noChangeAspect="1"/>
+            </wp:cNvGraphicFramePr>
+            <a:graphic xmlns:a="http://schemas.openxmlformats.org/drawingml/2006/main">
+              <a:graphicData uri="http://schemas.openxmlformats.org/drawingml/2006/picture">
+                <pic:pic xmlns:pic="http://schemas.openxmlformats.org/drawingml/2006/picture">
+                  <pic:nvPicPr>
+                    <pic:cNvPr id="928676708" name="그림 1" descr="텍스트, 스크린샷, 소프트웨어이(가) 표시된 사진&#10;&#10;자동 생성된 설명"/>
+                    <pic:cNvPicPr/>
+                  </pic:nvPicPr>
+                  <pic:blipFill>
+                    <a:blip r:embed="rId26"/>
+                    <a:stretch>
+                      <a:fillRect/>
+                    </a:stretch>
+                  </pic:blipFill>
+                  <pic:spPr>
+                    <a:xfrm>
+                      <a:off x="0" y="0"/>
+                      <a:ext cx="5727700" cy="3242310"/>
+                    </a:xfrm>
+                    <a:prstGeom prst="rect">
+                      <a:avLst/>
+                    </a:prstGeom>
+                  </pic:spPr>
+                </pic:pic>
+              </a:graphicData>
+            </a:graphic>
+          </wp:inline>
+        </w:drawing>
+      </w:r>
+    </w:p>
+    <w:p>
+      <w:pPr>
+        <w:widowControl/>
+        <w:wordWrap/>
+        <w:autoSpaceDE/>
+        <w:autoSpaceDN/>
+        <w:rPr>
+          <w:rFonts w:asciiTheme="majorHAnsi" w:eastAsiaTheme="majorHAnsi" w:hAnsiTheme="majorHAnsi" w:cs="Arial Unicode MS"/>
+          <w:b/>
+          <w:sz w:val="24"/>
+          <w:szCs w:val="24"/>
+        </w:rPr>
+      </w:pPr>
+      <w:r>
+        <w:rPr>
+          <w:rFonts w:asciiTheme="majorHAnsi" w:eastAsiaTheme="majorHAnsi" w:hAnsiTheme="majorHAnsi" w:cs="Arial Unicode MS"/>
+          <w:b/>
+          <w:sz w:val="24"/>
+          <w:szCs w:val="24"/>
+        </w:rPr>
+        <w:br w:type="page"/>
+      </w:r>
+    </w:p>
+    <w:p>
+      <w:pPr>
+        <w:widowControl/>
+        <w:wordWrap/>
+        <w:autoSpaceDE/>
+        <w:autoSpaceDN/>
+        <w:rPr>
+          <w:rFonts w:asciiTheme="majorHAnsi" w:eastAsiaTheme="majorHAnsi" w:hAnsiTheme="majorHAnsi" w:cs="Arial Unicode MS" w:hint="eastAsia"/>
+          <w:b/>
+          <w:sz w:val="24"/>
+          <w:szCs w:val="24"/>
+        </w:rPr>
+      </w:pPr>
+    </w:p>
+    <w:p>
+      <w:pPr>
+        <w:widowControl/>
+        <w:wordWrap/>
+        <w:autoSpaceDE/>
+        <w:autoSpaceDN/>
+        <w:rPr>
+          <w:rFonts w:asciiTheme="majorHAnsi" w:eastAsiaTheme="majorHAnsi" w:hAnsiTheme="majorHAnsi" w:cs="Arial Unicode MS" w:hint="eastAsia"/>
+          <w:b/>
+          <w:sz w:val="24"/>
+          <w:szCs w:val="24"/>
+        </w:rPr>
+      </w:pPr>
+      <w:r>
+        <w:rPr>
+          <w:rFonts w:asciiTheme="majorHAnsi" w:eastAsiaTheme="majorHAnsi" w:hAnsiTheme="majorHAnsi" w:cs="Arial Unicode MS"/>
+          <w:b/>
+          <w:sz w:val="24"/>
+          <w:szCs w:val="24"/>
+        </w:rPr>
+        <w:br w:type="page"/>
+      </w:r>
     </w:p>
     <w:p>
       <w:pPr>
@@ -3561,6 +5571,7 @@
           <w:sz w:val="32"/>
           <w:szCs w:val="32"/>
         </w:rPr>
+        <w:lastRenderedPageBreak/>
         <w:t>2) 테스트 결과</w:t>
       </w:r>
     </w:p>
@@ -3670,7 +5681,7 @@
                     </pic:cNvPicPr>
                   </pic:nvPicPr>
                   <pic:blipFill>
-                    <a:blip r:embed="rId14">
+                    <a:blip r:embed="rId27">
                       <a:extLst>
                         <a:ext uri="{28A0092B-C50C-407E-A947-70E740481C1C}">
                           <a14:useLocalDpi xmlns:a14="http://schemas.microsoft.com/office/drawing/2010/main" val="0"/>
@@ -3806,7 +5817,7 @@
                     </pic:cNvPicPr>
                   </pic:nvPicPr>
                   <pic:blipFill>
-                    <a:blip r:embed="rId15">
+                    <a:blip r:embed="rId28">
                       <a:extLst>
                         <a:ext uri="{28A0092B-C50C-407E-A947-70E740481C1C}">
                           <a14:useLocalDpi xmlns:a14="http://schemas.microsoft.com/office/drawing/2010/main" val="0"/>
@@ -4031,7 +6042,7 @@
                     <pic:cNvPicPr/>
                   </pic:nvPicPr>
                   <pic:blipFill>
-                    <a:blip r:embed="rId16"/>
+                    <a:blip r:embed="rId29"/>
                     <a:stretch>
                       <a:fillRect/>
                     </a:stretch>
@@ -4168,7 +6179,7 @@
                     <pic:cNvPicPr/>
                   </pic:nvPicPr>
                   <pic:blipFill>
-                    <a:blip r:embed="rId17"/>
+                    <a:blip r:embed="rId30"/>
                     <a:stretch>
                       <a:fillRect/>
                     </a:stretch>
@@ -4256,7 +6267,7 @@
           <w:szCs w:val="24"/>
         </w:rPr>
         <w:drawing>
-          <wp:inline distT="0" distB="0" distL="0" distR="0" wp14:anchorId="241BD356" wp14:editId="455A76B8">
+          <wp:inline distT="0" distB="0" distL="0" distR="0" wp14:anchorId="241BD356" wp14:editId="6F35D75C">
             <wp:extent cx="5736590" cy="2667000"/>
             <wp:effectExtent l="0" t="0" r="0" b="0"/>
             <wp:docPr id="973606082" name="그림 1" descr="텍스트, 스크린샷, 폰트, 블랙이(가) 표시된 사진&#10;&#10;자동 생성된 설명"/>
@@ -4271,7 +6282,7 @@
                     <pic:cNvPicPr/>
                   </pic:nvPicPr>
                   <pic:blipFill>
-                    <a:blip r:embed="rId18"/>
+                    <a:blip r:embed="rId31"/>
                     <a:stretch>
                       <a:fillRect/>
                     </a:stretch>
@@ -4294,37 +6305,252 @@
     </w:p>
     <w:p>
       <w:pPr>
+        <w:tabs>
+          <w:tab w:val="left" w:pos="400"/>
+        </w:tabs>
+        <w:spacing w:after="0" w:line="376" w:lineRule="exact"/>
+        <w:rPr>
+          <w:rFonts w:asciiTheme="majorHAnsi" w:eastAsiaTheme="majorHAnsi" w:hAnsiTheme="majorHAnsi" w:cs="Arial"/>
+          <w:b/>
+          <w:sz w:val="28"/>
+          <w:szCs w:val="28"/>
+        </w:rPr>
+      </w:pPr>
+      <w:r>
+        <w:rPr>
+          <w:rFonts w:asciiTheme="majorHAnsi" w:eastAsiaTheme="majorHAnsi" w:hAnsiTheme="majorHAnsi" w:cs="Arial Unicode MS" w:hint="eastAsia"/>
+          <w:b/>
+          <w:sz w:val="24"/>
+          <w:szCs w:val="24"/>
+        </w:rPr>
+        <w:t xml:space="preserve">5) </w:t>
+      </w:r>
+      <w:r>
+        <w:rPr>
+          <w:rFonts w:asciiTheme="majorHAnsi" w:eastAsiaTheme="majorHAnsi" w:hAnsiTheme="majorHAnsi" w:cs="Arial Unicode MS"/>
+          <w:b/>
+          <w:sz w:val="28"/>
+          <w:szCs w:val="28"/>
+        </w:rPr>
+        <w:t>답변에 대한 문구 출력</w:t>
+      </w:r>
+    </w:p>
+    <w:p>
+      <w:pPr>
+        <w:spacing w:line="276" w:lineRule="auto"/>
+        <w:rPr>
+          <w:rFonts w:asciiTheme="majorHAnsi" w:eastAsiaTheme="majorHAnsi" w:hAnsiTheme="majorHAnsi" w:cs="Arial Unicode MS"/>
+          <w:b/>
+          <w:sz w:val="24"/>
+          <w:szCs w:val="24"/>
+        </w:rPr>
+      </w:pPr>
+      <w:r>
+        <w:rPr>
+          <w:rFonts w:asciiTheme="majorHAnsi" w:eastAsiaTheme="majorHAnsi" w:hAnsiTheme="majorHAnsi" w:cs="Arial Unicode MS"/>
+          <w:b/>
+          <w:sz w:val="24"/>
+          <w:szCs w:val="24"/>
+        </w:rPr>
+        <w:drawing>
+          <wp:inline distT="0" distB="0" distL="0" distR="0" wp14:anchorId="1D780850" wp14:editId="2303CE31">
+            <wp:extent cx="5736590" cy="1942465"/>
+            <wp:effectExtent l="0" t="0" r="0" b="635"/>
+            <wp:docPr id="1325560930" name="그림 1" descr="텍스트, 스크린샷, 블랙이(가) 표시된 사진&#10;&#10;자동 생성된 설명"/>
+            <wp:cNvGraphicFramePr>
+              <a:graphicFrameLocks xmlns:a="http://schemas.openxmlformats.org/drawingml/2006/main" noChangeAspect="1"/>
+            </wp:cNvGraphicFramePr>
+            <a:graphic xmlns:a="http://schemas.openxmlformats.org/drawingml/2006/main">
+              <a:graphicData uri="http://schemas.openxmlformats.org/drawingml/2006/picture">
+                <pic:pic xmlns:pic="http://schemas.openxmlformats.org/drawingml/2006/picture">
+                  <pic:nvPicPr>
+                    <pic:cNvPr id="1325560930" name="그림 1" descr="텍스트, 스크린샷, 블랙이(가) 표시된 사진&#10;&#10;자동 생성된 설명"/>
+                    <pic:cNvPicPr/>
+                  </pic:nvPicPr>
+                  <pic:blipFill>
+                    <a:blip r:embed="rId32"/>
+                    <a:stretch>
+                      <a:fillRect/>
+                    </a:stretch>
+                  </pic:blipFill>
+                  <pic:spPr>
+                    <a:xfrm>
+                      <a:off x="0" y="0"/>
+                      <a:ext cx="5736590" cy="1942465"/>
+                    </a:xfrm>
+                    <a:prstGeom prst="rect">
+                      <a:avLst/>
+                    </a:prstGeom>
+                  </pic:spPr>
+                </pic:pic>
+              </a:graphicData>
+            </a:graphic>
+          </wp:inline>
+        </w:drawing>
+      </w:r>
+    </w:p>
+    <w:p>
+      <w:pPr>
+        <w:spacing w:line="276" w:lineRule="auto"/>
+        <w:rPr>
+          <w:rFonts w:asciiTheme="majorHAnsi" w:eastAsiaTheme="majorHAnsi" w:hAnsiTheme="majorHAnsi" w:cs="Arial Unicode MS"/>
+          <w:b/>
+          <w:sz w:val="24"/>
+          <w:szCs w:val="24"/>
+        </w:rPr>
+      </w:pPr>
+      <w:r>
+        <w:rPr>
+          <w:rFonts w:asciiTheme="majorHAnsi" w:eastAsiaTheme="majorHAnsi" w:hAnsiTheme="majorHAnsi" w:cs="Arial Unicode MS" w:hint="eastAsia"/>
+          <w:b/>
+          <w:sz w:val="24"/>
+          <w:szCs w:val="24"/>
+        </w:rPr>
+        <w:lastRenderedPageBreak/>
+        <w:t>6)</w:t>
+      </w:r>
+      <w:r>
+        <w:rPr>
+          <w:rFonts w:asciiTheme="majorHAnsi" w:eastAsiaTheme="majorHAnsi" w:hAnsiTheme="majorHAnsi" w:cs="Arial Unicode MS"/>
+          <w:b/>
+          <w:sz w:val="28"/>
+          <w:szCs w:val="28"/>
+        </w:rPr>
+        <w:t xml:space="preserve"> </w:t>
+      </w:r>
+      <w:r>
+        <w:rPr>
+          <w:rFonts w:asciiTheme="majorHAnsi" w:eastAsiaTheme="majorHAnsi" w:hAnsiTheme="majorHAnsi" w:cs="Arial Unicode MS"/>
+          <w:b/>
+          <w:sz w:val="24"/>
+          <w:szCs w:val="24"/>
+        </w:rPr>
+        <w:t>특정 포인트</w:t>
+      </w:r>
+      <w:r>
+        <w:rPr>
+          <w:rFonts w:asciiTheme="majorHAnsi" w:eastAsiaTheme="majorHAnsi" w:hAnsiTheme="majorHAnsi" w:cs="Arial Unicode MS" w:hint="eastAsia"/>
+          <w:b/>
+          <w:sz w:val="24"/>
+          <w:szCs w:val="24"/>
+        </w:rPr>
+        <w:t xml:space="preserve"> 양</w:t>
+      </w:r>
+      <w:r>
+        <w:rPr>
+          <w:rFonts w:asciiTheme="majorHAnsi" w:eastAsiaTheme="majorHAnsi" w:hAnsiTheme="majorHAnsi" w:cs="Arial Unicode MS"/>
+          <w:b/>
+          <w:sz w:val="24"/>
+          <w:szCs w:val="24"/>
+        </w:rPr>
+        <w:t>에 따라 출력되는 특수 질문 추가</w:t>
+      </w:r>
+    </w:p>
+    <w:p>
+      <w:pPr>
+        <w:spacing w:line="276" w:lineRule="auto"/>
+        <w:rPr>
+          <w:rFonts w:asciiTheme="majorHAnsi" w:eastAsiaTheme="majorHAnsi" w:hAnsiTheme="majorHAnsi" w:cs="Arial Unicode MS" w:hint="eastAsia"/>
+          <w:bCs/>
+          <w:sz w:val="24"/>
+          <w:szCs w:val="24"/>
+        </w:rPr>
+      </w:pPr>
+      <w:r>
+        <w:rPr>
+          <w:rFonts w:asciiTheme="majorHAnsi" w:eastAsiaTheme="majorHAnsi" w:hAnsiTheme="majorHAnsi" w:cs="Arial Unicode MS" w:hint="eastAsia"/>
+          <w:bCs/>
+          <w:sz w:val="24"/>
+          <w:szCs w:val="24"/>
+        </w:rPr>
+        <w:t xml:space="preserve">-각 포인트가 9이상이거나 2이하라면 </w:t>
+      </w:r>
+      <w:r>
+        <w:rPr>
+          <w:rFonts w:asciiTheme="majorHAnsi" w:eastAsiaTheme="majorHAnsi" w:hAnsiTheme="majorHAnsi" w:cs="Arial Unicode MS" w:hint="eastAsia"/>
+          <w:bCs/>
+          <w:sz w:val="24"/>
+          <w:szCs w:val="24"/>
+        </w:rPr>
+        <w:t>확률에 따라 특수 질문 등장.</w:t>
+      </w:r>
+    </w:p>
+    <w:p>
+      <w:pPr>
+        <w:spacing w:line="276" w:lineRule="auto"/>
+        <w:rPr>
+          <w:rFonts w:asciiTheme="majorHAnsi" w:eastAsiaTheme="majorHAnsi" w:hAnsiTheme="majorHAnsi" w:cs="Arial Unicode MS" w:hint="eastAsia"/>
+          <w:b/>
+          <w:sz w:val="24"/>
+          <w:szCs w:val="24"/>
+        </w:rPr>
+      </w:pPr>
+      <w:r>
+        <w:rPr>
+          <w:rFonts w:asciiTheme="majorHAnsi" w:eastAsiaTheme="majorHAnsi" w:hAnsiTheme="majorHAnsi" w:cs="Arial Unicode MS"/>
+          <w:b/>
+          <w:sz w:val="24"/>
+          <w:szCs w:val="24"/>
+        </w:rPr>
+        <w:drawing>
+          <wp:inline distT="0" distB="0" distL="0" distR="0" wp14:anchorId="52826D34" wp14:editId="62F8ACB1">
+            <wp:extent cx="3458058" cy="2219635"/>
+            <wp:effectExtent l="0" t="0" r="9525" b="9525"/>
+            <wp:docPr id="850568951" name="그림 1" descr="텍스트, 스크린샷, 폰트, 흑백이(가) 표시된 사진&#10;&#10;자동 생성된 설명"/>
+            <wp:cNvGraphicFramePr>
+              <a:graphicFrameLocks xmlns:a="http://schemas.openxmlformats.org/drawingml/2006/main" noChangeAspect="1"/>
+            </wp:cNvGraphicFramePr>
+            <a:graphic xmlns:a="http://schemas.openxmlformats.org/drawingml/2006/main">
+              <a:graphicData uri="http://schemas.openxmlformats.org/drawingml/2006/picture">
+                <pic:pic xmlns:pic="http://schemas.openxmlformats.org/drawingml/2006/picture">
+                  <pic:nvPicPr>
+                    <pic:cNvPr id="850568951" name="그림 1" descr="텍스트, 스크린샷, 폰트, 흑백이(가) 표시된 사진&#10;&#10;자동 생성된 설명"/>
+                    <pic:cNvPicPr/>
+                  </pic:nvPicPr>
+                  <pic:blipFill>
+                    <a:blip r:embed="rId33"/>
+                    <a:stretch>
+                      <a:fillRect/>
+                    </a:stretch>
+                  </pic:blipFill>
+                  <pic:spPr>
+                    <a:xfrm>
+                      <a:off x="0" y="0"/>
+                      <a:ext cx="3458058" cy="2219635"/>
+                    </a:xfrm>
+                    <a:prstGeom prst="rect">
+                      <a:avLst/>
+                    </a:prstGeom>
+                  </pic:spPr>
+                </pic:pic>
+              </a:graphicData>
+            </a:graphic>
+          </wp:inline>
+        </w:drawing>
+      </w:r>
+    </w:p>
+    <w:p>
+      <w:pPr>
         <w:widowControl/>
         <w:wordWrap/>
         <w:autoSpaceDE/>
         <w:autoSpaceDN/>
         <w:rPr>
+          <w:rFonts w:asciiTheme="majorHAnsi" w:eastAsiaTheme="majorHAnsi" w:hAnsiTheme="majorHAnsi" w:cs="Arial Unicode MS" w:hint="eastAsia"/>
+          <w:b/>
+          <w:sz w:val="24"/>
+          <w:szCs w:val="24"/>
+        </w:rPr>
+      </w:pPr>
+      <w:r>
+        <w:rPr>
           <w:rFonts w:asciiTheme="majorHAnsi" w:eastAsiaTheme="majorHAnsi" w:hAnsiTheme="majorHAnsi" w:cs="Arial Unicode MS"/>
           <w:b/>
           <w:sz w:val="24"/>
           <w:szCs w:val="24"/>
         </w:rPr>
-      </w:pPr>
-      <w:r>
-        <w:rPr>
-          <w:rFonts w:asciiTheme="majorHAnsi" w:eastAsiaTheme="majorHAnsi" w:hAnsiTheme="majorHAnsi" w:cs="Arial Unicode MS"/>
-          <w:b/>
-          <w:sz w:val="24"/>
-          <w:szCs w:val="24"/>
-        </w:rPr>
         <w:br w:type="page"/>
       </w:r>
-    </w:p>
-    <w:p>
-      <w:pPr>
-        <w:spacing w:line="276" w:lineRule="auto"/>
-        <w:rPr>
-          <w:rFonts w:asciiTheme="majorHAnsi" w:eastAsiaTheme="majorHAnsi" w:hAnsiTheme="majorHAnsi" w:cs="Arial Unicode MS"/>
-          <w:b/>
-          <w:sz w:val="24"/>
-          <w:szCs w:val="24"/>
-        </w:rPr>
-      </w:pPr>
     </w:p>
     <w:p>
       <w:pPr>
@@ -4343,27 +6569,37 @@
           <w:sz w:val="32"/>
           <w:szCs w:val="32"/>
         </w:rPr>
+        <w:lastRenderedPageBreak/>
         <w:t>4. 계획 대비 변경 사항</w:t>
       </w:r>
     </w:p>
     <w:p>
       <w:pPr>
         <w:spacing w:line="276" w:lineRule="auto"/>
+        <w:rPr>
+          <w:rFonts w:asciiTheme="majorHAnsi" w:eastAsiaTheme="majorHAnsi" w:hAnsiTheme="majorHAnsi" w:hint="eastAsia"/>
+          <w:b/>
+          <w:sz w:val="28"/>
+          <w:szCs w:val="28"/>
+        </w:rPr>
+      </w:pPr>
+      <w:r>
         <w:rPr>
           <w:rFonts w:asciiTheme="majorHAnsi" w:eastAsiaTheme="majorHAnsi" w:hAnsiTheme="majorHAnsi"/>
           <w:b/>
           <w:sz w:val="28"/>
           <w:szCs w:val="28"/>
         </w:rPr>
-      </w:pPr>
-      <w:r>
-        <w:rPr>
-          <w:rFonts w:asciiTheme="majorHAnsi" w:eastAsiaTheme="majorHAnsi" w:hAnsiTheme="majorHAnsi"/>
+        <w:t xml:space="preserve">1) </w:t>
+      </w:r>
+      <w:r>
+        <w:rPr>
+          <w:rFonts w:asciiTheme="majorHAnsi" w:eastAsiaTheme="majorHAnsi" w:hAnsiTheme="majorHAnsi" w:hint="eastAsia"/>
           <w:b/>
           <w:sz w:val="28"/>
           <w:szCs w:val="28"/>
         </w:rPr>
-        <w:t>1) 변경 내역 제목</w:t>
+        <w:t>특수 질문, 일반 질문을 구분하는 클래스 추가</w:t>
       </w:r>
     </w:p>
     <w:p>
@@ -4381,72 +6617,351 @@
           <w:sz w:val="22"/>
           <w:szCs w:val="22"/>
         </w:rPr>
-        <w:t>- 이전</w:t>
-      </w:r>
-    </w:p>
-    <w:p>
-      <w:pPr>
-        <w:spacing w:line="276" w:lineRule="auto"/>
+        <w:t>-</w:t>
+      </w:r>
+      <w:r>
+        <w:rPr>
+          <w:rFonts w:asciiTheme="majorHAnsi" w:eastAsiaTheme="majorHAnsi" w:hAnsiTheme="majorHAnsi" w:hint="eastAsia"/>
+          <w:sz w:val="22"/>
+          <w:szCs w:val="22"/>
+        </w:rPr>
+        <w:t xml:space="preserve"> 이전</w:t>
+      </w:r>
+      <w:r>
         <w:rPr>
           <w:rFonts w:asciiTheme="majorHAnsi" w:eastAsiaTheme="majorHAnsi" w:hAnsiTheme="majorHAnsi"/>
           <w:sz w:val="22"/>
           <w:szCs w:val="22"/>
         </w:rPr>
-      </w:pPr>
+        <w:t>:</w:t>
+      </w:r>
       <w:r>
         <w:rPr>
           <w:rFonts w:asciiTheme="majorHAnsi" w:eastAsiaTheme="majorHAnsi" w:hAnsiTheme="majorHAnsi"/>
           <w:sz w:val="22"/>
           <w:szCs w:val="22"/>
         </w:rPr>
-        <w:t>- 이후</w:t>
+        <w:t xml:space="preserve"> </w:t>
+      </w:r>
+      <w:r>
+        <w:rPr>
+          <w:rFonts w:asciiTheme="majorHAnsi" w:eastAsiaTheme="majorHAnsi" w:hAnsiTheme="majorHAnsi" w:hint="eastAsia"/>
+          <w:sz w:val="22"/>
+          <w:szCs w:val="22"/>
+        </w:rPr>
+        <w:t xml:space="preserve">하나의 소스파일에 모든 </w:t>
+      </w:r>
+      <w:r>
+        <w:rPr>
+          <w:rFonts w:asciiTheme="majorHAnsi" w:eastAsiaTheme="majorHAnsi" w:hAnsiTheme="majorHAnsi" w:hint="eastAsia"/>
+          <w:sz w:val="22"/>
+          <w:szCs w:val="22"/>
+        </w:rPr>
+        <w:t xml:space="preserve">질문과 특수질문을 </w:t>
+      </w:r>
+      <w:r>
+        <w:rPr>
+          <w:rFonts w:asciiTheme="majorHAnsi" w:eastAsiaTheme="majorHAnsi" w:hAnsiTheme="majorHAnsi" w:hint="eastAsia"/>
+          <w:sz w:val="22"/>
+          <w:szCs w:val="22"/>
+        </w:rPr>
+        <w:t>담아 구분하려고 함.</w:t>
       </w:r>
     </w:p>
     <w:p>
       <w:pPr>
         <w:spacing w:line="276" w:lineRule="auto"/>
+        <w:rPr>
+          <w:rFonts w:asciiTheme="majorHAnsi" w:eastAsiaTheme="majorHAnsi" w:hAnsiTheme="majorHAnsi" w:hint="eastAsia"/>
+          <w:sz w:val="22"/>
+          <w:szCs w:val="22"/>
+        </w:rPr>
+      </w:pPr>
+      <w:r>
         <w:rPr>
           <w:rFonts w:asciiTheme="majorHAnsi" w:eastAsiaTheme="majorHAnsi" w:hAnsiTheme="majorHAnsi"/>
           <w:sz w:val="22"/>
           <w:szCs w:val="22"/>
         </w:rPr>
-      </w:pPr>
+        <w:t xml:space="preserve">- </w:t>
+      </w:r>
+      <w:r>
+        <w:rPr>
+          <w:rFonts w:asciiTheme="majorHAnsi" w:eastAsiaTheme="majorHAnsi" w:hAnsiTheme="majorHAnsi" w:hint="eastAsia"/>
+          <w:sz w:val="22"/>
+          <w:szCs w:val="22"/>
+        </w:rPr>
+        <w:t>변경 후</w:t>
+      </w:r>
       <w:r>
         <w:rPr>
           <w:rFonts w:asciiTheme="majorHAnsi" w:eastAsiaTheme="majorHAnsi" w:hAnsiTheme="majorHAnsi"/>
           <w:sz w:val="22"/>
           <w:szCs w:val="22"/>
         </w:rPr>
-        <w:t>- 사유</w:t>
+        <w:t>: 클래스를</w:t>
+      </w:r>
+      <w:r>
+        <w:rPr>
+          <w:rFonts w:asciiTheme="majorHAnsi" w:eastAsiaTheme="majorHAnsi" w:hAnsiTheme="majorHAnsi" w:hint="eastAsia"/>
+          <w:sz w:val="22"/>
+          <w:szCs w:val="22"/>
+        </w:rPr>
+        <w:t xml:space="preserve"> 통해 </w:t>
+      </w:r>
+      <w:r>
+        <w:rPr>
+          <w:rFonts w:asciiTheme="majorHAnsi" w:eastAsiaTheme="majorHAnsi" w:hAnsiTheme="majorHAnsi" w:hint="eastAsia"/>
+          <w:sz w:val="22"/>
+          <w:szCs w:val="22"/>
+        </w:rPr>
+        <w:t>포인터에 특수, 일반 질문을 담아 코드의 중복을 줄임.</w:t>
       </w:r>
     </w:p>
     <w:p>
       <w:pPr>
-        <w:spacing w:after="0" w:line="390" w:lineRule="exact"/>
-        <w:ind w:right="20"/>
-        <w:rPr>
-          <w:rFonts w:asciiTheme="majorHAnsi" w:eastAsiaTheme="majorHAnsi" w:hAnsiTheme="majorHAnsi" w:cs="맑은 고딕"/>
+        <w:spacing w:line="276" w:lineRule="auto"/>
+        <w:rPr>
+          <w:rFonts w:asciiTheme="majorHAnsi" w:eastAsiaTheme="majorHAnsi" w:hAnsiTheme="majorHAnsi"/>
           <w:sz w:val="22"/>
           <w:szCs w:val="22"/>
         </w:rPr>
-        <w:sectPr>
-          <w:pgSz w:w="11900" w:h="16838"/>
-          <w:pgMar w:top="1440" w:right="1426" w:bottom="1440" w:left="1440" w:header="0" w:footer="0" w:gutter="0"/>
-          <w:cols w:space="720"/>
-          <w:docGrid w:linePitch="360"/>
-          <w15:footnoteColumns w:val="1"/>
-        </w:sectPr>
-      </w:pPr>
+      </w:pPr>
+      <w:r>
+        <w:rPr>
+          <w:rFonts w:asciiTheme="majorHAnsi" w:eastAsiaTheme="majorHAnsi" w:hAnsiTheme="majorHAnsi"/>
+          <w:sz w:val="22"/>
+          <w:szCs w:val="22"/>
+        </w:rPr>
+        <w:t xml:space="preserve">- </w:t>
+      </w:r>
+      <w:r>
+        <w:rPr>
+          <w:rFonts w:asciiTheme="majorHAnsi" w:eastAsiaTheme="majorHAnsi" w:hAnsiTheme="majorHAnsi" w:hint="eastAsia"/>
+          <w:sz w:val="22"/>
+          <w:szCs w:val="22"/>
+        </w:rPr>
+        <w:t>특수질문일 경우와 아닐 경우를 매번 조건문을 통해 구분하면 코드가 복잡해지고 유지 보수에 불리할 것 같아 클래스로 구분하여 가독성, 유지보수성 등을 향상시키기 위함.</w:t>
+      </w:r>
     </w:p>
     <w:p>
       <w:pPr>
-        <w:spacing w:after="0" w:line="179" w:lineRule="exact"/>
-        <w:rPr>
-          <w:rFonts w:asciiTheme="majorHAnsi" w:eastAsiaTheme="majorHAnsi" w:hAnsiTheme="majorHAnsi" w:cs="맑은 고딕"/>
+        <w:spacing w:line="276" w:lineRule="auto"/>
+        <w:rPr>
+          <w:rFonts w:asciiTheme="majorHAnsi" w:eastAsiaTheme="majorHAnsi" w:hAnsiTheme="majorHAnsi"/>
+          <w:sz w:val="22"/>
+          <w:szCs w:val="22"/>
+        </w:rPr>
+      </w:pPr>
+    </w:p>
+    <w:p>
+      <w:pPr>
+        <w:spacing w:line="276" w:lineRule="auto"/>
+        <w:rPr>
+          <w:rFonts w:asciiTheme="majorHAnsi" w:eastAsiaTheme="majorHAnsi" w:hAnsiTheme="majorHAnsi"/>
+          <w:sz w:val="22"/>
+          <w:szCs w:val="22"/>
+        </w:rPr>
+      </w:pPr>
+      <w:r>
+        <w:rPr>
+          <w:rFonts w:asciiTheme="majorHAnsi" w:eastAsiaTheme="majorHAnsi" w:hAnsiTheme="majorHAnsi" w:hint="eastAsia"/>
+          <w:sz w:val="22"/>
+          <w:szCs w:val="22"/>
+        </w:rPr>
+        <w:t xml:space="preserve">2) </w:t>
+      </w:r>
+      <w:r>
+        <w:rPr>
+          <w:rFonts w:asciiTheme="majorHAnsi" w:eastAsiaTheme="majorHAnsi" w:hAnsiTheme="majorHAnsi" w:hint="eastAsia"/>
+          <w:sz w:val="22"/>
+          <w:szCs w:val="22"/>
+        </w:rPr>
+        <w:t>이미 나왔던 질문인지를 검사하는 기능을 나중에 구현</w:t>
+      </w:r>
+    </w:p>
+    <w:p>
+      <w:pPr>
+        <w:spacing w:line="276" w:lineRule="auto"/>
+        <w:rPr>
+          <w:rFonts w:asciiTheme="majorHAnsi" w:eastAsiaTheme="majorHAnsi" w:hAnsiTheme="majorHAnsi"/>
+          <w:sz w:val="22"/>
+          <w:szCs w:val="22"/>
+        </w:rPr>
+      </w:pPr>
+      <w:r>
+        <w:rPr>
+          <w:rFonts w:asciiTheme="majorHAnsi" w:eastAsiaTheme="majorHAnsi" w:hAnsiTheme="majorHAnsi" w:hint="eastAsia"/>
+          <w:sz w:val="22"/>
+          <w:szCs w:val="22"/>
+        </w:rPr>
+        <w:t xml:space="preserve">- </w:t>
+      </w:r>
+      <w:r>
+        <w:rPr>
+          <w:rFonts w:asciiTheme="majorHAnsi" w:eastAsiaTheme="majorHAnsi" w:hAnsiTheme="majorHAnsi" w:hint="eastAsia"/>
+          <w:sz w:val="22"/>
+          <w:szCs w:val="22"/>
+        </w:rPr>
+        <w:t>이전</w:t>
+      </w:r>
+      <w:r>
+        <w:rPr>
+          <w:rFonts w:asciiTheme="majorHAnsi" w:eastAsiaTheme="majorHAnsi" w:hAnsiTheme="majorHAnsi"/>
+          <w:sz w:val="22"/>
+          <w:szCs w:val="22"/>
+        </w:rPr>
+        <w:t>:</w:t>
+      </w:r>
+      <w:r>
+        <w:rPr>
+          <w:rFonts w:asciiTheme="majorHAnsi" w:eastAsiaTheme="majorHAnsi" w:hAnsiTheme="majorHAnsi" w:hint="eastAsia"/>
+          <w:sz w:val="22"/>
+          <w:szCs w:val="22"/>
+        </w:rPr>
+        <w:t xml:space="preserve"> </w:t>
+      </w:r>
+      <w:r>
+        <w:rPr>
+          <w:rFonts w:asciiTheme="majorHAnsi" w:eastAsiaTheme="majorHAnsi" w:hAnsiTheme="majorHAnsi" w:hint="eastAsia"/>
+          <w:sz w:val="22"/>
+          <w:szCs w:val="22"/>
+        </w:rPr>
+        <w:t>이미 나왔던 질문인지를 검사하는 기능 구현 예정</w:t>
+      </w:r>
+    </w:p>
+    <w:p>
+      <w:pPr>
+        <w:spacing w:line="276" w:lineRule="auto"/>
+        <w:rPr>
+          <w:rFonts w:asciiTheme="majorHAnsi" w:eastAsiaTheme="majorHAnsi" w:hAnsiTheme="majorHAnsi"/>
+          <w:sz w:val="22"/>
+          <w:szCs w:val="22"/>
+        </w:rPr>
+      </w:pPr>
+      <w:r>
+        <w:rPr>
+          <w:rFonts w:asciiTheme="majorHAnsi" w:eastAsiaTheme="majorHAnsi" w:hAnsiTheme="majorHAnsi" w:hint="eastAsia"/>
+          <w:sz w:val="22"/>
+          <w:szCs w:val="22"/>
+        </w:rPr>
+        <w:t>- 변경 후: 답변에 따른 문구 출력을 먼저 구현</w:t>
+      </w:r>
+    </w:p>
+    <w:p>
+      <w:pPr>
+        <w:spacing w:line="276" w:lineRule="auto"/>
+        <w:rPr>
+          <w:rFonts w:asciiTheme="majorHAnsi" w:eastAsiaTheme="majorHAnsi" w:hAnsiTheme="majorHAnsi" w:hint="eastAsia"/>
+          <w:sz w:val="22"/>
+          <w:szCs w:val="22"/>
+        </w:rPr>
+      </w:pPr>
+      <w:r>
+        <w:rPr>
+          <w:rFonts w:asciiTheme="majorHAnsi" w:eastAsiaTheme="majorHAnsi" w:hAnsiTheme="majorHAnsi" w:hint="eastAsia"/>
+          <w:sz w:val="22"/>
+          <w:szCs w:val="22"/>
+        </w:rPr>
+        <w:t xml:space="preserve">- </w:t>
+      </w:r>
+      <w:r>
+        <w:rPr>
+          <w:rFonts w:asciiTheme="majorHAnsi" w:eastAsiaTheme="majorHAnsi" w:hAnsiTheme="majorHAnsi" w:hint="eastAsia"/>
+          <w:sz w:val="22"/>
+          <w:szCs w:val="22"/>
+        </w:rPr>
+        <w:t xml:space="preserve">두 가지 클래스를 다루므로 </w:t>
+      </w:r>
+      <w:r>
+        <w:rPr>
+          <w:rFonts w:asciiTheme="majorHAnsi" w:eastAsiaTheme="majorHAnsi" w:hAnsiTheme="majorHAnsi" w:hint="eastAsia"/>
+          <w:sz w:val="22"/>
+          <w:szCs w:val="22"/>
+        </w:rPr>
+        <w:t xml:space="preserve">한 가지 클래스 경우에 먼저 적용시킨 후 두 번째 클래스를 이에 맞게 </w:t>
+      </w:r>
+      <w:r>
+        <w:rPr>
+          <w:rFonts w:asciiTheme="majorHAnsi" w:eastAsiaTheme="majorHAnsi" w:hAnsiTheme="majorHAnsi" w:hint="eastAsia"/>
+          <w:sz w:val="22"/>
+          <w:szCs w:val="22"/>
+        </w:rPr>
+        <w:t>구현하기 위함</w:t>
+      </w:r>
+      <w:r>
+        <w:rPr>
+          <w:rFonts w:asciiTheme="majorHAnsi" w:eastAsiaTheme="majorHAnsi" w:hAnsiTheme="majorHAnsi" w:hint="eastAsia"/>
+          <w:sz w:val="22"/>
+          <w:szCs w:val="22"/>
+        </w:rPr>
+        <w:t xml:space="preserve">. </w:t>
+      </w:r>
+      <w:r>
+        <w:rPr>
+          <w:rFonts w:asciiTheme="majorHAnsi" w:eastAsiaTheme="majorHAnsi" w:hAnsiTheme="majorHAnsi" w:hint="eastAsia"/>
+          <w:sz w:val="22"/>
+          <w:szCs w:val="22"/>
+        </w:rPr>
+        <w:t xml:space="preserve">나왔던 질문인지를 검사하는 </w:t>
+      </w:r>
+      <w:r>
+        <w:rPr>
+          <w:rFonts w:asciiTheme="majorHAnsi" w:eastAsiaTheme="majorHAnsi" w:hAnsiTheme="majorHAnsi" w:hint="eastAsia"/>
+          <w:sz w:val="22"/>
+          <w:szCs w:val="22"/>
+        </w:rPr>
+        <w:t xml:space="preserve">필드도 클래스에 적용시킬 수 있을 것 같아 뒤로 </w:t>
+      </w:r>
+      <w:proofErr w:type="spellStart"/>
+      <w:r>
+        <w:rPr>
+          <w:rFonts w:asciiTheme="majorHAnsi" w:eastAsiaTheme="majorHAnsi" w:hAnsiTheme="majorHAnsi" w:hint="eastAsia"/>
+          <w:sz w:val="22"/>
+          <w:szCs w:val="22"/>
+        </w:rPr>
+        <w:t>딜레이함</w:t>
+      </w:r>
+      <w:proofErr w:type="spellEnd"/>
+      <w:r>
+        <w:rPr>
+          <w:rFonts w:asciiTheme="majorHAnsi" w:eastAsiaTheme="majorHAnsi" w:hAnsiTheme="majorHAnsi" w:hint="eastAsia"/>
+          <w:sz w:val="22"/>
+          <w:szCs w:val="22"/>
+        </w:rPr>
+        <w:t>.</w:t>
+      </w:r>
+    </w:p>
+    <w:p>
+      <w:pPr>
+        <w:widowControl/>
+        <w:wordWrap/>
+        <w:autoSpaceDE/>
+        <w:autoSpaceDN/>
+        <w:rPr>
+          <w:rFonts w:asciiTheme="majorHAnsi" w:eastAsiaTheme="majorHAnsi" w:hAnsiTheme="majorHAnsi"/>
+          <w:sz w:val="22"/>
+          <w:szCs w:val="22"/>
         </w:rPr>
       </w:pPr>
       <w:bookmarkStart w:id="4" w:name="page5"/>
       <w:bookmarkEnd w:id="4"/>
+      <w:r>
+        <w:rPr>
+          <w:rFonts w:asciiTheme="majorHAnsi" w:eastAsiaTheme="majorHAnsi" w:hAnsiTheme="majorHAnsi"/>
+          <w:sz w:val="22"/>
+          <w:szCs w:val="22"/>
+        </w:rPr>
+        <w:br w:type="page"/>
+      </w:r>
+    </w:p>
+    <w:p>
+      <w:pPr>
+        <w:spacing w:after="0" w:line="179" w:lineRule="exact"/>
+        <w:rPr>
+          <w:rFonts w:asciiTheme="majorHAnsi" w:eastAsiaTheme="majorHAnsi" w:hAnsiTheme="majorHAnsi" w:cs="맑은 고딕" w:hint="eastAsia"/>
+        </w:rPr>
+      </w:pPr>
     </w:p>
     <w:p>
       <w:pPr>
@@ -4524,6 +7039,7 @@
         <w:rPr>
           <w:rFonts w:asciiTheme="majorHAnsi" w:eastAsiaTheme="majorHAnsi" w:hAnsiTheme="majorHAnsi"/>
           <w:b/>
+          <w:noProof/>
           <w:sz w:val="36"/>
           <w:szCs w:val="36"/>
         </w:rPr>
@@ -4559,7 +7075,7 @@
                     <pic:cNvPicPr/>
                   </pic:nvPicPr>
                   <pic:blipFill>
-                    <a:blip r:embed="rId19">
+                    <a:blip r:embed="rId34">
                       <a:extLst>
                         <a:ext uri="{28A0092B-C50C-407E-A947-70E740481C1C}">
                           <a14:useLocalDpi xmlns:a14="http://schemas.microsoft.com/office/drawing/2010/main" val="0"/>

</xml_diff>

<commit_message>
week 4 - File IO And Delete Duplicate Questions
</commit_message>
<xml_diff>
--- a/report/프로젝트 진척보고서.docx
+++ b/report/프로젝트 진척보고서.docx
@@ -1784,7 +1784,7 @@
         <w:spacing w:after="0" w:line="415" w:lineRule="exact"/>
         <w:ind w:left="180"/>
         <w:rPr>
-          <w:rFonts w:asciiTheme="majorHAnsi" w:eastAsiaTheme="majorHAnsi" w:hAnsiTheme="majorHAnsi" w:cs="맑은 고딕" w:hint="eastAsia"/>
+          <w:rFonts w:asciiTheme="majorHAnsi" w:eastAsiaTheme="majorHAnsi" w:hAnsiTheme="majorHAnsi" w:cs="맑은 고딕"/>
           <w:sz w:val="24"/>
           <w:szCs w:val="24"/>
         </w:rPr>
@@ -1797,7 +1797,7 @@
         </w:tabs>
         <w:spacing w:after="0" w:line="415" w:lineRule="exact"/>
         <w:rPr>
-          <w:rFonts w:asciiTheme="majorHAnsi" w:eastAsiaTheme="majorHAnsi" w:hAnsiTheme="majorHAnsi" w:cs="Arial Unicode MS" w:hint="eastAsia"/>
+          <w:rFonts w:asciiTheme="majorHAnsi" w:eastAsiaTheme="majorHAnsi" w:hAnsiTheme="majorHAnsi" w:cs="Arial Unicode MS"/>
           <w:b/>
           <w:sz w:val="28"/>
           <w:szCs w:val="28"/>
@@ -2118,7 +2118,7 @@
         <w:spacing w:after="0" w:line="391" w:lineRule="exact"/>
         <w:ind w:right="20"/>
         <w:rPr>
-          <w:rFonts w:asciiTheme="majorHAnsi" w:eastAsiaTheme="majorHAnsi" w:hAnsiTheme="majorHAnsi" w:cs="맑은 고딕" w:hint="eastAsia"/>
+          <w:rFonts w:asciiTheme="majorHAnsi" w:eastAsiaTheme="majorHAnsi" w:hAnsiTheme="majorHAnsi" w:cs="맑은 고딕"/>
         </w:rPr>
       </w:pPr>
       <w:r>
@@ -3571,39 +3571,21 @@
       <w:pPr>
         <w:spacing w:line="276" w:lineRule="auto"/>
         <w:rPr>
+          <w:rFonts w:asciiTheme="majorHAnsi" w:eastAsiaTheme="majorHAnsi" w:hAnsiTheme="majorHAnsi" w:cs="Arial Unicode MS"/>
+          <w:b/>
+          <w:sz w:val="24"/>
+          <w:szCs w:val="24"/>
+        </w:rPr>
+      </w:pPr>
+      <w:r>
+        <w:rPr>
           <w:rFonts w:asciiTheme="majorHAnsi" w:eastAsiaTheme="majorHAnsi" w:hAnsiTheme="majorHAnsi" w:cs="Arial Unicode MS" w:hint="eastAsia"/>
           <w:b/>
           <w:sz w:val="24"/>
           <w:szCs w:val="24"/>
         </w:rPr>
-      </w:pPr>
-      <w:r>
-        <w:rPr>
-          <w:rFonts w:asciiTheme="majorHAnsi" w:eastAsiaTheme="majorHAnsi" w:hAnsiTheme="majorHAnsi" w:cs="Arial Unicode MS" w:hint="eastAsia"/>
-          <w:b/>
-          <w:sz w:val="24"/>
-          <w:szCs w:val="24"/>
-        </w:rPr>
         <w:lastRenderedPageBreak/>
-        <w:t>(</w:t>
-      </w:r>
-      <w:r>
-        <w:rPr>
-          <w:rFonts w:asciiTheme="majorHAnsi" w:eastAsiaTheme="majorHAnsi" w:hAnsiTheme="majorHAnsi" w:cs="Arial Unicode MS" w:hint="eastAsia"/>
-          <w:b/>
-          <w:sz w:val="24"/>
-          <w:szCs w:val="24"/>
-        </w:rPr>
-        <w:t>8</w:t>
-      </w:r>
-      <w:r>
-        <w:rPr>
-          <w:rFonts w:asciiTheme="majorHAnsi" w:eastAsiaTheme="majorHAnsi" w:hAnsiTheme="majorHAnsi" w:cs="Arial Unicode MS" w:hint="eastAsia"/>
-          <w:b/>
-          <w:sz w:val="24"/>
-          <w:szCs w:val="24"/>
-        </w:rPr>
-        <w:t xml:space="preserve">) </w:t>
+        <w:t xml:space="preserve">(8) </w:t>
       </w:r>
       <w:r>
         <w:rPr>
@@ -3619,12 +3601,21 @@
       <w:pPr>
         <w:spacing w:line="276" w:lineRule="auto"/>
         <w:rPr>
+          <w:rFonts w:asciiTheme="majorHAnsi" w:eastAsiaTheme="majorHAnsi" w:hAnsiTheme="majorHAnsi" w:cs="Arial Unicode MS"/>
+          <w:bCs/>
+          <w:sz w:val="22"/>
+          <w:szCs w:val="22"/>
+        </w:rPr>
+      </w:pPr>
+      <w:r>
+        <w:rPr>
           <w:rFonts w:asciiTheme="majorHAnsi" w:eastAsiaTheme="majorHAnsi" w:hAnsiTheme="majorHAnsi" w:cs="Arial Unicode MS" w:hint="eastAsia"/>
           <w:bCs/>
           <w:sz w:val="22"/>
           <w:szCs w:val="22"/>
         </w:rPr>
-      </w:pPr>
+        <w:t xml:space="preserve">- </w:t>
+      </w:r>
       <w:r>
         <w:rPr>
           <w:rFonts w:asciiTheme="majorHAnsi" w:eastAsiaTheme="majorHAnsi" w:hAnsiTheme="majorHAnsi" w:cs="Arial Unicode MS" w:hint="eastAsia"/>
@@ -3632,7 +3623,7 @@
           <w:sz w:val="22"/>
           <w:szCs w:val="22"/>
         </w:rPr>
-        <w:t xml:space="preserve">- </w:t>
+        <w:t xml:space="preserve">업캐스팅을 통해 </w:t>
       </w:r>
       <w:r>
         <w:rPr>
@@ -3641,7 +3632,7 @@
           <w:sz w:val="22"/>
           <w:szCs w:val="22"/>
         </w:rPr>
-        <w:t xml:space="preserve">업캐스팅을 통해 </w:t>
+        <w:t xml:space="preserve">주요 </w:t>
       </w:r>
       <w:r>
         <w:rPr>
@@ -3650,7 +3641,7 @@
           <w:sz w:val="22"/>
           <w:szCs w:val="22"/>
         </w:rPr>
-        <w:t xml:space="preserve">주요 </w:t>
+        <w:t xml:space="preserve">질문 객체 question에 </w:t>
       </w:r>
       <w:r>
         <w:rPr>
@@ -3659,7 +3650,7 @@
           <w:sz w:val="22"/>
           <w:szCs w:val="22"/>
         </w:rPr>
-        <w:t xml:space="preserve">질문 객체 question에 </w:t>
+        <w:t xml:space="preserve">일반, 특수 질문을 </w:t>
       </w:r>
       <w:r>
         <w:rPr>
@@ -3668,7 +3659,7 @@
           <w:sz w:val="22"/>
           <w:szCs w:val="22"/>
         </w:rPr>
-        <w:t xml:space="preserve">일반, 특수 질문을 </w:t>
+        <w:t xml:space="preserve">구분하여 객체 대입. </w:t>
       </w:r>
       <w:r>
         <w:rPr>
@@ -3677,7 +3668,7 @@
           <w:sz w:val="22"/>
           <w:szCs w:val="22"/>
         </w:rPr>
-        <w:t xml:space="preserve">구분하여 객체 대입. </w:t>
+        <w:t xml:space="preserve">중복 코드 및 불필요한 </w:t>
       </w:r>
       <w:r>
         <w:rPr>
@@ -3686,7 +3677,7 @@
           <w:sz w:val="22"/>
           <w:szCs w:val="22"/>
         </w:rPr>
-        <w:t xml:space="preserve">중복 코드 및 불필요한 </w:t>
+        <w:t>조건문 삭제.</w:t>
       </w:r>
       <w:r>
         <w:rPr>
@@ -3695,7 +3686,7 @@
           <w:sz w:val="22"/>
           <w:szCs w:val="22"/>
         </w:rPr>
-        <w:t>조건문 삭제.</w:t>
+        <w:t xml:space="preserve"> 일반, 특수 질문은 </w:t>
       </w:r>
       <w:r>
         <w:rPr>
@@ -3704,7 +3695,7 @@
           <w:sz w:val="22"/>
           <w:szCs w:val="22"/>
         </w:rPr>
-        <w:t xml:space="preserve"> 일반, 특수 질문은 </w:t>
+        <w:t xml:space="preserve">질문부터 포인트 변화량까지 모두 다르므로 </w:t>
       </w:r>
       <w:r>
         <w:rPr>
@@ -3713,7 +3704,7 @@
           <w:sz w:val="22"/>
           <w:szCs w:val="22"/>
         </w:rPr>
-        <w:t xml:space="preserve">질문부터 포인트 변화량까지 모두 다르므로 </w:t>
+        <w:t>상속을 통해 중복 제거</w:t>
       </w:r>
       <w:r>
         <w:rPr>
@@ -3722,7 +3713,7 @@
           <w:sz w:val="22"/>
           <w:szCs w:val="22"/>
         </w:rPr>
-        <w:t>상속을 통해 중복 제거</w:t>
+        <w:t xml:space="preserve">. </w:t>
       </w:r>
       <w:r>
         <w:rPr>
@@ -3731,8 +3722,9 @@
           <w:sz w:val="22"/>
           <w:szCs w:val="22"/>
         </w:rPr>
-        <w:t xml:space="preserve">. </w:t>
-      </w:r>
+        <w:t xml:space="preserve">아래 </w:t>
+      </w:r>
+      <w:proofErr w:type="spellStart"/>
       <w:r>
         <w:rPr>
           <w:rFonts w:asciiTheme="majorHAnsi" w:eastAsiaTheme="majorHAnsi" w:hAnsiTheme="majorHAnsi" w:cs="Arial Unicode MS" w:hint="eastAsia"/>
@@ -3740,9 +3732,9 @@
           <w:sz w:val="22"/>
           <w:szCs w:val="22"/>
         </w:rPr>
-        <w:t xml:space="preserve">아래 </w:t>
-      </w:r>
-      <w:proofErr w:type="spellStart"/>
+        <w:t>캡처본은</w:t>
+      </w:r>
+      <w:proofErr w:type="spellEnd"/>
       <w:r>
         <w:rPr>
           <w:rFonts w:asciiTheme="majorHAnsi" w:eastAsiaTheme="majorHAnsi" w:hAnsiTheme="majorHAnsi" w:cs="Arial Unicode MS" w:hint="eastAsia"/>
@@ -3750,9 +3742,8 @@
           <w:sz w:val="22"/>
           <w:szCs w:val="22"/>
         </w:rPr>
-        <w:t>캡처본은</w:t>
-      </w:r>
-      <w:proofErr w:type="spellEnd"/>
+        <w:t xml:space="preserve"> 모두 헤더파일</w:t>
+      </w:r>
       <w:r>
         <w:rPr>
           <w:rFonts w:asciiTheme="majorHAnsi" w:eastAsiaTheme="majorHAnsi" w:hAnsiTheme="majorHAnsi" w:cs="Arial Unicode MS" w:hint="eastAsia"/>
@@ -3760,8 +3751,19 @@
           <w:sz w:val="22"/>
           <w:szCs w:val="22"/>
         </w:rPr>
-        <w:t xml:space="preserve"> 모두 헤더파일</w:t>
-      </w:r>
+        <w:t>에서 선언.</w:t>
+      </w:r>
+    </w:p>
+    <w:p>
+      <w:pPr>
+        <w:spacing w:line="276" w:lineRule="auto"/>
+        <w:rPr>
+          <w:rFonts w:asciiTheme="majorHAnsi" w:eastAsiaTheme="majorHAnsi" w:hAnsiTheme="majorHAnsi" w:cs="Arial Unicode MS"/>
+          <w:bCs/>
+          <w:sz w:val="22"/>
+          <w:szCs w:val="22"/>
+        </w:rPr>
+      </w:pPr>
       <w:r>
         <w:rPr>
           <w:rFonts w:asciiTheme="majorHAnsi" w:eastAsiaTheme="majorHAnsi" w:hAnsiTheme="majorHAnsi" w:cs="Arial Unicode MS" w:hint="eastAsia"/>
@@ -3769,7 +3771,54 @@
           <w:sz w:val="22"/>
           <w:szCs w:val="22"/>
         </w:rPr>
-        <w:t>에서 선언.</w:t>
+        <w:t xml:space="preserve">- </w:t>
+      </w:r>
+      <w:r>
+        <w:rPr>
+          <w:rFonts w:asciiTheme="majorHAnsi" w:eastAsiaTheme="majorHAnsi" w:hAnsiTheme="majorHAnsi" w:cs="Arial Unicode MS" w:hint="eastAsia"/>
+          <w:bCs/>
+          <w:sz w:val="22"/>
+          <w:szCs w:val="22"/>
+        </w:rPr>
+        <w:t xml:space="preserve">클래스, </w:t>
+      </w:r>
+      <w:r>
+        <w:rPr>
+          <w:rFonts w:asciiTheme="majorHAnsi" w:eastAsiaTheme="majorHAnsi" w:hAnsiTheme="majorHAnsi" w:cs="Arial Unicode MS" w:hint="eastAsia"/>
+          <w:bCs/>
+          <w:sz w:val="22"/>
+          <w:szCs w:val="22"/>
+        </w:rPr>
+        <w:t xml:space="preserve">상속, </w:t>
+      </w:r>
+      <w:proofErr w:type="spellStart"/>
+      <w:r>
+        <w:rPr>
+          <w:rFonts w:asciiTheme="majorHAnsi" w:eastAsiaTheme="majorHAnsi" w:hAnsiTheme="majorHAnsi" w:cs="Arial Unicode MS" w:hint="eastAsia"/>
+          <w:bCs/>
+          <w:sz w:val="22"/>
+          <w:szCs w:val="22"/>
+        </w:rPr>
+        <w:t>다형성</w:t>
+      </w:r>
+      <w:proofErr w:type="spellEnd"/>
+      <w:r>
+        <w:rPr>
+          <w:rFonts w:asciiTheme="majorHAnsi" w:eastAsiaTheme="majorHAnsi" w:hAnsiTheme="majorHAnsi" w:cs="Arial Unicode MS" w:hint="eastAsia"/>
+          <w:bCs/>
+          <w:sz w:val="22"/>
+          <w:szCs w:val="22"/>
+        </w:rPr>
+        <w:t xml:space="preserve">, </w:t>
+      </w:r>
+      <w:r>
+        <w:rPr>
+          <w:rFonts w:asciiTheme="majorHAnsi" w:eastAsiaTheme="majorHAnsi" w:hAnsiTheme="majorHAnsi" w:cs="Arial Unicode MS" w:hint="eastAsia"/>
+          <w:bCs/>
+          <w:sz w:val="22"/>
+          <w:szCs w:val="22"/>
+        </w:rPr>
+        <w:t>업캐스팅, 헤더파일 분리</w:t>
       </w:r>
     </w:p>
     <w:p>
@@ -3789,80 +3838,13 @@
           <w:sz w:val="22"/>
           <w:szCs w:val="22"/>
         </w:rPr>
-        <w:t xml:space="preserve">- </w:t>
-      </w:r>
-      <w:r>
-        <w:rPr>
-          <w:rFonts w:asciiTheme="majorHAnsi" w:eastAsiaTheme="majorHAnsi" w:hAnsiTheme="majorHAnsi" w:cs="Arial Unicode MS" w:hint="eastAsia"/>
-          <w:bCs/>
-          <w:sz w:val="22"/>
-          <w:szCs w:val="22"/>
-        </w:rPr>
-        <w:t xml:space="preserve">클래스, </w:t>
-      </w:r>
-      <w:r>
-        <w:rPr>
-          <w:rFonts w:asciiTheme="majorHAnsi" w:eastAsiaTheme="majorHAnsi" w:hAnsiTheme="majorHAnsi" w:cs="Arial Unicode MS" w:hint="eastAsia"/>
-          <w:bCs/>
-          <w:sz w:val="22"/>
-          <w:szCs w:val="22"/>
-        </w:rPr>
-        <w:t xml:space="preserve">상속, </w:t>
-      </w:r>
-      <w:proofErr w:type="spellStart"/>
-      <w:r>
-        <w:rPr>
-          <w:rFonts w:asciiTheme="majorHAnsi" w:eastAsiaTheme="majorHAnsi" w:hAnsiTheme="majorHAnsi" w:cs="Arial Unicode MS" w:hint="eastAsia"/>
-          <w:bCs/>
-          <w:sz w:val="22"/>
-          <w:szCs w:val="22"/>
-        </w:rPr>
-        <w:t>다형성</w:t>
-      </w:r>
-      <w:proofErr w:type="spellEnd"/>
-      <w:r>
-        <w:rPr>
-          <w:rFonts w:asciiTheme="majorHAnsi" w:eastAsiaTheme="majorHAnsi" w:hAnsiTheme="majorHAnsi" w:cs="Arial Unicode MS" w:hint="eastAsia"/>
-          <w:bCs/>
-          <w:sz w:val="22"/>
-          <w:szCs w:val="22"/>
-        </w:rPr>
-        <w:t xml:space="preserve">, </w:t>
-      </w:r>
-      <w:r>
-        <w:rPr>
-          <w:rFonts w:asciiTheme="majorHAnsi" w:eastAsiaTheme="majorHAnsi" w:hAnsiTheme="majorHAnsi" w:cs="Arial Unicode MS" w:hint="eastAsia"/>
-          <w:bCs/>
-          <w:sz w:val="22"/>
-          <w:szCs w:val="22"/>
-        </w:rPr>
-        <w:t>업캐스팅, 헤더파일 분리</w:t>
+        <w:t>헤더파일 (Question.h)</w:t>
       </w:r>
     </w:p>
     <w:p>
       <w:pPr>
         <w:spacing w:line="276" w:lineRule="auto"/>
         <w:rPr>
-          <w:rFonts w:asciiTheme="majorHAnsi" w:eastAsiaTheme="majorHAnsi" w:hAnsiTheme="majorHAnsi" w:cs="Arial Unicode MS" w:hint="eastAsia"/>
-          <w:bCs/>
-          <w:sz w:val="22"/>
-          <w:szCs w:val="22"/>
-        </w:rPr>
-      </w:pPr>
-      <w:r>
-        <w:rPr>
-          <w:rFonts w:asciiTheme="majorHAnsi" w:eastAsiaTheme="majorHAnsi" w:hAnsiTheme="majorHAnsi" w:cs="Arial Unicode MS" w:hint="eastAsia"/>
-          <w:bCs/>
-          <w:sz w:val="22"/>
-          <w:szCs w:val="22"/>
-        </w:rPr>
-        <w:t>헤더파일 (Question.h)</w:t>
-      </w:r>
-    </w:p>
-    <w:p>
-      <w:pPr>
-        <w:spacing w:line="276" w:lineRule="auto"/>
-        <w:rPr>
           <w:rFonts w:asciiTheme="majorHAnsi" w:eastAsiaTheme="majorHAnsi" w:hAnsiTheme="majorHAnsi" w:cs="Arial Unicode MS"/>
           <w:b/>
           <w:sz w:val="24"/>
@@ -3873,6 +3855,7 @@
         <w:rPr>
           <w:rFonts w:asciiTheme="majorHAnsi" w:eastAsiaTheme="majorHAnsi" w:hAnsiTheme="majorHAnsi" w:cs="Arial Unicode MS"/>
           <w:b/>
+          <w:noProof/>
           <w:sz w:val="24"/>
           <w:szCs w:val="24"/>
         </w:rPr>
@@ -3939,6 +3922,7 @@
         <w:rPr>
           <w:rFonts w:asciiTheme="majorHAnsi" w:eastAsiaTheme="majorHAnsi" w:hAnsiTheme="majorHAnsi" w:cs="Arial Unicode MS"/>
           <w:b/>
+          <w:noProof/>
           <w:sz w:val="24"/>
           <w:szCs w:val="24"/>
         </w:rPr>
@@ -4034,36 +4018,36 @@
         <w:autoSpaceDE/>
         <w:autoSpaceDN/>
         <w:rPr>
+          <w:rFonts w:asciiTheme="majorHAnsi" w:eastAsiaTheme="majorHAnsi" w:hAnsiTheme="majorHAnsi" w:cs="Arial Unicode MS"/>
+          <w:bCs/>
+          <w:sz w:val="22"/>
+          <w:szCs w:val="22"/>
+        </w:rPr>
+      </w:pPr>
+      <w:r>
+        <w:rPr>
           <w:rFonts w:asciiTheme="majorHAnsi" w:eastAsiaTheme="majorHAnsi" w:hAnsiTheme="majorHAnsi" w:cs="Arial Unicode MS" w:hint="eastAsia"/>
           <w:bCs/>
-          <w:sz w:val="24"/>
-          <w:szCs w:val="24"/>
-        </w:rPr>
-      </w:pPr>
+          <w:sz w:val="22"/>
+          <w:szCs w:val="22"/>
+        </w:rPr>
+        <w:t xml:space="preserve">특수 질문 객체는 일단 다루지 않고 일반 질문 객체로 </w:t>
+      </w:r>
       <w:r>
         <w:rPr>
           <w:rFonts w:asciiTheme="majorHAnsi" w:eastAsiaTheme="majorHAnsi" w:hAnsiTheme="majorHAnsi" w:cs="Arial Unicode MS" w:hint="eastAsia"/>
           <w:bCs/>
-          <w:sz w:val="24"/>
-          <w:szCs w:val="24"/>
-        </w:rPr>
-        <w:t xml:space="preserve">특수 질문 객체는 일단 다루지 않고 일반 질문 객체로 </w:t>
+          <w:sz w:val="22"/>
+          <w:szCs w:val="22"/>
+        </w:rPr>
+        <w:t>구성.</w:t>
       </w:r>
       <w:r>
         <w:rPr>
           <w:rFonts w:asciiTheme="majorHAnsi" w:eastAsiaTheme="majorHAnsi" w:hAnsiTheme="majorHAnsi" w:cs="Arial Unicode MS" w:hint="eastAsia"/>
           <w:bCs/>
-          <w:sz w:val="24"/>
-          <w:szCs w:val="24"/>
-        </w:rPr>
-        <w:t>구성.</w:t>
-      </w:r>
-      <w:r>
-        <w:rPr>
-          <w:rFonts w:asciiTheme="majorHAnsi" w:eastAsiaTheme="majorHAnsi" w:hAnsiTheme="majorHAnsi" w:cs="Arial Unicode MS" w:hint="eastAsia"/>
-          <w:bCs/>
-          <w:sz w:val="24"/>
-          <w:szCs w:val="24"/>
+          <w:sz w:val="22"/>
+          <w:szCs w:val="22"/>
         </w:rPr>
         <w:t xml:space="preserve"> 아래 코드 외에도 클래스에 맞도록 코드 수정.</w:t>
       </w:r>
@@ -4085,6 +4069,7 @@
         <w:rPr>
           <w:rFonts w:asciiTheme="majorHAnsi" w:eastAsiaTheme="majorHAnsi" w:hAnsiTheme="majorHAnsi" w:cs="Arial Unicode MS"/>
           <w:b/>
+          <w:noProof/>
           <w:sz w:val="24"/>
           <w:szCs w:val="24"/>
         </w:rPr>
@@ -4142,6 +4127,7 @@
         <w:rPr>
           <w:rFonts w:asciiTheme="majorHAnsi" w:eastAsiaTheme="majorHAnsi" w:hAnsiTheme="majorHAnsi" w:cs="Arial Unicode MS"/>
           <w:b/>
+          <w:noProof/>
           <w:sz w:val="24"/>
           <w:szCs w:val="24"/>
         </w:rPr>
@@ -4199,6 +4185,7 @@
         <w:rPr>
           <w:rFonts w:asciiTheme="majorHAnsi" w:eastAsiaTheme="majorHAnsi" w:hAnsiTheme="majorHAnsi" w:cs="Arial Unicode MS"/>
           <w:b/>
+          <w:noProof/>
           <w:sz w:val="24"/>
           <w:szCs w:val="24"/>
         </w:rPr>
@@ -4256,6 +4243,7 @@
         <w:rPr>
           <w:rFonts w:asciiTheme="majorHAnsi" w:eastAsiaTheme="majorHAnsi" w:hAnsiTheme="majorHAnsi" w:cs="Arial Unicode MS"/>
           <w:b/>
+          <w:noProof/>
           <w:sz w:val="24"/>
           <w:szCs w:val="24"/>
         </w:rPr>
@@ -4303,16 +4291,17 @@
         <w:autoSpaceDE/>
         <w:autoSpaceDN/>
         <w:rPr>
-          <w:rFonts w:asciiTheme="majorHAnsi" w:eastAsiaTheme="majorHAnsi" w:hAnsiTheme="majorHAnsi" w:cs="Arial Unicode MS" w:hint="eastAsia"/>
-          <w:b/>
-          <w:sz w:val="24"/>
-          <w:szCs w:val="24"/>
-        </w:rPr>
-      </w:pPr>
-      <w:r>
-        <w:rPr>
           <w:rFonts w:asciiTheme="majorHAnsi" w:eastAsiaTheme="majorHAnsi" w:hAnsiTheme="majorHAnsi" w:cs="Arial Unicode MS"/>
           <w:b/>
+          <w:sz w:val="24"/>
+          <w:szCs w:val="24"/>
+        </w:rPr>
+      </w:pPr>
+      <w:r>
+        <w:rPr>
+          <w:rFonts w:asciiTheme="majorHAnsi" w:eastAsiaTheme="majorHAnsi" w:hAnsiTheme="majorHAnsi" w:cs="Arial Unicode MS"/>
+          <w:b/>
+          <w:noProof/>
           <w:sz w:val="24"/>
           <w:szCs w:val="24"/>
         </w:rPr>
@@ -4397,7 +4386,16 @@
           <w:szCs w:val="24"/>
         </w:rPr>
         <w:lastRenderedPageBreak/>
-        <w:t xml:space="preserve">10) </w:t>
+        <w:t>9</w:t>
+      </w:r>
+      <w:r>
+        <w:rPr>
+          <w:rFonts w:asciiTheme="majorHAnsi" w:eastAsiaTheme="majorHAnsi" w:hAnsiTheme="majorHAnsi" w:cs="Arial Unicode MS" w:hint="eastAsia"/>
+          <w:b/>
+          <w:sz w:val="24"/>
+          <w:szCs w:val="24"/>
+        </w:rPr>
+        <w:t xml:space="preserve">) </w:t>
       </w:r>
       <w:r>
         <w:rPr>
@@ -4416,90 +4414,90 @@
         <w:autoSpaceDE/>
         <w:autoSpaceDN/>
         <w:rPr>
+          <w:rFonts w:asciiTheme="majorHAnsi" w:eastAsiaTheme="majorHAnsi" w:hAnsiTheme="majorHAnsi" w:cs="Arial Unicode MS"/>
+          <w:bCs/>
+          <w:sz w:val="22"/>
+          <w:szCs w:val="22"/>
+        </w:rPr>
+      </w:pPr>
+      <w:r>
+        <w:rPr>
           <w:rFonts w:asciiTheme="majorHAnsi" w:eastAsiaTheme="majorHAnsi" w:hAnsiTheme="majorHAnsi" w:cs="Arial Unicode MS" w:hint="eastAsia"/>
           <w:bCs/>
-          <w:sz w:val="24"/>
-          <w:szCs w:val="24"/>
-        </w:rPr>
-      </w:pPr>
+          <w:sz w:val="22"/>
+          <w:szCs w:val="22"/>
+        </w:rPr>
+        <w:t xml:space="preserve">- </w:t>
+      </w:r>
       <w:r>
         <w:rPr>
           <w:rFonts w:asciiTheme="majorHAnsi" w:eastAsiaTheme="majorHAnsi" w:hAnsiTheme="majorHAnsi" w:cs="Arial Unicode MS" w:hint="eastAsia"/>
           <w:bCs/>
-          <w:sz w:val="24"/>
-          <w:szCs w:val="24"/>
-        </w:rPr>
-        <w:t xml:space="preserve">- </w:t>
+          <w:sz w:val="22"/>
+          <w:szCs w:val="22"/>
+        </w:rPr>
+        <w:t>q</w:t>
       </w:r>
       <w:r>
         <w:rPr>
           <w:rFonts w:asciiTheme="majorHAnsi" w:eastAsiaTheme="majorHAnsi" w:hAnsiTheme="majorHAnsi" w:cs="Arial Unicode MS" w:hint="eastAsia"/>
           <w:bCs/>
-          <w:sz w:val="24"/>
-          <w:szCs w:val="24"/>
-        </w:rPr>
-        <w:t>q</w:t>
+          <w:sz w:val="22"/>
+          <w:szCs w:val="22"/>
+        </w:rPr>
+        <w:t xml:space="preserve">uestions </w:t>
       </w:r>
       <w:r>
         <w:rPr>
           <w:rFonts w:asciiTheme="majorHAnsi" w:eastAsiaTheme="majorHAnsi" w:hAnsiTheme="majorHAnsi" w:cs="Arial Unicode MS" w:hint="eastAsia"/>
           <w:bCs/>
-          <w:sz w:val="24"/>
-          <w:szCs w:val="24"/>
-        </w:rPr>
-        <w:t xml:space="preserve">uestions </w:t>
+          <w:sz w:val="22"/>
+          <w:szCs w:val="22"/>
+        </w:rPr>
+        <w:t xml:space="preserve">벡터에 </w:t>
       </w:r>
       <w:r>
         <w:rPr>
           <w:rFonts w:asciiTheme="majorHAnsi" w:eastAsiaTheme="majorHAnsi" w:hAnsiTheme="majorHAnsi" w:cs="Arial Unicode MS" w:hint="eastAsia"/>
           <w:bCs/>
-          <w:sz w:val="24"/>
-          <w:szCs w:val="24"/>
-        </w:rPr>
-        <w:t xml:space="preserve">벡터에 </w:t>
+          <w:sz w:val="22"/>
+          <w:szCs w:val="22"/>
+        </w:rPr>
+        <w:t xml:space="preserve">대답에 대한 </w:t>
       </w:r>
       <w:r>
         <w:rPr>
           <w:rFonts w:asciiTheme="majorHAnsi" w:eastAsiaTheme="majorHAnsi" w:hAnsiTheme="majorHAnsi" w:cs="Arial Unicode MS" w:hint="eastAsia"/>
           <w:bCs/>
-          <w:sz w:val="24"/>
-          <w:szCs w:val="24"/>
-        </w:rPr>
-        <w:t xml:space="preserve">대답에 대한 </w:t>
+          <w:sz w:val="22"/>
+          <w:szCs w:val="22"/>
+        </w:rPr>
+        <w:t>문구를 추가</w:t>
       </w:r>
       <w:r>
         <w:rPr>
           <w:rFonts w:asciiTheme="majorHAnsi" w:eastAsiaTheme="majorHAnsi" w:hAnsiTheme="majorHAnsi" w:cs="Arial Unicode MS" w:hint="eastAsia"/>
           <w:bCs/>
-          <w:sz w:val="24"/>
-          <w:szCs w:val="24"/>
-        </w:rPr>
-        <w:t>문구를 추가</w:t>
+          <w:sz w:val="22"/>
+          <w:szCs w:val="22"/>
+        </w:rPr>
+        <w:t>(index 3, 4에 추가)</w:t>
       </w:r>
       <w:r>
         <w:rPr>
           <w:rFonts w:asciiTheme="majorHAnsi" w:eastAsiaTheme="majorHAnsi" w:hAnsiTheme="majorHAnsi" w:cs="Arial Unicode MS" w:hint="eastAsia"/>
           <w:bCs/>
-          <w:sz w:val="24"/>
-          <w:szCs w:val="24"/>
-        </w:rPr>
-        <w:t>(index 3, 4에 추가)</w:t>
+          <w:sz w:val="22"/>
+          <w:szCs w:val="22"/>
+        </w:rPr>
+        <w:t xml:space="preserve">. 대답에 대한 인덱스에 따라 </w:t>
       </w:r>
       <w:r>
         <w:rPr>
           <w:rFonts w:asciiTheme="majorHAnsi" w:eastAsiaTheme="majorHAnsi" w:hAnsiTheme="majorHAnsi" w:cs="Arial Unicode MS" w:hint="eastAsia"/>
           <w:bCs/>
-          <w:sz w:val="24"/>
-          <w:szCs w:val="24"/>
-        </w:rPr>
-        <w:t xml:space="preserve">. 대답에 대한 인덱스에 따라 </w:t>
-      </w:r>
-      <w:r>
-        <w:rPr>
-          <w:rFonts w:asciiTheme="majorHAnsi" w:eastAsiaTheme="majorHAnsi" w:hAnsiTheme="majorHAnsi" w:cs="Arial Unicode MS" w:hint="eastAsia"/>
-          <w:bCs/>
-          <w:sz w:val="24"/>
-          <w:szCs w:val="24"/>
+          <w:sz w:val="22"/>
+          <w:szCs w:val="22"/>
         </w:rPr>
         <w:t>해당 문구 출력.</w:t>
       </w:r>
@@ -4521,6 +4519,7 @@
         <w:rPr>
           <w:rFonts w:asciiTheme="majorHAnsi" w:eastAsiaTheme="majorHAnsi" w:hAnsiTheme="majorHAnsi" w:cs="Arial Unicode MS"/>
           <w:b/>
+          <w:noProof/>
           <w:sz w:val="24"/>
           <w:szCs w:val="24"/>
         </w:rPr>
@@ -4578,6 +4577,7 @@
         <w:rPr>
           <w:rFonts w:asciiTheme="majorHAnsi" w:eastAsiaTheme="majorHAnsi" w:hAnsiTheme="majorHAnsi" w:cs="Arial Unicode MS"/>
           <w:b/>
+          <w:noProof/>
           <w:sz w:val="24"/>
           <w:szCs w:val="24"/>
         </w:rPr>
@@ -4652,7 +4652,25 @@
           <w:sz w:val="24"/>
           <w:szCs w:val="24"/>
         </w:rPr>
-        <w:t>11)</w:t>
+        <w:t>1</w:t>
+      </w:r>
+      <w:r>
+        <w:rPr>
+          <w:rFonts w:asciiTheme="majorHAnsi" w:eastAsiaTheme="majorHAnsi" w:hAnsiTheme="majorHAnsi" w:cs="Arial Unicode MS" w:hint="eastAsia"/>
+          <w:b/>
+          <w:sz w:val="24"/>
+          <w:szCs w:val="24"/>
+        </w:rPr>
+        <w:t>0</w:t>
+      </w:r>
+      <w:r>
+        <w:rPr>
+          <w:rFonts w:asciiTheme="majorHAnsi" w:eastAsiaTheme="majorHAnsi" w:hAnsiTheme="majorHAnsi" w:cs="Arial Unicode MS" w:hint="eastAsia"/>
+          <w:b/>
+          <w:sz w:val="24"/>
+          <w:szCs w:val="24"/>
+        </w:rPr>
+        <w:t>)</w:t>
       </w:r>
       <w:r>
         <w:rPr>
@@ -4703,7 +4721,7 @@
         <w:spacing w:after="0" w:line="415" w:lineRule="exact"/>
         <w:ind w:left="180" w:hanging="180"/>
         <w:rPr>
-          <w:rFonts w:asciiTheme="majorHAnsi" w:eastAsiaTheme="majorHAnsi" w:hAnsiTheme="majorHAnsi" w:cs="맑은 고딕" w:hint="eastAsia"/>
+          <w:rFonts w:asciiTheme="majorHAnsi" w:eastAsiaTheme="majorHAnsi" w:hAnsiTheme="majorHAnsi" w:cs="맑은 고딕"/>
           <w:b/>
           <w:bCs/>
           <w:sz w:val="24"/>
@@ -4729,144 +4747,144 @@
         <w:spacing w:after="0" w:line="415" w:lineRule="exact"/>
         <w:ind w:left="180"/>
         <w:rPr>
+          <w:rFonts w:asciiTheme="majorHAnsi" w:eastAsiaTheme="majorHAnsi" w:hAnsiTheme="majorHAnsi" w:cs="맑은 고딕"/>
+          <w:sz w:val="22"/>
+          <w:szCs w:val="22"/>
+        </w:rPr>
+      </w:pPr>
+      <w:r>
+        <w:rPr>
+          <w:rFonts w:asciiTheme="majorHAnsi" w:eastAsiaTheme="majorHAnsi" w:hAnsiTheme="majorHAnsi" w:cs="맑은 고딕"/>
+          <w:sz w:val="22"/>
+          <w:szCs w:val="22"/>
+        </w:rPr>
+        <w:t>4가지 포인트</w:t>
+      </w:r>
+      <w:r>
+        <w:rPr>
           <w:rFonts w:asciiTheme="majorHAnsi" w:eastAsiaTheme="majorHAnsi" w:hAnsiTheme="majorHAnsi" w:cs="맑은 고딕" w:hint="eastAsia"/>
-          <w:sz w:val="24"/>
-          <w:szCs w:val="24"/>
-        </w:rPr>
-      </w:pPr>
+          <w:sz w:val="22"/>
+          <w:szCs w:val="22"/>
+        </w:rPr>
+        <w:t xml:space="preserve"> 양</w:t>
+      </w:r>
       <w:r>
         <w:rPr>
           <w:rFonts w:asciiTheme="majorHAnsi" w:eastAsiaTheme="majorHAnsi" w:hAnsiTheme="majorHAnsi" w:cs="맑은 고딕"/>
-          <w:sz w:val="24"/>
-          <w:szCs w:val="24"/>
-        </w:rPr>
-        <w:t>4가지 포인트</w:t>
+          <w:sz w:val="22"/>
+          <w:szCs w:val="22"/>
+        </w:rPr>
+        <w:t>에 따라 생기는 특수 질문 추가</w:t>
       </w:r>
       <w:r>
         <w:rPr>
           <w:rFonts w:asciiTheme="majorHAnsi" w:eastAsiaTheme="majorHAnsi" w:hAnsiTheme="majorHAnsi" w:cs="맑은 고딕" w:hint="eastAsia"/>
-          <w:sz w:val="24"/>
-          <w:szCs w:val="24"/>
-        </w:rPr>
-        <w:t xml:space="preserve"> 양</w:t>
-      </w:r>
-      <w:r>
-        <w:rPr>
-          <w:rFonts w:asciiTheme="majorHAnsi" w:eastAsiaTheme="majorHAnsi" w:hAnsiTheme="majorHAnsi" w:cs="맑은 고딕"/>
-          <w:sz w:val="24"/>
-          <w:szCs w:val="24"/>
-        </w:rPr>
-        <w:t>에 따라 생기는 특수 질문 추가</w:t>
+          <w:sz w:val="22"/>
+          <w:szCs w:val="22"/>
+        </w:rPr>
+        <w:t xml:space="preserve">. </w:t>
       </w:r>
       <w:r>
         <w:rPr>
           <w:rFonts w:asciiTheme="majorHAnsi" w:eastAsiaTheme="majorHAnsi" w:hAnsiTheme="majorHAnsi" w:cs="맑은 고딕" w:hint="eastAsia"/>
-          <w:sz w:val="24"/>
-          <w:szCs w:val="24"/>
-        </w:rPr>
-        <w:t xml:space="preserve">. </w:t>
+          <w:sz w:val="22"/>
+          <w:szCs w:val="22"/>
+        </w:rPr>
+        <w:t xml:space="preserve">부모 클래스 Question의 필드에 2차원 string 배열 questions와 2차원 int 배열 point_chagne를 </w:t>
       </w:r>
       <w:r>
         <w:rPr>
           <w:rFonts w:asciiTheme="majorHAnsi" w:eastAsiaTheme="majorHAnsi" w:hAnsiTheme="majorHAnsi" w:cs="맑은 고딕" w:hint="eastAsia"/>
-          <w:sz w:val="24"/>
-          <w:szCs w:val="24"/>
-        </w:rPr>
-        <w:t xml:space="preserve">부모 클래스 Question의 필드에 2차원 string 배열 questions와 2차원 int 배열 point_chagne를 </w:t>
+          <w:sz w:val="22"/>
+          <w:szCs w:val="22"/>
+        </w:rPr>
+        <w:t xml:space="preserve">선언하여 </w:t>
       </w:r>
       <w:r>
         <w:rPr>
           <w:rFonts w:asciiTheme="majorHAnsi" w:eastAsiaTheme="majorHAnsi" w:hAnsiTheme="majorHAnsi" w:cs="맑은 고딕" w:hint="eastAsia"/>
-          <w:sz w:val="24"/>
-          <w:szCs w:val="24"/>
-        </w:rPr>
-        <w:t xml:space="preserve">선언하여 </w:t>
+          <w:sz w:val="22"/>
+          <w:szCs w:val="22"/>
+        </w:rPr>
+        <w:t xml:space="preserve">GeneralQuestion과 SpecialQuestion클래스에 </w:t>
       </w:r>
       <w:r>
         <w:rPr>
           <w:rFonts w:asciiTheme="majorHAnsi" w:eastAsiaTheme="majorHAnsi" w:hAnsiTheme="majorHAnsi" w:cs="맑은 고딕" w:hint="eastAsia"/>
-          <w:sz w:val="24"/>
-          <w:szCs w:val="24"/>
-        </w:rPr>
-        <w:t xml:space="preserve">GeneralQuestion과 SpecialQuestion클래스에 </w:t>
+          <w:sz w:val="22"/>
+          <w:szCs w:val="22"/>
+        </w:rPr>
+        <w:t xml:space="preserve">각자 </w:t>
       </w:r>
       <w:r>
         <w:rPr>
           <w:rFonts w:asciiTheme="majorHAnsi" w:eastAsiaTheme="majorHAnsi" w:hAnsiTheme="majorHAnsi" w:cs="맑은 고딕" w:hint="eastAsia"/>
-          <w:sz w:val="24"/>
-          <w:szCs w:val="24"/>
-        </w:rPr>
-        <w:t xml:space="preserve">각자 </w:t>
+          <w:sz w:val="22"/>
+          <w:szCs w:val="22"/>
+        </w:rPr>
+        <w:t xml:space="preserve">적용. </w:t>
       </w:r>
       <w:r>
         <w:rPr>
           <w:rFonts w:asciiTheme="majorHAnsi" w:eastAsiaTheme="majorHAnsi" w:hAnsiTheme="majorHAnsi" w:cs="맑은 고딕" w:hint="eastAsia"/>
-          <w:sz w:val="24"/>
-          <w:szCs w:val="24"/>
-        </w:rPr>
-        <w:t xml:space="preserve">적용. </w:t>
+          <w:sz w:val="22"/>
+          <w:szCs w:val="22"/>
+        </w:rPr>
+        <w:t xml:space="preserve">GeneralQuestion 클래스에서는 </w:t>
       </w:r>
       <w:r>
         <w:rPr>
           <w:rFonts w:asciiTheme="majorHAnsi" w:eastAsiaTheme="majorHAnsi" w:hAnsiTheme="majorHAnsi" w:cs="맑은 고딕" w:hint="eastAsia"/>
-          <w:sz w:val="24"/>
-          <w:szCs w:val="24"/>
-        </w:rPr>
-        <w:t xml:space="preserve">GeneralQuestion 클래스에서는 </w:t>
+          <w:sz w:val="22"/>
+          <w:szCs w:val="22"/>
+        </w:rPr>
+        <w:t xml:space="preserve">포인트에 따른 질문 확률이 같으므로 </w:t>
       </w:r>
       <w:r>
         <w:rPr>
           <w:rFonts w:asciiTheme="majorHAnsi" w:eastAsiaTheme="majorHAnsi" w:hAnsiTheme="majorHAnsi" w:cs="맑은 고딕" w:hint="eastAsia"/>
-          <w:sz w:val="24"/>
-          <w:szCs w:val="24"/>
-        </w:rPr>
-        <w:t xml:space="preserve">포인트에 따른 질문 확률이 같으므로 </w:t>
+          <w:sz w:val="22"/>
+          <w:szCs w:val="22"/>
+        </w:rPr>
+        <w:t>그대로 적용</w:t>
       </w:r>
       <w:r>
         <w:rPr>
           <w:rFonts w:asciiTheme="majorHAnsi" w:eastAsiaTheme="majorHAnsi" w:hAnsiTheme="majorHAnsi" w:cs="맑은 고딕" w:hint="eastAsia"/>
-          <w:sz w:val="24"/>
-          <w:szCs w:val="24"/>
-        </w:rPr>
-        <w:t>그대로 적용</w:t>
+          <w:sz w:val="22"/>
+          <w:szCs w:val="22"/>
+        </w:rPr>
+        <w:t xml:space="preserve">. SpecialQuestion 클래스의 questions는 </w:t>
       </w:r>
       <w:r>
         <w:rPr>
           <w:rFonts w:asciiTheme="majorHAnsi" w:eastAsiaTheme="majorHAnsi" w:hAnsiTheme="majorHAnsi" w:cs="맑은 고딕" w:hint="eastAsia"/>
-          <w:sz w:val="24"/>
-          <w:szCs w:val="24"/>
-        </w:rPr>
-        <w:t xml:space="preserve">. SpecialQuestion 클래스의 questions는 </w:t>
+          <w:sz w:val="22"/>
+          <w:szCs w:val="22"/>
+        </w:rPr>
+        <w:t xml:space="preserve">현재 포인트에 따른 condition 문자열을 통해 상태 파악 후 </w:t>
       </w:r>
       <w:r>
         <w:rPr>
           <w:rFonts w:asciiTheme="majorHAnsi" w:eastAsiaTheme="majorHAnsi" w:hAnsiTheme="majorHAnsi" w:cs="맑은 고딕" w:hint="eastAsia"/>
-          <w:sz w:val="24"/>
-          <w:szCs w:val="24"/>
-        </w:rPr>
-        <w:t xml:space="preserve">현재 포인트에 따른 condition 문자열을 통해 상태 파악 후 </w:t>
+          <w:sz w:val="22"/>
+          <w:szCs w:val="22"/>
+        </w:rPr>
+        <w:t xml:space="preserve">출력하기 위해 생성자에 </w:t>
       </w:r>
       <w:r>
         <w:rPr>
           <w:rFonts w:asciiTheme="majorHAnsi" w:eastAsiaTheme="majorHAnsi" w:hAnsiTheme="majorHAnsi" w:cs="맑은 고딕" w:hint="eastAsia"/>
-          <w:sz w:val="24"/>
-          <w:szCs w:val="24"/>
-        </w:rPr>
-        <w:t xml:space="preserve">출력하기 위해 생성자에 </w:t>
+          <w:sz w:val="22"/>
+          <w:szCs w:val="22"/>
+        </w:rPr>
+        <w:t>questions 조건 추가</w:t>
       </w:r>
       <w:r>
         <w:rPr>
           <w:rFonts w:asciiTheme="majorHAnsi" w:eastAsiaTheme="majorHAnsi" w:hAnsiTheme="majorHAnsi" w:cs="맑은 고딕" w:hint="eastAsia"/>
-          <w:sz w:val="24"/>
-          <w:szCs w:val="24"/>
-        </w:rPr>
-        <w:t>questions 조건 추가</w:t>
-      </w:r>
-      <w:r>
-        <w:rPr>
-          <w:rFonts w:asciiTheme="majorHAnsi" w:eastAsiaTheme="majorHAnsi" w:hAnsiTheme="majorHAnsi" w:cs="맑은 고딕" w:hint="eastAsia"/>
-          <w:sz w:val="24"/>
-          <w:szCs w:val="24"/>
+          <w:sz w:val="22"/>
+          <w:szCs w:val="22"/>
         </w:rPr>
         <w:t xml:space="preserve"> </w:t>
       </w:r>
@@ -4874,8 +4892,8 @@
         <w:rPr>
           <w:rFonts w:asciiTheme="majorHAnsi" w:eastAsiaTheme="majorHAnsi" w:hAnsiTheme="majorHAnsi" w:cs="Arial Unicode MS" w:hint="eastAsia"/>
           <w:bCs/>
-          <w:sz w:val="24"/>
-          <w:szCs w:val="24"/>
+          <w:sz w:val="22"/>
+          <w:szCs w:val="22"/>
         </w:rPr>
         <w:t xml:space="preserve">(r+이라면 r+인 질문들만 questions 배열에 </w:t>
       </w:r>
@@ -4884,8 +4902,8 @@
         <w:rPr>
           <w:rFonts w:asciiTheme="majorHAnsi" w:eastAsiaTheme="majorHAnsi" w:hAnsiTheme="majorHAnsi" w:cs="Arial Unicode MS" w:hint="eastAsia"/>
           <w:bCs/>
-          <w:sz w:val="24"/>
-          <w:szCs w:val="24"/>
+          <w:sz w:val="22"/>
+          <w:szCs w:val="22"/>
         </w:rPr>
         <w:t>들어감</w:t>
       </w:r>
@@ -4894,8 +4912,8 @@
         <w:rPr>
           <w:rFonts w:asciiTheme="majorHAnsi" w:eastAsiaTheme="majorHAnsi" w:hAnsiTheme="majorHAnsi" w:cs="Arial Unicode MS" w:hint="eastAsia"/>
           <w:bCs/>
-          <w:sz w:val="24"/>
-          <w:szCs w:val="24"/>
+          <w:sz w:val="22"/>
+          <w:szCs w:val="22"/>
         </w:rPr>
         <w:t>)</w:t>
       </w:r>
@@ -4917,6 +4935,7 @@
         <w:rPr>
           <w:rFonts w:asciiTheme="majorHAnsi" w:eastAsiaTheme="majorHAnsi" w:hAnsiTheme="majorHAnsi" w:cs="Arial Unicode MS"/>
           <w:b/>
+          <w:noProof/>
           <w:sz w:val="24"/>
           <w:szCs w:val="24"/>
         </w:rPr>
@@ -4974,6 +4993,7 @@
         <w:rPr>
           <w:rFonts w:asciiTheme="majorHAnsi" w:eastAsiaTheme="majorHAnsi" w:hAnsiTheme="majorHAnsi" w:cs="Arial Unicode MS"/>
           <w:b/>
+          <w:noProof/>
           <w:sz w:val="24"/>
           <w:szCs w:val="24"/>
         </w:rPr>
@@ -5086,7 +5106,7 @@
         <w:autoSpaceDE/>
         <w:autoSpaceDN/>
         <w:rPr>
-          <w:rFonts w:asciiTheme="majorHAnsi" w:eastAsiaTheme="majorHAnsi" w:hAnsiTheme="majorHAnsi" w:cs="Arial Unicode MS" w:hint="eastAsia"/>
+          <w:rFonts w:asciiTheme="majorHAnsi" w:eastAsiaTheme="majorHAnsi" w:hAnsiTheme="majorHAnsi" w:cs="Arial Unicode MS"/>
           <w:bCs/>
           <w:sz w:val="22"/>
           <w:szCs w:val="22"/>
@@ -5231,6 +5251,7 @@
         <w:rPr>
           <w:rFonts w:asciiTheme="majorHAnsi" w:eastAsiaTheme="majorHAnsi" w:hAnsiTheme="majorHAnsi" w:cs="Arial Unicode MS"/>
           <w:b/>
+          <w:noProof/>
           <w:sz w:val="24"/>
           <w:szCs w:val="24"/>
         </w:rPr>
@@ -5278,161 +5299,161 @@
         <w:autoSpaceDE/>
         <w:autoSpaceDN/>
         <w:rPr>
+          <w:rFonts w:asciiTheme="majorHAnsi" w:eastAsiaTheme="majorHAnsi" w:hAnsiTheme="majorHAnsi" w:cs="Arial Unicode MS"/>
+          <w:bCs/>
+          <w:sz w:val="22"/>
+          <w:szCs w:val="22"/>
+        </w:rPr>
+      </w:pPr>
+      <w:r>
+        <w:rPr>
           <w:rFonts w:asciiTheme="majorHAnsi" w:eastAsiaTheme="majorHAnsi" w:hAnsiTheme="majorHAnsi" w:cs="Arial Unicode MS" w:hint="eastAsia"/>
           <w:bCs/>
-          <w:sz w:val="24"/>
-          <w:szCs w:val="24"/>
-        </w:rPr>
-      </w:pPr>
+          <w:sz w:val="22"/>
+          <w:szCs w:val="22"/>
+        </w:rPr>
+        <w:t xml:space="preserve">condition 변수에 </w:t>
+      </w:r>
+      <w:proofErr w:type="spellStart"/>
       <w:r>
         <w:rPr>
           <w:rFonts w:asciiTheme="majorHAnsi" w:eastAsiaTheme="majorHAnsi" w:hAnsiTheme="majorHAnsi" w:cs="Arial Unicode MS" w:hint="eastAsia"/>
           <w:bCs/>
-          <w:sz w:val="24"/>
-          <w:szCs w:val="24"/>
-        </w:rPr>
-        <w:t xml:space="preserve">condition 변수에 </w:t>
-      </w:r>
-      <w:proofErr w:type="spellStart"/>
+          <w:sz w:val="22"/>
+          <w:szCs w:val="22"/>
+        </w:rPr>
+        <w:t>ConditionCheck</w:t>
+      </w:r>
+      <w:proofErr w:type="spellEnd"/>
       <w:r>
         <w:rPr>
           <w:rFonts w:asciiTheme="majorHAnsi" w:eastAsiaTheme="majorHAnsi" w:hAnsiTheme="majorHAnsi" w:cs="Arial Unicode MS" w:hint="eastAsia"/>
           <w:bCs/>
-          <w:sz w:val="24"/>
-          <w:szCs w:val="24"/>
-        </w:rPr>
-        <w:t>ConditionCheck</w:t>
-      </w:r>
-      <w:proofErr w:type="spellEnd"/>
+          <w:sz w:val="22"/>
+          <w:szCs w:val="22"/>
+        </w:rPr>
+        <w:t xml:space="preserve"> 함수 </w:t>
+      </w:r>
+      <w:proofErr w:type="spellStart"/>
       <w:r>
         <w:rPr>
           <w:rFonts w:asciiTheme="majorHAnsi" w:eastAsiaTheme="majorHAnsi" w:hAnsiTheme="majorHAnsi" w:cs="Arial Unicode MS" w:hint="eastAsia"/>
           <w:bCs/>
-          <w:sz w:val="24"/>
-          <w:szCs w:val="24"/>
-        </w:rPr>
-        <w:t xml:space="preserve"> 함수 </w:t>
-      </w:r>
-      <w:proofErr w:type="spellStart"/>
+          <w:sz w:val="22"/>
+          <w:szCs w:val="22"/>
+        </w:rPr>
+        <w:t>리턴값</w:t>
+      </w:r>
+      <w:proofErr w:type="spellEnd"/>
       <w:r>
         <w:rPr>
           <w:rFonts w:asciiTheme="majorHAnsi" w:eastAsiaTheme="majorHAnsi" w:hAnsiTheme="majorHAnsi" w:cs="Arial Unicode MS" w:hint="eastAsia"/>
           <w:bCs/>
-          <w:sz w:val="24"/>
-          <w:szCs w:val="24"/>
-        </w:rPr>
-        <w:t>리턴값</w:t>
-      </w:r>
-      <w:proofErr w:type="spellEnd"/>
+          <w:sz w:val="22"/>
+          <w:szCs w:val="22"/>
+        </w:rPr>
+        <w:t xml:space="preserve"> 저장. </w:t>
+      </w:r>
       <w:r>
         <w:rPr>
           <w:rFonts w:asciiTheme="majorHAnsi" w:eastAsiaTheme="majorHAnsi" w:hAnsiTheme="majorHAnsi" w:cs="Arial Unicode MS" w:hint="eastAsia"/>
           <w:bCs/>
-          <w:sz w:val="24"/>
-          <w:szCs w:val="24"/>
-        </w:rPr>
-        <w:t xml:space="preserve"> 저장. </w:t>
+          <w:sz w:val="22"/>
+          <w:szCs w:val="22"/>
+        </w:rPr>
+        <w:t xml:space="preserve">normal이라면 question 객체를 GeneralQuestion 객체로 </w:t>
       </w:r>
       <w:r>
         <w:rPr>
           <w:rFonts w:asciiTheme="majorHAnsi" w:eastAsiaTheme="majorHAnsi" w:hAnsiTheme="majorHAnsi" w:cs="Arial Unicode MS" w:hint="eastAsia"/>
           <w:bCs/>
-          <w:sz w:val="24"/>
-          <w:szCs w:val="24"/>
-        </w:rPr>
-        <w:t xml:space="preserve">normal이라면 question 객체를 GeneralQuestion 객체로 </w:t>
+          <w:sz w:val="22"/>
+          <w:szCs w:val="22"/>
+        </w:rPr>
+        <w:t>지정.</w:t>
       </w:r>
       <w:r>
         <w:rPr>
           <w:rFonts w:asciiTheme="majorHAnsi" w:eastAsiaTheme="majorHAnsi" w:hAnsiTheme="majorHAnsi" w:cs="Arial Unicode MS" w:hint="eastAsia"/>
           <w:bCs/>
-          <w:sz w:val="24"/>
-          <w:szCs w:val="24"/>
-        </w:rPr>
-        <w:t>지정.</w:t>
+          <w:sz w:val="22"/>
+          <w:szCs w:val="22"/>
+        </w:rPr>
+        <w:t xml:space="preserve"> normal이 아니라면 </w:t>
       </w:r>
       <w:r>
         <w:rPr>
           <w:rFonts w:asciiTheme="majorHAnsi" w:eastAsiaTheme="majorHAnsi" w:hAnsiTheme="majorHAnsi" w:cs="Arial Unicode MS" w:hint="eastAsia"/>
           <w:bCs/>
-          <w:sz w:val="24"/>
-          <w:szCs w:val="24"/>
-        </w:rPr>
-        <w:t xml:space="preserve"> normal이 아니라면 </w:t>
+          <w:sz w:val="22"/>
+          <w:szCs w:val="22"/>
+        </w:rPr>
+        <w:t>특정 확률(코드에선 1/4)</w:t>
       </w:r>
       <w:r>
         <w:rPr>
           <w:rFonts w:asciiTheme="majorHAnsi" w:eastAsiaTheme="majorHAnsi" w:hAnsiTheme="majorHAnsi" w:cs="Arial Unicode MS" w:hint="eastAsia"/>
           <w:bCs/>
-          <w:sz w:val="24"/>
-          <w:szCs w:val="24"/>
-        </w:rPr>
-        <w:t>특정 확률(코드에선 1/4)</w:t>
+          <w:sz w:val="22"/>
+          <w:szCs w:val="22"/>
+        </w:rPr>
+        <w:t xml:space="preserve">을 설정하여 </w:t>
       </w:r>
       <w:r>
         <w:rPr>
           <w:rFonts w:asciiTheme="majorHAnsi" w:eastAsiaTheme="majorHAnsi" w:hAnsiTheme="majorHAnsi" w:cs="Arial Unicode MS" w:hint="eastAsia"/>
           <w:bCs/>
-          <w:sz w:val="24"/>
-          <w:szCs w:val="24"/>
-        </w:rPr>
-        <w:t xml:space="preserve">을 설정하여 </w:t>
+          <w:sz w:val="22"/>
+          <w:szCs w:val="22"/>
+        </w:rPr>
+        <w:t xml:space="preserve">question을 SpecialQuestion 객체로 지정. </w:t>
       </w:r>
       <w:r>
         <w:rPr>
           <w:rFonts w:asciiTheme="majorHAnsi" w:eastAsiaTheme="majorHAnsi" w:hAnsiTheme="majorHAnsi" w:cs="Arial Unicode MS" w:hint="eastAsia"/>
           <w:bCs/>
-          <w:sz w:val="24"/>
-          <w:szCs w:val="24"/>
-        </w:rPr>
-        <w:t xml:space="preserve">question을 SpecialQuestion 객체로 지정. </w:t>
-      </w:r>
+          <w:sz w:val="22"/>
+          <w:szCs w:val="22"/>
+        </w:rPr>
+        <w:t xml:space="preserve">이때 condition 문자열에 따라 객체의 questions가 </w:t>
+      </w:r>
+      <w:proofErr w:type="spellStart"/>
       <w:r>
         <w:rPr>
           <w:rFonts w:asciiTheme="majorHAnsi" w:eastAsiaTheme="majorHAnsi" w:hAnsiTheme="majorHAnsi" w:cs="Arial Unicode MS" w:hint="eastAsia"/>
           <w:bCs/>
-          <w:sz w:val="24"/>
-          <w:szCs w:val="24"/>
-        </w:rPr>
-        <w:t xml:space="preserve">이때 condition 문자열에 따라 객체의 questions가 </w:t>
-      </w:r>
-      <w:proofErr w:type="spellStart"/>
+          <w:sz w:val="22"/>
+          <w:szCs w:val="22"/>
+        </w:rPr>
+        <w:t>정해짐</w:t>
+      </w:r>
+      <w:proofErr w:type="spellEnd"/>
       <w:r>
         <w:rPr>
           <w:rFonts w:asciiTheme="majorHAnsi" w:eastAsiaTheme="majorHAnsi" w:hAnsiTheme="majorHAnsi" w:cs="Arial Unicode MS" w:hint="eastAsia"/>
           <w:bCs/>
-          <w:sz w:val="24"/>
-          <w:szCs w:val="24"/>
-        </w:rPr>
-        <w:t>정해짐</w:t>
-      </w:r>
-      <w:proofErr w:type="spellEnd"/>
+          <w:sz w:val="22"/>
+          <w:szCs w:val="22"/>
+        </w:rPr>
+        <w:t xml:space="preserve"> (r+이라면 r+인 질문들만 questions 배열에 </w:t>
+      </w:r>
+      <w:proofErr w:type="spellStart"/>
       <w:r>
         <w:rPr>
           <w:rFonts w:asciiTheme="majorHAnsi" w:eastAsiaTheme="majorHAnsi" w:hAnsiTheme="majorHAnsi" w:cs="Arial Unicode MS" w:hint="eastAsia"/>
           <w:bCs/>
-          <w:sz w:val="24"/>
-          <w:szCs w:val="24"/>
-        </w:rPr>
-        <w:t xml:space="preserve"> (r+이라면 r+인 질문들만 questions 배열에 </w:t>
-      </w:r>
-      <w:proofErr w:type="spellStart"/>
+          <w:sz w:val="22"/>
+          <w:szCs w:val="22"/>
+        </w:rPr>
+        <w:t>들어감</w:t>
+      </w:r>
+      <w:proofErr w:type="spellEnd"/>
       <w:r>
         <w:rPr>
           <w:rFonts w:asciiTheme="majorHAnsi" w:eastAsiaTheme="majorHAnsi" w:hAnsiTheme="majorHAnsi" w:cs="Arial Unicode MS" w:hint="eastAsia"/>
           <w:bCs/>
-          <w:sz w:val="24"/>
-          <w:szCs w:val="24"/>
-        </w:rPr>
-        <w:t>들어감</w:t>
-      </w:r>
-      <w:proofErr w:type="spellEnd"/>
-      <w:r>
-        <w:rPr>
-          <w:rFonts w:asciiTheme="majorHAnsi" w:eastAsiaTheme="majorHAnsi" w:hAnsiTheme="majorHAnsi" w:cs="Arial Unicode MS" w:hint="eastAsia"/>
-          <w:bCs/>
-          <w:sz w:val="24"/>
-          <w:szCs w:val="24"/>
+          <w:sz w:val="22"/>
+          <w:szCs w:val="22"/>
         </w:rPr>
         <w:t>)</w:t>
       </w:r>
@@ -5454,6 +5475,7 @@
         <w:rPr>
           <w:rFonts w:asciiTheme="majorHAnsi" w:eastAsiaTheme="majorHAnsi" w:hAnsiTheme="majorHAnsi" w:cs="Arial Unicode MS"/>
           <w:b/>
+          <w:noProof/>
           <w:sz w:val="24"/>
           <w:szCs w:val="24"/>
         </w:rPr>
@@ -5519,17 +5541,230 @@
     </w:p>
     <w:p>
       <w:pPr>
+        <w:tabs>
+          <w:tab w:val="left" w:pos="560"/>
+        </w:tabs>
+        <w:spacing w:after="0" w:line="376" w:lineRule="exact"/>
+        <w:rPr>
+          <w:rFonts w:asciiTheme="majorHAnsi" w:eastAsiaTheme="majorHAnsi" w:hAnsiTheme="majorHAnsi" w:cs="Arial" w:hint="eastAsia"/>
+          <w:b/>
+          <w:sz w:val="28"/>
+          <w:szCs w:val="28"/>
+        </w:rPr>
+      </w:pPr>
+      <w:r>
+        <w:rPr>
+          <w:rFonts w:asciiTheme="majorHAnsi" w:eastAsiaTheme="majorHAnsi" w:hAnsiTheme="majorHAnsi" w:cs="Arial Unicode MS" w:hint="eastAsia"/>
+          <w:b/>
+          <w:sz w:val="24"/>
+          <w:szCs w:val="24"/>
+        </w:rPr>
+        <w:lastRenderedPageBreak/>
+        <w:t>1</w:t>
+      </w:r>
+      <w:r>
+        <w:rPr>
+          <w:rFonts w:asciiTheme="majorHAnsi" w:eastAsiaTheme="majorHAnsi" w:hAnsiTheme="majorHAnsi" w:cs="Arial Unicode MS" w:hint="eastAsia"/>
+          <w:b/>
+          <w:sz w:val="24"/>
+          <w:szCs w:val="24"/>
+        </w:rPr>
+        <w:t>1</w:t>
+      </w:r>
+      <w:r>
+        <w:rPr>
+          <w:rFonts w:asciiTheme="majorHAnsi" w:eastAsiaTheme="majorHAnsi" w:hAnsiTheme="majorHAnsi" w:cs="Arial Unicode MS" w:hint="eastAsia"/>
+          <w:b/>
+          <w:sz w:val="24"/>
+          <w:szCs w:val="24"/>
+        </w:rPr>
+        <w:t xml:space="preserve">) </w:t>
+      </w:r>
+      <w:r>
+        <w:rPr>
+          <w:rFonts w:asciiTheme="majorHAnsi" w:eastAsiaTheme="majorHAnsi" w:hAnsiTheme="majorHAnsi" w:cs="Arial Unicode MS" w:hint="eastAsia"/>
+          <w:b/>
+          <w:sz w:val="28"/>
+          <w:szCs w:val="28"/>
+        </w:rPr>
+        <w:t xml:space="preserve">질문 2차원 벡터 </w:t>
+      </w:r>
+      <w:r>
+        <w:rPr>
+          <w:rFonts w:asciiTheme="majorHAnsi" w:eastAsiaTheme="majorHAnsi" w:hAnsiTheme="majorHAnsi" w:cs="Arial Unicode MS" w:hint="eastAsia"/>
+          <w:b/>
+          <w:sz w:val="28"/>
+          <w:szCs w:val="28"/>
+        </w:rPr>
+        <w:t>텍스트파일</w:t>
+      </w:r>
+      <w:r>
+        <w:rPr>
+          <w:rFonts w:asciiTheme="majorHAnsi" w:eastAsiaTheme="majorHAnsi" w:hAnsiTheme="majorHAnsi" w:cs="Arial Unicode MS" w:hint="eastAsia"/>
+          <w:b/>
+          <w:sz w:val="28"/>
+          <w:szCs w:val="28"/>
+        </w:rPr>
+        <w:t xml:space="preserve"> 생성 후 불러오기</w:t>
+      </w:r>
+    </w:p>
+    <w:p>
+      <w:pPr>
         <w:widowControl/>
         <w:wordWrap/>
         <w:autoSpaceDE/>
         <w:autoSpaceDN/>
         <w:rPr>
           <w:rFonts w:asciiTheme="majorHAnsi" w:eastAsiaTheme="majorHAnsi" w:hAnsiTheme="majorHAnsi" w:cs="Arial Unicode MS" w:hint="eastAsia"/>
-          <w:b/>
-          <w:sz w:val="24"/>
-          <w:szCs w:val="24"/>
-        </w:rPr>
-      </w:pPr>
+          <w:bCs/>
+          <w:sz w:val="22"/>
+          <w:szCs w:val="22"/>
+        </w:rPr>
+      </w:pPr>
+      <w:r>
+        <w:rPr>
+          <w:rFonts w:asciiTheme="majorHAnsi" w:eastAsiaTheme="majorHAnsi" w:hAnsiTheme="majorHAnsi" w:cs="Arial Unicode MS" w:hint="eastAsia"/>
+          <w:bCs/>
+          <w:sz w:val="22"/>
+          <w:szCs w:val="22"/>
+        </w:rPr>
+        <w:t xml:space="preserve">- </w:t>
+      </w:r>
+      <w:r>
+        <w:rPr>
+          <w:rFonts w:asciiTheme="majorHAnsi" w:eastAsiaTheme="majorHAnsi" w:hAnsiTheme="majorHAnsi" w:cs="Arial Unicode MS" w:hint="eastAsia"/>
+          <w:bCs/>
+          <w:sz w:val="22"/>
+          <w:szCs w:val="22"/>
+        </w:rPr>
+        <w:t xml:space="preserve">질문이 매우 많고 길기 때문에 </w:t>
+      </w:r>
+      <w:r>
+        <w:rPr>
+          <w:rFonts w:asciiTheme="majorHAnsi" w:eastAsiaTheme="majorHAnsi" w:hAnsiTheme="majorHAnsi" w:cs="Arial Unicode MS" w:hint="eastAsia"/>
+          <w:bCs/>
+          <w:sz w:val="22"/>
+          <w:szCs w:val="22"/>
+        </w:rPr>
+        <w:t xml:space="preserve">각 questions.txt, special_questions.txt 파일로 </w:t>
+      </w:r>
+      <w:r>
+        <w:rPr>
+          <w:rFonts w:asciiTheme="majorHAnsi" w:eastAsiaTheme="majorHAnsi" w:hAnsiTheme="majorHAnsi" w:cs="Arial Unicode MS" w:hint="eastAsia"/>
+          <w:bCs/>
+          <w:sz w:val="22"/>
+          <w:szCs w:val="22"/>
+        </w:rPr>
+        <w:t xml:space="preserve">일반 질문과 특수 질문을 </w:t>
+      </w:r>
+      <w:r>
+        <w:rPr>
+          <w:rFonts w:asciiTheme="majorHAnsi" w:eastAsiaTheme="majorHAnsi" w:hAnsiTheme="majorHAnsi" w:cs="Arial Unicode MS" w:hint="eastAsia"/>
+          <w:bCs/>
+          <w:sz w:val="22"/>
+          <w:szCs w:val="22"/>
+        </w:rPr>
+        <w:t xml:space="preserve">|기준으로 </w:t>
+      </w:r>
+      <w:r>
+        <w:rPr>
+          <w:rFonts w:asciiTheme="majorHAnsi" w:eastAsiaTheme="majorHAnsi" w:hAnsiTheme="majorHAnsi" w:cs="Arial Unicode MS" w:hint="eastAsia"/>
+          <w:bCs/>
+          <w:sz w:val="22"/>
+          <w:szCs w:val="22"/>
+        </w:rPr>
+        <w:t xml:space="preserve">인덱스를 나누어 </w:t>
+      </w:r>
+      <w:r>
+        <w:rPr>
+          <w:rFonts w:asciiTheme="majorHAnsi" w:eastAsiaTheme="majorHAnsi" w:hAnsiTheme="majorHAnsi" w:cs="Arial Unicode MS" w:hint="eastAsia"/>
+          <w:bCs/>
+          <w:sz w:val="22"/>
+          <w:szCs w:val="22"/>
+        </w:rPr>
+        <w:t>작성</w:t>
+      </w:r>
+      <w:r>
+        <w:rPr>
+          <w:rFonts w:asciiTheme="majorHAnsi" w:eastAsiaTheme="majorHAnsi" w:hAnsiTheme="majorHAnsi" w:cs="Arial Unicode MS" w:hint="eastAsia"/>
+          <w:bCs/>
+          <w:sz w:val="22"/>
+          <w:szCs w:val="22"/>
+        </w:rPr>
+        <w:t xml:space="preserve">. </w:t>
+      </w:r>
+      <w:r>
+        <w:rPr>
+          <w:rFonts w:asciiTheme="majorHAnsi" w:eastAsiaTheme="majorHAnsi" w:hAnsiTheme="majorHAnsi" w:cs="Arial Unicode MS" w:hint="eastAsia"/>
+          <w:bCs/>
+          <w:sz w:val="22"/>
+          <w:szCs w:val="22"/>
+        </w:rPr>
+        <w:t>이후 파일</w:t>
+      </w:r>
+      <w:r>
+        <w:rPr>
+          <w:rFonts w:asciiTheme="majorHAnsi" w:eastAsiaTheme="majorHAnsi" w:hAnsiTheme="majorHAnsi" w:cs="Arial Unicode MS" w:hint="eastAsia"/>
+          <w:bCs/>
+          <w:sz w:val="22"/>
+          <w:szCs w:val="22"/>
+        </w:rPr>
+        <w:t>을</w:t>
+      </w:r>
+      <w:r>
+        <w:rPr>
+          <w:rFonts w:asciiTheme="majorHAnsi" w:eastAsiaTheme="majorHAnsi" w:hAnsiTheme="majorHAnsi" w:cs="Arial Unicode MS" w:hint="eastAsia"/>
+          <w:bCs/>
+          <w:sz w:val="22"/>
+          <w:szCs w:val="22"/>
+        </w:rPr>
+        <w:t xml:space="preserve"> 불러와 </w:t>
+      </w:r>
+      <w:r>
+        <w:rPr>
+          <w:rFonts w:asciiTheme="majorHAnsi" w:eastAsiaTheme="majorHAnsi" w:hAnsiTheme="majorHAnsi" w:cs="Arial Unicode MS" w:hint="eastAsia"/>
+          <w:bCs/>
+          <w:sz w:val="22"/>
+          <w:szCs w:val="22"/>
+        </w:rPr>
+        <w:t>questions 변수에 저장</w:t>
+      </w:r>
+      <w:r>
+        <w:rPr>
+          <w:rFonts w:asciiTheme="majorHAnsi" w:eastAsiaTheme="majorHAnsi" w:hAnsiTheme="majorHAnsi" w:cs="Arial Unicode MS" w:hint="eastAsia"/>
+          <w:bCs/>
+          <w:sz w:val="22"/>
+          <w:szCs w:val="22"/>
+        </w:rPr>
+        <w:t xml:space="preserve">. </w:t>
+      </w:r>
+      <w:r>
+        <w:rPr>
+          <w:rFonts w:asciiTheme="majorHAnsi" w:eastAsiaTheme="majorHAnsi" w:hAnsiTheme="majorHAnsi" w:cs="Arial Unicode MS" w:hint="eastAsia"/>
+          <w:bCs/>
+          <w:sz w:val="22"/>
+          <w:szCs w:val="22"/>
+        </w:rPr>
+        <w:t xml:space="preserve">저장 과정이 기므로 </w:t>
+      </w:r>
+      <w:r>
+        <w:rPr>
+          <w:rFonts w:asciiTheme="majorHAnsi" w:eastAsiaTheme="majorHAnsi" w:hAnsiTheme="majorHAnsi" w:cs="Arial Unicode MS" w:hint="eastAsia"/>
+          <w:bCs/>
+          <w:sz w:val="22"/>
+          <w:szCs w:val="22"/>
+        </w:rPr>
+        <w:t>부모 클래스 Question에 함수 구현</w:t>
+      </w:r>
+      <w:r>
+        <w:rPr>
+          <w:rFonts w:asciiTheme="majorHAnsi" w:eastAsiaTheme="majorHAnsi" w:hAnsiTheme="majorHAnsi" w:cs="Arial Unicode MS" w:hint="eastAsia"/>
+          <w:bCs/>
+          <w:sz w:val="22"/>
+          <w:szCs w:val="22"/>
+        </w:rPr>
+        <w:t>.</w:t>
+      </w:r>
     </w:p>
     <w:p>
       <w:pPr>
@@ -5538,7 +5773,1567 @@
         <w:autoSpaceDE/>
         <w:autoSpaceDN/>
         <w:rPr>
+          <w:rFonts w:asciiTheme="majorHAnsi" w:eastAsiaTheme="majorHAnsi" w:hAnsiTheme="majorHAnsi" w:cs="Arial Unicode MS"/>
+          <w:b/>
+          <w:sz w:val="24"/>
+          <w:szCs w:val="24"/>
+        </w:rPr>
+      </w:pPr>
+      <w:r>
+        <w:rPr>
+          <w:rFonts w:asciiTheme="majorHAnsi" w:eastAsiaTheme="majorHAnsi" w:hAnsiTheme="majorHAnsi" w:cs="Arial Unicode MS"/>
+          <w:b/>
+          <w:sz w:val="24"/>
+          <w:szCs w:val="24"/>
+        </w:rPr>
+        <w:drawing>
+          <wp:inline distT="0" distB="0" distL="0" distR="0" wp14:anchorId="1187A5AD" wp14:editId="3A85C88B">
+            <wp:extent cx="4696480" cy="4382112"/>
+            <wp:effectExtent l="0" t="0" r="0" b="0"/>
+            <wp:docPr id="1381973993" name="그림 1" descr="텍스트, 스크린샷, 소프트웨어, 폰트이(가) 표시된 사진&#10;&#10;자동 생성된 설명"/>
+            <wp:cNvGraphicFramePr>
+              <a:graphicFrameLocks xmlns:a="http://schemas.openxmlformats.org/drawingml/2006/main" noChangeAspect="1"/>
+            </wp:cNvGraphicFramePr>
+            <a:graphic xmlns:a="http://schemas.openxmlformats.org/drawingml/2006/main">
+              <a:graphicData uri="http://schemas.openxmlformats.org/drawingml/2006/picture">
+                <pic:pic xmlns:pic="http://schemas.openxmlformats.org/drawingml/2006/picture">
+                  <pic:nvPicPr>
+                    <pic:cNvPr id="1381973993" name="그림 1" descr="텍스트, 스크린샷, 소프트웨어, 폰트이(가) 표시된 사진&#10;&#10;자동 생성된 설명"/>
+                    <pic:cNvPicPr/>
+                  </pic:nvPicPr>
+                  <pic:blipFill>
+                    <a:blip r:embed="rId27"/>
+                    <a:stretch>
+                      <a:fillRect/>
+                    </a:stretch>
+                  </pic:blipFill>
+                  <pic:spPr>
+                    <a:xfrm>
+                      <a:off x="0" y="0"/>
+                      <a:ext cx="4696480" cy="4382112"/>
+                    </a:xfrm>
+                    <a:prstGeom prst="rect">
+                      <a:avLst/>
+                    </a:prstGeom>
+                  </pic:spPr>
+                </pic:pic>
+              </a:graphicData>
+            </a:graphic>
+          </wp:inline>
+        </w:drawing>
+      </w:r>
+    </w:p>
+    <w:p>
+      <w:pPr>
+        <w:widowControl/>
+        <w:wordWrap/>
+        <w:autoSpaceDE/>
+        <w:autoSpaceDN/>
+        <w:rPr>
           <w:rFonts w:asciiTheme="majorHAnsi" w:eastAsiaTheme="majorHAnsi" w:hAnsiTheme="majorHAnsi" w:cs="Arial Unicode MS" w:hint="eastAsia"/>
+          <w:bCs/>
+          <w:sz w:val="22"/>
+          <w:szCs w:val="22"/>
+        </w:rPr>
+      </w:pPr>
+      <w:r>
+        <w:rPr>
+          <w:rFonts w:asciiTheme="majorHAnsi" w:eastAsiaTheme="majorHAnsi" w:hAnsiTheme="majorHAnsi" w:cs="Arial Unicode MS" w:hint="eastAsia"/>
+          <w:bCs/>
+          <w:sz w:val="22"/>
+          <w:szCs w:val="22"/>
+        </w:rPr>
+        <w:t xml:space="preserve">이후 </w:t>
+      </w:r>
+      <w:r>
+        <w:rPr>
+          <w:rFonts w:asciiTheme="majorHAnsi" w:eastAsiaTheme="majorHAnsi" w:hAnsiTheme="majorHAnsi" w:cs="Arial Unicode MS" w:hint="eastAsia"/>
+          <w:bCs/>
+          <w:sz w:val="22"/>
+          <w:szCs w:val="22"/>
+        </w:rPr>
+        <w:t xml:space="preserve">각 </w:t>
+      </w:r>
+      <w:r>
+        <w:rPr>
+          <w:rFonts w:asciiTheme="majorHAnsi" w:eastAsiaTheme="majorHAnsi" w:hAnsiTheme="majorHAnsi" w:cs="Arial Unicode MS" w:hint="eastAsia"/>
+          <w:bCs/>
+          <w:sz w:val="22"/>
+          <w:szCs w:val="22"/>
+        </w:rPr>
+        <w:t xml:space="preserve">클래스 </w:t>
+      </w:r>
+      <w:r>
+        <w:rPr>
+          <w:rFonts w:asciiTheme="majorHAnsi" w:eastAsiaTheme="majorHAnsi" w:hAnsiTheme="majorHAnsi" w:cs="Arial Unicode MS" w:hint="eastAsia"/>
+          <w:bCs/>
+          <w:sz w:val="22"/>
+          <w:szCs w:val="22"/>
+        </w:rPr>
+        <w:t xml:space="preserve">생성자에서 </w:t>
+      </w:r>
+      <w:r>
+        <w:rPr>
+          <w:rFonts w:asciiTheme="majorHAnsi" w:eastAsiaTheme="majorHAnsi" w:hAnsiTheme="majorHAnsi" w:cs="Arial Unicode MS" w:hint="eastAsia"/>
+          <w:bCs/>
+          <w:sz w:val="22"/>
+          <w:szCs w:val="22"/>
+        </w:rPr>
+        <w:t>질문 변수 초기화</w:t>
+      </w:r>
+    </w:p>
+    <w:p>
+      <w:pPr>
+        <w:widowControl/>
+        <w:wordWrap/>
+        <w:autoSpaceDE/>
+        <w:autoSpaceDN/>
+        <w:rPr>
+          <w:rFonts w:asciiTheme="majorHAnsi" w:eastAsiaTheme="majorHAnsi" w:hAnsiTheme="majorHAnsi" w:cs="Arial Unicode MS"/>
+          <w:b/>
+          <w:sz w:val="24"/>
+          <w:szCs w:val="24"/>
+        </w:rPr>
+      </w:pPr>
+      <w:r>
+        <w:rPr>
+          <w:rFonts w:asciiTheme="majorHAnsi" w:eastAsiaTheme="majorHAnsi" w:hAnsiTheme="majorHAnsi" w:cs="Arial Unicode MS"/>
+          <w:b/>
+          <w:sz w:val="24"/>
+          <w:szCs w:val="24"/>
+        </w:rPr>
+        <w:drawing>
+          <wp:inline distT="0" distB="0" distL="0" distR="0" wp14:anchorId="6433260D" wp14:editId="1947AC79">
+            <wp:extent cx="3667637" cy="209579"/>
+            <wp:effectExtent l="0" t="0" r="9525" b="0"/>
+            <wp:docPr id="1170393759" name="그림 1"/>
+            <wp:cNvGraphicFramePr>
+              <a:graphicFrameLocks xmlns:a="http://schemas.openxmlformats.org/drawingml/2006/main" noChangeAspect="1"/>
+            </wp:cNvGraphicFramePr>
+            <a:graphic xmlns:a="http://schemas.openxmlformats.org/drawingml/2006/main">
+              <a:graphicData uri="http://schemas.openxmlformats.org/drawingml/2006/picture">
+                <pic:pic xmlns:pic="http://schemas.openxmlformats.org/drawingml/2006/picture">
+                  <pic:nvPicPr>
+                    <pic:cNvPr id="1170393759" name=""/>
+                    <pic:cNvPicPr/>
+                  </pic:nvPicPr>
+                  <pic:blipFill>
+                    <a:blip r:embed="rId28"/>
+                    <a:stretch>
+                      <a:fillRect/>
+                    </a:stretch>
+                  </pic:blipFill>
+                  <pic:spPr>
+                    <a:xfrm>
+                      <a:off x="0" y="0"/>
+                      <a:ext cx="3667637" cy="209579"/>
+                    </a:xfrm>
+                    <a:prstGeom prst="rect">
+                      <a:avLst/>
+                    </a:prstGeom>
+                  </pic:spPr>
+                </pic:pic>
+              </a:graphicData>
+            </a:graphic>
+          </wp:inline>
+        </w:drawing>
+      </w:r>
+    </w:p>
+    <w:p>
+      <w:pPr>
+        <w:widowControl/>
+        <w:wordWrap/>
+        <w:autoSpaceDE/>
+        <w:autoSpaceDN/>
+        <w:rPr>
+          <w:rFonts w:asciiTheme="majorHAnsi" w:eastAsiaTheme="majorHAnsi" w:hAnsiTheme="majorHAnsi" w:cs="Arial Unicode MS"/>
+          <w:b/>
+          <w:sz w:val="24"/>
+          <w:szCs w:val="24"/>
+        </w:rPr>
+      </w:pPr>
+      <w:r>
+        <w:rPr>
+          <w:rFonts w:asciiTheme="majorHAnsi" w:eastAsiaTheme="majorHAnsi" w:hAnsiTheme="majorHAnsi" w:cs="Arial Unicode MS"/>
+          <w:b/>
+          <w:sz w:val="24"/>
+          <w:szCs w:val="24"/>
+        </w:rPr>
+        <w:drawing>
+          <wp:inline distT="0" distB="0" distL="0" distR="0" wp14:anchorId="5A80259A" wp14:editId="1AD7C7C0">
+            <wp:extent cx="5727700" cy="173990"/>
+            <wp:effectExtent l="0" t="0" r="6350" b="0"/>
+            <wp:docPr id="1479741062" name="그림 1"/>
+            <wp:cNvGraphicFramePr>
+              <a:graphicFrameLocks xmlns:a="http://schemas.openxmlformats.org/drawingml/2006/main" noChangeAspect="1"/>
+            </wp:cNvGraphicFramePr>
+            <a:graphic xmlns:a="http://schemas.openxmlformats.org/drawingml/2006/main">
+              <a:graphicData uri="http://schemas.openxmlformats.org/drawingml/2006/picture">
+                <pic:pic xmlns:pic="http://schemas.openxmlformats.org/drawingml/2006/picture">
+                  <pic:nvPicPr>
+                    <pic:cNvPr id="1479741062" name=""/>
+                    <pic:cNvPicPr/>
+                  </pic:nvPicPr>
+                  <pic:blipFill>
+                    <a:blip r:embed="rId29"/>
+                    <a:stretch>
+                      <a:fillRect/>
+                    </a:stretch>
+                  </pic:blipFill>
+                  <pic:spPr>
+                    <a:xfrm>
+                      <a:off x="0" y="0"/>
+                      <a:ext cx="5727700" cy="173990"/>
+                    </a:xfrm>
+                    <a:prstGeom prst="rect">
+                      <a:avLst/>
+                    </a:prstGeom>
+                  </pic:spPr>
+                </pic:pic>
+              </a:graphicData>
+            </a:graphic>
+          </wp:inline>
+        </w:drawing>
+      </w:r>
+    </w:p>
+    <w:p>
+      <w:pPr>
+        <w:widowControl/>
+        <w:wordWrap/>
+        <w:autoSpaceDE/>
+        <w:autoSpaceDN/>
+        <w:rPr>
+          <w:rFonts w:asciiTheme="majorHAnsi" w:eastAsiaTheme="majorHAnsi" w:hAnsiTheme="majorHAnsi" w:cs="Arial Unicode MS"/>
+          <w:b/>
+          <w:sz w:val="24"/>
+          <w:szCs w:val="24"/>
+        </w:rPr>
+      </w:pPr>
+      <w:r>
+        <w:rPr>
+          <w:rFonts w:asciiTheme="majorHAnsi" w:eastAsiaTheme="majorHAnsi" w:hAnsiTheme="majorHAnsi" w:cs="Arial Unicode MS"/>
+          <w:b/>
+          <w:sz w:val="24"/>
+          <w:szCs w:val="24"/>
+        </w:rPr>
+        <w:br w:type="page"/>
+      </w:r>
+    </w:p>
+    <w:p>
+      <w:pPr>
+        <w:widowControl/>
+        <w:wordWrap/>
+        <w:autoSpaceDE/>
+        <w:autoSpaceDN/>
+        <w:rPr>
+          <w:rFonts w:asciiTheme="majorHAnsi" w:eastAsiaTheme="majorHAnsi" w:hAnsiTheme="majorHAnsi" w:cs="Arial Unicode MS"/>
+          <w:b/>
+          <w:sz w:val="28"/>
+          <w:szCs w:val="28"/>
+        </w:rPr>
+      </w:pPr>
+      <w:r>
+        <w:rPr>
+          <w:rFonts w:asciiTheme="majorHAnsi" w:eastAsiaTheme="majorHAnsi" w:hAnsiTheme="majorHAnsi" w:cs="Arial Unicode MS" w:hint="eastAsia"/>
+          <w:b/>
+          <w:sz w:val="28"/>
+          <w:szCs w:val="28"/>
+        </w:rPr>
+        <w:lastRenderedPageBreak/>
+        <w:t xml:space="preserve">12) </w:t>
+      </w:r>
+      <w:r>
+        <w:rPr>
+          <w:rFonts w:asciiTheme="majorHAnsi" w:eastAsiaTheme="majorHAnsi" w:hAnsiTheme="majorHAnsi" w:cs="Arial Unicode MS"/>
+          <w:b/>
+          <w:sz w:val="28"/>
+          <w:szCs w:val="28"/>
+        </w:rPr>
+        <w:t>이미 나왔던 질문인지 검사</w:t>
+      </w:r>
+    </w:p>
+    <w:p>
+      <w:pPr>
+        <w:widowControl/>
+        <w:wordWrap/>
+        <w:autoSpaceDE/>
+        <w:autoSpaceDN/>
+        <w:rPr>
+          <w:rFonts w:asciiTheme="majorHAnsi" w:eastAsiaTheme="majorHAnsi" w:hAnsiTheme="majorHAnsi" w:cs="Arial Unicode MS"/>
+          <w:bCs/>
+          <w:sz w:val="22"/>
+          <w:szCs w:val="22"/>
+        </w:rPr>
+      </w:pPr>
+      <w:r>
+        <w:rPr>
+          <w:rFonts w:asciiTheme="majorHAnsi" w:eastAsiaTheme="majorHAnsi" w:hAnsiTheme="majorHAnsi" w:cs="Arial Unicode MS" w:hint="eastAsia"/>
+          <w:bCs/>
+          <w:sz w:val="22"/>
+          <w:szCs w:val="22"/>
+        </w:rPr>
+        <w:t xml:space="preserve">이미 나온 질문은 다시 나올 수 없도록 </w:t>
+      </w:r>
+      <w:proofErr w:type="spellStart"/>
+      <w:r>
+        <w:rPr>
+          <w:rFonts w:asciiTheme="majorHAnsi" w:eastAsiaTheme="majorHAnsi" w:hAnsiTheme="majorHAnsi" w:cs="Arial Unicode MS" w:hint="eastAsia"/>
+          <w:bCs/>
+          <w:sz w:val="22"/>
+          <w:szCs w:val="22"/>
+        </w:rPr>
+        <w:t>메인과</w:t>
+      </w:r>
+      <w:proofErr w:type="spellEnd"/>
+      <w:r>
+        <w:rPr>
+          <w:rFonts w:asciiTheme="majorHAnsi" w:eastAsiaTheme="majorHAnsi" w:hAnsiTheme="majorHAnsi" w:cs="Arial Unicode MS" w:hint="eastAsia"/>
+          <w:bCs/>
+          <w:sz w:val="22"/>
+          <w:szCs w:val="22"/>
+        </w:rPr>
+        <w:t xml:space="preserve"> </w:t>
+      </w:r>
+      <w:r>
+        <w:rPr>
+          <w:rFonts w:asciiTheme="majorHAnsi" w:eastAsiaTheme="majorHAnsi" w:hAnsiTheme="majorHAnsi" w:cs="Arial Unicode MS" w:hint="eastAsia"/>
+          <w:bCs/>
+          <w:sz w:val="22"/>
+          <w:szCs w:val="22"/>
+        </w:rPr>
+        <w:t>헤더파일</w:t>
+      </w:r>
+      <w:r>
+        <w:rPr>
+          <w:rFonts w:asciiTheme="majorHAnsi" w:eastAsiaTheme="majorHAnsi" w:hAnsiTheme="majorHAnsi" w:cs="Arial Unicode MS" w:hint="eastAsia"/>
+          <w:bCs/>
+          <w:sz w:val="22"/>
+          <w:szCs w:val="22"/>
+        </w:rPr>
+        <w:t>의 구조 전체를</w:t>
+      </w:r>
+      <w:r>
+        <w:rPr>
+          <w:rFonts w:asciiTheme="majorHAnsi" w:eastAsiaTheme="majorHAnsi" w:hAnsiTheme="majorHAnsi" w:cs="Arial Unicode MS" w:hint="eastAsia"/>
+          <w:bCs/>
+          <w:sz w:val="22"/>
+          <w:szCs w:val="22"/>
+        </w:rPr>
+        <w:t xml:space="preserve"> </w:t>
+      </w:r>
+      <w:r>
+        <w:rPr>
+          <w:rFonts w:asciiTheme="majorHAnsi" w:eastAsiaTheme="majorHAnsi" w:hAnsiTheme="majorHAnsi" w:cs="Arial Unicode MS" w:hint="eastAsia"/>
+          <w:bCs/>
+          <w:sz w:val="22"/>
+          <w:szCs w:val="22"/>
+        </w:rPr>
+        <w:t>바꿈</w:t>
+      </w:r>
+      <w:r>
+        <w:rPr>
+          <w:rFonts w:asciiTheme="majorHAnsi" w:eastAsiaTheme="majorHAnsi" w:hAnsiTheme="majorHAnsi" w:cs="Arial Unicode MS" w:hint="eastAsia"/>
+          <w:bCs/>
+          <w:sz w:val="22"/>
+          <w:szCs w:val="22"/>
+        </w:rPr>
+        <w:t xml:space="preserve">. </w:t>
+      </w:r>
+    </w:p>
+    <w:p>
+      <w:pPr>
+        <w:widowControl/>
+        <w:wordWrap/>
+        <w:autoSpaceDE/>
+        <w:autoSpaceDN/>
+        <w:rPr>
+          <w:rFonts w:asciiTheme="majorHAnsi" w:eastAsiaTheme="majorHAnsi" w:hAnsiTheme="majorHAnsi" w:cs="Arial Unicode MS" w:hint="eastAsia"/>
+          <w:bCs/>
+          <w:sz w:val="22"/>
+          <w:szCs w:val="22"/>
+        </w:rPr>
+      </w:pPr>
+      <w:r>
+        <w:rPr>
+          <w:rFonts w:asciiTheme="majorHAnsi" w:eastAsiaTheme="majorHAnsi" w:hAnsiTheme="majorHAnsi" w:cs="Arial Unicode MS" w:hint="eastAsia"/>
+          <w:bCs/>
+          <w:sz w:val="22"/>
+          <w:szCs w:val="22"/>
+        </w:rPr>
+        <w:t xml:space="preserve">- </w:t>
+      </w:r>
+      <w:r>
+        <w:rPr>
+          <w:rFonts w:asciiTheme="majorHAnsi" w:eastAsiaTheme="majorHAnsi" w:hAnsiTheme="majorHAnsi" w:cs="Arial Unicode MS" w:hint="eastAsia"/>
+          <w:bCs/>
+          <w:sz w:val="22"/>
+          <w:szCs w:val="22"/>
+        </w:rPr>
+        <w:t xml:space="preserve">클래스, </w:t>
+      </w:r>
+      <w:proofErr w:type="spellStart"/>
+      <w:r>
+        <w:rPr>
+          <w:rFonts w:asciiTheme="majorHAnsi" w:eastAsiaTheme="majorHAnsi" w:hAnsiTheme="majorHAnsi" w:cs="Arial Unicode MS" w:hint="eastAsia"/>
+          <w:bCs/>
+          <w:sz w:val="22"/>
+          <w:szCs w:val="22"/>
+        </w:rPr>
+        <w:t>다형성</w:t>
+      </w:r>
+      <w:proofErr w:type="spellEnd"/>
+      <w:r>
+        <w:rPr>
+          <w:rFonts w:asciiTheme="majorHAnsi" w:eastAsiaTheme="majorHAnsi" w:hAnsiTheme="majorHAnsi" w:cs="Arial Unicode MS" w:hint="eastAsia"/>
+          <w:bCs/>
+          <w:sz w:val="22"/>
+          <w:szCs w:val="22"/>
+        </w:rPr>
+        <w:t xml:space="preserve">, vector, </w:t>
+      </w:r>
+      <w:r>
+        <w:rPr>
+          <w:rFonts w:asciiTheme="majorHAnsi" w:eastAsiaTheme="majorHAnsi" w:hAnsiTheme="majorHAnsi" w:cs="Arial Unicode MS" w:hint="eastAsia"/>
+          <w:bCs/>
+          <w:sz w:val="22"/>
+          <w:szCs w:val="22"/>
+        </w:rPr>
+        <w:t>파일 입출력</w:t>
+      </w:r>
+    </w:p>
+    <w:p>
+      <w:pPr>
+        <w:widowControl/>
+        <w:wordWrap/>
+        <w:autoSpaceDE/>
+        <w:autoSpaceDN/>
+        <w:rPr>
+          <w:rFonts w:asciiTheme="majorHAnsi" w:eastAsiaTheme="majorHAnsi" w:hAnsiTheme="majorHAnsi" w:cs="Arial Unicode MS"/>
+          <w:bCs/>
+          <w:sz w:val="22"/>
+          <w:szCs w:val="22"/>
+        </w:rPr>
+      </w:pPr>
+      <w:r>
+        <w:rPr>
+          <w:rFonts w:asciiTheme="majorHAnsi" w:eastAsiaTheme="majorHAnsi" w:hAnsiTheme="majorHAnsi" w:cs="Arial Unicode MS" w:hint="eastAsia"/>
+          <w:bCs/>
+          <w:sz w:val="22"/>
+          <w:szCs w:val="22"/>
+        </w:rPr>
+        <w:t xml:space="preserve">- </w:t>
+      </w:r>
+      <w:proofErr w:type="spellStart"/>
+      <w:r>
+        <w:rPr>
+          <w:rFonts w:asciiTheme="majorHAnsi" w:eastAsiaTheme="majorHAnsi" w:hAnsiTheme="majorHAnsi" w:cs="Arial Unicode MS" w:hint="eastAsia"/>
+          <w:bCs/>
+          <w:sz w:val="22"/>
+          <w:szCs w:val="22"/>
+        </w:rPr>
+        <w:t>question.h</w:t>
+      </w:r>
+      <w:proofErr w:type="spellEnd"/>
+      <w:r>
+        <w:rPr>
+          <w:rFonts w:asciiTheme="majorHAnsi" w:eastAsiaTheme="majorHAnsi" w:hAnsiTheme="majorHAnsi" w:cs="Arial Unicode MS" w:hint="eastAsia"/>
+          <w:bCs/>
+          <w:sz w:val="22"/>
+          <w:szCs w:val="22"/>
+        </w:rPr>
+        <w:t xml:space="preserve"> 헤더파일</w:t>
+      </w:r>
+    </w:p>
+    <w:p>
+      <w:pPr>
+        <w:widowControl/>
+        <w:wordWrap/>
+        <w:autoSpaceDE/>
+        <w:autoSpaceDN/>
+        <w:rPr>
+          <w:rFonts w:asciiTheme="majorHAnsi" w:eastAsiaTheme="majorHAnsi" w:hAnsiTheme="majorHAnsi" w:cs="Arial Unicode MS" w:hint="eastAsia"/>
+          <w:bCs/>
+          <w:sz w:val="22"/>
+          <w:szCs w:val="22"/>
+        </w:rPr>
+      </w:pPr>
+      <w:r>
+        <w:rPr>
+          <w:rFonts w:asciiTheme="majorHAnsi" w:eastAsiaTheme="majorHAnsi" w:hAnsiTheme="majorHAnsi" w:cs="Arial Unicode MS" w:hint="eastAsia"/>
+          <w:bCs/>
+          <w:sz w:val="22"/>
+          <w:szCs w:val="22"/>
+        </w:rPr>
+        <w:t xml:space="preserve">부모 클래스에 </w:t>
+      </w:r>
+      <w:r>
+        <w:rPr>
+          <w:rFonts w:asciiTheme="majorHAnsi" w:eastAsiaTheme="majorHAnsi" w:hAnsiTheme="majorHAnsi" w:cs="Arial Unicode MS" w:hint="eastAsia"/>
+          <w:bCs/>
+          <w:sz w:val="22"/>
+          <w:szCs w:val="22"/>
+        </w:rPr>
+        <w:t xml:space="preserve">질문 벡터의 </w:t>
+      </w:r>
+      <w:r>
+        <w:rPr>
+          <w:rFonts w:asciiTheme="majorHAnsi" w:eastAsiaTheme="majorHAnsi" w:hAnsiTheme="majorHAnsi" w:cs="Arial Unicode MS" w:hint="eastAsia"/>
+          <w:bCs/>
+          <w:sz w:val="22"/>
+          <w:szCs w:val="22"/>
+        </w:rPr>
+        <w:t xml:space="preserve">중복된 질문을 제거하기 위해 </w:t>
+      </w:r>
+      <w:proofErr w:type="spellStart"/>
+      <w:r>
+        <w:rPr>
+          <w:rFonts w:asciiTheme="majorHAnsi" w:eastAsiaTheme="majorHAnsi" w:hAnsiTheme="majorHAnsi" w:cs="Arial Unicode MS" w:hint="eastAsia"/>
+          <w:bCs/>
+          <w:sz w:val="22"/>
+          <w:szCs w:val="22"/>
+        </w:rPr>
+        <w:t>DeleteQuestion</w:t>
+      </w:r>
+      <w:proofErr w:type="spellEnd"/>
+      <w:r>
+        <w:rPr>
+          <w:rFonts w:asciiTheme="majorHAnsi" w:eastAsiaTheme="majorHAnsi" w:hAnsiTheme="majorHAnsi" w:cs="Arial Unicode MS" w:hint="eastAsia"/>
+          <w:bCs/>
+          <w:sz w:val="22"/>
+          <w:szCs w:val="22"/>
+        </w:rPr>
+        <w:t xml:space="preserve"> 가상 함수 선언</w:t>
+      </w:r>
+      <w:r>
+        <w:rPr>
+          <w:rFonts w:asciiTheme="majorHAnsi" w:eastAsiaTheme="majorHAnsi" w:hAnsiTheme="majorHAnsi" w:cs="Arial Unicode MS" w:hint="eastAsia"/>
+          <w:bCs/>
+          <w:sz w:val="22"/>
+          <w:szCs w:val="22"/>
+        </w:rPr>
+        <w:t>.</w:t>
+      </w:r>
+    </w:p>
+    <w:p>
+      <w:pPr>
+        <w:widowControl/>
+        <w:wordWrap/>
+        <w:autoSpaceDE/>
+        <w:autoSpaceDN/>
+        <w:rPr>
+          <w:rFonts w:asciiTheme="majorHAnsi" w:eastAsiaTheme="majorHAnsi" w:hAnsiTheme="majorHAnsi" w:cs="Arial Unicode MS"/>
+          <w:bCs/>
+          <w:sz w:val="22"/>
+          <w:szCs w:val="22"/>
+        </w:rPr>
+      </w:pPr>
+      <w:r>
+        <w:rPr>
+          <w:rFonts w:asciiTheme="majorHAnsi" w:eastAsiaTheme="majorHAnsi" w:hAnsiTheme="majorHAnsi" w:cs="Arial Unicode MS"/>
+          <w:bCs/>
+          <w:sz w:val="22"/>
+          <w:szCs w:val="22"/>
+        </w:rPr>
+        <w:drawing>
+          <wp:inline distT="0" distB="0" distL="0" distR="0" wp14:anchorId="5F1AB83E" wp14:editId="1F1B1E28">
+            <wp:extent cx="3924848" cy="362001"/>
+            <wp:effectExtent l="0" t="0" r="0" b="0"/>
+            <wp:docPr id="1103287984" name="그림 1"/>
+            <wp:cNvGraphicFramePr>
+              <a:graphicFrameLocks xmlns:a="http://schemas.openxmlformats.org/drawingml/2006/main" noChangeAspect="1"/>
+            </wp:cNvGraphicFramePr>
+            <a:graphic xmlns:a="http://schemas.openxmlformats.org/drawingml/2006/main">
+              <a:graphicData uri="http://schemas.openxmlformats.org/drawingml/2006/picture">
+                <pic:pic xmlns:pic="http://schemas.openxmlformats.org/drawingml/2006/picture">
+                  <pic:nvPicPr>
+                    <pic:cNvPr id="1103287984" name=""/>
+                    <pic:cNvPicPr/>
+                  </pic:nvPicPr>
+                  <pic:blipFill>
+                    <a:blip r:embed="rId30"/>
+                    <a:stretch>
+                      <a:fillRect/>
+                    </a:stretch>
+                  </pic:blipFill>
+                  <pic:spPr>
+                    <a:xfrm>
+                      <a:off x="0" y="0"/>
+                      <a:ext cx="3924848" cy="362001"/>
+                    </a:xfrm>
+                    <a:prstGeom prst="rect">
+                      <a:avLst/>
+                    </a:prstGeom>
+                  </pic:spPr>
+                </pic:pic>
+              </a:graphicData>
+            </a:graphic>
+          </wp:inline>
+        </w:drawing>
+      </w:r>
+    </w:p>
+    <w:p>
+      <w:pPr>
+        <w:widowControl/>
+        <w:wordWrap/>
+        <w:autoSpaceDE/>
+        <w:autoSpaceDN/>
+        <w:rPr>
+          <w:rFonts w:asciiTheme="majorHAnsi" w:eastAsiaTheme="majorHAnsi" w:hAnsiTheme="majorHAnsi" w:cs="Arial Unicode MS" w:hint="eastAsia"/>
+          <w:bCs/>
+          <w:sz w:val="22"/>
+          <w:szCs w:val="22"/>
+        </w:rPr>
+      </w:pPr>
+      <w:r>
+        <w:rPr>
+          <w:rFonts w:asciiTheme="majorHAnsi" w:eastAsiaTheme="majorHAnsi" w:hAnsiTheme="majorHAnsi" w:cs="Arial Unicode MS" w:hint="eastAsia"/>
+          <w:bCs/>
+          <w:sz w:val="22"/>
+          <w:szCs w:val="22"/>
+        </w:rPr>
+        <w:t xml:space="preserve">GeneralQuestion 클래스의 </w:t>
+      </w:r>
+      <w:r>
+        <w:rPr>
+          <w:rFonts w:asciiTheme="majorHAnsi" w:eastAsiaTheme="majorHAnsi" w:hAnsiTheme="majorHAnsi" w:cs="Arial Unicode MS" w:hint="eastAsia"/>
+          <w:bCs/>
+          <w:sz w:val="22"/>
+          <w:szCs w:val="22"/>
+        </w:rPr>
+        <w:t xml:space="preserve">생성자로 </w:t>
+      </w:r>
+      <w:r>
+        <w:rPr>
+          <w:rFonts w:asciiTheme="majorHAnsi" w:eastAsiaTheme="majorHAnsi" w:hAnsiTheme="majorHAnsi" w:cs="Arial Unicode MS" w:hint="eastAsia"/>
+          <w:bCs/>
+          <w:sz w:val="22"/>
+          <w:szCs w:val="22"/>
+        </w:rPr>
+        <w:t xml:space="preserve">questions와 </w:t>
+      </w:r>
+      <w:proofErr w:type="spellStart"/>
+      <w:r>
+        <w:rPr>
+          <w:rFonts w:asciiTheme="majorHAnsi" w:eastAsiaTheme="majorHAnsi" w:hAnsiTheme="majorHAnsi" w:cs="Arial Unicode MS" w:hint="eastAsia"/>
+          <w:bCs/>
+          <w:sz w:val="22"/>
+          <w:szCs w:val="22"/>
+        </w:rPr>
+        <w:t>point_change</w:t>
+      </w:r>
+      <w:proofErr w:type="spellEnd"/>
+      <w:r>
+        <w:rPr>
+          <w:rFonts w:asciiTheme="majorHAnsi" w:eastAsiaTheme="majorHAnsi" w:hAnsiTheme="majorHAnsi" w:cs="Arial Unicode MS" w:hint="eastAsia"/>
+          <w:bCs/>
+          <w:sz w:val="22"/>
+          <w:szCs w:val="22"/>
+        </w:rPr>
+        <w:t>를 초기화</w:t>
+      </w:r>
+      <w:r>
+        <w:rPr>
+          <w:rFonts w:asciiTheme="majorHAnsi" w:eastAsiaTheme="majorHAnsi" w:hAnsiTheme="majorHAnsi" w:cs="Arial Unicode MS" w:hint="eastAsia"/>
+          <w:bCs/>
+          <w:sz w:val="22"/>
+          <w:szCs w:val="22"/>
+        </w:rPr>
+        <w:t xml:space="preserve">. </w:t>
+      </w:r>
+      <w:proofErr w:type="spellStart"/>
+      <w:r>
+        <w:rPr>
+          <w:rFonts w:asciiTheme="majorHAnsi" w:eastAsiaTheme="majorHAnsi" w:hAnsiTheme="majorHAnsi" w:cs="Arial Unicode MS" w:hint="eastAsia"/>
+          <w:bCs/>
+          <w:sz w:val="22"/>
+          <w:szCs w:val="22"/>
+        </w:rPr>
+        <w:t>DeleteQuestion</w:t>
+      </w:r>
+      <w:proofErr w:type="spellEnd"/>
+      <w:r>
+        <w:rPr>
+          <w:rFonts w:asciiTheme="majorHAnsi" w:eastAsiaTheme="majorHAnsi" w:hAnsiTheme="majorHAnsi" w:cs="Arial Unicode MS" w:hint="eastAsia"/>
+          <w:bCs/>
+          <w:sz w:val="22"/>
+          <w:szCs w:val="22"/>
+        </w:rPr>
+        <w:t xml:space="preserve">을 </w:t>
+      </w:r>
+      <w:proofErr w:type="spellStart"/>
+      <w:r>
+        <w:rPr>
+          <w:rFonts w:asciiTheme="majorHAnsi" w:eastAsiaTheme="majorHAnsi" w:hAnsiTheme="majorHAnsi" w:cs="Arial Unicode MS" w:hint="eastAsia"/>
+          <w:bCs/>
+          <w:sz w:val="22"/>
+          <w:szCs w:val="22"/>
+        </w:rPr>
+        <w:t>오버라이딩하여</w:t>
+      </w:r>
+      <w:proofErr w:type="spellEnd"/>
+      <w:r>
+        <w:rPr>
+          <w:rFonts w:asciiTheme="majorHAnsi" w:eastAsiaTheme="majorHAnsi" w:hAnsiTheme="majorHAnsi" w:cs="Arial Unicode MS" w:hint="eastAsia"/>
+          <w:bCs/>
+          <w:sz w:val="22"/>
+          <w:szCs w:val="22"/>
+        </w:rPr>
+        <w:t xml:space="preserve"> </w:t>
+      </w:r>
+      <w:r>
+        <w:rPr>
+          <w:rFonts w:asciiTheme="majorHAnsi" w:eastAsiaTheme="majorHAnsi" w:hAnsiTheme="majorHAnsi" w:cs="Arial Unicode MS" w:hint="eastAsia"/>
+          <w:bCs/>
+          <w:sz w:val="22"/>
+          <w:szCs w:val="22"/>
+        </w:rPr>
+        <w:t xml:space="preserve">매 질문마다 해당 질문에 해당하는 </w:t>
+      </w:r>
+      <w:r>
+        <w:rPr>
+          <w:rFonts w:asciiTheme="majorHAnsi" w:eastAsiaTheme="majorHAnsi" w:hAnsiTheme="majorHAnsi" w:cs="Arial Unicode MS" w:hint="eastAsia"/>
+          <w:bCs/>
+          <w:sz w:val="22"/>
+          <w:szCs w:val="22"/>
+        </w:rPr>
+        <w:t xml:space="preserve">questions, </w:t>
+      </w:r>
+      <w:proofErr w:type="spellStart"/>
+      <w:r>
+        <w:rPr>
+          <w:rFonts w:asciiTheme="majorHAnsi" w:eastAsiaTheme="majorHAnsi" w:hAnsiTheme="majorHAnsi" w:cs="Arial Unicode MS" w:hint="eastAsia"/>
+          <w:bCs/>
+          <w:sz w:val="22"/>
+          <w:szCs w:val="22"/>
+        </w:rPr>
+        <w:t>point_change</w:t>
+      </w:r>
+      <w:proofErr w:type="spellEnd"/>
+      <w:r>
+        <w:rPr>
+          <w:rFonts w:asciiTheme="majorHAnsi" w:eastAsiaTheme="majorHAnsi" w:hAnsiTheme="majorHAnsi" w:cs="Arial Unicode MS" w:hint="eastAsia"/>
+          <w:bCs/>
+          <w:sz w:val="22"/>
+          <w:szCs w:val="22"/>
+        </w:rPr>
+        <w:t xml:space="preserve"> 행을 삭제하여 저장.</w:t>
+      </w:r>
+    </w:p>
+    <w:p>
+      <w:pPr>
+        <w:widowControl/>
+        <w:wordWrap/>
+        <w:autoSpaceDE/>
+        <w:autoSpaceDN/>
+        <w:rPr>
+          <w:rFonts w:asciiTheme="majorHAnsi" w:eastAsiaTheme="majorHAnsi" w:hAnsiTheme="majorHAnsi" w:cs="Arial Unicode MS"/>
+          <w:bCs/>
+          <w:sz w:val="24"/>
+          <w:szCs w:val="24"/>
+        </w:rPr>
+      </w:pPr>
+      <w:r>
+        <w:rPr>
+          <w:rFonts w:asciiTheme="majorHAnsi" w:eastAsiaTheme="majorHAnsi" w:hAnsiTheme="majorHAnsi" w:cs="Arial Unicode MS"/>
+          <w:bCs/>
+          <w:sz w:val="24"/>
+          <w:szCs w:val="24"/>
+        </w:rPr>
+        <w:drawing>
+          <wp:inline distT="0" distB="0" distL="0" distR="0" wp14:anchorId="5C37D3C8" wp14:editId="2B967E17">
+            <wp:extent cx="5176163" cy="4908430"/>
+            <wp:effectExtent l="0" t="0" r="5715" b="6985"/>
+            <wp:docPr id="392162080" name="그림 1" descr="텍스트, 스크린샷, 디스플레이, 소프트웨어이(가) 표시된 사진&#10;&#10;자동 생성된 설명"/>
+            <wp:cNvGraphicFramePr>
+              <a:graphicFrameLocks xmlns:a="http://schemas.openxmlformats.org/drawingml/2006/main" noChangeAspect="1"/>
+            </wp:cNvGraphicFramePr>
+            <a:graphic xmlns:a="http://schemas.openxmlformats.org/drawingml/2006/main">
+              <a:graphicData uri="http://schemas.openxmlformats.org/drawingml/2006/picture">
+                <pic:pic xmlns:pic="http://schemas.openxmlformats.org/drawingml/2006/picture">
+                  <pic:nvPicPr>
+                    <pic:cNvPr id="392162080" name="그림 1" descr="텍스트, 스크린샷, 디스플레이, 소프트웨어이(가) 표시된 사진&#10;&#10;자동 생성된 설명"/>
+                    <pic:cNvPicPr/>
+                  </pic:nvPicPr>
+                  <pic:blipFill>
+                    <a:blip r:embed="rId31"/>
+                    <a:stretch>
+                      <a:fillRect/>
+                    </a:stretch>
+                  </pic:blipFill>
+                  <pic:spPr>
+                    <a:xfrm>
+                      <a:off x="0" y="0"/>
+                      <a:ext cx="5178512" cy="4910657"/>
+                    </a:xfrm>
+                    <a:prstGeom prst="rect">
+                      <a:avLst/>
+                    </a:prstGeom>
+                  </pic:spPr>
+                </pic:pic>
+              </a:graphicData>
+            </a:graphic>
+          </wp:inline>
+        </w:drawing>
+      </w:r>
+    </w:p>
+    <w:p>
+      <w:pPr>
+        <w:widowControl/>
+        <w:wordWrap/>
+        <w:autoSpaceDE/>
+        <w:autoSpaceDN/>
+        <w:rPr>
+          <w:rFonts w:asciiTheme="majorHAnsi" w:eastAsiaTheme="majorHAnsi" w:hAnsiTheme="majorHAnsi" w:cs="Arial Unicode MS"/>
+          <w:bCs/>
+          <w:sz w:val="24"/>
+          <w:szCs w:val="24"/>
+        </w:rPr>
+      </w:pPr>
+      <w:r>
+        <w:rPr>
+          <w:rFonts w:asciiTheme="majorHAnsi" w:eastAsiaTheme="majorHAnsi" w:hAnsiTheme="majorHAnsi" w:cs="Arial Unicode MS"/>
+          <w:bCs/>
+          <w:sz w:val="24"/>
+          <w:szCs w:val="24"/>
+        </w:rPr>
+        <w:br w:type="page"/>
+      </w:r>
+    </w:p>
+    <w:p>
+      <w:pPr>
+        <w:widowControl/>
+        <w:wordWrap/>
+        <w:autoSpaceDE/>
+        <w:autoSpaceDN/>
+        <w:rPr>
+          <w:rFonts w:asciiTheme="majorHAnsi" w:eastAsiaTheme="majorHAnsi" w:hAnsiTheme="majorHAnsi" w:cs="Arial Unicode MS" w:hint="eastAsia"/>
+          <w:bCs/>
+          <w:sz w:val="22"/>
+          <w:szCs w:val="22"/>
+        </w:rPr>
+      </w:pPr>
+      <w:r>
+        <w:rPr>
+          <w:rFonts w:asciiTheme="majorHAnsi" w:eastAsiaTheme="majorHAnsi" w:hAnsiTheme="majorHAnsi" w:cs="Arial Unicode MS" w:hint="eastAsia"/>
+          <w:bCs/>
+          <w:sz w:val="22"/>
+          <w:szCs w:val="22"/>
+        </w:rPr>
+        <w:lastRenderedPageBreak/>
+        <w:t xml:space="preserve">마찬가지로 </w:t>
+      </w:r>
+      <w:r>
+        <w:rPr>
+          <w:rFonts w:asciiTheme="majorHAnsi" w:eastAsiaTheme="majorHAnsi" w:hAnsiTheme="majorHAnsi" w:cs="Arial Unicode MS" w:hint="eastAsia"/>
+          <w:bCs/>
+          <w:sz w:val="22"/>
+          <w:szCs w:val="22"/>
+        </w:rPr>
+        <w:t xml:space="preserve">SpecialQuestion의 생성자에서 questions와 </w:t>
+      </w:r>
+      <w:proofErr w:type="spellStart"/>
+      <w:r>
+        <w:rPr>
+          <w:rFonts w:asciiTheme="majorHAnsi" w:eastAsiaTheme="majorHAnsi" w:hAnsiTheme="majorHAnsi" w:cs="Arial Unicode MS" w:hint="eastAsia"/>
+          <w:bCs/>
+          <w:sz w:val="22"/>
+          <w:szCs w:val="22"/>
+        </w:rPr>
+        <w:t>point_change_list</w:t>
+      </w:r>
+      <w:proofErr w:type="spellEnd"/>
+      <w:r>
+        <w:rPr>
+          <w:rFonts w:asciiTheme="majorHAnsi" w:eastAsiaTheme="majorHAnsi" w:hAnsiTheme="majorHAnsi" w:cs="Arial Unicode MS" w:hint="eastAsia"/>
+          <w:bCs/>
+          <w:sz w:val="22"/>
+          <w:szCs w:val="22"/>
+        </w:rPr>
+        <w:t xml:space="preserve"> 초기화. </w:t>
+      </w:r>
+      <w:r>
+        <w:rPr>
+          <w:rFonts w:asciiTheme="majorHAnsi" w:eastAsiaTheme="majorHAnsi" w:hAnsiTheme="majorHAnsi" w:cs="Arial Unicode MS" w:hint="eastAsia"/>
+          <w:bCs/>
+          <w:sz w:val="22"/>
+          <w:szCs w:val="22"/>
+        </w:rPr>
+        <w:t xml:space="preserve">뒤에 _list가 붙은 이유는 </w:t>
+      </w:r>
+      <w:proofErr w:type="spellStart"/>
+      <w:r>
+        <w:rPr>
+          <w:rFonts w:asciiTheme="majorHAnsi" w:eastAsiaTheme="majorHAnsi" w:hAnsiTheme="majorHAnsi" w:cs="Arial Unicode MS" w:hint="eastAsia"/>
+          <w:bCs/>
+          <w:sz w:val="22"/>
+          <w:szCs w:val="22"/>
+        </w:rPr>
+        <w:t>GetQuestions</w:t>
+      </w:r>
+      <w:proofErr w:type="spellEnd"/>
+      <w:r>
+        <w:rPr>
+          <w:rFonts w:asciiTheme="majorHAnsi" w:eastAsiaTheme="majorHAnsi" w:hAnsiTheme="majorHAnsi" w:cs="Arial Unicode MS" w:hint="eastAsia"/>
+          <w:bCs/>
+          <w:sz w:val="22"/>
+          <w:szCs w:val="22"/>
+        </w:rPr>
+        <w:t xml:space="preserve">에서 </w:t>
+      </w:r>
+      <w:r>
+        <w:rPr>
+          <w:rFonts w:asciiTheme="majorHAnsi" w:eastAsiaTheme="majorHAnsi" w:hAnsiTheme="majorHAnsi" w:cs="Arial Unicode MS" w:hint="eastAsia"/>
+          <w:bCs/>
+          <w:sz w:val="22"/>
+          <w:szCs w:val="22"/>
+        </w:rPr>
+        <w:t>questions의 5번 인덱스인 conditio</w:t>
+      </w:r>
+      <w:r>
+        <w:rPr>
+          <w:rFonts w:asciiTheme="majorHAnsi" w:eastAsiaTheme="majorHAnsi" w:hAnsiTheme="majorHAnsi" w:cs="Arial Unicode MS" w:hint="eastAsia"/>
+          <w:bCs/>
+          <w:sz w:val="22"/>
+          <w:szCs w:val="22"/>
+        </w:rPr>
+        <w:t>n에 따른</w:t>
+      </w:r>
+      <w:r>
+        <w:rPr>
+          <w:rFonts w:asciiTheme="majorHAnsi" w:eastAsiaTheme="majorHAnsi" w:hAnsiTheme="majorHAnsi" w:cs="Arial Unicode MS" w:hint="eastAsia"/>
+          <w:bCs/>
+          <w:sz w:val="22"/>
+          <w:szCs w:val="22"/>
+        </w:rPr>
+        <w:t xml:space="preserve"> 특수</w:t>
+      </w:r>
+      <w:r>
+        <w:rPr>
+          <w:rFonts w:asciiTheme="majorHAnsi" w:eastAsiaTheme="majorHAnsi" w:hAnsiTheme="majorHAnsi" w:cs="Arial Unicode MS" w:hint="eastAsia"/>
+          <w:bCs/>
+          <w:sz w:val="22"/>
+          <w:szCs w:val="22"/>
+        </w:rPr>
+        <w:t xml:space="preserve"> </w:t>
+      </w:r>
+      <w:r>
+        <w:rPr>
+          <w:rFonts w:asciiTheme="majorHAnsi" w:eastAsiaTheme="majorHAnsi" w:hAnsiTheme="majorHAnsi" w:cs="Arial Unicode MS" w:hint="eastAsia"/>
+          <w:bCs/>
+          <w:sz w:val="22"/>
+          <w:szCs w:val="22"/>
+        </w:rPr>
+        <w:t xml:space="preserve">질문을 반환하고, 그 질문 </w:t>
+      </w:r>
+      <w:r>
+        <w:rPr>
+          <w:rFonts w:asciiTheme="majorHAnsi" w:eastAsiaTheme="majorHAnsi" w:hAnsiTheme="majorHAnsi" w:cs="Arial Unicode MS" w:hint="eastAsia"/>
+          <w:bCs/>
+          <w:sz w:val="22"/>
+          <w:szCs w:val="22"/>
+        </w:rPr>
+        <w:t>리스트에 맞는 포인트 변화량 리스트를 저장</w:t>
+      </w:r>
+      <w:r>
+        <w:rPr>
+          <w:rFonts w:asciiTheme="majorHAnsi" w:eastAsiaTheme="majorHAnsi" w:hAnsiTheme="majorHAnsi" w:cs="Arial Unicode MS" w:hint="eastAsia"/>
+          <w:bCs/>
+          <w:sz w:val="22"/>
+          <w:szCs w:val="22"/>
+        </w:rPr>
+        <w:t xml:space="preserve"> </w:t>
+      </w:r>
+      <w:proofErr w:type="spellStart"/>
+      <w:r>
+        <w:rPr>
+          <w:rFonts w:asciiTheme="majorHAnsi" w:eastAsiaTheme="majorHAnsi" w:hAnsiTheme="majorHAnsi" w:cs="Arial Unicode MS" w:hint="eastAsia"/>
+          <w:bCs/>
+          <w:sz w:val="22"/>
+          <w:szCs w:val="22"/>
+        </w:rPr>
+        <w:t>해야</w:t>
+      </w:r>
+      <w:r>
+        <w:rPr>
+          <w:rFonts w:asciiTheme="majorHAnsi" w:eastAsiaTheme="majorHAnsi" w:hAnsiTheme="majorHAnsi" w:cs="Arial Unicode MS" w:hint="eastAsia"/>
+          <w:bCs/>
+          <w:sz w:val="22"/>
+          <w:szCs w:val="22"/>
+        </w:rPr>
+        <w:t>한다</w:t>
+      </w:r>
+      <w:proofErr w:type="spellEnd"/>
+      <w:r>
+        <w:rPr>
+          <w:rFonts w:asciiTheme="majorHAnsi" w:eastAsiaTheme="majorHAnsi" w:hAnsiTheme="majorHAnsi" w:cs="Arial Unicode MS" w:hint="eastAsia"/>
+          <w:bCs/>
+          <w:sz w:val="22"/>
+          <w:szCs w:val="22"/>
+        </w:rPr>
+        <w:t xml:space="preserve">. </w:t>
+      </w:r>
+      <w:r>
+        <w:rPr>
+          <w:rFonts w:asciiTheme="majorHAnsi" w:eastAsiaTheme="majorHAnsi" w:hAnsiTheme="majorHAnsi" w:cs="Arial Unicode MS" w:hint="eastAsia"/>
+          <w:bCs/>
+          <w:sz w:val="22"/>
+          <w:szCs w:val="22"/>
+        </w:rPr>
+        <w:t xml:space="preserve">메인에서 </w:t>
+      </w:r>
+      <w:proofErr w:type="spellStart"/>
+      <w:r>
+        <w:rPr>
+          <w:rFonts w:asciiTheme="majorHAnsi" w:eastAsiaTheme="majorHAnsi" w:hAnsiTheme="majorHAnsi" w:cs="Arial Unicode MS" w:hint="eastAsia"/>
+          <w:bCs/>
+          <w:sz w:val="22"/>
+          <w:szCs w:val="22"/>
+        </w:rPr>
+        <w:t>point_change</w:t>
+      </w:r>
+      <w:proofErr w:type="spellEnd"/>
+      <w:r>
+        <w:rPr>
+          <w:rFonts w:asciiTheme="majorHAnsi" w:eastAsiaTheme="majorHAnsi" w:hAnsiTheme="majorHAnsi" w:cs="Arial Unicode MS" w:hint="eastAsia"/>
+          <w:bCs/>
+          <w:sz w:val="22"/>
+          <w:szCs w:val="22"/>
+        </w:rPr>
+        <w:t>라는 변수명으로 접근하고 있으므로</w:t>
+      </w:r>
+      <w:r>
+        <w:rPr>
+          <w:rFonts w:asciiTheme="majorHAnsi" w:eastAsiaTheme="majorHAnsi" w:hAnsiTheme="majorHAnsi" w:cs="Arial Unicode MS" w:hint="eastAsia"/>
+          <w:bCs/>
+          <w:sz w:val="22"/>
+          <w:szCs w:val="22"/>
+        </w:rPr>
+        <w:t xml:space="preserve"> </w:t>
+      </w:r>
+      <w:r>
+        <w:rPr>
+          <w:rFonts w:asciiTheme="majorHAnsi" w:eastAsiaTheme="majorHAnsi" w:hAnsiTheme="majorHAnsi" w:cs="Arial Unicode MS" w:hint="eastAsia"/>
+          <w:bCs/>
+          <w:sz w:val="22"/>
+          <w:szCs w:val="22"/>
+        </w:rPr>
+        <w:t xml:space="preserve">초기화를 </w:t>
+      </w:r>
+      <w:r>
+        <w:rPr>
+          <w:rFonts w:asciiTheme="majorHAnsi" w:eastAsiaTheme="majorHAnsi" w:hAnsiTheme="majorHAnsi" w:cs="Arial Unicode MS" w:hint="eastAsia"/>
+          <w:bCs/>
+          <w:sz w:val="22"/>
+          <w:szCs w:val="22"/>
+        </w:rPr>
+        <w:t xml:space="preserve">SpecialQuestion의 필드인 </w:t>
+      </w:r>
+      <w:proofErr w:type="spellStart"/>
+      <w:r>
+        <w:rPr>
+          <w:rFonts w:asciiTheme="majorHAnsi" w:eastAsiaTheme="majorHAnsi" w:hAnsiTheme="majorHAnsi" w:cs="Arial Unicode MS" w:hint="eastAsia"/>
+          <w:bCs/>
+          <w:sz w:val="22"/>
+          <w:szCs w:val="22"/>
+        </w:rPr>
+        <w:t>point_change_list</w:t>
+      </w:r>
+      <w:proofErr w:type="spellEnd"/>
+      <w:r>
+        <w:rPr>
+          <w:rFonts w:asciiTheme="majorHAnsi" w:eastAsiaTheme="majorHAnsi" w:hAnsiTheme="majorHAnsi" w:cs="Arial Unicode MS" w:hint="eastAsia"/>
+          <w:bCs/>
+          <w:sz w:val="22"/>
+          <w:szCs w:val="22"/>
+        </w:rPr>
+        <w:t>로 한다.</w:t>
+      </w:r>
+      <w:r>
+        <w:rPr>
+          <w:rFonts w:asciiTheme="majorHAnsi" w:eastAsiaTheme="majorHAnsi" w:hAnsiTheme="majorHAnsi" w:cs="Arial Unicode MS" w:hint="eastAsia"/>
+          <w:bCs/>
+          <w:sz w:val="22"/>
+          <w:szCs w:val="22"/>
+        </w:rPr>
+        <w:t xml:space="preserve"> 삭제 함수 </w:t>
+      </w:r>
+      <w:proofErr w:type="spellStart"/>
+      <w:r>
+        <w:rPr>
+          <w:rFonts w:asciiTheme="majorHAnsi" w:eastAsiaTheme="majorHAnsi" w:hAnsiTheme="majorHAnsi" w:cs="Arial Unicode MS" w:hint="eastAsia"/>
+          <w:bCs/>
+          <w:sz w:val="22"/>
+          <w:szCs w:val="22"/>
+        </w:rPr>
+        <w:t>DeleteQuestion</w:t>
+      </w:r>
+      <w:proofErr w:type="spellEnd"/>
+      <w:r>
+        <w:rPr>
+          <w:rFonts w:asciiTheme="majorHAnsi" w:eastAsiaTheme="majorHAnsi" w:hAnsiTheme="majorHAnsi" w:cs="Arial Unicode MS" w:hint="eastAsia"/>
+          <w:bCs/>
+          <w:sz w:val="22"/>
+          <w:szCs w:val="22"/>
+        </w:rPr>
+        <w:t xml:space="preserve">은 </w:t>
+      </w:r>
+      <w:r>
+        <w:rPr>
+          <w:rFonts w:asciiTheme="majorHAnsi" w:eastAsiaTheme="majorHAnsi" w:hAnsiTheme="majorHAnsi" w:cs="Arial Unicode MS" w:hint="eastAsia"/>
+          <w:bCs/>
+          <w:sz w:val="22"/>
+          <w:szCs w:val="22"/>
+        </w:rPr>
+        <w:t>GeneralQuestion과 같다.</w:t>
+      </w:r>
+    </w:p>
+    <w:p>
+      <w:pPr>
+        <w:widowControl/>
+        <w:wordWrap/>
+        <w:autoSpaceDE/>
+        <w:autoSpaceDN/>
+        <w:rPr>
+          <w:rFonts w:asciiTheme="majorHAnsi" w:eastAsiaTheme="majorHAnsi" w:hAnsiTheme="majorHAnsi" w:cs="Arial Unicode MS"/>
+          <w:bCs/>
+          <w:sz w:val="24"/>
+          <w:szCs w:val="24"/>
+        </w:rPr>
+      </w:pPr>
+      <w:r>
+        <w:rPr>
+          <w:rFonts w:asciiTheme="majorHAnsi" w:eastAsiaTheme="majorHAnsi" w:hAnsiTheme="majorHAnsi" w:cs="Arial Unicode MS"/>
+          <w:bCs/>
+          <w:sz w:val="24"/>
+          <w:szCs w:val="24"/>
+        </w:rPr>
+        <w:drawing>
+          <wp:inline distT="0" distB="0" distL="0" distR="0" wp14:anchorId="08FA3E7C" wp14:editId="4A7B26BF">
+            <wp:extent cx="3941244" cy="6512943"/>
+            <wp:effectExtent l="0" t="0" r="2540" b="2540"/>
+            <wp:docPr id="774177227" name="그림 1" descr="텍스트, 스크린샷, 소프트웨어이(가) 표시된 사진&#10;&#10;자동 생성된 설명"/>
+            <wp:cNvGraphicFramePr>
+              <a:graphicFrameLocks xmlns:a="http://schemas.openxmlformats.org/drawingml/2006/main" noChangeAspect="1"/>
+            </wp:cNvGraphicFramePr>
+            <a:graphic xmlns:a="http://schemas.openxmlformats.org/drawingml/2006/main">
+              <a:graphicData uri="http://schemas.openxmlformats.org/drawingml/2006/picture">
+                <pic:pic xmlns:pic="http://schemas.openxmlformats.org/drawingml/2006/picture">
+                  <pic:nvPicPr>
+                    <pic:cNvPr id="774177227" name="그림 1" descr="텍스트, 스크린샷, 소프트웨어이(가) 표시된 사진&#10;&#10;자동 생성된 설명"/>
+                    <pic:cNvPicPr/>
+                  </pic:nvPicPr>
+                  <pic:blipFill>
+                    <a:blip r:embed="rId32"/>
+                    <a:stretch>
+                      <a:fillRect/>
+                    </a:stretch>
+                  </pic:blipFill>
+                  <pic:spPr>
+                    <a:xfrm>
+                      <a:off x="0" y="0"/>
+                      <a:ext cx="3950985" cy="6529040"/>
+                    </a:xfrm>
+                    <a:prstGeom prst="rect">
+                      <a:avLst/>
+                    </a:prstGeom>
+                  </pic:spPr>
+                </pic:pic>
+              </a:graphicData>
+            </a:graphic>
+          </wp:inline>
+        </w:drawing>
+      </w:r>
+    </w:p>
+    <w:p>
+      <w:pPr>
+        <w:widowControl/>
+        <w:wordWrap/>
+        <w:autoSpaceDE/>
+        <w:autoSpaceDN/>
+        <w:rPr>
+          <w:rFonts w:asciiTheme="majorHAnsi" w:eastAsiaTheme="majorHAnsi" w:hAnsiTheme="majorHAnsi" w:cs="Arial Unicode MS" w:hint="eastAsia"/>
+          <w:bCs/>
+          <w:sz w:val="22"/>
+          <w:szCs w:val="22"/>
+        </w:rPr>
+      </w:pPr>
+      <w:r>
+        <w:rPr>
+          <w:rFonts w:asciiTheme="majorHAnsi" w:eastAsiaTheme="majorHAnsi" w:hAnsiTheme="majorHAnsi" w:cs="Arial Unicode MS"/>
+          <w:bCs/>
+          <w:sz w:val="24"/>
+          <w:szCs w:val="24"/>
+        </w:rPr>
+        <w:br w:type="page"/>
+      </w:r>
+      <w:r>
+        <w:rPr>
+          <w:rFonts w:asciiTheme="majorHAnsi" w:eastAsiaTheme="majorHAnsi" w:hAnsiTheme="majorHAnsi" w:cs="Arial Unicode MS" w:hint="eastAsia"/>
+          <w:bCs/>
+          <w:sz w:val="22"/>
+          <w:szCs w:val="22"/>
+        </w:rPr>
+        <w:lastRenderedPageBreak/>
+        <w:t>-</w:t>
+      </w:r>
+      <w:r>
+        <w:rPr>
+          <w:rFonts w:asciiTheme="majorHAnsi" w:eastAsiaTheme="majorHAnsi" w:hAnsiTheme="majorHAnsi" w:cs="Arial Unicode MS"/>
+          <w:bCs/>
+          <w:sz w:val="22"/>
+          <w:szCs w:val="22"/>
+        </w:rPr>
+        <w:t xml:space="preserve"> </w:t>
+      </w:r>
+      <w:r>
+        <w:rPr>
+          <w:rFonts w:asciiTheme="majorHAnsi" w:eastAsiaTheme="majorHAnsi" w:hAnsiTheme="majorHAnsi" w:cs="Arial Unicode MS" w:hint="eastAsia"/>
+          <w:bCs/>
+          <w:sz w:val="22"/>
+          <w:szCs w:val="22"/>
+        </w:rPr>
+        <w:t>메인 코드</w:t>
+      </w:r>
+      <w:r>
+        <w:rPr>
+          <w:rFonts w:asciiTheme="majorHAnsi" w:eastAsiaTheme="majorHAnsi" w:hAnsiTheme="majorHAnsi" w:cs="Arial Unicode MS" w:hint="eastAsia"/>
+          <w:bCs/>
+          <w:sz w:val="22"/>
+          <w:szCs w:val="22"/>
+        </w:rPr>
+        <w:t xml:space="preserve"> (project.cpp)</w:t>
+      </w:r>
+    </w:p>
+    <w:p>
+      <w:pPr>
+        <w:widowControl/>
+        <w:wordWrap/>
+        <w:autoSpaceDE/>
+        <w:autoSpaceDN/>
+        <w:rPr>
+          <w:rFonts w:asciiTheme="majorHAnsi" w:eastAsiaTheme="majorHAnsi" w:hAnsiTheme="majorHAnsi" w:cs="Arial Unicode MS" w:hint="eastAsia"/>
+          <w:bCs/>
+          <w:sz w:val="22"/>
+          <w:szCs w:val="22"/>
+        </w:rPr>
+      </w:pPr>
+      <w:r>
+        <w:rPr>
+          <w:rFonts w:asciiTheme="majorHAnsi" w:eastAsiaTheme="majorHAnsi" w:hAnsiTheme="majorHAnsi" w:cs="Arial Unicode MS" w:hint="eastAsia"/>
+          <w:bCs/>
+          <w:sz w:val="22"/>
+          <w:szCs w:val="22"/>
+        </w:rPr>
+        <w:t xml:space="preserve">질문이 나올 때마다 </w:t>
+      </w:r>
+      <w:r>
+        <w:rPr>
+          <w:rFonts w:asciiTheme="majorHAnsi" w:eastAsiaTheme="majorHAnsi" w:hAnsiTheme="majorHAnsi" w:cs="Arial Unicode MS" w:hint="eastAsia"/>
+          <w:bCs/>
+          <w:sz w:val="22"/>
+          <w:szCs w:val="22"/>
+        </w:rPr>
+        <w:t xml:space="preserve">객체를 새로 생성하므로 </w:t>
+      </w:r>
+      <w:r>
+        <w:rPr>
+          <w:rFonts w:asciiTheme="majorHAnsi" w:eastAsiaTheme="majorHAnsi" w:hAnsiTheme="majorHAnsi" w:cs="Arial Unicode MS" w:hint="eastAsia"/>
+          <w:bCs/>
+          <w:sz w:val="22"/>
+          <w:szCs w:val="22"/>
+        </w:rPr>
+        <w:t>while문 밖에</w:t>
+      </w:r>
+      <w:r>
+        <w:rPr>
+          <w:rFonts w:asciiTheme="majorHAnsi" w:eastAsiaTheme="majorHAnsi" w:hAnsiTheme="majorHAnsi" w:cs="Arial Unicode MS" w:hint="eastAsia"/>
+          <w:bCs/>
+          <w:sz w:val="22"/>
+          <w:szCs w:val="22"/>
+        </w:rPr>
+        <w:t xml:space="preserve">서 </w:t>
+      </w:r>
+      <w:r>
+        <w:rPr>
+          <w:rFonts w:asciiTheme="majorHAnsi" w:eastAsiaTheme="majorHAnsi" w:hAnsiTheme="majorHAnsi" w:cs="Arial Unicode MS" w:hint="eastAsia"/>
+          <w:bCs/>
+          <w:sz w:val="22"/>
+          <w:szCs w:val="22"/>
+        </w:rPr>
+        <w:t xml:space="preserve">객체 변수를 선언하여 </w:t>
+      </w:r>
+      <w:r>
+        <w:rPr>
+          <w:rFonts w:asciiTheme="majorHAnsi" w:eastAsiaTheme="majorHAnsi" w:hAnsiTheme="majorHAnsi" w:cs="Arial Unicode MS" w:hint="eastAsia"/>
+          <w:bCs/>
+          <w:sz w:val="22"/>
+          <w:szCs w:val="22"/>
+        </w:rPr>
+        <w:t>질문 삭제</w:t>
+      </w:r>
+      <w:r>
+        <w:rPr>
+          <w:rFonts w:asciiTheme="majorHAnsi" w:eastAsiaTheme="majorHAnsi" w:hAnsiTheme="majorHAnsi" w:cs="Arial Unicode MS" w:hint="eastAsia"/>
+          <w:bCs/>
+          <w:sz w:val="22"/>
+          <w:szCs w:val="22"/>
+        </w:rPr>
+        <w:t xml:space="preserve"> 및 저장을</w:t>
+      </w:r>
+      <w:r>
+        <w:rPr>
+          <w:rFonts w:asciiTheme="majorHAnsi" w:eastAsiaTheme="majorHAnsi" w:hAnsiTheme="majorHAnsi" w:cs="Arial Unicode MS" w:hint="eastAsia"/>
+          <w:bCs/>
+          <w:sz w:val="22"/>
+          <w:szCs w:val="22"/>
+        </w:rPr>
+        <w:t xml:space="preserve"> 위한 발판 마련</w:t>
+      </w:r>
+    </w:p>
+    <w:p>
+      <w:pPr>
+        <w:widowControl/>
+        <w:wordWrap/>
+        <w:autoSpaceDE/>
+        <w:autoSpaceDN/>
+        <w:rPr>
+          <w:rFonts w:asciiTheme="majorHAnsi" w:eastAsiaTheme="majorHAnsi" w:hAnsiTheme="majorHAnsi" w:cs="Arial Unicode MS"/>
+          <w:bCs/>
+          <w:sz w:val="22"/>
+          <w:szCs w:val="22"/>
+        </w:rPr>
+      </w:pPr>
+      <w:r>
+        <w:rPr>
+          <w:rFonts w:asciiTheme="majorHAnsi" w:eastAsiaTheme="majorHAnsi" w:hAnsiTheme="majorHAnsi" w:cs="Arial Unicode MS"/>
+          <w:bCs/>
+          <w:sz w:val="22"/>
+          <w:szCs w:val="22"/>
+        </w:rPr>
+        <w:drawing>
+          <wp:inline distT="0" distB="0" distL="0" distR="0" wp14:anchorId="2789EC39" wp14:editId="013666CF">
+            <wp:extent cx="2543530" cy="533474"/>
+            <wp:effectExtent l="0" t="0" r="9525" b="0"/>
+            <wp:docPr id="785973405" name="그림 1" descr="텍스트, 폰트, 스크린샷, 타이포그래피이(가) 표시된 사진&#10;&#10;자동 생성된 설명"/>
+            <wp:cNvGraphicFramePr>
+              <a:graphicFrameLocks xmlns:a="http://schemas.openxmlformats.org/drawingml/2006/main" noChangeAspect="1"/>
+            </wp:cNvGraphicFramePr>
+            <a:graphic xmlns:a="http://schemas.openxmlformats.org/drawingml/2006/main">
+              <a:graphicData uri="http://schemas.openxmlformats.org/drawingml/2006/picture">
+                <pic:pic xmlns:pic="http://schemas.openxmlformats.org/drawingml/2006/picture">
+                  <pic:nvPicPr>
+                    <pic:cNvPr id="785973405" name="그림 1" descr="텍스트, 폰트, 스크린샷, 타이포그래피이(가) 표시된 사진&#10;&#10;자동 생성된 설명"/>
+                    <pic:cNvPicPr/>
+                  </pic:nvPicPr>
+                  <pic:blipFill>
+                    <a:blip r:embed="rId33"/>
+                    <a:stretch>
+                      <a:fillRect/>
+                    </a:stretch>
+                  </pic:blipFill>
+                  <pic:spPr>
+                    <a:xfrm>
+                      <a:off x="0" y="0"/>
+                      <a:ext cx="2543530" cy="533474"/>
+                    </a:xfrm>
+                    <a:prstGeom prst="rect">
+                      <a:avLst/>
+                    </a:prstGeom>
+                  </pic:spPr>
+                </pic:pic>
+              </a:graphicData>
+            </a:graphic>
+          </wp:inline>
+        </w:drawing>
+      </w:r>
+    </w:p>
+    <w:p>
+      <w:pPr>
+        <w:widowControl/>
+        <w:wordWrap/>
+        <w:autoSpaceDE/>
+        <w:autoSpaceDN/>
+        <w:rPr>
+          <w:rFonts w:asciiTheme="majorHAnsi" w:eastAsiaTheme="majorHAnsi" w:hAnsiTheme="majorHAnsi" w:cs="Arial Unicode MS" w:hint="eastAsia"/>
+          <w:bCs/>
+          <w:sz w:val="22"/>
+          <w:szCs w:val="22"/>
+        </w:rPr>
+      </w:pPr>
+      <w:r>
+        <w:rPr>
+          <w:rFonts w:asciiTheme="majorHAnsi" w:eastAsiaTheme="majorHAnsi" w:hAnsiTheme="majorHAnsi" w:cs="Arial Unicode MS" w:hint="eastAsia"/>
+          <w:bCs/>
+          <w:sz w:val="22"/>
+          <w:szCs w:val="22"/>
+        </w:rPr>
+        <w:t xml:space="preserve">중복 질문이 계속 삭제되므로 </w:t>
+      </w:r>
+      <w:r>
+        <w:rPr>
+          <w:rFonts w:asciiTheme="majorHAnsi" w:eastAsiaTheme="majorHAnsi" w:hAnsiTheme="majorHAnsi" w:cs="Arial Unicode MS" w:hint="eastAsia"/>
+          <w:bCs/>
+          <w:sz w:val="22"/>
+          <w:szCs w:val="22"/>
+        </w:rPr>
+        <w:t xml:space="preserve">condition에 따라 </w:t>
+      </w:r>
+      <w:r>
+        <w:rPr>
+          <w:rFonts w:asciiTheme="majorHAnsi" w:eastAsiaTheme="majorHAnsi" w:hAnsiTheme="majorHAnsi" w:cs="Arial Unicode MS" w:hint="eastAsia"/>
+          <w:bCs/>
+          <w:sz w:val="22"/>
+          <w:szCs w:val="22"/>
+        </w:rPr>
+        <w:t xml:space="preserve">general_question과 special_question 객체의 </w:t>
+      </w:r>
+      <w:r>
+        <w:rPr>
+          <w:rFonts w:asciiTheme="majorHAnsi" w:eastAsiaTheme="majorHAnsi" w:hAnsiTheme="majorHAnsi" w:cs="Arial Unicode MS" w:hint="eastAsia"/>
+          <w:bCs/>
+          <w:sz w:val="22"/>
+          <w:szCs w:val="22"/>
+        </w:rPr>
+        <w:t>questions</w:t>
+      </w:r>
+      <w:r>
+        <w:rPr>
+          <w:rFonts w:asciiTheme="majorHAnsi" w:eastAsiaTheme="majorHAnsi" w:hAnsiTheme="majorHAnsi" w:cs="Arial Unicode MS" w:hint="eastAsia"/>
+          <w:bCs/>
+          <w:sz w:val="22"/>
+          <w:szCs w:val="22"/>
+        </w:rPr>
+        <w:t xml:space="preserve">가 </w:t>
+      </w:r>
+      <w:r>
+        <w:rPr>
+          <w:rFonts w:asciiTheme="majorHAnsi" w:eastAsiaTheme="majorHAnsi" w:hAnsiTheme="majorHAnsi" w:cs="Arial Unicode MS" w:hint="eastAsia"/>
+          <w:bCs/>
+          <w:sz w:val="22"/>
+          <w:szCs w:val="22"/>
+        </w:rPr>
+        <w:t>비어 있는지</w:t>
+      </w:r>
+      <w:r>
+        <w:rPr>
+          <w:rFonts w:asciiTheme="majorHAnsi" w:eastAsiaTheme="majorHAnsi" w:hAnsiTheme="majorHAnsi" w:cs="Arial Unicode MS" w:hint="eastAsia"/>
+          <w:bCs/>
+          <w:sz w:val="22"/>
+          <w:szCs w:val="22"/>
+        </w:rPr>
+        <w:t xml:space="preserve"> </w:t>
+      </w:r>
+      <w:r>
+        <w:rPr>
+          <w:rFonts w:asciiTheme="majorHAnsi" w:eastAsiaTheme="majorHAnsi" w:hAnsiTheme="majorHAnsi" w:cs="Arial Unicode MS" w:hint="eastAsia"/>
+          <w:bCs/>
+          <w:sz w:val="22"/>
+          <w:szCs w:val="22"/>
+        </w:rPr>
+        <w:t>유효성 검사.</w:t>
+      </w:r>
+      <w:r>
+        <w:rPr>
+          <w:rFonts w:asciiTheme="majorHAnsi" w:eastAsiaTheme="majorHAnsi" w:hAnsiTheme="majorHAnsi" w:cs="Arial Unicode MS" w:hint="eastAsia"/>
+          <w:bCs/>
+          <w:sz w:val="22"/>
+          <w:szCs w:val="22"/>
+        </w:rPr>
+        <w:t xml:space="preserve"> </w:t>
+      </w:r>
+      <w:r>
+        <w:rPr>
+          <w:rFonts w:asciiTheme="majorHAnsi" w:eastAsiaTheme="majorHAnsi" w:hAnsiTheme="majorHAnsi" w:cs="Arial Unicode MS" w:hint="eastAsia"/>
+          <w:bCs/>
+          <w:sz w:val="22"/>
+          <w:szCs w:val="22"/>
+        </w:rPr>
+        <w:t xml:space="preserve">이후 조건에 맞는 </w:t>
+      </w:r>
+      <w:r>
+        <w:rPr>
+          <w:rFonts w:asciiTheme="majorHAnsi" w:eastAsiaTheme="majorHAnsi" w:hAnsiTheme="majorHAnsi" w:cs="Arial Unicode MS" w:hint="eastAsia"/>
+          <w:bCs/>
+          <w:sz w:val="22"/>
+          <w:szCs w:val="22"/>
+        </w:rPr>
+        <w:t>객체를 question 포인터에 저장</w:t>
+      </w:r>
+      <w:r>
+        <w:rPr>
+          <w:rFonts w:asciiTheme="majorHAnsi" w:eastAsiaTheme="majorHAnsi" w:hAnsiTheme="majorHAnsi" w:cs="Arial Unicode MS" w:hint="eastAsia"/>
+          <w:bCs/>
+          <w:sz w:val="22"/>
+          <w:szCs w:val="22"/>
+        </w:rPr>
+        <w:t>.</w:t>
+      </w:r>
+    </w:p>
+    <w:p>
+      <w:pPr>
+        <w:widowControl/>
+        <w:wordWrap/>
+        <w:autoSpaceDE/>
+        <w:autoSpaceDN/>
+        <w:rPr>
+          <w:rFonts w:asciiTheme="majorHAnsi" w:eastAsiaTheme="majorHAnsi" w:hAnsiTheme="majorHAnsi" w:cs="Arial Unicode MS" w:hint="eastAsia"/>
+          <w:bCs/>
+          <w:sz w:val="24"/>
+          <w:szCs w:val="24"/>
+        </w:rPr>
+      </w:pPr>
+      <w:r>
+        <w:rPr>
+          <w:rFonts w:asciiTheme="majorHAnsi" w:eastAsiaTheme="majorHAnsi" w:hAnsiTheme="majorHAnsi" w:cs="Arial Unicode MS"/>
+          <w:bCs/>
+          <w:sz w:val="24"/>
+          <w:szCs w:val="24"/>
+        </w:rPr>
+        <w:drawing>
+          <wp:inline distT="0" distB="0" distL="0" distR="0" wp14:anchorId="7196CCD2" wp14:editId="45DA78ED">
+            <wp:extent cx="5727700" cy="4260215"/>
+            <wp:effectExtent l="0" t="0" r="6350" b="6985"/>
+            <wp:docPr id="936977775" name="그림 1" descr="텍스트, 스크린샷, 소프트웨어이(가) 표시된 사진&#10;&#10;자동 생성된 설명"/>
+            <wp:cNvGraphicFramePr>
+              <a:graphicFrameLocks xmlns:a="http://schemas.openxmlformats.org/drawingml/2006/main" noChangeAspect="1"/>
+            </wp:cNvGraphicFramePr>
+            <a:graphic xmlns:a="http://schemas.openxmlformats.org/drawingml/2006/main">
+              <a:graphicData uri="http://schemas.openxmlformats.org/drawingml/2006/picture">
+                <pic:pic xmlns:pic="http://schemas.openxmlformats.org/drawingml/2006/picture">
+                  <pic:nvPicPr>
+                    <pic:cNvPr id="936977775" name="그림 1" descr="텍스트, 스크린샷, 소프트웨어이(가) 표시된 사진&#10;&#10;자동 생성된 설명"/>
+                    <pic:cNvPicPr/>
+                  </pic:nvPicPr>
+                  <pic:blipFill>
+                    <a:blip r:embed="rId34"/>
+                    <a:stretch>
+                      <a:fillRect/>
+                    </a:stretch>
+                  </pic:blipFill>
+                  <pic:spPr>
+                    <a:xfrm>
+                      <a:off x="0" y="0"/>
+                      <a:ext cx="5727700" cy="4260215"/>
+                    </a:xfrm>
+                    <a:prstGeom prst="rect">
+                      <a:avLst/>
+                    </a:prstGeom>
+                  </pic:spPr>
+                </pic:pic>
+              </a:graphicData>
+            </a:graphic>
+          </wp:inline>
+        </w:drawing>
+      </w:r>
+    </w:p>
+    <w:p>
+      <w:pPr>
+        <w:widowControl/>
+        <w:wordWrap/>
+        <w:autoSpaceDE/>
+        <w:autoSpaceDN/>
+        <w:rPr>
+          <w:rFonts w:asciiTheme="majorHAnsi" w:eastAsiaTheme="majorHAnsi" w:hAnsiTheme="majorHAnsi" w:cs="Arial Unicode MS"/>
           <w:b/>
           <w:sz w:val="24"/>
           <w:szCs w:val="24"/>
@@ -5681,7 +7476,7 @@
                     </pic:cNvPicPr>
                   </pic:nvPicPr>
                   <pic:blipFill>
-                    <a:blip r:embed="rId27">
+                    <a:blip r:embed="rId35">
                       <a:extLst>
                         <a:ext uri="{28A0092B-C50C-407E-A947-70E740481C1C}">
                           <a14:useLocalDpi xmlns:a14="http://schemas.microsoft.com/office/drawing/2010/main" val="0"/>
@@ -5817,7 +7612,7 @@
                     </pic:cNvPicPr>
                   </pic:nvPicPr>
                   <pic:blipFill>
-                    <a:blip r:embed="rId28">
+                    <a:blip r:embed="rId36">
                       <a:extLst>
                         <a:ext uri="{28A0092B-C50C-407E-A947-70E740481C1C}">
                           <a14:useLocalDpi xmlns:a14="http://schemas.microsoft.com/office/drawing/2010/main" val="0"/>
@@ -6042,7 +7837,7 @@
                     <pic:cNvPicPr/>
                   </pic:nvPicPr>
                   <pic:blipFill>
-                    <a:blip r:embed="rId29"/>
+                    <a:blip r:embed="rId37"/>
                     <a:stretch>
                       <a:fillRect/>
                     </a:stretch>
@@ -6179,7 +7974,7 @@
                     <pic:cNvPicPr/>
                   </pic:nvPicPr>
                   <pic:blipFill>
-                    <a:blip r:embed="rId30"/>
+                    <a:blip r:embed="rId38"/>
                     <a:stretch>
                       <a:fillRect/>
                     </a:stretch>
@@ -6282,7 +8077,7 @@
                     <pic:cNvPicPr/>
                   </pic:nvPicPr>
                   <pic:blipFill>
-                    <a:blip r:embed="rId31"/>
+                    <a:blip r:embed="rId39"/>
                     <a:stretch>
                       <a:fillRect/>
                     </a:stretch>
@@ -6349,6 +8144,7 @@
         <w:rPr>
           <w:rFonts w:asciiTheme="majorHAnsi" w:eastAsiaTheme="majorHAnsi" w:hAnsiTheme="majorHAnsi" w:cs="Arial Unicode MS"/>
           <w:b/>
+          <w:noProof/>
           <w:sz w:val="24"/>
           <w:szCs w:val="24"/>
         </w:rPr>
@@ -6368,7 +8164,7 @@
                     <pic:cNvPicPr/>
                   </pic:nvPicPr>
                   <pic:blipFill>
-                    <a:blip r:embed="rId32"/>
+                    <a:blip r:embed="rId40"/>
                     <a:stretch>
                       <a:fillRect/>
                     </a:stretch>
@@ -6450,12 +8246,21 @@
       <w:pPr>
         <w:spacing w:line="276" w:lineRule="auto"/>
         <w:rPr>
+          <w:rFonts w:asciiTheme="majorHAnsi" w:eastAsiaTheme="majorHAnsi" w:hAnsiTheme="majorHAnsi" w:cs="Arial Unicode MS"/>
+          <w:bCs/>
+          <w:sz w:val="24"/>
+          <w:szCs w:val="24"/>
+        </w:rPr>
+      </w:pPr>
+      <w:r>
+        <w:rPr>
           <w:rFonts w:asciiTheme="majorHAnsi" w:eastAsiaTheme="majorHAnsi" w:hAnsiTheme="majorHAnsi" w:cs="Arial Unicode MS" w:hint="eastAsia"/>
           <w:bCs/>
           <w:sz w:val="24"/>
           <w:szCs w:val="24"/>
         </w:rPr>
-      </w:pPr>
+        <w:t xml:space="preserve">-각 포인트가 9이상이거나 2이하라면 </w:t>
+      </w:r>
       <w:r>
         <w:rPr>
           <w:rFonts w:asciiTheme="majorHAnsi" w:eastAsiaTheme="majorHAnsi" w:hAnsiTheme="majorHAnsi" w:cs="Arial Unicode MS" w:hint="eastAsia"/>
@@ -6463,15 +8268,6 @@
           <w:sz w:val="24"/>
           <w:szCs w:val="24"/>
         </w:rPr>
-        <w:t xml:space="preserve">-각 포인트가 9이상이거나 2이하라면 </w:t>
-      </w:r>
-      <w:r>
-        <w:rPr>
-          <w:rFonts w:asciiTheme="majorHAnsi" w:eastAsiaTheme="majorHAnsi" w:hAnsiTheme="majorHAnsi" w:cs="Arial Unicode MS" w:hint="eastAsia"/>
-          <w:bCs/>
-          <w:sz w:val="24"/>
-          <w:szCs w:val="24"/>
-        </w:rPr>
         <w:t>확률에 따라 특수 질문 등장.</w:t>
       </w:r>
     </w:p>
@@ -6479,16 +8275,17 @@
       <w:pPr>
         <w:spacing w:line="276" w:lineRule="auto"/>
         <w:rPr>
-          <w:rFonts w:asciiTheme="majorHAnsi" w:eastAsiaTheme="majorHAnsi" w:hAnsiTheme="majorHAnsi" w:cs="Arial Unicode MS" w:hint="eastAsia"/>
-          <w:b/>
-          <w:sz w:val="24"/>
-          <w:szCs w:val="24"/>
-        </w:rPr>
-      </w:pPr>
-      <w:r>
-        <w:rPr>
           <w:rFonts w:asciiTheme="majorHAnsi" w:eastAsiaTheme="majorHAnsi" w:hAnsiTheme="majorHAnsi" w:cs="Arial Unicode MS"/>
           <w:b/>
+          <w:sz w:val="24"/>
+          <w:szCs w:val="24"/>
+        </w:rPr>
+      </w:pPr>
+      <w:r>
+        <w:rPr>
+          <w:rFonts w:asciiTheme="majorHAnsi" w:eastAsiaTheme="majorHAnsi" w:hAnsiTheme="majorHAnsi" w:cs="Arial Unicode MS"/>
+          <w:b/>
+          <w:noProof/>
           <w:sz w:val="24"/>
           <w:szCs w:val="24"/>
         </w:rPr>
@@ -6508,7 +8305,7 @@
                     <pic:cNvPicPr/>
                   </pic:nvPicPr>
                   <pic:blipFill>
-                    <a:blip r:embed="rId33"/>
+                    <a:blip r:embed="rId41"/>
                     <a:stretch>
                       <a:fillRect/>
                     </a:stretch>
@@ -6536,7 +8333,154 @@
         <w:autoSpaceDE/>
         <w:autoSpaceDN/>
         <w:rPr>
+          <w:rFonts w:asciiTheme="majorHAnsi" w:eastAsiaTheme="majorHAnsi" w:hAnsiTheme="majorHAnsi" w:cs="Arial Unicode MS"/>
+          <w:b/>
+          <w:sz w:val="24"/>
+          <w:szCs w:val="24"/>
+        </w:rPr>
+      </w:pPr>
+      <w:r>
+        <w:rPr>
+          <w:rFonts w:asciiTheme="majorHAnsi" w:eastAsiaTheme="majorHAnsi" w:hAnsiTheme="majorHAnsi" w:cs="Arial Unicode MS"/>
+          <w:b/>
+          <w:sz w:val="24"/>
+          <w:szCs w:val="24"/>
+        </w:rPr>
+        <w:br w:type="page"/>
+      </w:r>
+    </w:p>
+    <w:p>
+      <w:pPr>
+        <w:spacing w:line="276" w:lineRule="auto"/>
+        <w:rPr>
+          <w:rFonts w:asciiTheme="majorHAnsi" w:eastAsiaTheme="majorHAnsi" w:hAnsiTheme="majorHAnsi" w:cs="Arial Unicode MS"/>
+          <w:b/>
+          <w:sz w:val="24"/>
+          <w:szCs w:val="24"/>
+        </w:rPr>
+      </w:pPr>
+      <w:r>
+        <w:rPr>
           <w:rFonts w:asciiTheme="majorHAnsi" w:eastAsiaTheme="majorHAnsi" w:hAnsiTheme="majorHAnsi" w:cs="Arial Unicode MS" w:hint="eastAsia"/>
+          <w:b/>
+          <w:sz w:val="24"/>
+          <w:szCs w:val="24"/>
+        </w:rPr>
+        <w:lastRenderedPageBreak/>
+        <w:t xml:space="preserve">7) </w:t>
+      </w:r>
+      <w:r>
+        <w:rPr>
+          <w:rFonts w:asciiTheme="majorHAnsi" w:eastAsiaTheme="majorHAnsi" w:hAnsiTheme="majorHAnsi" w:cs="Arial Unicode MS"/>
+          <w:b/>
+          <w:sz w:val="24"/>
+          <w:szCs w:val="24"/>
+        </w:rPr>
+        <w:t>이미 나왔던 질문인지 검사</w:t>
+      </w:r>
+    </w:p>
+    <w:p>
+      <w:pPr>
+        <w:spacing w:line="276" w:lineRule="auto"/>
+        <w:rPr>
+          <w:rFonts w:asciiTheme="majorHAnsi" w:eastAsiaTheme="majorHAnsi" w:hAnsiTheme="majorHAnsi" w:cs="Arial Unicode MS"/>
+          <w:bCs/>
+          <w:sz w:val="24"/>
+          <w:szCs w:val="24"/>
+        </w:rPr>
+      </w:pPr>
+      <w:r>
+        <w:rPr>
+          <w:rFonts w:asciiTheme="majorHAnsi" w:eastAsiaTheme="majorHAnsi" w:hAnsiTheme="majorHAnsi" w:cs="Arial Unicode MS" w:hint="eastAsia"/>
+          <w:bCs/>
+          <w:sz w:val="24"/>
+          <w:szCs w:val="24"/>
+        </w:rPr>
+        <w:t xml:space="preserve">- </w:t>
+      </w:r>
+      <w:r>
+        <w:rPr>
+          <w:rFonts w:asciiTheme="majorHAnsi" w:eastAsiaTheme="majorHAnsi" w:hAnsiTheme="majorHAnsi" w:cs="Arial Unicode MS" w:hint="eastAsia"/>
+          <w:bCs/>
+          <w:sz w:val="24"/>
+          <w:szCs w:val="24"/>
+        </w:rPr>
+        <w:t>이미 나왔던 질문은 다시 나오지 않음.</w:t>
+      </w:r>
+    </w:p>
+    <w:p>
+      <w:pPr>
+        <w:spacing w:line="276" w:lineRule="auto"/>
+        <w:rPr>
+          <w:rFonts w:asciiTheme="majorHAnsi" w:eastAsiaTheme="majorHAnsi" w:hAnsiTheme="majorHAnsi" w:cs="Arial Unicode MS"/>
+          <w:bCs/>
+          <w:sz w:val="24"/>
+          <w:szCs w:val="24"/>
+        </w:rPr>
+      </w:pPr>
+      <w:r>
+        <w:rPr>
+          <w:rFonts w:asciiTheme="majorHAnsi" w:eastAsiaTheme="majorHAnsi" w:hAnsiTheme="majorHAnsi" w:cs="Arial Unicode MS"/>
+          <w:bCs/>
+          <w:sz w:val="24"/>
+          <w:szCs w:val="24"/>
+        </w:rPr>
+        <w:drawing>
+          <wp:inline distT="0" distB="0" distL="0" distR="0" wp14:anchorId="68C9E523" wp14:editId="5D1F8D62">
+            <wp:extent cx="5727700" cy="6570980"/>
+            <wp:effectExtent l="0" t="0" r="6350" b="1270"/>
+            <wp:docPr id="667061170" name="그림 1" descr="텍스트, 스크린샷, 디자인이(가) 표시된 사진&#10;&#10;자동 생성된 설명"/>
+            <wp:cNvGraphicFramePr>
+              <a:graphicFrameLocks xmlns:a="http://schemas.openxmlformats.org/drawingml/2006/main" noChangeAspect="1"/>
+            </wp:cNvGraphicFramePr>
+            <a:graphic xmlns:a="http://schemas.openxmlformats.org/drawingml/2006/main">
+              <a:graphicData uri="http://schemas.openxmlformats.org/drawingml/2006/picture">
+                <pic:pic xmlns:pic="http://schemas.openxmlformats.org/drawingml/2006/picture">
+                  <pic:nvPicPr>
+                    <pic:cNvPr id="667061170" name="그림 1" descr="텍스트, 스크린샷, 디자인이(가) 표시된 사진&#10;&#10;자동 생성된 설명"/>
+                    <pic:cNvPicPr/>
+                  </pic:nvPicPr>
+                  <pic:blipFill>
+                    <a:blip r:embed="rId42"/>
+                    <a:stretch>
+                      <a:fillRect/>
+                    </a:stretch>
+                  </pic:blipFill>
+                  <pic:spPr>
+                    <a:xfrm>
+                      <a:off x="0" y="0"/>
+                      <a:ext cx="5727700" cy="6570980"/>
+                    </a:xfrm>
+                    <a:prstGeom prst="rect">
+                      <a:avLst/>
+                    </a:prstGeom>
+                  </pic:spPr>
+                </pic:pic>
+              </a:graphicData>
+            </a:graphic>
+          </wp:inline>
+        </w:drawing>
+      </w:r>
+    </w:p>
+    <w:p>
+      <w:pPr>
+        <w:spacing w:line="276" w:lineRule="auto"/>
+        <w:rPr>
+          <w:rFonts w:asciiTheme="majorHAnsi" w:eastAsiaTheme="majorHAnsi" w:hAnsiTheme="majorHAnsi" w:cs="Arial Unicode MS" w:hint="eastAsia"/>
+          <w:bCs/>
+          <w:sz w:val="24"/>
+          <w:szCs w:val="24"/>
+        </w:rPr>
+      </w:pPr>
+    </w:p>
+    <w:p>
+      <w:pPr>
+        <w:widowControl/>
+        <w:wordWrap/>
+        <w:autoSpaceDE/>
+        <w:autoSpaceDN/>
+        <w:rPr>
+          <w:rFonts w:asciiTheme="majorHAnsi" w:eastAsiaTheme="majorHAnsi" w:hAnsiTheme="majorHAnsi" w:cs="Arial Unicode MS"/>
           <w:b/>
           <w:sz w:val="24"/>
           <w:szCs w:val="24"/>
@@ -6577,29 +8521,213 @@
       <w:pPr>
         <w:spacing w:line="276" w:lineRule="auto"/>
         <w:rPr>
+          <w:rFonts w:asciiTheme="majorHAnsi" w:eastAsiaTheme="majorHAnsi" w:hAnsiTheme="majorHAnsi"/>
+          <w:b/>
+          <w:sz w:val="28"/>
+          <w:szCs w:val="28"/>
+        </w:rPr>
+      </w:pPr>
+      <w:r>
+        <w:rPr>
+          <w:rFonts w:asciiTheme="majorHAnsi" w:eastAsiaTheme="majorHAnsi" w:hAnsiTheme="majorHAnsi"/>
+          <w:b/>
+          <w:sz w:val="28"/>
+          <w:szCs w:val="28"/>
+        </w:rPr>
+        <w:t xml:space="preserve">1) </w:t>
+      </w:r>
+      <w:r>
+        <w:rPr>
           <w:rFonts w:asciiTheme="majorHAnsi" w:eastAsiaTheme="majorHAnsi" w:hAnsiTheme="majorHAnsi" w:hint="eastAsia"/>
           <w:b/>
           <w:sz w:val="28"/>
           <w:szCs w:val="28"/>
         </w:rPr>
-      </w:pPr>
-      <w:r>
+        <w:t>특수 질문, 일반 질문을 구분하는 클래스 추가</w:t>
+      </w:r>
+    </w:p>
+    <w:p>
+      <w:pPr>
+        <w:spacing w:line="276" w:lineRule="auto"/>
+        <w:rPr>
+          <w:rFonts w:asciiTheme="majorHAnsi" w:eastAsiaTheme="majorHAnsi" w:hAnsiTheme="majorHAnsi"/>
+          <w:sz w:val="22"/>
+          <w:szCs w:val="22"/>
+        </w:rPr>
+      </w:pPr>
+      <w:r>
+        <w:rPr>
+          <w:rFonts w:asciiTheme="majorHAnsi" w:eastAsiaTheme="majorHAnsi" w:hAnsiTheme="majorHAnsi"/>
+          <w:sz w:val="22"/>
+          <w:szCs w:val="22"/>
+        </w:rPr>
+        <w:t>-</w:t>
+      </w:r>
+      <w:r>
+        <w:rPr>
+          <w:rFonts w:asciiTheme="majorHAnsi" w:eastAsiaTheme="majorHAnsi" w:hAnsiTheme="majorHAnsi" w:hint="eastAsia"/>
+          <w:sz w:val="22"/>
+          <w:szCs w:val="22"/>
+        </w:rPr>
+        <w:t xml:space="preserve"> 이전</w:t>
+      </w:r>
+      <w:r>
+        <w:rPr>
+          <w:rFonts w:asciiTheme="majorHAnsi" w:eastAsiaTheme="majorHAnsi" w:hAnsiTheme="majorHAnsi"/>
+          <w:sz w:val="22"/>
+          <w:szCs w:val="22"/>
+        </w:rPr>
+        <w:t>:</w:t>
+      </w:r>
+      <w:r>
+        <w:rPr>
+          <w:rFonts w:asciiTheme="majorHAnsi" w:eastAsiaTheme="majorHAnsi" w:hAnsiTheme="majorHAnsi"/>
+          <w:sz w:val="22"/>
+          <w:szCs w:val="22"/>
+        </w:rPr>
+        <w:t xml:space="preserve"> </w:t>
+      </w:r>
+      <w:r>
+        <w:rPr>
+          <w:rFonts w:asciiTheme="majorHAnsi" w:eastAsiaTheme="majorHAnsi" w:hAnsiTheme="majorHAnsi" w:hint="eastAsia"/>
+          <w:sz w:val="22"/>
+          <w:szCs w:val="22"/>
+        </w:rPr>
+        <w:t xml:space="preserve">하나의 소스파일에 모든 </w:t>
+      </w:r>
+      <w:r>
+        <w:rPr>
+          <w:rFonts w:asciiTheme="majorHAnsi" w:eastAsiaTheme="majorHAnsi" w:hAnsiTheme="majorHAnsi" w:hint="eastAsia"/>
+          <w:sz w:val="22"/>
+          <w:szCs w:val="22"/>
+        </w:rPr>
+        <w:t xml:space="preserve">질문과 특수질문을 </w:t>
+      </w:r>
+      <w:r>
+        <w:rPr>
+          <w:rFonts w:asciiTheme="majorHAnsi" w:eastAsiaTheme="majorHAnsi" w:hAnsiTheme="majorHAnsi" w:hint="eastAsia"/>
+          <w:sz w:val="22"/>
+          <w:szCs w:val="22"/>
+        </w:rPr>
+        <w:t>담아 구분하려고 함.</w:t>
+      </w:r>
+    </w:p>
+    <w:p>
+      <w:pPr>
+        <w:spacing w:line="276" w:lineRule="auto"/>
+        <w:rPr>
+          <w:rFonts w:asciiTheme="majorHAnsi" w:eastAsiaTheme="majorHAnsi" w:hAnsiTheme="majorHAnsi"/>
+          <w:sz w:val="22"/>
+          <w:szCs w:val="22"/>
+        </w:rPr>
+      </w:pPr>
+      <w:r>
+        <w:rPr>
+          <w:rFonts w:asciiTheme="majorHAnsi" w:eastAsiaTheme="majorHAnsi" w:hAnsiTheme="majorHAnsi"/>
+          <w:sz w:val="22"/>
+          <w:szCs w:val="22"/>
+        </w:rPr>
+        <w:t xml:space="preserve">- </w:t>
+      </w:r>
+      <w:r>
+        <w:rPr>
+          <w:rFonts w:asciiTheme="majorHAnsi" w:eastAsiaTheme="majorHAnsi" w:hAnsiTheme="majorHAnsi" w:hint="eastAsia"/>
+          <w:sz w:val="22"/>
+          <w:szCs w:val="22"/>
+        </w:rPr>
+        <w:t>변경 후</w:t>
+      </w:r>
+      <w:r>
+        <w:rPr>
+          <w:rFonts w:asciiTheme="majorHAnsi" w:eastAsiaTheme="majorHAnsi" w:hAnsiTheme="majorHAnsi"/>
+          <w:sz w:val="22"/>
+          <w:szCs w:val="22"/>
+        </w:rPr>
+        <w:t>: 클래스를</w:t>
+      </w:r>
+      <w:r>
+        <w:rPr>
+          <w:rFonts w:asciiTheme="majorHAnsi" w:eastAsiaTheme="majorHAnsi" w:hAnsiTheme="majorHAnsi" w:hint="eastAsia"/>
+          <w:sz w:val="22"/>
+          <w:szCs w:val="22"/>
+        </w:rPr>
+        <w:t xml:space="preserve"> 통해 </w:t>
+      </w:r>
+      <w:r>
+        <w:rPr>
+          <w:rFonts w:asciiTheme="majorHAnsi" w:eastAsiaTheme="majorHAnsi" w:hAnsiTheme="majorHAnsi" w:hint="eastAsia"/>
+          <w:sz w:val="22"/>
+          <w:szCs w:val="22"/>
+        </w:rPr>
+        <w:t>포인터에 특수, 일반 질문을 담아 코드의 중복을 줄임.</w:t>
+      </w:r>
+    </w:p>
+    <w:p>
+      <w:pPr>
+        <w:spacing w:line="276" w:lineRule="auto"/>
+        <w:rPr>
+          <w:rFonts w:asciiTheme="majorHAnsi" w:eastAsiaTheme="majorHAnsi" w:hAnsiTheme="majorHAnsi"/>
+          <w:sz w:val="22"/>
+          <w:szCs w:val="22"/>
+        </w:rPr>
+      </w:pPr>
+      <w:r>
+        <w:rPr>
+          <w:rFonts w:asciiTheme="majorHAnsi" w:eastAsiaTheme="majorHAnsi" w:hAnsiTheme="majorHAnsi"/>
+          <w:sz w:val="22"/>
+          <w:szCs w:val="22"/>
+        </w:rPr>
+        <w:t xml:space="preserve">- </w:t>
+      </w:r>
+      <w:r>
+        <w:rPr>
+          <w:rFonts w:asciiTheme="majorHAnsi" w:eastAsiaTheme="majorHAnsi" w:hAnsiTheme="majorHAnsi" w:hint="eastAsia"/>
+          <w:sz w:val="22"/>
+          <w:szCs w:val="22"/>
+        </w:rPr>
+        <w:t>특수질문일 경우와 아닐 경우를 매번 조건문을 통해 구분하면 코드가 복잡해지고 유지 보수에 불리할 것 같아 클래스로 구분하여 가독성, 유지보수성 등을 향상시키기 위함.</w:t>
+      </w:r>
+    </w:p>
+    <w:p>
+      <w:pPr>
+        <w:spacing w:line="276" w:lineRule="auto"/>
+        <w:rPr>
+          <w:rFonts w:asciiTheme="majorHAnsi" w:eastAsiaTheme="majorHAnsi" w:hAnsiTheme="majorHAnsi"/>
+          <w:sz w:val="22"/>
+          <w:szCs w:val="22"/>
+        </w:rPr>
+      </w:pPr>
+    </w:p>
+    <w:p>
+      <w:pPr>
+        <w:spacing w:line="276" w:lineRule="auto"/>
         <w:rPr>
           <w:rFonts w:asciiTheme="majorHAnsi" w:eastAsiaTheme="majorHAnsi" w:hAnsiTheme="majorHAnsi"/>
           <w:b/>
+          <w:bCs/>
           <w:sz w:val="28"/>
           <w:szCs w:val="28"/>
         </w:rPr>
-        <w:t xml:space="preserve">1) </w:t>
-      </w:r>
+      </w:pPr>
       <w:r>
         <w:rPr>
           <w:rFonts w:asciiTheme="majorHAnsi" w:eastAsiaTheme="majorHAnsi" w:hAnsiTheme="majorHAnsi" w:hint="eastAsia"/>
           <w:b/>
+          <w:bCs/>
           <w:sz w:val="28"/>
           <w:szCs w:val="28"/>
         </w:rPr>
-        <w:t>특수 질문, 일반 질문을 구분하는 클래스 추가</w:t>
+        <w:t xml:space="preserve">2) </w:t>
+      </w:r>
+      <w:r>
+        <w:rPr>
+          <w:rFonts w:asciiTheme="majorHAnsi" w:eastAsiaTheme="majorHAnsi" w:hAnsiTheme="majorHAnsi" w:hint="eastAsia"/>
+          <w:b/>
+          <w:bCs/>
+          <w:sz w:val="28"/>
+          <w:szCs w:val="28"/>
+        </w:rPr>
+        <w:t>이미 나왔던 질문인지를 검사하는 기능을 나중에 구현</w:t>
       </w:r>
     </w:p>
     <w:p>
@@ -6613,11 +8741,27 @@
       </w:pPr>
       <w:r>
         <w:rPr>
+          <w:rFonts w:asciiTheme="majorHAnsi" w:eastAsiaTheme="majorHAnsi" w:hAnsiTheme="majorHAnsi" w:hint="eastAsia"/>
+          <w:sz w:val="22"/>
+          <w:szCs w:val="22"/>
+        </w:rPr>
+        <w:t xml:space="preserve">- </w:t>
+      </w:r>
+      <w:r>
+        <w:rPr>
+          <w:rFonts w:asciiTheme="majorHAnsi" w:eastAsiaTheme="majorHAnsi" w:hAnsiTheme="majorHAnsi" w:hint="eastAsia"/>
+          <w:sz w:val="22"/>
+          <w:szCs w:val="22"/>
+        </w:rPr>
+        <w:t>이전</w:t>
+      </w:r>
+      <w:r>
+        <w:rPr>
           <w:rFonts w:asciiTheme="majorHAnsi" w:eastAsiaTheme="majorHAnsi" w:hAnsiTheme="majorHAnsi"/>
           <w:sz w:val="22"/>
           <w:szCs w:val="22"/>
         </w:rPr>
-        <w:t>-</w:t>
+        <w:t>:</w:t>
       </w:r>
       <w:r>
         <w:rPr>
@@ -6625,22 +8769,6 @@
           <w:sz w:val="22"/>
           <w:szCs w:val="22"/>
         </w:rPr>
-        <w:t xml:space="preserve"> 이전</w:t>
-      </w:r>
-      <w:r>
-        <w:rPr>
-          <w:rFonts w:asciiTheme="majorHAnsi" w:eastAsiaTheme="majorHAnsi" w:hAnsiTheme="majorHAnsi"/>
-          <w:sz w:val="22"/>
-          <w:szCs w:val="22"/>
-        </w:rPr>
-        <w:t>:</w:t>
-      </w:r>
-      <w:r>
-        <w:rPr>
-          <w:rFonts w:asciiTheme="majorHAnsi" w:eastAsiaTheme="majorHAnsi" w:hAnsiTheme="majorHAnsi"/>
-          <w:sz w:val="22"/>
-          <w:szCs w:val="22"/>
-        </w:rPr>
         <w:t xml:space="preserve"> </w:t>
       </w:r>
       <w:r>
@@ -6649,73 +8777,25 @@
           <w:sz w:val="22"/>
           <w:szCs w:val="22"/>
         </w:rPr>
-        <w:t xml:space="preserve">하나의 소스파일에 모든 </w:t>
-      </w:r>
-      <w:r>
-        <w:rPr>
-          <w:rFonts w:asciiTheme="majorHAnsi" w:eastAsiaTheme="majorHAnsi" w:hAnsiTheme="majorHAnsi" w:hint="eastAsia"/>
-          <w:sz w:val="22"/>
-          <w:szCs w:val="22"/>
-        </w:rPr>
-        <w:t xml:space="preserve">질문과 특수질문을 </w:t>
-      </w:r>
-      <w:r>
-        <w:rPr>
-          <w:rFonts w:asciiTheme="majorHAnsi" w:eastAsiaTheme="majorHAnsi" w:hAnsiTheme="majorHAnsi" w:hint="eastAsia"/>
-          <w:sz w:val="22"/>
-          <w:szCs w:val="22"/>
-        </w:rPr>
-        <w:t>담아 구분하려고 함.</w:t>
+        <w:t>이미 나왔던 질문인지를 검사하는 기능 구현 예정</w:t>
       </w:r>
     </w:p>
     <w:p>
       <w:pPr>
         <w:spacing w:line="276" w:lineRule="auto"/>
         <w:rPr>
+          <w:rFonts w:asciiTheme="majorHAnsi" w:eastAsiaTheme="majorHAnsi" w:hAnsiTheme="majorHAnsi"/>
+          <w:sz w:val="22"/>
+          <w:szCs w:val="22"/>
+        </w:rPr>
+      </w:pPr>
+      <w:r>
+        <w:rPr>
           <w:rFonts w:asciiTheme="majorHAnsi" w:eastAsiaTheme="majorHAnsi" w:hAnsiTheme="majorHAnsi" w:hint="eastAsia"/>
           <w:sz w:val="22"/>
           <w:szCs w:val="22"/>
         </w:rPr>
-      </w:pPr>
-      <w:r>
-        <w:rPr>
-          <w:rFonts w:asciiTheme="majorHAnsi" w:eastAsiaTheme="majorHAnsi" w:hAnsiTheme="majorHAnsi"/>
-          <w:sz w:val="22"/>
-          <w:szCs w:val="22"/>
-        </w:rPr>
-        <w:t xml:space="preserve">- </w:t>
-      </w:r>
-      <w:r>
-        <w:rPr>
-          <w:rFonts w:asciiTheme="majorHAnsi" w:eastAsiaTheme="majorHAnsi" w:hAnsiTheme="majorHAnsi" w:hint="eastAsia"/>
-          <w:sz w:val="22"/>
-          <w:szCs w:val="22"/>
-        </w:rPr>
-        <w:t>변경 후</w:t>
-      </w:r>
-      <w:r>
-        <w:rPr>
-          <w:rFonts w:asciiTheme="majorHAnsi" w:eastAsiaTheme="majorHAnsi" w:hAnsiTheme="majorHAnsi"/>
-          <w:sz w:val="22"/>
-          <w:szCs w:val="22"/>
-        </w:rPr>
-        <w:t>: 클래스를</w:t>
-      </w:r>
-      <w:r>
-        <w:rPr>
-          <w:rFonts w:asciiTheme="majorHAnsi" w:eastAsiaTheme="majorHAnsi" w:hAnsiTheme="majorHAnsi" w:hint="eastAsia"/>
-          <w:sz w:val="22"/>
-          <w:szCs w:val="22"/>
-        </w:rPr>
-        <w:t xml:space="preserve"> 통해 </w:t>
-      </w:r>
-      <w:r>
-        <w:rPr>
-          <w:rFonts w:asciiTheme="majorHAnsi" w:eastAsiaTheme="majorHAnsi" w:hAnsiTheme="majorHAnsi" w:hint="eastAsia"/>
-          <w:sz w:val="22"/>
-          <w:szCs w:val="22"/>
-        </w:rPr>
-        <w:t>포인터에 특수, 일반 질문을 담아 코드의 중복을 줄임.</w:t>
+        <w:t>- 변경 후: 답변에 따른 문구 출력을 먼저 구현</w:t>
       </w:r>
     </w:p>
     <w:p>
@@ -6723,136 +8803,6 @@
         <w:spacing w:line="276" w:lineRule="auto"/>
         <w:rPr>
           <w:rFonts w:asciiTheme="majorHAnsi" w:eastAsiaTheme="majorHAnsi" w:hAnsiTheme="majorHAnsi"/>
-          <w:sz w:val="22"/>
-          <w:szCs w:val="22"/>
-        </w:rPr>
-      </w:pPr>
-      <w:r>
-        <w:rPr>
-          <w:rFonts w:asciiTheme="majorHAnsi" w:eastAsiaTheme="majorHAnsi" w:hAnsiTheme="majorHAnsi"/>
-          <w:sz w:val="22"/>
-          <w:szCs w:val="22"/>
-        </w:rPr>
-        <w:t xml:space="preserve">- </w:t>
-      </w:r>
-      <w:r>
-        <w:rPr>
-          <w:rFonts w:asciiTheme="majorHAnsi" w:eastAsiaTheme="majorHAnsi" w:hAnsiTheme="majorHAnsi" w:hint="eastAsia"/>
-          <w:sz w:val="22"/>
-          <w:szCs w:val="22"/>
-        </w:rPr>
-        <w:t>특수질문일 경우와 아닐 경우를 매번 조건문을 통해 구분하면 코드가 복잡해지고 유지 보수에 불리할 것 같아 클래스로 구분하여 가독성, 유지보수성 등을 향상시키기 위함.</w:t>
-      </w:r>
-    </w:p>
-    <w:p>
-      <w:pPr>
-        <w:spacing w:line="276" w:lineRule="auto"/>
-        <w:rPr>
-          <w:rFonts w:asciiTheme="majorHAnsi" w:eastAsiaTheme="majorHAnsi" w:hAnsiTheme="majorHAnsi"/>
-          <w:sz w:val="22"/>
-          <w:szCs w:val="22"/>
-        </w:rPr>
-      </w:pPr>
-    </w:p>
-    <w:p>
-      <w:pPr>
-        <w:spacing w:line="276" w:lineRule="auto"/>
-        <w:rPr>
-          <w:rFonts w:asciiTheme="majorHAnsi" w:eastAsiaTheme="majorHAnsi" w:hAnsiTheme="majorHAnsi"/>
-          <w:sz w:val="22"/>
-          <w:szCs w:val="22"/>
-        </w:rPr>
-      </w:pPr>
-      <w:r>
-        <w:rPr>
-          <w:rFonts w:asciiTheme="majorHAnsi" w:eastAsiaTheme="majorHAnsi" w:hAnsiTheme="majorHAnsi" w:hint="eastAsia"/>
-          <w:sz w:val="22"/>
-          <w:szCs w:val="22"/>
-        </w:rPr>
-        <w:t xml:space="preserve">2) </w:t>
-      </w:r>
-      <w:r>
-        <w:rPr>
-          <w:rFonts w:asciiTheme="majorHAnsi" w:eastAsiaTheme="majorHAnsi" w:hAnsiTheme="majorHAnsi" w:hint="eastAsia"/>
-          <w:sz w:val="22"/>
-          <w:szCs w:val="22"/>
-        </w:rPr>
-        <w:t>이미 나왔던 질문인지를 검사하는 기능을 나중에 구현</w:t>
-      </w:r>
-    </w:p>
-    <w:p>
-      <w:pPr>
-        <w:spacing w:line="276" w:lineRule="auto"/>
-        <w:rPr>
-          <w:rFonts w:asciiTheme="majorHAnsi" w:eastAsiaTheme="majorHAnsi" w:hAnsiTheme="majorHAnsi"/>
-          <w:sz w:val="22"/>
-          <w:szCs w:val="22"/>
-        </w:rPr>
-      </w:pPr>
-      <w:r>
-        <w:rPr>
-          <w:rFonts w:asciiTheme="majorHAnsi" w:eastAsiaTheme="majorHAnsi" w:hAnsiTheme="majorHAnsi" w:hint="eastAsia"/>
-          <w:sz w:val="22"/>
-          <w:szCs w:val="22"/>
-        </w:rPr>
-        <w:t xml:space="preserve">- </w:t>
-      </w:r>
-      <w:r>
-        <w:rPr>
-          <w:rFonts w:asciiTheme="majorHAnsi" w:eastAsiaTheme="majorHAnsi" w:hAnsiTheme="majorHAnsi" w:hint="eastAsia"/>
-          <w:sz w:val="22"/>
-          <w:szCs w:val="22"/>
-        </w:rPr>
-        <w:t>이전</w:t>
-      </w:r>
-      <w:r>
-        <w:rPr>
-          <w:rFonts w:asciiTheme="majorHAnsi" w:eastAsiaTheme="majorHAnsi" w:hAnsiTheme="majorHAnsi"/>
-          <w:sz w:val="22"/>
-          <w:szCs w:val="22"/>
-        </w:rPr>
-        <w:t>:</w:t>
-      </w:r>
-      <w:r>
-        <w:rPr>
-          <w:rFonts w:asciiTheme="majorHAnsi" w:eastAsiaTheme="majorHAnsi" w:hAnsiTheme="majorHAnsi" w:hint="eastAsia"/>
-          <w:sz w:val="22"/>
-          <w:szCs w:val="22"/>
-        </w:rPr>
-        <w:t xml:space="preserve"> </w:t>
-      </w:r>
-      <w:r>
-        <w:rPr>
-          <w:rFonts w:asciiTheme="majorHAnsi" w:eastAsiaTheme="majorHAnsi" w:hAnsiTheme="majorHAnsi" w:hint="eastAsia"/>
-          <w:sz w:val="22"/>
-          <w:szCs w:val="22"/>
-        </w:rPr>
-        <w:t>이미 나왔던 질문인지를 검사하는 기능 구현 예정</w:t>
-      </w:r>
-    </w:p>
-    <w:p>
-      <w:pPr>
-        <w:spacing w:line="276" w:lineRule="auto"/>
-        <w:rPr>
-          <w:rFonts w:asciiTheme="majorHAnsi" w:eastAsiaTheme="majorHAnsi" w:hAnsiTheme="majorHAnsi"/>
-          <w:sz w:val="22"/>
-          <w:szCs w:val="22"/>
-        </w:rPr>
-      </w:pPr>
-      <w:r>
-        <w:rPr>
-          <w:rFonts w:asciiTheme="majorHAnsi" w:eastAsiaTheme="majorHAnsi" w:hAnsiTheme="majorHAnsi" w:hint="eastAsia"/>
-          <w:sz w:val="22"/>
-          <w:szCs w:val="22"/>
-        </w:rPr>
-        <w:t>- 변경 후: 답변에 따른 문구 출력을 먼저 구현</w:t>
-      </w:r>
-    </w:p>
-    <w:p>
-      <w:pPr>
-        <w:spacing w:line="276" w:lineRule="auto"/>
-        <w:rPr>
-          <w:rFonts w:asciiTheme="majorHAnsi" w:eastAsiaTheme="majorHAnsi" w:hAnsiTheme="majorHAnsi" w:hint="eastAsia"/>
           <w:sz w:val="22"/>
           <w:szCs w:val="22"/>
         </w:rPr>
@@ -6959,7 +8909,7 @@
       <w:pPr>
         <w:spacing w:after="0" w:line="179" w:lineRule="exact"/>
         <w:rPr>
-          <w:rFonts w:asciiTheme="majorHAnsi" w:eastAsiaTheme="majorHAnsi" w:hAnsiTheme="majorHAnsi" w:cs="맑은 고딕" w:hint="eastAsia"/>
+          <w:rFonts w:asciiTheme="majorHAnsi" w:eastAsiaTheme="majorHAnsi" w:hAnsiTheme="majorHAnsi" w:cs="맑은 고딕"/>
         </w:rPr>
       </w:pPr>
     </w:p>
@@ -7039,31 +8989,22 @@
         <w:rPr>
           <w:rFonts w:asciiTheme="majorHAnsi" w:eastAsiaTheme="majorHAnsi" w:hAnsiTheme="majorHAnsi"/>
           <w:b/>
-          <w:noProof/>
           <w:sz w:val="36"/>
           <w:szCs w:val="36"/>
         </w:rPr>
         <w:drawing>
-          <wp:anchor distT="0" distB="0" distL="114300" distR="114300" simplePos="0" relativeHeight="251658240" behindDoc="1" locked="0" layoutInCell="1" allowOverlap="1" wp14:anchorId="18B25751" wp14:editId="0CA384E0">
+          <wp:anchor distT="0" distB="0" distL="114300" distR="114300" simplePos="0" relativeHeight="251658240" behindDoc="0" locked="0" layoutInCell="1" allowOverlap="1" wp14:anchorId="54271EA4" wp14:editId="3F72CE13">
             <wp:simplePos x="0" y="0"/>
-            <wp:positionH relativeFrom="page">
-              <wp:posOffset>154305</wp:posOffset>
+            <wp:positionH relativeFrom="margin">
+              <wp:align>left</wp:align>
             </wp:positionH>
             <wp:positionV relativeFrom="paragraph">
-              <wp:posOffset>133350</wp:posOffset>
+              <wp:posOffset>219326</wp:posOffset>
             </wp:positionV>
-            <wp:extent cx="7129145" cy="1574165"/>
-            <wp:effectExtent l="0" t="0" r="0" b="6985"/>
-            <wp:wrapThrough wrapText="bothSides">
-              <wp:wrapPolygon edited="0">
-                <wp:start x="0" y="0"/>
-                <wp:lineTo x="0" y="21434"/>
-                <wp:lineTo x="21529" y="21434"/>
-                <wp:lineTo x="21529" y="0"/>
-                <wp:lineTo x="0" y="0"/>
-              </wp:wrapPolygon>
-            </wp:wrapThrough>
-            <wp:docPr id="678573137" name="그림 1" descr="텍스트, 스크린샷, 라인, 폰트이(가) 표시된 사진&#10;&#10;자동 생성된 설명"/>
+            <wp:extent cx="5702060" cy="1000125"/>
+            <wp:effectExtent l="0" t="0" r="0" b="0"/>
+            <wp:wrapNone/>
+            <wp:docPr id="1956794589" name="그림 1" descr="텍스트, 라인, 그래프, 폰트이(가) 표시된 사진&#10;&#10;자동 생성된 설명"/>
             <wp:cNvGraphicFramePr>
               <a:graphicFrameLocks xmlns:a="http://schemas.openxmlformats.org/drawingml/2006/main" noChangeAspect="1"/>
             </wp:cNvGraphicFramePr>
@@ -7071,11 +9012,11 @@
               <a:graphicData uri="http://schemas.openxmlformats.org/drawingml/2006/picture">
                 <pic:pic xmlns:pic="http://schemas.openxmlformats.org/drawingml/2006/picture">
                   <pic:nvPicPr>
-                    <pic:cNvPr id="678573137" name="그림 1" descr="텍스트, 스크린샷, 라인, 폰트이(가) 표시된 사진&#10;&#10;자동 생성된 설명"/>
+                    <pic:cNvPr id="1956794589" name="그림 1" descr="텍스트, 라인, 그래프, 폰트이(가) 표시된 사진&#10;&#10;자동 생성된 설명"/>
                     <pic:cNvPicPr/>
                   </pic:nvPicPr>
                   <pic:blipFill>
-                    <a:blip r:embed="rId34">
+                    <a:blip r:embed="rId43">
                       <a:extLst>
                         <a:ext uri="{28A0092B-C50C-407E-A947-70E740481C1C}">
                           <a14:useLocalDpi xmlns:a14="http://schemas.microsoft.com/office/drawing/2010/main" val="0"/>
@@ -7089,7 +9030,7 @@
                   <pic:spPr>
                     <a:xfrm>
                       <a:off x="0" y="0"/>
-                      <a:ext cx="7129145" cy="1574165"/>
+                      <a:ext cx="5706353" cy="1000878"/>
                     </a:xfrm>
                     <a:prstGeom prst="rect">
                       <a:avLst/>

</xml_diff>

<commit_message>
week 4-5 Add 15 General Questions And Add point_change.txt File for variable point_change
</commit_message>
<xml_diff>
--- a/report/프로젝트 진척보고서.docx
+++ b/report/프로젝트 진척보고서.docx
@@ -5546,7 +5546,7 @@
         </w:tabs>
         <w:spacing w:after="0" w:line="376" w:lineRule="exact"/>
         <w:rPr>
-          <w:rFonts w:asciiTheme="majorHAnsi" w:eastAsiaTheme="majorHAnsi" w:hAnsiTheme="majorHAnsi" w:cs="Arial" w:hint="eastAsia"/>
+          <w:rFonts w:asciiTheme="majorHAnsi" w:eastAsiaTheme="majorHAnsi" w:hAnsiTheme="majorHAnsi" w:cs="Arial"/>
           <w:b/>
           <w:sz w:val="28"/>
           <w:szCs w:val="28"/>
@@ -5615,12 +5615,21 @@
         <w:autoSpaceDE/>
         <w:autoSpaceDN/>
         <w:rPr>
+          <w:rFonts w:asciiTheme="majorHAnsi" w:eastAsiaTheme="majorHAnsi" w:hAnsiTheme="majorHAnsi" w:cs="Arial Unicode MS"/>
+          <w:bCs/>
+          <w:sz w:val="22"/>
+          <w:szCs w:val="22"/>
+        </w:rPr>
+      </w:pPr>
+      <w:r>
+        <w:rPr>
           <w:rFonts w:asciiTheme="majorHAnsi" w:eastAsiaTheme="majorHAnsi" w:hAnsiTheme="majorHAnsi" w:cs="Arial Unicode MS" w:hint="eastAsia"/>
           <w:bCs/>
           <w:sz w:val="22"/>
           <w:szCs w:val="22"/>
         </w:rPr>
-      </w:pPr>
+        <w:t xml:space="preserve">- </w:t>
+      </w:r>
       <w:r>
         <w:rPr>
           <w:rFonts w:asciiTheme="majorHAnsi" w:eastAsiaTheme="majorHAnsi" w:hAnsiTheme="majorHAnsi" w:cs="Arial Unicode MS" w:hint="eastAsia"/>
@@ -5628,7 +5637,7 @@
           <w:sz w:val="22"/>
           <w:szCs w:val="22"/>
         </w:rPr>
-        <w:t xml:space="preserve">- </w:t>
+        <w:t xml:space="preserve">질문이 매우 많고 길기 때문에 </w:t>
       </w:r>
       <w:r>
         <w:rPr>
@@ -5637,7 +5646,7 @@
           <w:sz w:val="22"/>
           <w:szCs w:val="22"/>
         </w:rPr>
-        <w:t xml:space="preserve">질문이 매우 많고 길기 때문에 </w:t>
+        <w:t xml:space="preserve">각 questions.txt, special_questions.txt 파일로 </w:t>
       </w:r>
       <w:r>
         <w:rPr>
@@ -5646,7 +5655,7 @@
           <w:sz w:val="22"/>
           <w:szCs w:val="22"/>
         </w:rPr>
-        <w:t xml:space="preserve">각 questions.txt, special_questions.txt 파일로 </w:t>
+        <w:t xml:space="preserve">일반 질문과 특수 질문을 </w:t>
       </w:r>
       <w:r>
         <w:rPr>
@@ -5655,7 +5664,7 @@
           <w:sz w:val="22"/>
           <w:szCs w:val="22"/>
         </w:rPr>
-        <w:t xml:space="preserve">일반 질문과 특수 질문을 </w:t>
+        <w:t xml:space="preserve">|기준으로 </w:t>
       </w:r>
       <w:r>
         <w:rPr>
@@ -5664,7 +5673,7 @@
           <w:sz w:val="22"/>
           <w:szCs w:val="22"/>
         </w:rPr>
-        <w:t xml:space="preserve">|기준으로 </w:t>
+        <w:t xml:space="preserve">인덱스를 나누어 </w:t>
       </w:r>
       <w:r>
         <w:rPr>
@@ -5673,7 +5682,7 @@
           <w:sz w:val="22"/>
           <w:szCs w:val="22"/>
         </w:rPr>
-        <w:t xml:space="preserve">인덱스를 나누어 </w:t>
+        <w:t>작성</w:t>
       </w:r>
       <w:r>
         <w:rPr>
@@ -5682,7 +5691,7 @@
           <w:sz w:val="22"/>
           <w:szCs w:val="22"/>
         </w:rPr>
-        <w:t>작성</w:t>
+        <w:t xml:space="preserve">. </w:t>
       </w:r>
       <w:r>
         <w:rPr>
@@ -5691,7 +5700,7 @@
           <w:sz w:val="22"/>
           <w:szCs w:val="22"/>
         </w:rPr>
-        <w:t xml:space="preserve">. </w:t>
+        <w:t>이후 파일</w:t>
       </w:r>
       <w:r>
         <w:rPr>
@@ -5700,7 +5709,7 @@
           <w:sz w:val="22"/>
           <w:szCs w:val="22"/>
         </w:rPr>
-        <w:t>이후 파일</w:t>
+        <w:t>을</w:t>
       </w:r>
       <w:r>
         <w:rPr>
@@ -5709,7 +5718,7 @@
           <w:sz w:val="22"/>
           <w:szCs w:val="22"/>
         </w:rPr>
-        <w:t>을</w:t>
+        <w:t xml:space="preserve"> 불러와 </w:t>
       </w:r>
       <w:r>
         <w:rPr>
@@ -5718,7 +5727,7 @@
           <w:sz w:val="22"/>
           <w:szCs w:val="22"/>
         </w:rPr>
-        <w:t xml:space="preserve"> 불러와 </w:t>
+        <w:t>questions 변수에 저장</w:t>
       </w:r>
       <w:r>
         <w:rPr>
@@ -5727,7 +5736,7 @@
           <w:sz w:val="22"/>
           <w:szCs w:val="22"/>
         </w:rPr>
-        <w:t>questions 변수에 저장</w:t>
+        <w:t xml:space="preserve">. </w:t>
       </w:r>
       <w:r>
         <w:rPr>
@@ -5736,7 +5745,7 @@
           <w:sz w:val="22"/>
           <w:szCs w:val="22"/>
         </w:rPr>
-        <w:t xml:space="preserve">. </w:t>
+        <w:t xml:space="preserve">저장 과정이 기므로 </w:t>
       </w:r>
       <w:r>
         <w:rPr>
@@ -5745,7 +5754,7 @@
           <w:sz w:val="22"/>
           <w:szCs w:val="22"/>
         </w:rPr>
-        <w:t xml:space="preserve">저장 과정이 기므로 </w:t>
+        <w:t>부모 클래스 Question에 함수 구현</w:t>
       </w:r>
       <w:r>
         <w:rPr>
@@ -5754,15 +5763,6 @@
           <w:sz w:val="22"/>
           <w:szCs w:val="22"/>
         </w:rPr>
-        <w:t>부모 클래스 Question에 함수 구현</w:t>
-      </w:r>
-      <w:r>
-        <w:rPr>
-          <w:rFonts w:asciiTheme="majorHAnsi" w:eastAsiaTheme="majorHAnsi" w:hAnsiTheme="majorHAnsi" w:cs="Arial Unicode MS" w:hint="eastAsia"/>
-          <w:bCs/>
-          <w:sz w:val="22"/>
-          <w:szCs w:val="22"/>
-        </w:rPr>
         <w:t>.</w:t>
       </w:r>
     </w:p>
@@ -5783,6 +5783,7 @@
         <w:rPr>
           <w:rFonts w:asciiTheme="majorHAnsi" w:eastAsiaTheme="majorHAnsi" w:hAnsiTheme="majorHAnsi" w:cs="Arial Unicode MS"/>
           <w:b/>
+          <w:noProof/>
           <w:sz w:val="24"/>
           <w:szCs w:val="24"/>
         </w:rPr>
@@ -5830,12 +5831,21 @@
         <w:autoSpaceDE/>
         <w:autoSpaceDN/>
         <w:rPr>
+          <w:rFonts w:asciiTheme="majorHAnsi" w:eastAsiaTheme="majorHAnsi" w:hAnsiTheme="majorHAnsi" w:cs="Arial Unicode MS"/>
+          <w:bCs/>
+          <w:sz w:val="22"/>
+          <w:szCs w:val="22"/>
+        </w:rPr>
+      </w:pPr>
+      <w:r>
+        <w:rPr>
           <w:rFonts w:asciiTheme="majorHAnsi" w:eastAsiaTheme="majorHAnsi" w:hAnsiTheme="majorHAnsi" w:cs="Arial Unicode MS" w:hint="eastAsia"/>
           <w:bCs/>
           <w:sz w:val="22"/>
           <w:szCs w:val="22"/>
         </w:rPr>
-      </w:pPr>
+        <w:t xml:space="preserve">이후 </w:t>
+      </w:r>
       <w:r>
         <w:rPr>
           <w:rFonts w:asciiTheme="majorHAnsi" w:eastAsiaTheme="majorHAnsi" w:hAnsiTheme="majorHAnsi" w:cs="Arial Unicode MS" w:hint="eastAsia"/>
@@ -5843,7 +5853,7 @@
           <w:sz w:val="22"/>
           <w:szCs w:val="22"/>
         </w:rPr>
-        <w:t xml:space="preserve">이후 </w:t>
+        <w:t xml:space="preserve">각 </w:t>
       </w:r>
       <w:r>
         <w:rPr>
@@ -5852,7 +5862,7 @@
           <w:sz w:val="22"/>
           <w:szCs w:val="22"/>
         </w:rPr>
-        <w:t xml:space="preserve">각 </w:t>
+        <w:t xml:space="preserve">클래스 </w:t>
       </w:r>
       <w:r>
         <w:rPr>
@@ -5861,7 +5871,7 @@
           <w:sz w:val="22"/>
           <w:szCs w:val="22"/>
         </w:rPr>
-        <w:t xml:space="preserve">클래스 </w:t>
+        <w:t xml:space="preserve">생성자에서 </w:t>
       </w:r>
       <w:r>
         <w:rPr>
@@ -5870,15 +5880,6 @@
           <w:sz w:val="22"/>
           <w:szCs w:val="22"/>
         </w:rPr>
-        <w:t xml:space="preserve">생성자에서 </w:t>
-      </w:r>
-      <w:r>
-        <w:rPr>
-          <w:rFonts w:asciiTheme="majorHAnsi" w:eastAsiaTheme="majorHAnsi" w:hAnsiTheme="majorHAnsi" w:cs="Arial Unicode MS" w:hint="eastAsia"/>
-          <w:bCs/>
-          <w:sz w:val="22"/>
-          <w:szCs w:val="22"/>
-        </w:rPr>
         <w:t>질문 변수 초기화</w:t>
       </w:r>
     </w:p>
@@ -5899,6 +5900,7 @@
         <w:rPr>
           <w:rFonts w:asciiTheme="majorHAnsi" w:eastAsiaTheme="majorHAnsi" w:hAnsiTheme="majorHAnsi" w:cs="Arial Unicode MS"/>
           <w:b/>
+          <w:noProof/>
           <w:sz w:val="24"/>
           <w:szCs w:val="24"/>
         </w:rPr>
@@ -5956,6 +5958,7 @@
         <w:rPr>
           <w:rFonts w:asciiTheme="majorHAnsi" w:eastAsiaTheme="majorHAnsi" w:hAnsiTheme="majorHAnsi" w:cs="Arial Unicode MS"/>
           <w:b/>
+          <w:noProof/>
           <w:sz w:val="24"/>
           <w:szCs w:val="24"/>
         </w:rPr>
@@ -6147,12 +6150,21 @@
         <w:autoSpaceDE/>
         <w:autoSpaceDN/>
         <w:rPr>
+          <w:rFonts w:asciiTheme="majorHAnsi" w:eastAsiaTheme="majorHAnsi" w:hAnsiTheme="majorHAnsi" w:cs="Arial Unicode MS"/>
+          <w:bCs/>
+          <w:sz w:val="22"/>
+          <w:szCs w:val="22"/>
+        </w:rPr>
+      </w:pPr>
+      <w:r>
+        <w:rPr>
           <w:rFonts w:asciiTheme="majorHAnsi" w:eastAsiaTheme="majorHAnsi" w:hAnsiTheme="majorHAnsi" w:cs="Arial Unicode MS" w:hint="eastAsia"/>
           <w:bCs/>
           <w:sz w:val="22"/>
           <w:szCs w:val="22"/>
         </w:rPr>
-      </w:pPr>
+        <w:t xml:space="preserve">- </w:t>
+      </w:r>
       <w:r>
         <w:rPr>
           <w:rFonts w:asciiTheme="majorHAnsi" w:eastAsiaTheme="majorHAnsi" w:hAnsiTheme="majorHAnsi" w:cs="Arial Unicode MS" w:hint="eastAsia"/>
@@ -6160,8 +6172,9 @@
           <w:sz w:val="22"/>
           <w:szCs w:val="22"/>
         </w:rPr>
-        <w:t xml:space="preserve">- </w:t>
-      </w:r>
+        <w:t xml:space="preserve">클래스, </w:t>
+      </w:r>
+      <w:proofErr w:type="spellStart"/>
       <w:r>
         <w:rPr>
           <w:rFonts w:asciiTheme="majorHAnsi" w:eastAsiaTheme="majorHAnsi" w:hAnsiTheme="majorHAnsi" w:cs="Arial Unicode MS" w:hint="eastAsia"/>
@@ -6169,9 +6182,9 @@
           <w:sz w:val="22"/>
           <w:szCs w:val="22"/>
         </w:rPr>
-        <w:t xml:space="preserve">클래스, </w:t>
-      </w:r>
-      <w:proofErr w:type="spellStart"/>
+        <w:t>다형성</w:t>
+      </w:r>
+      <w:proofErr w:type="spellEnd"/>
       <w:r>
         <w:rPr>
           <w:rFonts w:asciiTheme="majorHAnsi" w:eastAsiaTheme="majorHAnsi" w:hAnsiTheme="majorHAnsi" w:cs="Arial Unicode MS" w:hint="eastAsia"/>
@@ -6179,9 +6192,8 @@
           <w:sz w:val="22"/>
           <w:szCs w:val="22"/>
         </w:rPr>
-        <w:t>다형성</w:t>
-      </w:r>
-      <w:proofErr w:type="spellEnd"/>
+        <w:t xml:space="preserve">, vector, </w:t>
+      </w:r>
       <w:r>
         <w:rPr>
           <w:rFonts w:asciiTheme="majorHAnsi" w:eastAsiaTheme="majorHAnsi" w:hAnsiTheme="majorHAnsi" w:cs="Arial Unicode MS" w:hint="eastAsia"/>
@@ -6189,8 +6201,22 @@
           <w:sz w:val="22"/>
           <w:szCs w:val="22"/>
         </w:rPr>
-        <w:t xml:space="preserve">, vector, </w:t>
-      </w:r>
+        <w:t>파일 입출력</w:t>
+      </w:r>
+    </w:p>
+    <w:p>
+      <w:pPr>
+        <w:widowControl/>
+        <w:wordWrap/>
+        <w:autoSpaceDE/>
+        <w:autoSpaceDN/>
+        <w:rPr>
+          <w:rFonts w:asciiTheme="majorHAnsi" w:eastAsiaTheme="majorHAnsi" w:hAnsiTheme="majorHAnsi" w:cs="Arial Unicode MS"/>
+          <w:bCs/>
+          <w:sz w:val="22"/>
+          <w:szCs w:val="22"/>
+        </w:rPr>
+      </w:pPr>
       <w:r>
         <w:rPr>
           <w:rFonts w:asciiTheme="majorHAnsi" w:eastAsiaTheme="majorHAnsi" w:hAnsiTheme="majorHAnsi" w:cs="Arial Unicode MS" w:hint="eastAsia"/>
@@ -6198,7 +6224,27 @@
           <w:sz w:val="22"/>
           <w:szCs w:val="22"/>
         </w:rPr>
-        <w:t>파일 입출력</w:t>
+        <w:t xml:space="preserve">- </w:t>
+      </w:r>
+      <w:proofErr w:type="spellStart"/>
+      <w:r>
+        <w:rPr>
+          <w:rFonts w:asciiTheme="majorHAnsi" w:eastAsiaTheme="majorHAnsi" w:hAnsiTheme="majorHAnsi" w:cs="Arial Unicode MS" w:hint="eastAsia"/>
+          <w:bCs/>
+          <w:sz w:val="22"/>
+          <w:szCs w:val="22"/>
+        </w:rPr>
+        <w:t>question.h</w:t>
+      </w:r>
+      <w:proofErr w:type="spellEnd"/>
+      <w:r>
+        <w:rPr>
+          <w:rFonts w:asciiTheme="majorHAnsi" w:eastAsiaTheme="majorHAnsi" w:hAnsiTheme="majorHAnsi" w:cs="Arial Unicode MS" w:hint="eastAsia"/>
+          <w:bCs/>
+          <w:sz w:val="22"/>
+          <w:szCs w:val="22"/>
+        </w:rPr>
+        <w:t xml:space="preserve"> 헤더파일</w:t>
       </w:r>
     </w:p>
     <w:p>
@@ -6221,9 +6267,8 @@
           <w:sz w:val="22"/>
           <w:szCs w:val="22"/>
         </w:rPr>
-        <w:t xml:space="preserve">- </w:t>
-      </w:r>
-      <w:proofErr w:type="spellStart"/>
+        <w:t xml:space="preserve">부모 클래스에 </w:t>
+      </w:r>
       <w:r>
         <w:rPr>
           <w:rFonts w:asciiTheme="majorHAnsi" w:eastAsiaTheme="majorHAnsi" w:hAnsiTheme="majorHAnsi" w:cs="Arial Unicode MS" w:hint="eastAsia"/>
@@ -6231,9 +6276,8 @@
           <w:sz w:val="22"/>
           <w:szCs w:val="22"/>
         </w:rPr>
-        <w:t>question.h</w:t>
-      </w:r>
-      <w:proofErr w:type="spellEnd"/>
+        <w:t xml:space="preserve">질문 벡터의 </w:t>
+      </w:r>
       <w:r>
         <w:rPr>
           <w:rFonts w:asciiTheme="majorHAnsi" w:eastAsiaTheme="majorHAnsi" w:hAnsiTheme="majorHAnsi" w:cs="Arial Unicode MS" w:hint="eastAsia"/>
@@ -6241,7 +6285,36 @@
           <w:sz w:val="22"/>
           <w:szCs w:val="22"/>
         </w:rPr>
-        <w:t xml:space="preserve"> 헤더파일</w:t>
+        <w:t xml:space="preserve">중복된 질문을 제거하기 위해 </w:t>
+      </w:r>
+      <w:proofErr w:type="spellStart"/>
+      <w:r>
+        <w:rPr>
+          <w:rFonts w:asciiTheme="majorHAnsi" w:eastAsiaTheme="majorHAnsi" w:hAnsiTheme="majorHAnsi" w:cs="Arial Unicode MS" w:hint="eastAsia"/>
+          <w:bCs/>
+          <w:sz w:val="22"/>
+          <w:szCs w:val="22"/>
+        </w:rPr>
+        <w:t>DeleteQuestion</w:t>
+      </w:r>
+      <w:proofErr w:type="spellEnd"/>
+      <w:r>
+        <w:rPr>
+          <w:rFonts w:asciiTheme="majorHAnsi" w:eastAsiaTheme="majorHAnsi" w:hAnsiTheme="majorHAnsi" w:cs="Arial Unicode MS" w:hint="eastAsia"/>
+          <w:bCs/>
+          <w:sz w:val="22"/>
+          <w:szCs w:val="22"/>
+        </w:rPr>
+        <w:t xml:space="preserve"> 가상 함수 선언</w:t>
+      </w:r>
+      <w:r>
+        <w:rPr>
+          <w:rFonts w:asciiTheme="majorHAnsi" w:eastAsiaTheme="majorHAnsi" w:hAnsiTheme="majorHAnsi" w:cs="Arial Unicode MS" w:hint="eastAsia"/>
+          <w:bCs/>
+          <w:sz w:val="22"/>
+          <w:szCs w:val="22"/>
+        </w:rPr>
+        <w:t>.</w:t>
       </w:r>
     </w:p>
     <w:p>
@@ -6251,76 +6324,6 @@
         <w:autoSpaceDE/>
         <w:autoSpaceDN/>
         <w:rPr>
-          <w:rFonts w:asciiTheme="majorHAnsi" w:eastAsiaTheme="majorHAnsi" w:hAnsiTheme="majorHAnsi" w:cs="Arial Unicode MS" w:hint="eastAsia"/>
-          <w:bCs/>
-          <w:sz w:val="22"/>
-          <w:szCs w:val="22"/>
-        </w:rPr>
-      </w:pPr>
-      <w:r>
-        <w:rPr>
-          <w:rFonts w:asciiTheme="majorHAnsi" w:eastAsiaTheme="majorHAnsi" w:hAnsiTheme="majorHAnsi" w:cs="Arial Unicode MS" w:hint="eastAsia"/>
-          <w:bCs/>
-          <w:sz w:val="22"/>
-          <w:szCs w:val="22"/>
-        </w:rPr>
-        <w:t xml:space="preserve">부모 클래스에 </w:t>
-      </w:r>
-      <w:r>
-        <w:rPr>
-          <w:rFonts w:asciiTheme="majorHAnsi" w:eastAsiaTheme="majorHAnsi" w:hAnsiTheme="majorHAnsi" w:cs="Arial Unicode MS" w:hint="eastAsia"/>
-          <w:bCs/>
-          <w:sz w:val="22"/>
-          <w:szCs w:val="22"/>
-        </w:rPr>
-        <w:t xml:space="preserve">질문 벡터의 </w:t>
-      </w:r>
-      <w:r>
-        <w:rPr>
-          <w:rFonts w:asciiTheme="majorHAnsi" w:eastAsiaTheme="majorHAnsi" w:hAnsiTheme="majorHAnsi" w:cs="Arial Unicode MS" w:hint="eastAsia"/>
-          <w:bCs/>
-          <w:sz w:val="22"/>
-          <w:szCs w:val="22"/>
-        </w:rPr>
-        <w:t xml:space="preserve">중복된 질문을 제거하기 위해 </w:t>
-      </w:r>
-      <w:proofErr w:type="spellStart"/>
-      <w:r>
-        <w:rPr>
-          <w:rFonts w:asciiTheme="majorHAnsi" w:eastAsiaTheme="majorHAnsi" w:hAnsiTheme="majorHAnsi" w:cs="Arial Unicode MS" w:hint="eastAsia"/>
-          <w:bCs/>
-          <w:sz w:val="22"/>
-          <w:szCs w:val="22"/>
-        </w:rPr>
-        <w:t>DeleteQuestion</w:t>
-      </w:r>
-      <w:proofErr w:type="spellEnd"/>
-      <w:r>
-        <w:rPr>
-          <w:rFonts w:asciiTheme="majorHAnsi" w:eastAsiaTheme="majorHAnsi" w:hAnsiTheme="majorHAnsi" w:cs="Arial Unicode MS" w:hint="eastAsia"/>
-          <w:bCs/>
-          <w:sz w:val="22"/>
-          <w:szCs w:val="22"/>
-        </w:rPr>
-        <w:t xml:space="preserve"> 가상 함수 선언</w:t>
-      </w:r>
-      <w:r>
-        <w:rPr>
-          <w:rFonts w:asciiTheme="majorHAnsi" w:eastAsiaTheme="majorHAnsi" w:hAnsiTheme="majorHAnsi" w:cs="Arial Unicode MS" w:hint="eastAsia"/>
-          <w:bCs/>
-          <w:sz w:val="22"/>
-          <w:szCs w:val="22"/>
-        </w:rPr>
-        <w:t>.</w:t>
-      </w:r>
-    </w:p>
-    <w:p>
-      <w:pPr>
-        <w:widowControl/>
-        <w:wordWrap/>
-        <w:autoSpaceDE/>
-        <w:autoSpaceDN/>
-        <w:rPr>
           <w:rFonts w:asciiTheme="majorHAnsi" w:eastAsiaTheme="majorHAnsi" w:hAnsiTheme="majorHAnsi" w:cs="Arial Unicode MS"/>
           <w:bCs/>
           <w:sz w:val="22"/>
@@ -6331,6 +6334,7 @@
         <w:rPr>
           <w:rFonts w:asciiTheme="majorHAnsi" w:eastAsiaTheme="majorHAnsi" w:hAnsiTheme="majorHAnsi" w:cs="Arial Unicode MS"/>
           <w:bCs/>
+          <w:noProof/>
           <w:sz w:val="22"/>
           <w:szCs w:val="22"/>
         </w:rPr>
@@ -6378,12 +6382,21 @@
         <w:autoSpaceDE/>
         <w:autoSpaceDN/>
         <w:rPr>
+          <w:rFonts w:asciiTheme="majorHAnsi" w:eastAsiaTheme="majorHAnsi" w:hAnsiTheme="majorHAnsi" w:cs="Arial Unicode MS"/>
+          <w:bCs/>
+          <w:sz w:val="22"/>
+          <w:szCs w:val="22"/>
+        </w:rPr>
+      </w:pPr>
+      <w:r>
+        <w:rPr>
           <w:rFonts w:asciiTheme="majorHAnsi" w:eastAsiaTheme="majorHAnsi" w:hAnsiTheme="majorHAnsi" w:cs="Arial Unicode MS" w:hint="eastAsia"/>
           <w:bCs/>
           <w:sz w:val="22"/>
           <w:szCs w:val="22"/>
         </w:rPr>
-      </w:pPr>
+        <w:t xml:space="preserve">GeneralQuestion 클래스의 </w:t>
+      </w:r>
       <w:r>
         <w:rPr>
           <w:rFonts w:asciiTheme="majorHAnsi" w:eastAsiaTheme="majorHAnsi" w:hAnsiTheme="majorHAnsi" w:cs="Arial Unicode MS" w:hint="eastAsia"/>
@@ -6391,7 +6404,7 @@
           <w:sz w:val="22"/>
           <w:szCs w:val="22"/>
         </w:rPr>
-        <w:t xml:space="preserve">GeneralQuestion 클래스의 </w:t>
+        <w:t xml:space="preserve">생성자로 </w:t>
       </w:r>
       <w:r>
         <w:rPr>
@@ -6400,8 +6413,9 @@
           <w:sz w:val="22"/>
           <w:szCs w:val="22"/>
         </w:rPr>
-        <w:t xml:space="preserve">생성자로 </w:t>
-      </w:r>
+        <w:t xml:space="preserve">questions와 </w:t>
+      </w:r>
+      <w:proofErr w:type="spellStart"/>
       <w:r>
         <w:rPr>
           <w:rFonts w:asciiTheme="majorHAnsi" w:eastAsiaTheme="majorHAnsi" w:hAnsiTheme="majorHAnsi" w:cs="Arial Unicode MS" w:hint="eastAsia"/>
@@ -6409,9 +6423,9 @@
           <w:sz w:val="22"/>
           <w:szCs w:val="22"/>
         </w:rPr>
-        <w:t xml:space="preserve">questions와 </w:t>
-      </w:r>
-      <w:proofErr w:type="spellStart"/>
+        <w:t>point_change</w:t>
+      </w:r>
+      <w:proofErr w:type="spellEnd"/>
       <w:r>
         <w:rPr>
           <w:rFonts w:asciiTheme="majorHAnsi" w:eastAsiaTheme="majorHAnsi" w:hAnsiTheme="majorHAnsi" w:cs="Arial Unicode MS" w:hint="eastAsia"/>
@@ -6419,9 +6433,8 @@
           <w:sz w:val="22"/>
           <w:szCs w:val="22"/>
         </w:rPr>
-        <w:t>point_change</w:t>
-      </w:r>
-      <w:proofErr w:type="spellEnd"/>
+        <w:t>를 초기화</w:t>
+      </w:r>
       <w:r>
         <w:rPr>
           <w:rFonts w:asciiTheme="majorHAnsi" w:eastAsiaTheme="majorHAnsi" w:hAnsiTheme="majorHAnsi" w:cs="Arial Unicode MS" w:hint="eastAsia"/>
@@ -6429,8 +6442,9 @@
           <w:sz w:val="22"/>
           <w:szCs w:val="22"/>
         </w:rPr>
-        <w:t>를 초기화</w:t>
-      </w:r>
+        <w:t xml:space="preserve">. </w:t>
+      </w:r>
+      <w:proofErr w:type="spellStart"/>
       <w:r>
         <w:rPr>
           <w:rFonts w:asciiTheme="majorHAnsi" w:eastAsiaTheme="majorHAnsi" w:hAnsiTheme="majorHAnsi" w:cs="Arial Unicode MS" w:hint="eastAsia"/>
@@ -6438,9 +6452,9 @@
           <w:sz w:val="22"/>
           <w:szCs w:val="22"/>
         </w:rPr>
-        <w:t xml:space="preserve">. </w:t>
-      </w:r>
-      <w:proofErr w:type="spellStart"/>
+        <w:t>DeleteQuestion</w:t>
+      </w:r>
+      <w:proofErr w:type="spellEnd"/>
       <w:r>
         <w:rPr>
           <w:rFonts w:asciiTheme="majorHAnsi" w:eastAsiaTheme="majorHAnsi" w:hAnsiTheme="majorHAnsi" w:cs="Arial Unicode MS" w:hint="eastAsia"/>
@@ -6448,9 +6462,9 @@
           <w:sz w:val="22"/>
           <w:szCs w:val="22"/>
         </w:rPr>
-        <w:t>DeleteQuestion</w:t>
-      </w:r>
-      <w:proofErr w:type="spellEnd"/>
+        <w:t xml:space="preserve">을 </w:t>
+      </w:r>
+      <w:proofErr w:type="spellStart"/>
       <w:r>
         <w:rPr>
           <w:rFonts w:asciiTheme="majorHAnsi" w:eastAsiaTheme="majorHAnsi" w:hAnsiTheme="majorHAnsi" w:cs="Arial Unicode MS" w:hint="eastAsia"/>
@@ -6458,9 +6472,9 @@
           <w:sz w:val="22"/>
           <w:szCs w:val="22"/>
         </w:rPr>
-        <w:t xml:space="preserve">을 </w:t>
-      </w:r>
-      <w:proofErr w:type="spellStart"/>
+        <w:t>오버라이딩하여</w:t>
+      </w:r>
+      <w:proofErr w:type="spellEnd"/>
       <w:r>
         <w:rPr>
           <w:rFonts w:asciiTheme="majorHAnsi" w:eastAsiaTheme="majorHAnsi" w:hAnsiTheme="majorHAnsi" w:cs="Arial Unicode MS" w:hint="eastAsia"/>
@@ -6468,9 +6482,8 @@
           <w:sz w:val="22"/>
           <w:szCs w:val="22"/>
         </w:rPr>
-        <w:t>오버라이딩하여</w:t>
-      </w:r>
-      <w:proofErr w:type="spellEnd"/>
+        <w:t xml:space="preserve"> </w:t>
+      </w:r>
       <w:r>
         <w:rPr>
           <w:rFonts w:asciiTheme="majorHAnsi" w:eastAsiaTheme="majorHAnsi" w:hAnsiTheme="majorHAnsi" w:cs="Arial Unicode MS" w:hint="eastAsia"/>
@@ -6478,7 +6491,7 @@
           <w:sz w:val="22"/>
           <w:szCs w:val="22"/>
         </w:rPr>
-        <w:t xml:space="preserve"> </w:t>
+        <w:t xml:space="preserve">매 질문마다 해당 질문에 해당하는 </w:t>
       </w:r>
       <w:r>
         <w:rPr>
@@ -6487,8 +6500,9 @@
           <w:sz w:val="22"/>
           <w:szCs w:val="22"/>
         </w:rPr>
-        <w:t xml:space="preserve">매 질문마다 해당 질문에 해당하는 </w:t>
-      </w:r>
+        <w:t xml:space="preserve">questions, </w:t>
+      </w:r>
+      <w:proofErr w:type="spellStart"/>
       <w:r>
         <w:rPr>
           <w:rFonts w:asciiTheme="majorHAnsi" w:eastAsiaTheme="majorHAnsi" w:hAnsiTheme="majorHAnsi" w:cs="Arial Unicode MS" w:hint="eastAsia"/>
@@ -6496,9 +6510,9 @@
           <w:sz w:val="22"/>
           <w:szCs w:val="22"/>
         </w:rPr>
-        <w:t xml:space="preserve">questions, </w:t>
-      </w:r>
-      <w:proofErr w:type="spellStart"/>
+        <w:t>point_change</w:t>
+      </w:r>
+      <w:proofErr w:type="spellEnd"/>
       <w:r>
         <w:rPr>
           <w:rFonts w:asciiTheme="majorHAnsi" w:eastAsiaTheme="majorHAnsi" w:hAnsiTheme="majorHAnsi" w:cs="Arial Unicode MS" w:hint="eastAsia"/>
@@ -6506,16 +6520,6 @@
           <w:sz w:val="22"/>
           <w:szCs w:val="22"/>
         </w:rPr>
-        <w:t>point_change</w:t>
-      </w:r>
-      <w:proofErr w:type="spellEnd"/>
-      <w:r>
-        <w:rPr>
-          <w:rFonts w:asciiTheme="majorHAnsi" w:eastAsiaTheme="majorHAnsi" w:hAnsiTheme="majorHAnsi" w:cs="Arial Unicode MS" w:hint="eastAsia"/>
-          <w:bCs/>
-          <w:sz w:val="22"/>
-          <w:szCs w:val="22"/>
-        </w:rPr>
         <w:t xml:space="preserve"> 행을 삭제하여 저장.</w:t>
       </w:r>
     </w:p>
@@ -6536,6 +6540,7 @@
         <w:rPr>
           <w:rFonts w:asciiTheme="majorHAnsi" w:eastAsiaTheme="majorHAnsi" w:hAnsiTheme="majorHAnsi" w:cs="Arial Unicode MS"/>
           <w:bCs/>
+          <w:noProof/>
           <w:sz w:val="24"/>
           <w:szCs w:val="24"/>
         </w:rPr>
@@ -6606,12 +6611,22 @@
         <w:autoSpaceDE/>
         <w:autoSpaceDN/>
         <w:rPr>
+          <w:rFonts w:asciiTheme="majorHAnsi" w:eastAsiaTheme="majorHAnsi" w:hAnsiTheme="majorHAnsi" w:cs="Arial Unicode MS"/>
+          <w:bCs/>
+          <w:sz w:val="22"/>
+          <w:szCs w:val="22"/>
+        </w:rPr>
+      </w:pPr>
+      <w:r>
+        <w:rPr>
           <w:rFonts w:asciiTheme="majorHAnsi" w:eastAsiaTheme="majorHAnsi" w:hAnsiTheme="majorHAnsi" w:cs="Arial Unicode MS" w:hint="eastAsia"/>
           <w:bCs/>
           <w:sz w:val="22"/>
           <w:szCs w:val="22"/>
         </w:rPr>
-      </w:pPr>
+        <w:lastRenderedPageBreak/>
+        <w:t xml:space="preserve">마찬가지로 </w:t>
+      </w:r>
       <w:r>
         <w:rPr>
           <w:rFonts w:asciiTheme="majorHAnsi" w:eastAsiaTheme="majorHAnsi" w:hAnsiTheme="majorHAnsi" w:cs="Arial Unicode MS" w:hint="eastAsia"/>
@@ -6619,9 +6634,9 @@
           <w:sz w:val="22"/>
           <w:szCs w:val="22"/>
         </w:rPr>
-        <w:lastRenderedPageBreak/>
-        <w:t xml:space="preserve">마찬가지로 </w:t>
-      </w:r>
+        <w:t xml:space="preserve">SpecialQuestion의 생성자에서 questions와 </w:t>
+      </w:r>
+      <w:proofErr w:type="spellStart"/>
       <w:r>
         <w:rPr>
           <w:rFonts w:asciiTheme="majorHAnsi" w:eastAsiaTheme="majorHAnsi" w:hAnsiTheme="majorHAnsi" w:cs="Arial Unicode MS" w:hint="eastAsia"/>
@@ -6629,9 +6644,9 @@
           <w:sz w:val="22"/>
           <w:szCs w:val="22"/>
         </w:rPr>
-        <w:t xml:space="preserve">SpecialQuestion의 생성자에서 questions와 </w:t>
-      </w:r>
-      <w:proofErr w:type="spellStart"/>
+        <w:t>point_change_list</w:t>
+      </w:r>
+      <w:proofErr w:type="spellEnd"/>
       <w:r>
         <w:rPr>
           <w:rFonts w:asciiTheme="majorHAnsi" w:eastAsiaTheme="majorHAnsi" w:hAnsiTheme="majorHAnsi" w:cs="Arial Unicode MS" w:hint="eastAsia"/>
@@ -6639,9 +6654,8 @@
           <w:sz w:val="22"/>
           <w:szCs w:val="22"/>
         </w:rPr>
-        <w:t>point_change_list</w:t>
-      </w:r>
-      <w:proofErr w:type="spellEnd"/>
+        <w:t xml:space="preserve"> 초기화. </w:t>
+      </w:r>
       <w:r>
         <w:rPr>
           <w:rFonts w:asciiTheme="majorHAnsi" w:eastAsiaTheme="majorHAnsi" w:hAnsiTheme="majorHAnsi" w:cs="Arial Unicode MS" w:hint="eastAsia"/>
@@ -6649,8 +6663,9 @@
           <w:sz w:val="22"/>
           <w:szCs w:val="22"/>
         </w:rPr>
-        <w:t xml:space="preserve"> 초기화. </w:t>
-      </w:r>
+        <w:t xml:space="preserve">뒤에 _list가 붙은 이유는 </w:t>
+      </w:r>
+      <w:proofErr w:type="spellStart"/>
       <w:r>
         <w:rPr>
           <w:rFonts w:asciiTheme="majorHAnsi" w:eastAsiaTheme="majorHAnsi" w:hAnsiTheme="majorHAnsi" w:cs="Arial Unicode MS" w:hint="eastAsia"/>
@@ -6658,9 +6673,9 @@
           <w:sz w:val="22"/>
           <w:szCs w:val="22"/>
         </w:rPr>
-        <w:t xml:space="preserve">뒤에 _list가 붙은 이유는 </w:t>
-      </w:r>
-      <w:proofErr w:type="spellStart"/>
+        <w:t>GetQuestions</w:t>
+      </w:r>
+      <w:proofErr w:type="spellEnd"/>
       <w:r>
         <w:rPr>
           <w:rFonts w:asciiTheme="majorHAnsi" w:eastAsiaTheme="majorHAnsi" w:hAnsiTheme="majorHAnsi" w:cs="Arial Unicode MS" w:hint="eastAsia"/>
@@ -6668,9 +6683,8 @@
           <w:sz w:val="22"/>
           <w:szCs w:val="22"/>
         </w:rPr>
-        <w:t>GetQuestions</w:t>
-      </w:r>
-      <w:proofErr w:type="spellEnd"/>
+        <w:t xml:space="preserve">에서 </w:t>
+      </w:r>
       <w:r>
         <w:rPr>
           <w:rFonts w:asciiTheme="majorHAnsi" w:eastAsiaTheme="majorHAnsi" w:hAnsiTheme="majorHAnsi" w:cs="Arial Unicode MS" w:hint="eastAsia"/>
@@ -6678,7 +6692,7 @@
           <w:sz w:val="22"/>
           <w:szCs w:val="22"/>
         </w:rPr>
-        <w:t xml:space="preserve">에서 </w:t>
+        <w:t>questions의 5번 인덱스인 conditio</w:t>
       </w:r>
       <w:r>
         <w:rPr>
@@ -6687,7 +6701,7 @@
           <w:sz w:val="22"/>
           <w:szCs w:val="22"/>
         </w:rPr>
-        <w:t>questions의 5번 인덱스인 conditio</w:t>
+        <w:t>n에 따른</w:t>
       </w:r>
       <w:r>
         <w:rPr>
@@ -6696,7 +6710,7 @@
           <w:sz w:val="22"/>
           <w:szCs w:val="22"/>
         </w:rPr>
-        <w:t>n에 따른</w:t>
+        <w:t xml:space="preserve"> 특수</w:t>
       </w:r>
       <w:r>
         <w:rPr>
@@ -6705,7 +6719,7 @@
           <w:sz w:val="22"/>
           <w:szCs w:val="22"/>
         </w:rPr>
-        <w:t xml:space="preserve"> 특수</w:t>
+        <w:t xml:space="preserve"> </w:t>
       </w:r>
       <w:r>
         <w:rPr>
@@ -6714,7 +6728,7 @@
           <w:sz w:val="22"/>
           <w:szCs w:val="22"/>
         </w:rPr>
-        <w:t xml:space="preserve"> </w:t>
+        <w:t xml:space="preserve">질문을 반환하고, 그 질문 </w:t>
       </w:r>
       <w:r>
         <w:rPr>
@@ -6723,7 +6737,7 @@
           <w:sz w:val="22"/>
           <w:szCs w:val="22"/>
         </w:rPr>
-        <w:t xml:space="preserve">질문을 반환하고, 그 질문 </w:t>
+        <w:t>리스트에 맞는 포인트 변화량 리스트를 저장</w:t>
       </w:r>
       <w:r>
         <w:rPr>
@@ -6732,8 +6746,9 @@
           <w:sz w:val="22"/>
           <w:szCs w:val="22"/>
         </w:rPr>
-        <w:t>리스트에 맞는 포인트 변화량 리스트를 저장</w:t>
-      </w:r>
+        <w:t xml:space="preserve"> </w:t>
+      </w:r>
+      <w:proofErr w:type="spellStart"/>
       <w:r>
         <w:rPr>
           <w:rFonts w:asciiTheme="majorHAnsi" w:eastAsiaTheme="majorHAnsi" w:hAnsiTheme="majorHAnsi" w:cs="Arial Unicode MS" w:hint="eastAsia"/>
@@ -6741,9 +6756,8 @@
           <w:sz w:val="22"/>
           <w:szCs w:val="22"/>
         </w:rPr>
-        <w:t xml:space="preserve"> </w:t>
-      </w:r>
-      <w:proofErr w:type="spellStart"/>
+        <w:t>해야</w:t>
+      </w:r>
       <w:r>
         <w:rPr>
           <w:rFonts w:asciiTheme="majorHAnsi" w:eastAsiaTheme="majorHAnsi" w:hAnsiTheme="majorHAnsi" w:cs="Arial Unicode MS" w:hint="eastAsia"/>
@@ -6751,8 +6765,9 @@
           <w:sz w:val="22"/>
           <w:szCs w:val="22"/>
         </w:rPr>
-        <w:t>해야</w:t>
-      </w:r>
+        <w:t>한다</w:t>
+      </w:r>
+      <w:proofErr w:type="spellEnd"/>
       <w:r>
         <w:rPr>
           <w:rFonts w:asciiTheme="majorHAnsi" w:eastAsiaTheme="majorHAnsi" w:hAnsiTheme="majorHAnsi" w:cs="Arial Unicode MS" w:hint="eastAsia"/>
@@ -6760,9 +6775,8 @@
           <w:sz w:val="22"/>
           <w:szCs w:val="22"/>
         </w:rPr>
-        <w:t>한다</w:t>
-      </w:r>
-      <w:proofErr w:type="spellEnd"/>
+        <w:t xml:space="preserve">. </w:t>
+      </w:r>
       <w:r>
         <w:rPr>
           <w:rFonts w:asciiTheme="majorHAnsi" w:eastAsiaTheme="majorHAnsi" w:hAnsiTheme="majorHAnsi" w:cs="Arial Unicode MS" w:hint="eastAsia"/>
@@ -6770,8 +6784,9 @@
           <w:sz w:val="22"/>
           <w:szCs w:val="22"/>
         </w:rPr>
-        <w:t xml:space="preserve">. </w:t>
-      </w:r>
+        <w:t xml:space="preserve">메인에서 </w:t>
+      </w:r>
+      <w:proofErr w:type="spellStart"/>
       <w:r>
         <w:rPr>
           <w:rFonts w:asciiTheme="majorHAnsi" w:eastAsiaTheme="majorHAnsi" w:hAnsiTheme="majorHAnsi" w:cs="Arial Unicode MS" w:hint="eastAsia"/>
@@ -6779,9 +6794,9 @@
           <w:sz w:val="22"/>
           <w:szCs w:val="22"/>
         </w:rPr>
-        <w:t xml:space="preserve">메인에서 </w:t>
-      </w:r>
-      <w:proofErr w:type="spellStart"/>
+        <w:t>point_change</w:t>
+      </w:r>
+      <w:proofErr w:type="spellEnd"/>
       <w:r>
         <w:rPr>
           <w:rFonts w:asciiTheme="majorHAnsi" w:eastAsiaTheme="majorHAnsi" w:hAnsiTheme="majorHAnsi" w:cs="Arial Unicode MS" w:hint="eastAsia"/>
@@ -6789,9 +6804,8 @@
           <w:sz w:val="22"/>
           <w:szCs w:val="22"/>
         </w:rPr>
-        <w:t>point_change</w:t>
-      </w:r>
-      <w:proofErr w:type="spellEnd"/>
+        <w:t>라는 변수명으로 접근하고 있으므로</w:t>
+      </w:r>
       <w:r>
         <w:rPr>
           <w:rFonts w:asciiTheme="majorHAnsi" w:eastAsiaTheme="majorHAnsi" w:hAnsiTheme="majorHAnsi" w:cs="Arial Unicode MS" w:hint="eastAsia"/>
@@ -6799,7 +6813,7 @@
           <w:sz w:val="22"/>
           <w:szCs w:val="22"/>
         </w:rPr>
-        <w:t>라는 변수명으로 접근하고 있으므로</w:t>
+        <w:t xml:space="preserve"> </w:t>
       </w:r>
       <w:r>
         <w:rPr>
@@ -6808,7 +6822,7 @@
           <w:sz w:val="22"/>
           <w:szCs w:val="22"/>
         </w:rPr>
-        <w:t xml:space="preserve"> </w:t>
+        <w:t xml:space="preserve">초기화를 </w:t>
       </w:r>
       <w:r>
         <w:rPr>
@@ -6817,8 +6831,9 @@
           <w:sz w:val="22"/>
           <w:szCs w:val="22"/>
         </w:rPr>
-        <w:t xml:space="preserve">초기화를 </w:t>
-      </w:r>
+        <w:t xml:space="preserve">SpecialQuestion의 필드인 </w:t>
+      </w:r>
+      <w:proofErr w:type="spellStart"/>
       <w:r>
         <w:rPr>
           <w:rFonts w:asciiTheme="majorHAnsi" w:eastAsiaTheme="majorHAnsi" w:hAnsiTheme="majorHAnsi" w:cs="Arial Unicode MS" w:hint="eastAsia"/>
@@ -6826,9 +6841,9 @@
           <w:sz w:val="22"/>
           <w:szCs w:val="22"/>
         </w:rPr>
-        <w:t xml:space="preserve">SpecialQuestion의 필드인 </w:t>
-      </w:r>
-      <w:proofErr w:type="spellStart"/>
+        <w:t>point_change_list</w:t>
+      </w:r>
+      <w:proofErr w:type="spellEnd"/>
       <w:r>
         <w:rPr>
           <w:rFonts w:asciiTheme="majorHAnsi" w:eastAsiaTheme="majorHAnsi" w:hAnsiTheme="majorHAnsi" w:cs="Arial Unicode MS" w:hint="eastAsia"/>
@@ -6836,9 +6851,8 @@
           <w:sz w:val="22"/>
           <w:szCs w:val="22"/>
         </w:rPr>
-        <w:t>point_change_list</w:t>
-      </w:r>
-      <w:proofErr w:type="spellEnd"/>
+        <w:t>로 한다.</w:t>
+      </w:r>
       <w:r>
         <w:rPr>
           <w:rFonts w:asciiTheme="majorHAnsi" w:eastAsiaTheme="majorHAnsi" w:hAnsiTheme="majorHAnsi" w:cs="Arial Unicode MS" w:hint="eastAsia"/>
@@ -6846,8 +6860,9 @@
           <w:sz w:val="22"/>
           <w:szCs w:val="22"/>
         </w:rPr>
-        <w:t>로 한다.</w:t>
-      </w:r>
+        <w:t xml:space="preserve"> 삭제 함수 </w:t>
+      </w:r>
+      <w:proofErr w:type="spellStart"/>
       <w:r>
         <w:rPr>
           <w:rFonts w:asciiTheme="majorHAnsi" w:eastAsiaTheme="majorHAnsi" w:hAnsiTheme="majorHAnsi" w:cs="Arial Unicode MS" w:hint="eastAsia"/>
@@ -6855,9 +6870,9 @@
           <w:sz w:val="22"/>
           <w:szCs w:val="22"/>
         </w:rPr>
-        <w:t xml:space="preserve"> 삭제 함수 </w:t>
-      </w:r>
-      <w:proofErr w:type="spellStart"/>
+        <w:t>DeleteQuestion</w:t>
+      </w:r>
+      <w:proofErr w:type="spellEnd"/>
       <w:r>
         <w:rPr>
           <w:rFonts w:asciiTheme="majorHAnsi" w:eastAsiaTheme="majorHAnsi" w:hAnsiTheme="majorHAnsi" w:cs="Arial Unicode MS" w:hint="eastAsia"/>
@@ -6865,9 +6880,8 @@
           <w:sz w:val="22"/>
           <w:szCs w:val="22"/>
         </w:rPr>
-        <w:t>DeleteQuestion</w:t>
-      </w:r>
-      <w:proofErr w:type="spellEnd"/>
+        <w:t xml:space="preserve">은 </w:t>
+      </w:r>
       <w:r>
         <w:rPr>
           <w:rFonts w:asciiTheme="majorHAnsi" w:eastAsiaTheme="majorHAnsi" w:hAnsiTheme="majorHAnsi" w:cs="Arial Unicode MS" w:hint="eastAsia"/>
@@ -6875,15 +6889,6 @@
           <w:sz w:val="22"/>
           <w:szCs w:val="22"/>
         </w:rPr>
-        <w:t xml:space="preserve">은 </w:t>
-      </w:r>
-      <w:r>
-        <w:rPr>
-          <w:rFonts w:asciiTheme="majorHAnsi" w:eastAsiaTheme="majorHAnsi" w:hAnsiTheme="majorHAnsi" w:cs="Arial Unicode MS" w:hint="eastAsia"/>
-          <w:bCs/>
-          <w:sz w:val="22"/>
-          <w:szCs w:val="22"/>
-        </w:rPr>
         <w:t>GeneralQuestion과 같다.</w:t>
       </w:r>
     </w:p>
@@ -6904,6 +6909,7 @@
         <w:rPr>
           <w:rFonts w:asciiTheme="majorHAnsi" w:eastAsiaTheme="majorHAnsi" w:hAnsiTheme="majorHAnsi" w:cs="Arial Unicode MS"/>
           <w:bCs/>
+          <w:noProof/>
           <w:sz w:val="24"/>
           <w:szCs w:val="24"/>
         </w:rPr>
@@ -6951,20 +6957,39 @@
         <w:autoSpaceDE/>
         <w:autoSpaceDN/>
         <w:rPr>
+          <w:rFonts w:asciiTheme="majorHAnsi" w:eastAsiaTheme="majorHAnsi" w:hAnsiTheme="majorHAnsi" w:cs="Arial Unicode MS"/>
+          <w:bCs/>
+          <w:sz w:val="22"/>
+          <w:szCs w:val="22"/>
+        </w:rPr>
+      </w:pPr>
+      <w:r>
+        <w:rPr>
+          <w:rFonts w:asciiTheme="majorHAnsi" w:eastAsiaTheme="majorHAnsi" w:hAnsiTheme="majorHAnsi" w:cs="Arial Unicode MS"/>
+          <w:bCs/>
+          <w:sz w:val="24"/>
+          <w:szCs w:val="24"/>
+        </w:rPr>
+        <w:br w:type="page"/>
+      </w:r>
+      <w:r>
+        <w:rPr>
           <w:rFonts w:asciiTheme="majorHAnsi" w:eastAsiaTheme="majorHAnsi" w:hAnsiTheme="majorHAnsi" w:cs="Arial Unicode MS" w:hint="eastAsia"/>
           <w:bCs/>
           <w:sz w:val="22"/>
           <w:szCs w:val="22"/>
         </w:rPr>
-      </w:pPr>
+        <w:lastRenderedPageBreak/>
+        <w:t>-</w:t>
+      </w:r>
       <w:r>
         <w:rPr>
           <w:rFonts w:asciiTheme="majorHAnsi" w:eastAsiaTheme="majorHAnsi" w:hAnsiTheme="majorHAnsi" w:cs="Arial Unicode MS"/>
           <w:bCs/>
-          <w:sz w:val="24"/>
-          <w:szCs w:val="24"/>
-        </w:rPr>
-        <w:br w:type="page"/>
+          <w:sz w:val="22"/>
+          <w:szCs w:val="22"/>
+        </w:rPr>
+        <w:t xml:space="preserve"> </w:t>
       </w:r>
       <w:r>
         <w:rPr>
@@ -6973,18 +6998,31 @@
           <w:sz w:val="22"/>
           <w:szCs w:val="22"/>
         </w:rPr>
-        <w:lastRenderedPageBreak/>
-        <w:t>-</w:t>
-      </w:r>
-      <w:r>
+        <w:t>메인 코드</w:t>
+      </w:r>
+      <w:r>
+        <w:rPr>
+          <w:rFonts w:asciiTheme="majorHAnsi" w:eastAsiaTheme="majorHAnsi" w:hAnsiTheme="majorHAnsi" w:cs="Arial Unicode MS" w:hint="eastAsia"/>
+          <w:bCs/>
+          <w:sz w:val="22"/>
+          <w:szCs w:val="22"/>
+        </w:rPr>
+        <w:t xml:space="preserve"> (project.cpp)</w:t>
+      </w:r>
+    </w:p>
+    <w:p>
+      <w:pPr>
+        <w:widowControl/>
+        <w:wordWrap/>
+        <w:autoSpaceDE/>
+        <w:autoSpaceDN/>
         <w:rPr>
           <w:rFonts w:asciiTheme="majorHAnsi" w:eastAsiaTheme="majorHAnsi" w:hAnsiTheme="majorHAnsi" w:cs="Arial Unicode MS"/>
           <w:bCs/>
           <w:sz w:val="22"/>
           <w:szCs w:val="22"/>
         </w:rPr>
-        <w:t xml:space="preserve"> </w:t>
-      </w:r>
+      </w:pPr>
       <w:r>
         <w:rPr>
           <w:rFonts w:asciiTheme="majorHAnsi" w:eastAsiaTheme="majorHAnsi" w:hAnsiTheme="majorHAnsi" w:cs="Arial Unicode MS" w:hint="eastAsia"/>
@@ -6992,7 +7030,7 @@
           <w:sz w:val="22"/>
           <w:szCs w:val="22"/>
         </w:rPr>
-        <w:t>메인 코드</w:t>
+        <w:t xml:space="preserve">질문이 나올 때마다 </w:t>
       </w:r>
       <w:r>
         <w:rPr>
@@ -7001,7 +7039,61 @@
           <w:sz w:val="22"/>
           <w:szCs w:val="22"/>
         </w:rPr>
-        <w:t xml:space="preserve"> (project.cpp)</w:t>
+        <w:t xml:space="preserve">객체를 새로 생성하므로 </w:t>
+      </w:r>
+      <w:r>
+        <w:rPr>
+          <w:rFonts w:asciiTheme="majorHAnsi" w:eastAsiaTheme="majorHAnsi" w:hAnsiTheme="majorHAnsi" w:cs="Arial Unicode MS" w:hint="eastAsia"/>
+          <w:bCs/>
+          <w:sz w:val="22"/>
+          <w:szCs w:val="22"/>
+        </w:rPr>
+        <w:t>while문 밖에</w:t>
+      </w:r>
+      <w:r>
+        <w:rPr>
+          <w:rFonts w:asciiTheme="majorHAnsi" w:eastAsiaTheme="majorHAnsi" w:hAnsiTheme="majorHAnsi" w:cs="Arial Unicode MS" w:hint="eastAsia"/>
+          <w:bCs/>
+          <w:sz w:val="22"/>
+          <w:szCs w:val="22"/>
+        </w:rPr>
+        <w:t xml:space="preserve">서 </w:t>
+      </w:r>
+      <w:r>
+        <w:rPr>
+          <w:rFonts w:asciiTheme="majorHAnsi" w:eastAsiaTheme="majorHAnsi" w:hAnsiTheme="majorHAnsi" w:cs="Arial Unicode MS" w:hint="eastAsia"/>
+          <w:bCs/>
+          <w:sz w:val="22"/>
+          <w:szCs w:val="22"/>
+        </w:rPr>
+        <w:t xml:space="preserve">객체 변수를 선언하여 </w:t>
+      </w:r>
+      <w:r>
+        <w:rPr>
+          <w:rFonts w:asciiTheme="majorHAnsi" w:eastAsiaTheme="majorHAnsi" w:hAnsiTheme="majorHAnsi" w:cs="Arial Unicode MS" w:hint="eastAsia"/>
+          <w:bCs/>
+          <w:sz w:val="22"/>
+          <w:szCs w:val="22"/>
+        </w:rPr>
+        <w:t>질문 삭제</w:t>
+      </w:r>
+      <w:r>
+        <w:rPr>
+          <w:rFonts w:asciiTheme="majorHAnsi" w:eastAsiaTheme="majorHAnsi" w:hAnsiTheme="majorHAnsi" w:cs="Arial Unicode MS" w:hint="eastAsia"/>
+          <w:bCs/>
+          <w:sz w:val="22"/>
+          <w:szCs w:val="22"/>
+        </w:rPr>
+        <w:t xml:space="preserve"> 및 저장을</w:t>
+      </w:r>
+      <w:r>
+        <w:rPr>
+          <w:rFonts w:asciiTheme="majorHAnsi" w:eastAsiaTheme="majorHAnsi" w:hAnsiTheme="majorHAnsi" w:cs="Arial Unicode MS" w:hint="eastAsia"/>
+          <w:bCs/>
+          <w:sz w:val="22"/>
+          <w:szCs w:val="22"/>
+        </w:rPr>
+        <w:t xml:space="preserve"> 위한 발판 마련</w:t>
       </w:r>
     </w:p>
     <w:p>
@@ -7011,92 +7103,6 @@
         <w:autoSpaceDE/>
         <w:autoSpaceDN/>
         <w:rPr>
-          <w:rFonts w:asciiTheme="majorHAnsi" w:eastAsiaTheme="majorHAnsi" w:hAnsiTheme="majorHAnsi" w:cs="Arial Unicode MS" w:hint="eastAsia"/>
-          <w:bCs/>
-          <w:sz w:val="22"/>
-          <w:szCs w:val="22"/>
-        </w:rPr>
-      </w:pPr>
-      <w:r>
-        <w:rPr>
-          <w:rFonts w:asciiTheme="majorHAnsi" w:eastAsiaTheme="majorHAnsi" w:hAnsiTheme="majorHAnsi" w:cs="Arial Unicode MS" w:hint="eastAsia"/>
-          <w:bCs/>
-          <w:sz w:val="22"/>
-          <w:szCs w:val="22"/>
-        </w:rPr>
-        <w:t xml:space="preserve">질문이 나올 때마다 </w:t>
-      </w:r>
-      <w:r>
-        <w:rPr>
-          <w:rFonts w:asciiTheme="majorHAnsi" w:eastAsiaTheme="majorHAnsi" w:hAnsiTheme="majorHAnsi" w:cs="Arial Unicode MS" w:hint="eastAsia"/>
-          <w:bCs/>
-          <w:sz w:val="22"/>
-          <w:szCs w:val="22"/>
-        </w:rPr>
-        <w:t xml:space="preserve">객체를 새로 생성하므로 </w:t>
-      </w:r>
-      <w:r>
-        <w:rPr>
-          <w:rFonts w:asciiTheme="majorHAnsi" w:eastAsiaTheme="majorHAnsi" w:hAnsiTheme="majorHAnsi" w:cs="Arial Unicode MS" w:hint="eastAsia"/>
-          <w:bCs/>
-          <w:sz w:val="22"/>
-          <w:szCs w:val="22"/>
-        </w:rPr>
-        <w:t>while문 밖에</w:t>
-      </w:r>
-      <w:r>
-        <w:rPr>
-          <w:rFonts w:asciiTheme="majorHAnsi" w:eastAsiaTheme="majorHAnsi" w:hAnsiTheme="majorHAnsi" w:cs="Arial Unicode MS" w:hint="eastAsia"/>
-          <w:bCs/>
-          <w:sz w:val="22"/>
-          <w:szCs w:val="22"/>
-        </w:rPr>
-        <w:t xml:space="preserve">서 </w:t>
-      </w:r>
-      <w:r>
-        <w:rPr>
-          <w:rFonts w:asciiTheme="majorHAnsi" w:eastAsiaTheme="majorHAnsi" w:hAnsiTheme="majorHAnsi" w:cs="Arial Unicode MS" w:hint="eastAsia"/>
-          <w:bCs/>
-          <w:sz w:val="22"/>
-          <w:szCs w:val="22"/>
-        </w:rPr>
-        <w:t xml:space="preserve">객체 변수를 선언하여 </w:t>
-      </w:r>
-      <w:r>
-        <w:rPr>
-          <w:rFonts w:asciiTheme="majorHAnsi" w:eastAsiaTheme="majorHAnsi" w:hAnsiTheme="majorHAnsi" w:cs="Arial Unicode MS" w:hint="eastAsia"/>
-          <w:bCs/>
-          <w:sz w:val="22"/>
-          <w:szCs w:val="22"/>
-        </w:rPr>
-        <w:t>질문 삭제</w:t>
-      </w:r>
-      <w:r>
-        <w:rPr>
-          <w:rFonts w:asciiTheme="majorHAnsi" w:eastAsiaTheme="majorHAnsi" w:hAnsiTheme="majorHAnsi" w:cs="Arial Unicode MS" w:hint="eastAsia"/>
-          <w:bCs/>
-          <w:sz w:val="22"/>
-          <w:szCs w:val="22"/>
-        </w:rPr>
-        <w:t xml:space="preserve"> 및 저장을</w:t>
-      </w:r>
-      <w:r>
-        <w:rPr>
-          <w:rFonts w:asciiTheme="majorHAnsi" w:eastAsiaTheme="majorHAnsi" w:hAnsiTheme="majorHAnsi" w:cs="Arial Unicode MS" w:hint="eastAsia"/>
-          <w:bCs/>
-          <w:sz w:val="22"/>
-          <w:szCs w:val="22"/>
-        </w:rPr>
-        <w:t xml:space="preserve"> 위한 발판 마련</w:t>
-      </w:r>
-    </w:p>
-    <w:p>
-      <w:pPr>
-        <w:widowControl/>
-        <w:wordWrap/>
-        <w:autoSpaceDE/>
-        <w:autoSpaceDN/>
-        <w:rPr>
           <w:rFonts w:asciiTheme="majorHAnsi" w:eastAsiaTheme="majorHAnsi" w:hAnsiTheme="majorHAnsi" w:cs="Arial Unicode MS"/>
           <w:bCs/>
           <w:sz w:val="22"/>
@@ -7107,6 +7113,7 @@
         <w:rPr>
           <w:rFonts w:asciiTheme="majorHAnsi" w:eastAsiaTheme="majorHAnsi" w:hAnsiTheme="majorHAnsi" w:cs="Arial Unicode MS"/>
           <w:bCs/>
+          <w:noProof/>
           <w:sz w:val="22"/>
           <w:szCs w:val="22"/>
         </w:rPr>
@@ -7154,12 +7161,21 @@
         <w:autoSpaceDE/>
         <w:autoSpaceDN/>
         <w:rPr>
+          <w:rFonts w:asciiTheme="majorHAnsi" w:eastAsiaTheme="majorHAnsi" w:hAnsiTheme="majorHAnsi" w:cs="Arial Unicode MS"/>
+          <w:bCs/>
+          <w:sz w:val="22"/>
+          <w:szCs w:val="22"/>
+        </w:rPr>
+      </w:pPr>
+      <w:r>
+        <w:rPr>
           <w:rFonts w:asciiTheme="majorHAnsi" w:eastAsiaTheme="majorHAnsi" w:hAnsiTheme="majorHAnsi" w:cs="Arial Unicode MS" w:hint="eastAsia"/>
           <w:bCs/>
           <w:sz w:val="22"/>
           <w:szCs w:val="22"/>
         </w:rPr>
-      </w:pPr>
+        <w:t xml:space="preserve">중복 질문이 계속 삭제되므로 </w:t>
+      </w:r>
       <w:r>
         <w:rPr>
           <w:rFonts w:asciiTheme="majorHAnsi" w:eastAsiaTheme="majorHAnsi" w:hAnsiTheme="majorHAnsi" w:cs="Arial Unicode MS" w:hint="eastAsia"/>
@@ -7167,7 +7183,7 @@
           <w:sz w:val="22"/>
           <w:szCs w:val="22"/>
         </w:rPr>
-        <w:t xml:space="preserve">중복 질문이 계속 삭제되므로 </w:t>
+        <w:t xml:space="preserve">condition에 따라 </w:t>
       </w:r>
       <w:r>
         <w:rPr>
@@ -7176,7 +7192,7 @@
           <w:sz w:val="22"/>
           <w:szCs w:val="22"/>
         </w:rPr>
-        <w:t xml:space="preserve">condition에 따라 </w:t>
+        <w:t xml:space="preserve">general_question과 special_question 객체의 </w:t>
       </w:r>
       <w:r>
         <w:rPr>
@@ -7185,7 +7201,7 @@
           <w:sz w:val="22"/>
           <w:szCs w:val="22"/>
         </w:rPr>
-        <w:t xml:space="preserve">general_question과 special_question 객체의 </w:t>
+        <w:t>questions</w:t>
       </w:r>
       <w:r>
         <w:rPr>
@@ -7194,7 +7210,7 @@
           <w:sz w:val="22"/>
           <w:szCs w:val="22"/>
         </w:rPr>
-        <w:t>questions</w:t>
+        <w:t xml:space="preserve">가 </w:t>
       </w:r>
       <w:r>
         <w:rPr>
@@ -7203,7 +7219,7 @@
           <w:sz w:val="22"/>
           <w:szCs w:val="22"/>
         </w:rPr>
-        <w:t xml:space="preserve">가 </w:t>
+        <w:t>비어 있는지</w:t>
       </w:r>
       <w:r>
         <w:rPr>
@@ -7212,7 +7228,7 @@
           <w:sz w:val="22"/>
           <w:szCs w:val="22"/>
         </w:rPr>
-        <w:t>비어 있는지</w:t>
+        <w:t xml:space="preserve"> </w:t>
       </w:r>
       <w:r>
         <w:rPr>
@@ -7221,7 +7237,7 @@
           <w:sz w:val="22"/>
           <w:szCs w:val="22"/>
         </w:rPr>
-        <w:t xml:space="preserve"> </w:t>
+        <w:t>유효성 검사.</w:t>
       </w:r>
       <w:r>
         <w:rPr>
@@ -7230,7 +7246,7 @@
           <w:sz w:val="22"/>
           <w:szCs w:val="22"/>
         </w:rPr>
-        <w:t>유효성 검사.</w:t>
+        <w:t xml:space="preserve"> </w:t>
       </w:r>
       <w:r>
         <w:rPr>
@@ -7239,7 +7255,7 @@
           <w:sz w:val="22"/>
           <w:szCs w:val="22"/>
         </w:rPr>
-        <w:t xml:space="preserve"> </w:t>
+        <w:t xml:space="preserve">이후 조건에 맞는 </w:t>
       </w:r>
       <w:r>
         <w:rPr>
@@ -7248,7 +7264,7 @@
           <w:sz w:val="22"/>
           <w:szCs w:val="22"/>
         </w:rPr>
-        <w:t xml:space="preserve">이후 조건에 맞는 </w:t>
+        <w:t>객체를 question 포인터에 저장</w:t>
       </w:r>
       <w:r>
         <w:rPr>
@@ -7257,15 +7273,6 @@
           <w:sz w:val="22"/>
           <w:szCs w:val="22"/>
         </w:rPr>
-        <w:t>객체를 question 포인터에 저장</w:t>
-      </w:r>
-      <w:r>
-        <w:rPr>
-          <w:rFonts w:asciiTheme="majorHAnsi" w:eastAsiaTheme="majorHAnsi" w:hAnsiTheme="majorHAnsi" w:cs="Arial Unicode MS" w:hint="eastAsia"/>
-          <w:bCs/>
-          <w:sz w:val="22"/>
-          <w:szCs w:val="22"/>
-        </w:rPr>
         <w:t>.</w:t>
       </w:r>
     </w:p>
@@ -7276,16 +7283,17 @@
         <w:autoSpaceDE/>
         <w:autoSpaceDN/>
         <w:rPr>
-          <w:rFonts w:asciiTheme="majorHAnsi" w:eastAsiaTheme="majorHAnsi" w:hAnsiTheme="majorHAnsi" w:cs="Arial Unicode MS" w:hint="eastAsia"/>
-          <w:bCs/>
-          <w:sz w:val="24"/>
-          <w:szCs w:val="24"/>
-        </w:rPr>
-      </w:pPr>
-      <w:r>
-        <w:rPr>
           <w:rFonts w:asciiTheme="majorHAnsi" w:eastAsiaTheme="majorHAnsi" w:hAnsiTheme="majorHAnsi" w:cs="Arial Unicode MS"/>
           <w:bCs/>
+          <w:sz w:val="24"/>
+          <w:szCs w:val="24"/>
+        </w:rPr>
+      </w:pPr>
+      <w:r>
+        <w:rPr>
+          <w:rFonts w:asciiTheme="majorHAnsi" w:eastAsiaTheme="majorHAnsi" w:hAnsiTheme="majorHAnsi" w:cs="Arial Unicode MS"/>
+          <w:bCs/>
+          <w:noProof/>
           <w:sz w:val="24"/>
           <w:szCs w:val="24"/>
         </w:rPr>
@@ -7334,6 +7342,595 @@
         <w:autoSpaceDN/>
         <w:rPr>
           <w:rFonts w:asciiTheme="majorHAnsi" w:eastAsiaTheme="majorHAnsi" w:hAnsiTheme="majorHAnsi" w:cs="Arial Unicode MS"/>
+          <w:bCs/>
+          <w:sz w:val="24"/>
+          <w:szCs w:val="24"/>
+        </w:rPr>
+      </w:pPr>
+      <w:r>
+        <w:rPr>
+          <w:rFonts w:asciiTheme="majorHAnsi" w:eastAsiaTheme="majorHAnsi" w:hAnsiTheme="majorHAnsi" w:cs="Arial Unicode MS"/>
+          <w:bCs/>
+          <w:sz w:val="24"/>
+          <w:szCs w:val="24"/>
+        </w:rPr>
+        <w:br w:type="page"/>
+      </w:r>
+    </w:p>
+    <w:p>
+      <w:pPr>
+        <w:widowControl/>
+        <w:wordWrap/>
+        <w:autoSpaceDE/>
+        <w:autoSpaceDN/>
+        <w:rPr>
+          <w:rFonts w:asciiTheme="majorHAnsi" w:eastAsiaTheme="majorHAnsi" w:hAnsiTheme="majorHAnsi" w:cs="Arial Unicode MS"/>
+          <w:b/>
+          <w:sz w:val="28"/>
+          <w:szCs w:val="28"/>
+        </w:rPr>
+      </w:pPr>
+      <w:r>
+        <w:rPr>
+          <w:rFonts w:asciiTheme="majorHAnsi" w:eastAsiaTheme="majorHAnsi" w:hAnsiTheme="majorHAnsi" w:cs="Arial Unicode MS" w:hint="eastAsia"/>
+          <w:b/>
+          <w:sz w:val="28"/>
+          <w:szCs w:val="28"/>
+        </w:rPr>
+        <w:lastRenderedPageBreak/>
+        <w:t xml:space="preserve">13) </w:t>
+      </w:r>
+      <w:r>
+        <w:rPr>
+          <w:rFonts w:asciiTheme="majorHAnsi" w:eastAsiaTheme="majorHAnsi" w:hAnsiTheme="majorHAnsi" w:cs="Arial Unicode MS" w:hint="eastAsia"/>
+          <w:b/>
+          <w:sz w:val="28"/>
+          <w:szCs w:val="28"/>
+        </w:rPr>
+        <w:t>일반 질문 추가</w:t>
+      </w:r>
+      <w:r>
+        <w:rPr>
+          <w:rFonts w:asciiTheme="majorHAnsi" w:eastAsiaTheme="majorHAnsi" w:hAnsiTheme="majorHAnsi" w:cs="Arial Unicode MS" w:hint="eastAsia"/>
+          <w:b/>
+          <w:sz w:val="28"/>
+          <w:szCs w:val="28"/>
+        </w:rPr>
+        <w:t xml:space="preserve"> </w:t>
+      </w:r>
+      <w:r>
+        <w:rPr>
+          <w:rFonts w:asciiTheme="majorHAnsi" w:eastAsiaTheme="majorHAnsi" w:hAnsiTheme="majorHAnsi" w:cs="Arial Unicode MS" w:hint="eastAsia"/>
+          <w:b/>
+          <w:sz w:val="28"/>
+          <w:szCs w:val="28"/>
+        </w:rPr>
+        <w:t xml:space="preserve">및 </w:t>
+      </w:r>
+      <w:r>
+        <w:rPr>
+          <w:rFonts w:asciiTheme="majorHAnsi" w:eastAsiaTheme="majorHAnsi" w:hAnsiTheme="majorHAnsi" w:cs="Arial Unicode MS" w:hint="eastAsia"/>
+          <w:b/>
+          <w:sz w:val="28"/>
+          <w:szCs w:val="28"/>
+        </w:rPr>
+        <w:t>포인트 변화량</w:t>
+      </w:r>
+      <w:r>
+        <w:rPr>
+          <w:rFonts w:asciiTheme="majorHAnsi" w:eastAsiaTheme="majorHAnsi" w:hAnsiTheme="majorHAnsi" w:cs="Arial Unicode MS" w:hint="eastAsia"/>
+          <w:b/>
+          <w:sz w:val="28"/>
+          <w:szCs w:val="28"/>
+        </w:rPr>
+        <w:t xml:space="preserve"> 파일 입출력화</w:t>
+      </w:r>
+    </w:p>
+    <w:p>
+      <w:pPr>
+        <w:widowControl/>
+        <w:wordWrap/>
+        <w:autoSpaceDE/>
+        <w:autoSpaceDN/>
+        <w:rPr>
+          <w:rFonts w:asciiTheme="majorHAnsi" w:eastAsiaTheme="majorHAnsi" w:hAnsiTheme="majorHAnsi" w:cs="Arial Unicode MS" w:hint="eastAsia"/>
+          <w:bCs/>
+          <w:sz w:val="24"/>
+          <w:szCs w:val="24"/>
+        </w:rPr>
+      </w:pPr>
+      <w:r>
+        <w:rPr>
+          <w:rFonts w:asciiTheme="majorHAnsi" w:eastAsiaTheme="majorHAnsi" w:hAnsiTheme="majorHAnsi" w:cs="Arial Unicode MS" w:hint="eastAsia"/>
+          <w:bCs/>
+          <w:sz w:val="24"/>
+          <w:szCs w:val="24"/>
+        </w:rPr>
+        <w:t xml:space="preserve">일반질문의 개수를 5개 -&gt; 20개로 </w:t>
+      </w:r>
+      <w:r>
+        <w:rPr>
+          <w:rFonts w:asciiTheme="majorHAnsi" w:eastAsiaTheme="majorHAnsi" w:hAnsiTheme="majorHAnsi" w:cs="Arial Unicode MS" w:hint="eastAsia"/>
+          <w:bCs/>
+          <w:sz w:val="24"/>
+          <w:szCs w:val="24"/>
+        </w:rPr>
+        <w:t xml:space="preserve">추가하여 코드 테스트에 더 유리하도록 변경. </w:t>
+      </w:r>
+      <w:r>
+        <w:rPr>
+          <w:rFonts w:asciiTheme="majorHAnsi" w:eastAsiaTheme="majorHAnsi" w:hAnsiTheme="majorHAnsi" w:cs="Arial Unicode MS" w:hint="eastAsia"/>
+          <w:bCs/>
+          <w:sz w:val="24"/>
+          <w:szCs w:val="24"/>
+        </w:rPr>
+        <w:t xml:space="preserve">질문이 증가함에 따라 </w:t>
+      </w:r>
+      <w:proofErr w:type="spellStart"/>
+      <w:r>
+        <w:rPr>
+          <w:rFonts w:asciiTheme="majorHAnsi" w:eastAsiaTheme="majorHAnsi" w:hAnsiTheme="majorHAnsi" w:cs="Arial Unicode MS" w:hint="eastAsia"/>
+          <w:bCs/>
+          <w:sz w:val="24"/>
+          <w:szCs w:val="24"/>
+        </w:rPr>
+        <w:t>point_change</w:t>
+      </w:r>
+      <w:proofErr w:type="spellEnd"/>
+      <w:r>
+        <w:rPr>
+          <w:rFonts w:asciiTheme="majorHAnsi" w:eastAsiaTheme="majorHAnsi" w:hAnsiTheme="majorHAnsi" w:cs="Arial Unicode MS" w:hint="eastAsia"/>
+          <w:bCs/>
+          <w:sz w:val="24"/>
+          <w:szCs w:val="24"/>
+        </w:rPr>
+        <w:t xml:space="preserve"> 변수의 길이도 증가하</w:t>
+      </w:r>
+      <w:r>
+        <w:rPr>
+          <w:rFonts w:asciiTheme="majorHAnsi" w:eastAsiaTheme="majorHAnsi" w:hAnsiTheme="majorHAnsi" w:cs="Arial Unicode MS" w:hint="eastAsia"/>
+          <w:bCs/>
+          <w:sz w:val="24"/>
+          <w:szCs w:val="24"/>
+        </w:rPr>
+        <w:t xml:space="preserve">여 questions와 마찬가지로 </w:t>
+      </w:r>
+      <w:proofErr w:type="spellStart"/>
+      <w:r>
+        <w:rPr>
+          <w:rFonts w:asciiTheme="majorHAnsi" w:eastAsiaTheme="majorHAnsi" w:hAnsiTheme="majorHAnsi" w:cs="Arial Unicode MS" w:hint="eastAsia"/>
+          <w:bCs/>
+          <w:sz w:val="24"/>
+          <w:szCs w:val="24"/>
+        </w:rPr>
+        <w:t>InitializePointChange</w:t>
+      </w:r>
+      <w:proofErr w:type="spellEnd"/>
+      <w:r>
+        <w:rPr>
+          <w:rFonts w:asciiTheme="majorHAnsi" w:eastAsiaTheme="majorHAnsi" w:hAnsiTheme="majorHAnsi" w:cs="Arial Unicode MS" w:hint="eastAsia"/>
+          <w:bCs/>
+          <w:sz w:val="24"/>
+          <w:szCs w:val="24"/>
+        </w:rPr>
+        <w:t xml:space="preserve"> </w:t>
+      </w:r>
+      <w:r>
+        <w:rPr>
+          <w:rFonts w:asciiTheme="majorHAnsi" w:eastAsiaTheme="majorHAnsi" w:hAnsiTheme="majorHAnsi" w:cs="Arial Unicode MS" w:hint="eastAsia"/>
+          <w:bCs/>
+          <w:sz w:val="24"/>
+          <w:szCs w:val="24"/>
+        </w:rPr>
+        <w:t>함수를 만들어 text파일로부터 불러와 저장.</w:t>
+      </w:r>
+      <w:r>
+        <w:rPr>
+          <w:rFonts w:asciiTheme="majorHAnsi" w:eastAsiaTheme="majorHAnsi" w:hAnsiTheme="majorHAnsi" w:cs="Arial Unicode MS" w:hint="eastAsia"/>
+          <w:bCs/>
+          <w:sz w:val="24"/>
+          <w:szCs w:val="24"/>
+        </w:rPr>
+        <w:t xml:space="preserve"> </w:t>
+      </w:r>
+      <w:r>
+        <w:rPr>
+          <w:rFonts w:asciiTheme="majorHAnsi" w:eastAsiaTheme="majorHAnsi" w:hAnsiTheme="majorHAnsi" w:cs="Arial Unicode MS" w:hint="eastAsia"/>
+          <w:bCs/>
+          <w:sz w:val="24"/>
+          <w:szCs w:val="24"/>
+        </w:rPr>
+        <w:t xml:space="preserve">일반, 특수 객체 모두 사용하므로 </w:t>
+      </w:r>
+      <w:r>
+        <w:rPr>
+          <w:rFonts w:asciiTheme="majorHAnsi" w:eastAsiaTheme="majorHAnsi" w:hAnsiTheme="majorHAnsi" w:cs="Arial Unicode MS" w:hint="eastAsia"/>
+          <w:bCs/>
+          <w:sz w:val="24"/>
+          <w:szCs w:val="24"/>
+        </w:rPr>
+        <w:t>부모 클래스에 선언</w:t>
+      </w:r>
+      <w:r>
+        <w:rPr>
+          <w:rFonts w:asciiTheme="majorHAnsi" w:eastAsiaTheme="majorHAnsi" w:hAnsiTheme="majorHAnsi" w:cs="Arial Unicode MS" w:hint="eastAsia"/>
+          <w:bCs/>
+          <w:sz w:val="24"/>
+          <w:szCs w:val="24"/>
+        </w:rPr>
+        <w:t xml:space="preserve"> 및 정의.</w:t>
+      </w:r>
+    </w:p>
+    <w:p>
+      <w:pPr>
+        <w:widowControl/>
+        <w:wordWrap/>
+        <w:autoSpaceDE/>
+        <w:autoSpaceDN/>
+        <w:rPr>
+          <w:rFonts w:asciiTheme="majorHAnsi" w:eastAsiaTheme="majorHAnsi" w:hAnsiTheme="majorHAnsi" w:cs="Arial Unicode MS"/>
+          <w:bCs/>
+          <w:sz w:val="24"/>
+          <w:szCs w:val="24"/>
+        </w:rPr>
+      </w:pPr>
+      <w:r>
+        <w:rPr>
+          <w:rFonts w:asciiTheme="majorHAnsi" w:eastAsiaTheme="majorHAnsi" w:hAnsiTheme="majorHAnsi" w:cs="Arial Unicode MS"/>
+          <w:bCs/>
+          <w:sz w:val="24"/>
+          <w:szCs w:val="24"/>
+        </w:rPr>
+        <w:drawing>
+          <wp:inline distT="0" distB="0" distL="0" distR="0" wp14:anchorId="4F82F71C" wp14:editId="5F49AEDB">
+            <wp:extent cx="5525271" cy="4534533"/>
+            <wp:effectExtent l="0" t="0" r="0" b="0"/>
+            <wp:docPr id="464442077" name="그림 1" descr="텍스트, 스크린샷, 디스플레이, 소프트웨어이(가) 표시된 사진&#10;&#10;자동 생성된 설명"/>
+            <wp:cNvGraphicFramePr>
+              <a:graphicFrameLocks xmlns:a="http://schemas.openxmlformats.org/drawingml/2006/main" noChangeAspect="1"/>
+            </wp:cNvGraphicFramePr>
+            <a:graphic xmlns:a="http://schemas.openxmlformats.org/drawingml/2006/main">
+              <a:graphicData uri="http://schemas.openxmlformats.org/drawingml/2006/picture">
+                <pic:pic xmlns:pic="http://schemas.openxmlformats.org/drawingml/2006/picture">
+                  <pic:nvPicPr>
+                    <pic:cNvPr id="464442077" name="그림 1" descr="텍스트, 스크린샷, 디스플레이, 소프트웨어이(가) 표시된 사진&#10;&#10;자동 생성된 설명"/>
+                    <pic:cNvPicPr/>
+                  </pic:nvPicPr>
+                  <pic:blipFill>
+                    <a:blip r:embed="rId35"/>
+                    <a:stretch>
+                      <a:fillRect/>
+                    </a:stretch>
+                  </pic:blipFill>
+                  <pic:spPr>
+                    <a:xfrm>
+                      <a:off x="0" y="0"/>
+                      <a:ext cx="5525271" cy="4534533"/>
+                    </a:xfrm>
+                    <a:prstGeom prst="rect">
+                      <a:avLst/>
+                    </a:prstGeom>
+                  </pic:spPr>
+                </pic:pic>
+              </a:graphicData>
+            </a:graphic>
+          </wp:inline>
+        </w:drawing>
+      </w:r>
+    </w:p>
+    <w:p>
+      <w:pPr>
+        <w:widowControl/>
+        <w:wordWrap/>
+        <w:autoSpaceDE/>
+        <w:autoSpaceDN/>
+        <w:rPr>
+          <w:rFonts w:asciiTheme="majorHAnsi" w:eastAsiaTheme="majorHAnsi" w:hAnsiTheme="majorHAnsi" w:cs="Arial Unicode MS"/>
+          <w:bCs/>
+          <w:sz w:val="24"/>
+          <w:szCs w:val="24"/>
+        </w:rPr>
+      </w:pPr>
+      <w:r>
+        <w:rPr>
+          <w:rFonts w:asciiTheme="majorHAnsi" w:eastAsiaTheme="majorHAnsi" w:hAnsiTheme="majorHAnsi" w:cs="Arial Unicode MS"/>
+          <w:bCs/>
+          <w:sz w:val="24"/>
+          <w:szCs w:val="24"/>
+        </w:rPr>
+        <w:drawing>
+          <wp:inline distT="0" distB="0" distL="0" distR="0" wp14:anchorId="3F340E08" wp14:editId="4B0B23CB">
+            <wp:extent cx="4296375" cy="438211"/>
+            <wp:effectExtent l="0" t="0" r="9525" b="0"/>
+            <wp:docPr id="2040183368" name="그림 1"/>
+            <wp:cNvGraphicFramePr>
+              <a:graphicFrameLocks xmlns:a="http://schemas.openxmlformats.org/drawingml/2006/main" noChangeAspect="1"/>
+            </wp:cNvGraphicFramePr>
+            <a:graphic xmlns:a="http://schemas.openxmlformats.org/drawingml/2006/main">
+              <a:graphicData uri="http://schemas.openxmlformats.org/drawingml/2006/picture">
+                <pic:pic xmlns:pic="http://schemas.openxmlformats.org/drawingml/2006/picture">
+                  <pic:nvPicPr>
+                    <pic:cNvPr id="2040183368" name=""/>
+                    <pic:cNvPicPr/>
+                  </pic:nvPicPr>
+                  <pic:blipFill>
+                    <a:blip r:embed="rId36"/>
+                    <a:stretch>
+                      <a:fillRect/>
+                    </a:stretch>
+                  </pic:blipFill>
+                  <pic:spPr>
+                    <a:xfrm>
+                      <a:off x="0" y="0"/>
+                      <a:ext cx="4296375" cy="438211"/>
+                    </a:xfrm>
+                    <a:prstGeom prst="rect">
+                      <a:avLst/>
+                    </a:prstGeom>
+                  </pic:spPr>
+                </pic:pic>
+              </a:graphicData>
+            </a:graphic>
+          </wp:inline>
+        </w:drawing>
+      </w:r>
+    </w:p>
+    <w:p>
+      <w:pPr>
+        <w:widowControl/>
+        <w:wordWrap/>
+        <w:autoSpaceDE/>
+        <w:autoSpaceDN/>
+        <w:rPr>
+          <w:rFonts w:asciiTheme="majorHAnsi" w:eastAsiaTheme="majorHAnsi" w:hAnsiTheme="majorHAnsi" w:cs="Arial Unicode MS"/>
+          <w:bCs/>
+          <w:sz w:val="24"/>
+          <w:szCs w:val="24"/>
+        </w:rPr>
+      </w:pPr>
+      <w:r>
+        <w:rPr>
+          <w:rFonts w:asciiTheme="majorHAnsi" w:eastAsiaTheme="majorHAnsi" w:hAnsiTheme="majorHAnsi" w:cs="Arial Unicode MS"/>
+          <w:bCs/>
+          <w:sz w:val="24"/>
+          <w:szCs w:val="24"/>
+        </w:rPr>
+        <w:br w:type="page"/>
+      </w:r>
+    </w:p>
+    <w:p>
+      <w:pPr>
+        <w:widowControl/>
+        <w:wordWrap/>
+        <w:autoSpaceDE/>
+        <w:autoSpaceDN/>
+        <w:rPr>
+          <w:rFonts w:asciiTheme="majorHAnsi" w:eastAsiaTheme="majorHAnsi" w:hAnsiTheme="majorHAnsi" w:cs="Arial Unicode MS"/>
+          <w:b/>
+          <w:sz w:val="28"/>
+          <w:szCs w:val="28"/>
+        </w:rPr>
+      </w:pPr>
+      <w:r>
+        <w:rPr>
+          <w:rFonts w:asciiTheme="majorHAnsi" w:eastAsiaTheme="majorHAnsi" w:hAnsiTheme="majorHAnsi" w:cs="Arial Unicode MS" w:hint="eastAsia"/>
+          <w:b/>
+          <w:sz w:val="28"/>
+          <w:szCs w:val="28"/>
+        </w:rPr>
+        <w:lastRenderedPageBreak/>
+        <w:t xml:space="preserve">14) </w:t>
+      </w:r>
+      <w:r>
+        <w:rPr>
+          <w:rFonts w:asciiTheme="majorHAnsi" w:eastAsiaTheme="majorHAnsi" w:hAnsiTheme="majorHAnsi" w:cs="Arial Unicode MS" w:hint="eastAsia"/>
+          <w:b/>
+          <w:sz w:val="28"/>
+          <w:szCs w:val="28"/>
+        </w:rPr>
+        <w:t>의도치 않은 특수 질문</w:t>
+      </w:r>
+      <w:r>
+        <w:rPr>
+          <w:rFonts w:asciiTheme="majorHAnsi" w:eastAsiaTheme="majorHAnsi" w:hAnsiTheme="majorHAnsi" w:cs="Arial Unicode MS" w:hint="eastAsia"/>
+          <w:b/>
+          <w:sz w:val="28"/>
+          <w:szCs w:val="28"/>
+        </w:rPr>
+        <w:t xml:space="preserve"> empty로 인한 </w:t>
+      </w:r>
+      <w:r>
+        <w:rPr>
+          <w:rFonts w:asciiTheme="majorHAnsi" w:eastAsiaTheme="majorHAnsi" w:hAnsiTheme="majorHAnsi" w:cs="Arial Unicode MS" w:hint="eastAsia"/>
+          <w:b/>
+          <w:sz w:val="28"/>
+          <w:szCs w:val="28"/>
+        </w:rPr>
+        <w:t>while문 break 수정</w:t>
+      </w:r>
+    </w:p>
+    <w:p>
+      <w:pPr>
+        <w:widowControl/>
+        <w:wordWrap/>
+        <w:autoSpaceDE/>
+        <w:autoSpaceDN/>
+        <w:rPr>
+          <w:rFonts w:asciiTheme="majorHAnsi" w:eastAsiaTheme="majorHAnsi" w:hAnsiTheme="majorHAnsi" w:cs="Arial Unicode MS" w:hint="eastAsia"/>
+          <w:bCs/>
+          <w:sz w:val="24"/>
+          <w:szCs w:val="24"/>
+        </w:rPr>
+      </w:pPr>
+      <w:r>
+        <w:rPr>
+          <w:rFonts w:asciiTheme="majorHAnsi" w:eastAsiaTheme="majorHAnsi" w:hAnsiTheme="majorHAnsi" w:cs="Arial Unicode MS" w:hint="eastAsia"/>
+          <w:bCs/>
+          <w:sz w:val="24"/>
+          <w:szCs w:val="24"/>
+        </w:rPr>
+        <w:t xml:space="preserve">condition에 따른 특수질문이 없을 때 while문을 break하니, 일반 질문이 많이 남았음에도 </w:t>
+      </w:r>
+      <w:r>
+        <w:rPr>
+          <w:rFonts w:asciiTheme="majorHAnsi" w:eastAsiaTheme="majorHAnsi" w:hAnsiTheme="majorHAnsi" w:cs="Arial Unicode MS" w:hint="eastAsia"/>
+          <w:bCs/>
+          <w:sz w:val="24"/>
+          <w:szCs w:val="24"/>
+        </w:rPr>
+        <w:t xml:space="preserve">게임이 종료되는 현상이 있었음. </w:t>
+      </w:r>
+      <w:r>
+        <w:rPr>
+          <w:rFonts w:asciiTheme="majorHAnsi" w:eastAsiaTheme="majorHAnsi" w:hAnsiTheme="majorHAnsi" w:cs="Arial Unicode MS" w:hint="eastAsia"/>
+          <w:bCs/>
+          <w:sz w:val="24"/>
+          <w:szCs w:val="24"/>
+        </w:rPr>
+        <w:t xml:space="preserve">condition에 해당하는 특수질문이 </w:t>
+      </w:r>
+      <w:proofErr w:type="spellStart"/>
+      <w:r>
+        <w:rPr>
+          <w:rFonts w:asciiTheme="majorHAnsi" w:eastAsiaTheme="majorHAnsi" w:hAnsiTheme="majorHAnsi" w:cs="Arial Unicode MS" w:hint="eastAsia"/>
+          <w:bCs/>
+          <w:sz w:val="24"/>
+          <w:szCs w:val="24"/>
+        </w:rPr>
+        <w:t>비어있다면</w:t>
+      </w:r>
+      <w:proofErr w:type="spellEnd"/>
+      <w:r>
+        <w:rPr>
+          <w:rFonts w:asciiTheme="majorHAnsi" w:eastAsiaTheme="majorHAnsi" w:hAnsiTheme="majorHAnsi" w:cs="Arial Unicode MS" w:hint="eastAsia"/>
+          <w:bCs/>
+          <w:sz w:val="24"/>
+          <w:szCs w:val="24"/>
+        </w:rPr>
+        <w:t xml:space="preserve">, </w:t>
+      </w:r>
+      <w:r>
+        <w:rPr>
+          <w:rFonts w:asciiTheme="majorHAnsi" w:eastAsiaTheme="majorHAnsi" w:hAnsiTheme="majorHAnsi" w:cs="Arial Unicode MS" w:hint="eastAsia"/>
+          <w:bCs/>
+          <w:sz w:val="24"/>
+          <w:szCs w:val="24"/>
+        </w:rPr>
+        <w:t xml:space="preserve">question을 </w:t>
+      </w:r>
+      <w:proofErr w:type="spellStart"/>
+      <w:r>
+        <w:rPr>
+          <w:rFonts w:asciiTheme="majorHAnsi" w:eastAsiaTheme="majorHAnsi" w:hAnsiTheme="majorHAnsi" w:cs="Arial Unicode MS" w:hint="eastAsia"/>
+          <w:bCs/>
+          <w:sz w:val="24"/>
+          <w:szCs w:val="24"/>
+        </w:rPr>
+        <w:t>GeneralQuesiton</w:t>
+      </w:r>
+      <w:proofErr w:type="spellEnd"/>
+      <w:r>
+        <w:rPr>
+          <w:rFonts w:asciiTheme="majorHAnsi" w:eastAsiaTheme="majorHAnsi" w:hAnsiTheme="majorHAnsi" w:cs="Arial Unicode MS" w:hint="eastAsia"/>
+          <w:bCs/>
+          <w:sz w:val="24"/>
+          <w:szCs w:val="24"/>
+        </w:rPr>
+        <w:t xml:space="preserve"> 객체로 </w:t>
+      </w:r>
+      <w:r>
+        <w:rPr>
+          <w:rFonts w:asciiTheme="majorHAnsi" w:eastAsiaTheme="majorHAnsi" w:hAnsiTheme="majorHAnsi" w:cs="Arial Unicode MS" w:hint="eastAsia"/>
+          <w:bCs/>
+          <w:sz w:val="24"/>
+          <w:szCs w:val="24"/>
+        </w:rPr>
+        <w:t xml:space="preserve">바꿔 갑자기 종료되는 현상 </w:t>
+      </w:r>
+      <w:r>
+        <w:rPr>
+          <w:rFonts w:asciiTheme="majorHAnsi" w:eastAsiaTheme="majorHAnsi" w:hAnsiTheme="majorHAnsi" w:cs="Arial Unicode MS" w:hint="eastAsia"/>
+          <w:bCs/>
+          <w:sz w:val="24"/>
+          <w:szCs w:val="24"/>
+        </w:rPr>
+        <w:t>수정</w:t>
+      </w:r>
+      <w:r>
+        <w:rPr>
+          <w:rFonts w:asciiTheme="majorHAnsi" w:eastAsiaTheme="majorHAnsi" w:hAnsiTheme="majorHAnsi" w:cs="Arial Unicode MS" w:hint="eastAsia"/>
+          <w:bCs/>
+          <w:sz w:val="24"/>
+          <w:szCs w:val="24"/>
+        </w:rPr>
+        <w:t>.</w:t>
+      </w:r>
+    </w:p>
+    <w:p>
+      <w:pPr>
+        <w:widowControl/>
+        <w:wordWrap/>
+        <w:autoSpaceDE/>
+        <w:autoSpaceDN/>
+        <w:rPr>
+          <w:rFonts w:asciiTheme="majorHAnsi" w:eastAsiaTheme="majorHAnsi" w:hAnsiTheme="majorHAnsi" w:cs="Arial Unicode MS" w:hint="eastAsia"/>
+          <w:bCs/>
+          <w:sz w:val="24"/>
+          <w:szCs w:val="24"/>
+        </w:rPr>
+      </w:pPr>
+      <w:r>
+        <w:rPr>
+          <w:rFonts w:asciiTheme="majorHAnsi" w:eastAsiaTheme="majorHAnsi" w:hAnsiTheme="majorHAnsi" w:cs="Arial Unicode MS"/>
+          <w:bCs/>
+          <w:sz w:val="24"/>
+          <w:szCs w:val="24"/>
+        </w:rPr>
+        <w:drawing>
+          <wp:inline distT="0" distB="0" distL="0" distR="0" wp14:anchorId="5C3FDA22" wp14:editId="1825EFC0">
+            <wp:extent cx="3820058" cy="743054"/>
+            <wp:effectExtent l="0" t="0" r="0" b="0"/>
+            <wp:docPr id="990367580" name="그림 1" descr="텍스트, 폰트, 스크린샷, 라인이(가) 표시된 사진&#10;&#10;자동 생성된 설명"/>
+            <wp:cNvGraphicFramePr>
+              <a:graphicFrameLocks xmlns:a="http://schemas.openxmlformats.org/drawingml/2006/main" noChangeAspect="1"/>
+            </wp:cNvGraphicFramePr>
+            <a:graphic xmlns:a="http://schemas.openxmlformats.org/drawingml/2006/main">
+              <a:graphicData uri="http://schemas.openxmlformats.org/drawingml/2006/picture">
+                <pic:pic xmlns:pic="http://schemas.openxmlformats.org/drawingml/2006/picture">
+                  <pic:nvPicPr>
+                    <pic:cNvPr id="990367580" name="그림 1" descr="텍스트, 폰트, 스크린샷, 라인이(가) 표시된 사진&#10;&#10;자동 생성된 설명"/>
+                    <pic:cNvPicPr/>
+                  </pic:nvPicPr>
+                  <pic:blipFill>
+                    <a:blip r:embed="rId37"/>
+                    <a:stretch>
+                      <a:fillRect/>
+                    </a:stretch>
+                  </pic:blipFill>
+                  <pic:spPr>
+                    <a:xfrm>
+                      <a:off x="0" y="0"/>
+                      <a:ext cx="3820058" cy="743054"/>
+                    </a:xfrm>
+                    <a:prstGeom prst="rect">
+                      <a:avLst/>
+                    </a:prstGeom>
+                  </pic:spPr>
+                </pic:pic>
+              </a:graphicData>
+            </a:graphic>
+          </wp:inline>
+        </w:drawing>
+      </w:r>
+    </w:p>
+    <w:p>
+      <w:pPr>
+        <w:widowControl/>
+        <w:wordWrap/>
+        <w:autoSpaceDE/>
+        <w:autoSpaceDN/>
+        <w:rPr>
+          <w:rFonts w:asciiTheme="majorHAnsi" w:eastAsiaTheme="majorHAnsi" w:hAnsiTheme="majorHAnsi" w:cs="Arial Unicode MS"/>
           <w:b/>
           <w:sz w:val="24"/>
           <w:szCs w:val="24"/>
@@ -7476,7 +8073,7 @@
                     </pic:cNvPicPr>
                   </pic:nvPicPr>
                   <pic:blipFill>
-                    <a:blip r:embed="rId35">
+                    <a:blip r:embed="rId38">
                       <a:extLst>
                         <a:ext uri="{28A0092B-C50C-407E-A947-70E740481C1C}">
                           <a14:useLocalDpi xmlns:a14="http://schemas.microsoft.com/office/drawing/2010/main" val="0"/>
@@ -7612,7 +8209,7 @@
                     </pic:cNvPicPr>
                   </pic:nvPicPr>
                   <pic:blipFill>
-                    <a:blip r:embed="rId36">
+                    <a:blip r:embed="rId39">
                       <a:extLst>
                         <a:ext uri="{28A0092B-C50C-407E-A947-70E740481C1C}">
                           <a14:useLocalDpi xmlns:a14="http://schemas.microsoft.com/office/drawing/2010/main" val="0"/>
@@ -7837,7 +8434,7 @@
                     <pic:cNvPicPr/>
                   </pic:nvPicPr>
                   <pic:blipFill>
-                    <a:blip r:embed="rId37"/>
+                    <a:blip r:embed="rId40"/>
                     <a:stretch>
                       <a:fillRect/>
                     </a:stretch>
@@ -7974,7 +8571,7 @@
                     <pic:cNvPicPr/>
                   </pic:nvPicPr>
                   <pic:blipFill>
-                    <a:blip r:embed="rId38"/>
+                    <a:blip r:embed="rId41"/>
                     <a:stretch>
                       <a:fillRect/>
                     </a:stretch>
@@ -8077,7 +8674,7 @@
                     <pic:cNvPicPr/>
                   </pic:nvPicPr>
                   <pic:blipFill>
-                    <a:blip r:embed="rId39"/>
+                    <a:blip r:embed="rId42"/>
                     <a:stretch>
                       <a:fillRect/>
                     </a:stretch>
@@ -8164,7 +8761,7 @@
                     <pic:cNvPicPr/>
                   </pic:nvPicPr>
                   <pic:blipFill>
-                    <a:blip r:embed="rId40"/>
+                    <a:blip r:embed="rId43"/>
                     <a:stretch>
                       <a:fillRect/>
                     </a:stretch>
@@ -8305,7 +8902,7 @@
                     <pic:cNvPicPr/>
                   </pic:nvPicPr>
                   <pic:blipFill>
-                    <a:blip r:embed="rId41"/>
+                    <a:blip r:embed="rId44"/>
                     <a:stretch>
                       <a:fillRect/>
                     </a:stretch>
@@ -8422,6 +9019,7 @@
         <w:rPr>
           <w:rFonts w:asciiTheme="majorHAnsi" w:eastAsiaTheme="majorHAnsi" w:hAnsiTheme="majorHAnsi" w:cs="Arial Unicode MS"/>
           <w:bCs/>
+          <w:noProof/>
           <w:sz w:val="24"/>
           <w:szCs w:val="24"/>
         </w:rPr>
@@ -8441,7 +9039,7 @@
                     <pic:cNvPicPr/>
                   </pic:nvPicPr>
                   <pic:blipFill>
-                    <a:blip r:embed="rId42"/>
+                    <a:blip r:embed="rId45"/>
                     <a:stretch>
                       <a:fillRect/>
                     </a:stretch>
@@ -8466,7 +9064,7 @@
       <w:pPr>
         <w:spacing w:line="276" w:lineRule="auto"/>
         <w:rPr>
-          <w:rFonts w:asciiTheme="majorHAnsi" w:eastAsiaTheme="majorHAnsi" w:hAnsiTheme="majorHAnsi" w:cs="Arial Unicode MS" w:hint="eastAsia"/>
+          <w:rFonts w:asciiTheme="majorHAnsi" w:eastAsiaTheme="majorHAnsi" w:hAnsiTheme="majorHAnsi" w:cs="Arial Unicode MS"/>
           <w:bCs/>
           <w:sz w:val="24"/>
           <w:szCs w:val="24"/>
@@ -8989,6 +9587,7 @@
         <w:rPr>
           <w:rFonts w:asciiTheme="majorHAnsi" w:eastAsiaTheme="majorHAnsi" w:hAnsiTheme="majorHAnsi"/>
           <w:b/>
+          <w:noProof/>
           <w:sz w:val="36"/>
           <w:szCs w:val="36"/>
         </w:rPr>
@@ -9016,7 +9615,7 @@
                     <pic:cNvPicPr/>
                   </pic:nvPicPr>
                   <pic:blipFill>
-                    <a:blip r:embed="rId43">
+                    <a:blip r:embed="rId46">
                       <a:extLst>
                         <a:ext uri="{28A0092B-C50C-407E-A947-70E740481C1C}">
                           <a14:useLocalDpi xmlns:a14="http://schemas.microsoft.com/office/drawing/2010/main" val="0"/>

</xml_diff>